<commit_message>
avancée doc, journal de travail et code + création maquette
</commit_message>
<xml_diff>
--- a/documentation/Documents de travail/TPI-Multiplix.docx
+++ b/documentation/Documents de travail/TPI-Multiplix.docx
@@ -784,7 +784,7 @@
             <w:noProof/>
             <w:webHidden/>
           </w:rPr>
-          <w:t>5</w:t>
+          <w:t>6</w:t>
         </w:r>
         <w:r>
           <w:rPr>
@@ -965,7 +965,7 @@
             <w:noProof/>
             <w:webHidden/>
           </w:rPr>
-          <w:t>6</w:t>
+          <w:t>7</w:t>
         </w:r>
         <w:r>
           <w:rPr>
@@ -1055,7 +1055,7 @@
             <w:noProof/>
             <w:webHidden/>
           </w:rPr>
-          <w:t>6</w:t>
+          <w:t>7</w:t>
         </w:r>
         <w:r>
           <w:rPr>
@@ -1131,7 +1131,7 @@
           <w:rPr>
             <w:webHidden/>
           </w:rPr>
-          <w:t>7</w:t>
+          <w:t>13</w:t>
         </w:r>
         <w:r>
           <w:rPr>
@@ -1220,7 +1220,7 @@
             <w:noProof/>
             <w:webHidden/>
           </w:rPr>
-          <w:t>7</w:t>
+          <w:t>13</w:t>
         </w:r>
         <w:r>
           <w:rPr>
@@ -1310,7 +1310,7 @@
             <w:noProof/>
             <w:webHidden/>
           </w:rPr>
-          <w:t>8</w:t>
+          <w:t>13</w:t>
         </w:r>
         <w:r>
           <w:rPr>
@@ -1400,7 +1400,7 @@
             <w:noProof/>
             <w:webHidden/>
           </w:rPr>
-          <w:t>8</w:t>
+          <w:t>14</w:t>
         </w:r>
         <w:r>
           <w:rPr>
@@ -1490,7 +1490,7 @@
             <w:noProof/>
             <w:webHidden/>
           </w:rPr>
-          <w:t>8</w:t>
+          <w:t>14</w:t>
         </w:r>
         <w:r>
           <w:rPr>
@@ -1566,7 +1566,7 @@
           <w:rPr>
             <w:webHidden/>
           </w:rPr>
-          <w:t>9</w:t>
+          <w:t>14</w:t>
         </w:r>
         <w:r>
           <w:rPr>
@@ -1641,7 +1641,7 @@
           <w:rPr>
             <w:webHidden/>
           </w:rPr>
-          <w:t>10</w:t>
+          <w:t>15</w:t>
         </w:r>
         <w:r>
           <w:rPr>
@@ -1730,7 +1730,7 @@
             <w:noProof/>
             <w:webHidden/>
           </w:rPr>
-          <w:t>10</w:t>
+          <w:t>15</w:t>
         </w:r>
         <w:r>
           <w:rPr>
@@ -1820,7 +1820,7 @@
             <w:noProof/>
             <w:webHidden/>
           </w:rPr>
-          <w:t>10</w:t>
+          <w:t>15</w:t>
         </w:r>
         <w:r>
           <w:rPr>
@@ -1910,7 +1910,7 @@
             <w:noProof/>
             <w:webHidden/>
           </w:rPr>
-          <w:t>10</w:t>
+          <w:t>15</w:t>
         </w:r>
         <w:r>
           <w:rPr>
@@ -2000,7 +2000,7 @@
             <w:noProof/>
             <w:webHidden/>
           </w:rPr>
-          <w:t>10</w:t>
+          <w:t>16</w:t>
         </w:r>
         <w:r>
           <w:rPr>
@@ -2090,7 +2090,7 @@
             <w:noProof/>
             <w:webHidden/>
           </w:rPr>
-          <w:t>10</w:t>
+          <w:t>16</w:t>
         </w:r>
         <w:r>
           <w:rPr>
@@ -2180,7 +2180,7 @@
             <w:noProof/>
             <w:webHidden/>
           </w:rPr>
-          <w:t>10</w:t>
+          <w:t>16</w:t>
         </w:r>
         <w:r>
           <w:rPr>
@@ -3569,247 +3569,239 @@
         <w:rPr>
           <w:szCs w:val="14"/>
         </w:rPr>
-        <w:t>https://trell</w:t>
-      </w:r>
-      <w:bookmarkStart w:id="4" w:name="_GoBack"/>
+        <w:t>https://trello.com/b/FB1PkL0j/tpi-multiplix</w:t>
+      </w:r>
+    </w:p>
+    <w:p>
+      <w:pPr>
+        <w:rPr>
+          <w:i/>
+          <w:iCs/>
+          <w:szCs w:val="14"/>
+        </w:rPr>
+      </w:pPr>
+    </w:p>
+    <w:p>
+      <w:pPr>
+        <w:rPr>
+          <w:i/>
+          <w:iCs/>
+          <w:szCs w:val="14"/>
+          <w:highlight w:val="yellow"/>
+        </w:rPr>
+      </w:pPr>
+      <w:r>
+        <w:rPr>
+          <w:i/>
+          <w:iCs/>
+          <w:szCs w:val="14"/>
+          <w:highlight w:val="yellow"/>
+        </w:rPr>
+        <w:t xml:space="preserve">Ce chapitre montre la planification </w:t>
+      </w:r>
+      <w:r>
+        <w:rPr>
+          <w:i/>
+          <w:iCs/>
+          <w:szCs w:val="14"/>
+          <w:highlight w:val="yellow"/>
+        </w:rPr>
+        <w:t xml:space="preserve">du projet. Celui-ci peut être découpé en tâches qui seront planifiées. Il s'agit de la première planification du projet, celle-ci </w:t>
+      </w:r>
+      <w:r>
+        <w:rPr>
+          <w:i/>
+          <w:iCs/>
+          <w:szCs w:val="14"/>
+          <w:highlight w:val="yellow"/>
+        </w:rPr>
+        <w:t>devra être</w:t>
+      </w:r>
+      <w:r>
+        <w:rPr>
+          <w:i/>
+          <w:iCs/>
+          <w:szCs w:val="14"/>
+          <w:highlight w:val="yellow"/>
+        </w:rPr>
+        <w:t xml:space="preserve"> revue après l'analyse. Cette planification sera présentée sous l</w:t>
+      </w:r>
+      <w:r>
+        <w:rPr>
+          <w:i/>
+          <w:iCs/>
+          <w:szCs w:val="14"/>
+          <w:highlight w:val="yellow"/>
+        </w:rPr>
+        <w:t>a forme d'un diagramme.</w:t>
+      </w:r>
+    </w:p>
+    <w:p>
+      <w:pPr>
+        <w:rPr>
+          <w:szCs w:val="14"/>
+          <w:highlight w:val="yellow"/>
+        </w:rPr>
+      </w:pPr>
+    </w:p>
+    <w:p>
+      <w:pPr>
+        <w:rPr>
+          <w:i/>
+          <w:iCs/>
+          <w:szCs w:val="14"/>
+          <w:highlight w:val="yellow"/>
+        </w:rPr>
+      </w:pPr>
+      <w:r>
+        <w:rPr>
+          <w:i/>
+          <w:iCs/>
+          <w:szCs w:val="14"/>
+          <w:highlight w:val="yellow"/>
+        </w:rPr>
+        <w:t>Ces éléments peuvent être repris des</w:t>
+      </w:r>
+      <w:r>
+        <w:rPr>
+          <w:i/>
+          <w:iCs/>
+          <w:szCs w:val="14"/>
+          <w:highlight w:val="yellow"/>
+        </w:rPr>
+        <w:t xml:space="preserve"> spécifications de départ.</w:t>
+      </w:r>
+    </w:p>
+    <w:p>
+      <w:pPr>
+        <w:rPr>
+          <w:i/>
+          <w:iCs/>
+          <w:szCs w:val="14"/>
+          <w:highlight w:val="yellow"/>
+        </w:rPr>
+      </w:pPr>
+    </w:p>
+    <w:p>
+      <w:pPr>
+        <w:rPr>
+          <w:i/>
+          <w:iCs/>
+          <w:szCs w:val="14"/>
+          <w:highlight w:val="yellow"/>
+        </w:rPr>
+      </w:pPr>
+      <w:r>
+        <w:rPr>
+          <w:i/>
+          <w:iCs/>
+          <w:szCs w:val="14"/>
+          <w:highlight w:val="yellow"/>
+        </w:rPr>
+        <w:t xml:space="preserve">Méthode agile imposée </w:t>
+      </w:r>
+      <w:r>
+        <w:rPr>
+          <w:i/>
+          <w:iCs/>
+          <w:szCs w:val="14"/>
+          <w:highlight w:val="yellow"/>
+        </w:rPr>
+        <w:sym w:font="Wingdings" w:char="F0E0"/>
+      </w:r>
+      <w:r>
+        <w:rPr>
+          <w:i/>
+          <w:iCs/>
+          <w:szCs w:val="14"/>
+          <w:highlight w:val="yellow"/>
+        </w:rPr>
+        <w:t xml:space="preserve"> liste de sprints</w:t>
+      </w:r>
+    </w:p>
+    <w:p>
+      <w:pPr>
+        <w:rPr>
+          <w:i/>
+          <w:iCs/>
+          <w:szCs w:val="14"/>
+        </w:rPr>
+      </w:pPr>
+      <w:r>
+        <w:rPr>
+          <w:i/>
+          <w:iCs/>
+          <w:szCs w:val="14"/>
+          <w:highlight w:val="yellow"/>
+        </w:rPr>
+        <w:t xml:space="preserve">Les détails seront dans </w:t>
+      </w:r>
+      <w:proofErr w:type="spellStart"/>
+      <w:r>
+        <w:rPr>
+          <w:i/>
+          <w:iCs/>
+          <w:szCs w:val="14"/>
+          <w:highlight w:val="yellow"/>
+        </w:rPr>
+        <w:t>Trello</w:t>
+      </w:r>
+      <w:proofErr w:type="spellEnd"/>
+    </w:p>
+    <w:p>
+      <w:r>
+        <w:rPr>
+          <w:highlight w:val="yellow"/>
+        </w:rPr>
+        <w:t>Echéance 1</w:t>
+      </w:r>
+    </w:p>
+    <w:p>
+      <w:pPr>
+        <w:rPr>
+          <w:i/>
+          <w:iCs/>
+          <w:szCs w:val="14"/>
+        </w:rPr>
+      </w:pPr>
+    </w:p>
+    <w:p>
+      <w:pPr>
+        <w:rPr>
+          <w:szCs w:val="14"/>
+        </w:rPr>
+      </w:pPr>
+    </w:p>
+    <w:p>
+      <w:pPr>
+        <w:pStyle w:val="Titre1"/>
+      </w:pPr>
+      <w:bookmarkStart w:id="4" w:name="_Toc499021836"/>
+      <w:r>
+        <w:t>Analyse</w:t>
+      </w:r>
+      <w:r>
+        <w:t xml:space="preserve"> / Conception</w:t>
+      </w:r>
       <w:bookmarkEnd w:id="4"/>
-      <w:r>
-        <w:rPr>
-          <w:szCs w:val="14"/>
-        </w:rPr>
-        <w:t>o.com/b/FB1PkL0j/tpi-multiplix</w:t>
-      </w:r>
-    </w:p>
-    <w:p>
-      <w:pPr>
-        <w:rPr>
-          <w:i/>
-          <w:iCs/>
-          <w:szCs w:val="14"/>
-        </w:rPr>
-      </w:pPr>
-    </w:p>
-    <w:p>
-      <w:pPr>
-        <w:rPr>
-          <w:i/>
-          <w:iCs/>
-          <w:szCs w:val="14"/>
-          <w:highlight w:val="yellow"/>
-        </w:rPr>
-      </w:pPr>
-      <w:r>
-        <w:rPr>
-          <w:i/>
-          <w:iCs/>
-          <w:szCs w:val="14"/>
-          <w:highlight w:val="yellow"/>
-        </w:rPr>
-        <w:t xml:space="preserve">Ce chapitre montre la planification </w:t>
-      </w:r>
-      <w:r>
-        <w:rPr>
-          <w:i/>
-          <w:iCs/>
-          <w:szCs w:val="14"/>
-          <w:highlight w:val="yellow"/>
-        </w:rPr>
-        <w:t xml:space="preserve">du projet. Celui-ci peut être découpé en tâches qui seront planifiées. Il s'agit de la première planification du projet, celle-ci </w:t>
-      </w:r>
-      <w:r>
-        <w:rPr>
-          <w:i/>
-          <w:iCs/>
-          <w:szCs w:val="14"/>
-          <w:highlight w:val="yellow"/>
-        </w:rPr>
-        <w:t>devra être</w:t>
-      </w:r>
-      <w:r>
-        <w:rPr>
-          <w:i/>
-          <w:iCs/>
-          <w:szCs w:val="14"/>
-          <w:highlight w:val="yellow"/>
-        </w:rPr>
-        <w:t xml:space="preserve"> revue après l'analyse. Cette planification sera présentée sous l</w:t>
-      </w:r>
-      <w:r>
-        <w:rPr>
-          <w:i/>
-          <w:iCs/>
-          <w:szCs w:val="14"/>
-          <w:highlight w:val="yellow"/>
-        </w:rPr>
-        <w:t>a forme d'un diagramme.</w:t>
-      </w:r>
-    </w:p>
-    <w:p>
-      <w:pPr>
-        <w:rPr>
-          <w:szCs w:val="14"/>
-          <w:highlight w:val="yellow"/>
-        </w:rPr>
-      </w:pPr>
-    </w:p>
-    <w:p>
-      <w:pPr>
-        <w:rPr>
-          <w:i/>
-          <w:iCs/>
-          <w:szCs w:val="14"/>
-          <w:highlight w:val="yellow"/>
-        </w:rPr>
-      </w:pPr>
-      <w:r>
-        <w:rPr>
-          <w:i/>
-          <w:iCs/>
-          <w:szCs w:val="14"/>
-          <w:highlight w:val="yellow"/>
-        </w:rPr>
-        <w:t>Ces éléments peuvent être repris des</w:t>
-      </w:r>
-      <w:r>
-        <w:rPr>
-          <w:i/>
-          <w:iCs/>
-          <w:szCs w:val="14"/>
-          <w:highlight w:val="yellow"/>
-        </w:rPr>
-        <w:t xml:space="preserve"> spécifications de départ.</w:t>
-      </w:r>
-    </w:p>
-    <w:p>
-      <w:pPr>
-        <w:rPr>
-          <w:i/>
-          <w:iCs/>
-          <w:szCs w:val="14"/>
-          <w:highlight w:val="yellow"/>
-        </w:rPr>
-      </w:pPr>
-    </w:p>
-    <w:p>
-      <w:pPr>
-        <w:rPr>
-          <w:i/>
-          <w:iCs/>
-          <w:szCs w:val="14"/>
-          <w:highlight w:val="yellow"/>
-        </w:rPr>
-      </w:pPr>
-      <w:r>
-        <w:rPr>
-          <w:i/>
-          <w:iCs/>
-          <w:szCs w:val="14"/>
-          <w:highlight w:val="yellow"/>
-        </w:rPr>
-        <w:t xml:space="preserve">Méthode agile imposée </w:t>
-      </w:r>
-      <w:r>
-        <w:rPr>
-          <w:i/>
-          <w:iCs/>
-          <w:szCs w:val="14"/>
-          <w:highlight w:val="yellow"/>
-        </w:rPr>
-        <w:sym w:font="Wingdings" w:char="F0E0"/>
-      </w:r>
-      <w:r>
-        <w:rPr>
-          <w:i/>
-          <w:iCs/>
-          <w:szCs w:val="14"/>
-          <w:highlight w:val="yellow"/>
-        </w:rPr>
-        <w:t xml:space="preserve"> liste de sprints</w:t>
-      </w:r>
-    </w:p>
-    <w:p>
-      <w:pPr>
-        <w:rPr>
-          <w:i/>
-          <w:iCs/>
-          <w:szCs w:val="14"/>
-        </w:rPr>
-      </w:pPr>
-      <w:r>
-        <w:rPr>
-          <w:i/>
-          <w:iCs/>
-          <w:szCs w:val="14"/>
-          <w:highlight w:val="yellow"/>
-        </w:rPr>
-        <w:t xml:space="preserve">Les détails seront dans </w:t>
-      </w:r>
-      <w:proofErr w:type="spellStart"/>
-      <w:r>
-        <w:rPr>
-          <w:i/>
-          <w:iCs/>
-          <w:szCs w:val="14"/>
-          <w:highlight w:val="yellow"/>
-        </w:rPr>
-        <w:t>Trello</w:t>
-      </w:r>
-      <w:proofErr w:type="spellEnd"/>
-    </w:p>
-    <w:p>
-      <w:r>
-        <w:rPr>
-          <w:highlight w:val="yellow"/>
-        </w:rPr>
-        <w:t>Echéance 1</w:t>
-      </w:r>
-    </w:p>
-    <w:p>
-      <w:pPr>
-        <w:rPr>
-          <w:i/>
-          <w:iCs/>
-          <w:szCs w:val="14"/>
-        </w:rPr>
-      </w:pPr>
-    </w:p>
-    <w:p>
-      <w:pPr>
-        <w:rPr>
-          <w:szCs w:val="14"/>
-        </w:rPr>
-      </w:pPr>
-    </w:p>
-    <w:p>
-      <w:pPr>
-        <w:pStyle w:val="Titre1"/>
-      </w:pPr>
-      <w:bookmarkStart w:id="5" w:name="_Toc499021836"/>
-      <w:r>
-        <w:t>Analyse</w:t>
-      </w:r>
-      <w:r>
-        <w:t xml:space="preserve"> / Conception</w:t>
+    </w:p>
+    <w:p>
+      <w:pPr>
+        <w:pStyle w:val="Titre2"/>
+        <w:rPr>
+          <w:i w:val="0"/>
+          <w:iCs/>
+        </w:rPr>
+      </w:pPr>
+      <w:bookmarkStart w:id="5" w:name="_Toc499021837"/>
+      <w:r>
+        <w:rPr>
+          <w:i w:val="0"/>
+          <w:iCs/>
+        </w:rPr>
+        <w:t>Concept</w:t>
       </w:r>
       <w:bookmarkEnd w:id="5"/>
-    </w:p>
-    <w:p>
-      <w:pPr>
-        <w:pStyle w:val="Titre2"/>
-        <w:rPr>
-          <w:i w:val="0"/>
-          <w:iCs/>
-        </w:rPr>
-      </w:pPr>
-      <w:bookmarkStart w:id="6" w:name="_Toc499021837"/>
-      <w:r>
-        <w:rPr>
-          <w:i w:val="0"/>
-          <w:iCs/>
-        </w:rPr>
-        <w:t>Concept</w:t>
-      </w:r>
-      <w:bookmarkEnd w:id="6"/>
     </w:p>
     <w:p>
       <w:pPr>
@@ -3826,6 +3818,8 @@
           <w:lang w:eastAsia="fr-FR"/>
         </w:rPr>
       </w:pPr>
+      <w:bookmarkStart w:id="6" w:name="_GoBack"/>
+      <w:bookmarkEnd w:id="6"/>
     </w:p>
     <w:p>
       <w:pPr>
@@ -4857,16 +4851,7 @@
                 <w:szCs w:val="14"/>
                 <w:lang w:eastAsia="fr-FR"/>
               </w:rPr>
-              <w:t>Temps que le joueu</w:t>
-            </w:r>
-            <w:r>
-              <w:rPr>
-                <w:rFonts w:ascii="Arial" w:hAnsi="Arial"/>
-                <w:sz w:val="24"/>
-                <w:szCs w:val="14"/>
-                <w:lang w:eastAsia="fr-FR"/>
-              </w:rPr>
-              <w:t>r a passé sur un livret</w:t>
+              <w:t>Temps que le joueur a passé sur un livret</w:t>
             </w:r>
           </w:p>
         </w:tc>
@@ -6369,24 +6354,720 @@
     <w:p>
       <w:pPr>
         <w:pStyle w:val="Titre3"/>
-        <w:rPr>
-          <w:highlight w:val="yellow"/>
-        </w:rPr>
-      </w:pPr>
-      <w:r>
-        <w:rPr>
-          <w:highlight w:val="yellow"/>
-        </w:rPr>
+      </w:pPr>
+      <w:r>
         <w:lastRenderedPageBreak/>
         <w:t xml:space="preserve">Maquettes / </w:t>
       </w:r>
       <w:r>
-        <w:rPr>
-          <w:highlight w:val="yellow"/>
-        </w:rPr>
         <w:t>Use cases / Scénarios</w:t>
       </w:r>
     </w:p>
+    <w:p>
+      <w:pPr>
+        <w:pStyle w:val="Titre4"/>
+      </w:pPr>
+      <w:proofErr w:type="spellStart"/>
+      <w:r>
+        <w:t>index.php</w:t>
+      </w:r>
+      <w:proofErr w:type="spellEnd"/>
+    </w:p>
+    <w:p>
+      <w:r>
+        <w:rPr>
+          <w:noProof/>
+          <w:lang w:val="fr-CH" w:eastAsia="fr-CH"/>
+        </w:rPr>
+        <w:drawing>
+          <wp:inline distT="0" distB="0" distL="0" distR="0" wp14:anchorId="3F9997C3" wp14:editId="20299116">
+            <wp:extent cx="5745480" cy="3084195"/>
+            <wp:effectExtent l="0" t="0" r="7620" b="1905"/>
+            <wp:docPr id="5" name="Image 5" descr="C:\wamp64\www\TPI\TPI\documentation\Maquette\index.png"/>
+            <wp:cNvGraphicFramePr>
+              <a:graphicFrameLocks xmlns:a="http://schemas.openxmlformats.org/drawingml/2006/main" noChangeAspect="1"/>
+            </wp:cNvGraphicFramePr>
+            <a:graphic xmlns:a="http://schemas.openxmlformats.org/drawingml/2006/main">
+              <a:graphicData uri="http://schemas.openxmlformats.org/drawingml/2006/picture">
+                <pic:pic xmlns:pic="http://schemas.openxmlformats.org/drawingml/2006/picture">
+                  <pic:nvPicPr>
+                    <pic:cNvPr id="0" name="Picture 1" descr="C:\wamp64\www\TPI\TPI\documentation\Maquette\index.png"/>
+                    <pic:cNvPicPr>
+                      <a:picLocks noChangeAspect="1" noChangeArrowheads="1"/>
+                    </pic:cNvPicPr>
+                  </pic:nvPicPr>
+                  <pic:blipFill>
+                    <a:blip r:embed="rId9" cstate="print">
+                      <a:extLst>
+                        <a:ext uri="{28A0092B-C50C-407E-A947-70E740481C1C}">
+                          <a14:useLocalDpi xmlns:a14="http://schemas.microsoft.com/office/drawing/2010/main" val="0"/>
+                        </a:ext>
+                      </a:extLst>
+                    </a:blip>
+                    <a:srcRect/>
+                    <a:stretch>
+                      <a:fillRect/>
+                    </a:stretch>
+                  </pic:blipFill>
+                  <pic:spPr bwMode="auto">
+                    <a:xfrm>
+                      <a:off x="0" y="0"/>
+                      <a:ext cx="5745480" cy="3084195"/>
+                    </a:xfrm>
+                    <a:prstGeom prst="rect">
+                      <a:avLst/>
+                    </a:prstGeom>
+                    <a:noFill/>
+                    <a:ln>
+                      <a:noFill/>
+                    </a:ln>
+                  </pic:spPr>
+                </pic:pic>
+              </a:graphicData>
+            </a:graphic>
+          </wp:inline>
+        </w:drawing>
+      </w:r>
+    </w:p>
+    <w:p>
+      <w:pPr>
+        <w:pStyle w:val="Titre4"/>
+      </w:pPr>
+      <w:proofErr w:type="spellStart"/>
+      <w:r>
+        <w:t>stats.php</w:t>
+      </w:r>
+      <w:proofErr w:type="spellEnd"/>
+    </w:p>
+    <w:p>
+      <w:r>
+        <w:rPr>
+          <w:noProof/>
+          <w:lang w:val="fr-CH" w:eastAsia="fr-CH"/>
+        </w:rPr>
+        <w:drawing>
+          <wp:inline distT="0" distB="0" distL="0" distR="0" wp14:anchorId="1E25E5E2" wp14:editId="6ECD953C">
+            <wp:extent cx="5745480" cy="3084195"/>
+            <wp:effectExtent l="0" t="0" r="7620" b="1905"/>
+            <wp:docPr id="6" name="Image 6" descr="C:\wamp64\www\TPI\TPI\documentation\Maquette\stats.png"/>
+            <wp:cNvGraphicFramePr>
+              <a:graphicFrameLocks xmlns:a="http://schemas.openxmlformats.org/drawingml/2006/main" noChangeAspect="1"/>
+            </wp:cNvGraphicFramePr>
+            <a:graphic xmlns:a="http://schemas.openxmlformats.org/drawingml/2006/main">
+              <a:graphicData uri="http://schemas.openxmlformats.org/drawingml/2006/picture">
+                <pic:pic xmlns:pic="http://schemas.openxmlformats.org/drawingml/2006/picture">
+                  <pic:nvPicPr>
+                    <pic:cNvPr id="0" name="Picture 2" descr="C:\wamp64\www\TPI\TPI\documentation\Maquette\stats.png"/>
+                    <pic:cNvPicPr>
+                      <a:picLocks noChangeAspect="1" noChangeArrowheads="1"/>
+                    </pic:cNvPicPr>
+                  </pic:nvPicPr>
+                  <pic:blipFill>
+                    <a:blip r:embed="rId10" cstate="print">
+                      <a:extLst>
+                        <a:ext uri="{28A0092B-C50C-407E-A947-70E740481C1C}">
+                          <a14:useLocalDpi xmlns:a14="http://schemas.microsoft.com/office/drawing/2010/main" val="0"/>
+                        </a:ext>
+                      </a:extLst>
+                    </a:blip>
+                    <a:srcRect/>
+                    <a:stretch>
+                      <a:fillRect/>
+                    </a:stretch>
+                  </pic:blipFill>
+                  <pic:spPr bwMode="auto">
+                    <a:xfrm>
+                      <a:off x="0" y="0"/>
+                      <a:ext cx="5745480" cy="3084195"/>
+                    </a:xfrm>
+                    <a:prstGeom prst="rect">
+                      <a:avLst/>
+                    </a:prstGeom>
+                    <a:noFill/>
+                    <a:ln>
+                      <a:noFill/>
+                    </a:ln>
+                  </pic:spPr>
+                </pic:pic>
+              </a:graphicData>
+            </a:graphic>
+          </wp:inline>
+        </w:drawing>
+      </w:r>
+    </w:p>
+    <w:p>
+      <w:pPr>
+        <w:pStyle w:val="Titre4"/>
+      </w:pPr>
+      <w:proofErr w:type="spellStart"/>
+      <w:r>
+        <w:lastRenderedPageBreak/>
+        <w:t>free.php</w:t>
+      </w:r>
+      <w:proofErr w:type="spellEnd"/>
+    </w:p>
+    <w:p>
+      <w:r>
+        <w:rPr>
+          <w:noProof/>
+          <w:lang w:val="fr-CH" w:eastAsia="fr-CH"/>
+        </w:rPr>
+        <w:drawing>
+          <wp:inline distT="0" distB="0" distL="0" distR="0" wp14:anchorId="7D9CF9AD" wp14:editId="556EE76A">
+            <wp:extent cx="5745480" cy="3084195"/>
+            <wp:effectExtent l="0" t="0" r="7620" b="1905"/>
+            <wp:docPr id="7" name="Image 7" descr="C:\wamp64\www\TPI\TPI\documentation\Maquette\free.png"/>
+            <wp:cNvGraphicFramePr>
+              <a:graphicFrameLocks xmlns:a="http://schemas.openxmlformats.org/drawingml/2006/main" noChangeAspect="1"/>
+            </wp:cNvGraphicFramePr>
+            <a:graphic xmlns:a="http://schemas.openxmlformats.org/drawingml/2006/main">
+              <a:graphicData uri="http://schemas.openxmlformats.org/drawingml/2006/picture">
+                <pic:pic xmlns:pic="http://schemas.openxmlformats.org/drawingml/2006/picture">
+                  <pic:nvPicPr>
+                    <pic:cNvPr id="0" name="Picture 3" descr="C:\wamp64\www\TPI\TPI\documentation\Maquette\free.png"/>
+                    <pic:cNvPicPr>
+                      <a:picLocks noChangeAspect="1" noChangeArrowheads="1"/>
+                    </pic:cNvPicPr>
+                  </pic:nvPicPr>
+                  <pic:blipFill>
+                    <a:blip r:embed="rId11" cstate="print">
+                      <a:extLst>
+                        <a:ext uri="{28A0092B-C50C-407E-A947-70E740481C1C}">
+                          <a14:useLocalDpi xmlns:a14="http://schemas.microsoft.com/office/drawing/2010/main" val="0"/>
+                        </a:ext>
+                      </a:extLst>
+                    </a:blip>
+                    <a:srcRect/>
+                    <a:stretch>
+                      <a:fillRect/>
+                    </a:stretch>
+                  </pic:blipFill>
+                  <pic:spPr bwMode="auto">
+                    <a:xfrm>
+                      <a:off x="0" y="0"/>
+                      <a:ext cx="5745480" cy="3084195"/>
+                    </a:xfrm>
+                    <a:prstGeom prst="rect">
+                      <a:avLst/>
+                    </a:prstGeom>
+                    <a:noFill/>
+                    <a:ln>
+                      <a:noFill/>
+                    </a:ln>
+                  </pic:spPr>
+                </pic:pic>
+              </a:graphicData>
+            </a:graphic>
+          </wp:inline>
+        </w:drawing>
+      </w:r>
+    </w:p>
+    <w:p>
+      <w:pPr>
+        <w:pStyle w:val="Titre4"/>
+      </w:pPr>
+      <w:proofErr w:type="spellStart"/>
+      <w:r>
+        <w:t>five.php</w:t>
+      </w:r>
+      <w:proofErr w:type="spellEnd"/>
+    </w:p>
+    <w:p>
+      <w:r>
+        <w:rPr>
+          <w:noProof/>
+          <w:lang w:val="fr-CH" w:eastAsia="fr-CH"/>
+        </w:rPr>
+        <w:drawing>
+          <wp:inline distT="0" distB="0" distL="0" distR="0" wp14:anchorId="4AC965CC" wp14:editId="3136C103">
+            <wp:extent cx="5745480" cy="3084195"/>
+            <wp:effectExtent l="0" t="0" r="7620" b="1905"/>
+            <wp:docPr id="8" name="Image 8" descr="C:\wamp64\www\TPI\TPI\documentation\Maquette\five.png"/>
+            <wp:cNvGraphicFramePr>
+              <a:graphicFrameLocks xmlns:a="http://schemas.openxmlformats.org/drawingml/2006/main" noChangeAspect="1"/>
+            </wp:cNvGraphicFramePr>
+            <a:graphic xmlns:a="http://schemas.openxmlformats.org/drawingml/2006/main">
+              <a:graphicData uri="http://schemas.openxmlformats.org/drawingml/2006/picture">
+                <pic:pic xmlns:pic="http://schemas.openxmlformats.org/drawingml/2006/picture">
+                  <pic:nvPicPr>
+                    <pic:cNvPr id="0" name="Picture 4" descr="C:\wamp64\www\TPI\TPI\documentation\Maquette\five.png"/>
+                    <pic:cNvPicPr>
+                      <a:picLocks noChangeAspect="1" noChangeArrowheads="1"/>
+                    </pic:cNvPicPr>
+                  </pic:nvPicPr>
+                  <pic:blipFill>
+                    <a:blip r:embed="rId12" cstate="print">
+                      <a:extLst>
+                        <a:ext uri="{28A0092B-C50C-407E-A947-70E740481C1C}">
+                          <a14:useLocalDpi xmlns:a14="http://schemas.microsoft.com/office/drawing/2010/main" val="0"/>
+                        </a:ext>
+                      </a:extLst>
+                    </a:blip>
+                    <a:srcRect/>
+                    <a:stretch>
+                      <a:fillRect/>
+                    </a:stretch>
+                  </pic:blipFill>
+                  <pic:spPr bwMode="auto">
+                    <a:xfrm>
+                      <a:off x="0" y="0"/>
+                      <a:ext cx="5745480" cy="3084195"/>
+                    </a:xfrm>
+                    <a:prstGeom prst="rect">
+                      <a:avLst/>
+                    </a:prstGeom>
+                    <a:noFill/>
+                    <a:ln>
+                      <a:noFill/>
+                    </a:ln>
+                  </pic:spPr>
+                </pic:pic>
+              </a:graphicData>
+            </a:graphic>
+          </wp:inline>
+        </w:drawing>
+      </w:r>
+    </w:p>
+    <w:p>
+      <w:pPr>
+        <w:pStyle w:val="Titre4"/>
+      </w:pPr>
+      <w:r>
+        <w:lastRenderedPageBreak/>
+        <w:t>free-</w:t>
+      </w:r>
+      <w:proofErr w:type="spellStart"/>
+      <w:r>
+        <w:t>problem.php</w:t>
+      </w:r>
+      <w:proofErr w:type="spellEnd"/>
+    </w:p>
+    <w:p>
+      <w:r>
+        <w:rPr>
+          <w:noProof/>
+          <w:lang w:val="fr-CH" w:eastAsia="fr-CH"/>
+        </w:rPr>
+        <w:drawing>
+          <wp:inline distT="0" distB="0" distL="0" distR="0" wp14:anchorId="7CD07E61" wp14:editId="11C74EDA">
+            <wp:extent cx="5745480" cy="3084195"/>
+            <wp:effectExtent l="0" t="0" r="7620" b="1905"/>
+            <wp:docPr id="9" name="Image 9" descr="C:\wamp64\www\TPI\TPI\documentation\Maquette\freeproblem.png"/>
+            <wp:cNvGraphicFramePr>
+              <a:graphicFrameLocks xmlns:a="http://schemas.openxmlformats.org/drawingml/2006/main" noChangeAspect="1"/>
+            </wp:cNvGraphicFramePr>
+            <a:graphic xmlns:a="http://schemas.openxmlformats.org/drawingml/2006/main">
+              <a:graphicData uri="http://schemas.openxmlformats.org/drawingml/2006/picture">
+                <pic:pic xmlns:pic="http://schemas.openxmlformats.org/drawingml/2006/picture">
+                  <pic:nvPicPr>
+                    <pic:cNvPr id="0" name="Picture 5" descr="C:\wamp64\www\TPI\TPI\documentation\Maquette\freeproblem.png"/>
+                    <pic:cNvPicPr>
+                      <a:picLocks noChangeAspect="1" noChangeArrowheads="1"/>
+                    </pic:cNvPicPr>
+                  </pic:nvPicPr>
+                  <pic:blipFill>
+                    <a:blip r:embed="rId13" cstate="print">
+                      <a:extLst>
+                        <a:ext uri="{28A0092B-C50C-407E-A947-70E740481C1C}">
+                          <a14:useLocalDpi xmlns:a14="http://schemas.microsoft.com/office/drawing/2010/main" val="0"/>
+                        </a:ext>
+                      </a:extLst>
+                    </a:blip>
+                    <a:srcRect/>
+                    <a:stretch>
+                      <a:fillRect/>
+                    </a:stretch>
+                  </pic:blipFill>
+                  <pic:spPr bwMode="auto">
+                    <a:xfrm>
+                      <a:off x="0" y="0"/>
+                      <a:ext cx="5745480" cy="3084195"/>
+                    </a:xfrm>
+                    <a:prstGeom prst="rect">
+                      <a:avLst/>
+                    </a:prstGeom>
+                    <a:noFill/>
+                    <a:ln>
+                      <a:noFill/>
+                    </a:ln>
+                  </pic:spPr>
+                </pic:pic>
+              </a:graphicData>
+            </a:graphic>
+          </wp:inline>
+        </w:drawing>
+      </w:r>
+    </w:p>
+    <w:p>
+      <w:pPr>
+        <w:pStyle w:val="Titre4"/>
+      </w:pPr>
+      <w:r>
+        <w:t>Free-</w:t>
+      </w:r>
+      <w:proofErr w:type="spellStart"/>
+      <w:r>
+        <w:t>result.php</w:t>
+      </w:r>
+      <w:proofErr w:type="spellEnd"/>
+      <w:r>
+        <w:t xml:space="preserve"> (juste)</w:t>
+      </w:r>
+    </w:p>
+    <w:p>
+      <w:r>
+        <w:rPr>
+          <w:noProof/>
+          <w:lang w:val="fr-CH" w:eastAsia="fr-CH"/>
+        </w:rPr>
+        <w:drawing>
+          <wp:inline distT="0" distB="0" distL="0" distR="0" wp14:anchorId="6429A6ED" wp14:editId="43680D6A">
+            <wp:extent cx="5745480" cy="3084195"/>
+            <wp:effectExtent l="0" t="0" r="7620" b="1905"/>
+            <wp:docPr id="10" name="Image 10" descr="C:\wamp64\www\TPI\TPI\documentation\Maquette\freeresult_juste.png"/>
+            <wp:cNvGraphicFramePr>
+              <a:graphicFrameLocks xmlns:a="http://schemas.openxmlformats.org/drawingml/2006/main" noChangeAspect="1"/>
+            </wp:cNvGraphicFramePr>
+            <a:graphic xmlns:a="http://schemas.openxmlformats.org/drawingml/2006/main">
+              <a:graphicData uri="http://schemas.openxmlformats.org/drawingml/2006/picture">
+                <pic:pic xmlns:pic="http://schemas.openxmlformats.org/drawingml/2006/picture">
+                  <pic:nvPicPr>
+                    <pic:cNvPr id="0" name="Picture 6" descr="C:\wamp64\www\TPI\TPI\documentation\Maquette\freeresult_juste.png"/>
+                    <pic:cNvPicPr>
+                      <a:picLocks noChangeAspect="1" noChangeArrowheads="1"/>
+                    </pic:cNvPicPr>
+                  </pic:nvPicPr>
+                  <pic:blipFill>
+                    <a:blip r:embed="rId14" cstate="print">
+                      <a:extLst>
+                        <a:ext uri="{28A0092B-C50C-407E-A947-70E740481C1C}">
+                          <a14:useLocalDpi xmlns:a14="http://schemas.microsoft.com/office/drawing/2010/main" val="0"/>
+                        </a:ext>
+                      </a:extLst>
+                    </a:blip>
+                    <a:srcRect/>
+                    <a:stretch>
+                      <a:fillRect/>
+                    </a:stretch>
+                  </pic:blipFill>
+                  <pic:spPr bwMode="auto">
+                    <a:xfrm>
+                      <a:off x="0" y="0"/>
+                      <a:ext cx="5745480" cy="3084195"/>
+                    </a:xfrm>
+                    <a:prstGeom prst="rect">
+                      <a:avLst/>
+                    </a:prstGeom>
+                    <a:noFill/>
+                    <a:ln>
+                      <a:noFill/>
+                    </a:ln>
+                  </pic:spPr>
+                </pic:pic>
+              </a:graphicData>
+            </a:graphic>
+          </wp:inline>
+        </w:drawing>
+      </w:r>
+    </w:p>
+    <w:p>
+      <w:pPr>
+        <w:pStyle w:val="Titre4"/>
+      </w:pPr>
+      <w:r>
+        <w:lastRenderedPageBreak/>
+        <w:t>free-</w:t>
+      </w:r>
+      <w:proofErr w:type="spellStart"/>
+      <w:r>
+        <w:t>result.php</w:t>
+      </w:r>
+      <w:proofErr w:type="spellEnd"/>
+      <w:r>
+        <w:t xml:space="preserve"> (faux)</w:t>
+      </w:r>
+    </w:p>
+    <w:p>
+      <w:r>
+        <w:rPr>
+          <w:noProof/>
+          <w:lang w:val="fr-CH" w:eastAsia="fr-CH"/>
+        </w:rPr>
+        <w:drawing>
+          <wp:inline distT="0" distB="0" distL="0" distR="0" wp14:anchorId="0B4DBEF2" wp14:editId="2A7F719C">
+            <wp:extent cx="5745480" cy="3084195"/>
+            <wp:effectExtent l="0" t="0" r="7620" b="1905"/>
+            <wp:docPr id="11" name="Image 11" descr="C:\wamp64\www\TPI\TPI\documentation\Maquette\freeresult_faux.png"/>
+            <wp:cNvGraphicFramePr>
+              <a:graphicFrameLocks xmlns:a="http://schemas.openxmlformats.org/drawingml/2006/main" noChangeAspect="1"/>
+            </wp:cNvGraphicFramePr>
+            <a:graphic xmlns:a="http://schemas.openxmlformats.org/drawingml/2006/main">
+              <a:graphicData uri="http://schemas.openxmlformats.org/drawingml/2006/picture">
+                <pic:pic xmlns:pic="http://schemas.openxmlformats.org/drawingml/2006/picture">
+                  <pic:nvPicPr>
+                    <pic:cNvPr id="0" name="Picture 7" descr="C:\wamp64\www\TPI\TPI\documentation\Maquette\freeresult_faux.png"/>
+                    <pic:cNvPicPr>
+                      <a:picLocks noChangeAspect="1" noChangeArrowheads="1"/>
+                    </pic:cNvPicPr>
+                  </pic:nvPicPr>
+                  <pic:blipFill>
+                    <a:blip r:embed="rId15" cstate="print">
+                      <a:extLst>
+                        <a:ext uri="{28A0092B-C50C-407E-A947-70E740481C1C}">
+                          <a14:useLocalDpi xmlns:a14="http://schemas.microsoft.com/office/drawing/2010/main" val="0"/>
+                        </a:ext>
+                      </a:extLst>
+                    </a:blip>
+                    <a:srcRect/>
+                    <a:stretch>
+                      <a:fillRect/>
+                    </a:stretch>
+                  </pic:blipFill>
+                  <pic:spPr bwMode="auto">
+                    <a:xfrm>
+                      <a:off x="0" y="0"/>
+                      <a:ext cx="5745480" cy="3084195"/>
+                    </a:xfrm>
+                    <a:prstGeom prst="rect">
+                      <a:avLst/>
+                    </a:prstGeom>
+                    <a:noFill/>
+                    <a:ln>
+                      <a:noFill/>
+                    </a:ln>
+                  </pic:spPr>
+                </pic:pic>
+              </a:graphicData>
+            </a:graphic>
+          </wp:inline>
+        </w:drawing>
+      </w:r>
+    </w:p>
+    <w:p>
+      <w:pPr>
+        <w:pStyle w:val="Titre4"/>
+      </w:pPr>
+      <w:r>
+        <w:t>five-</w:t>
+      </w:r>
+      <w:proofErr w:type="spellStart"/>
+      <w:r>
+        <w:t>problem.php</w:t>
+      </w:r>
+      <w:proofErr w:type="spellEnd"/>
+    </w:p>
+    <w:p>
+      <w:r>
+        <w:rPr>
+          <w:noProof/>
+          <w:lang w:val="fr-CH" w:eastAsia="fr-CH"/>
+        </w:rPr>
+        <w:drawing>
+          <wp:inline distT="0" distB="0" distL="0" distR="0" wp14:anchorId="51924C77" wp14:editId="3FED2F0F">
+            <wp:extent cx="5745480" cy="3084195"/>
+            <wp:effectExtent l="0" t="0" r="7620" b="1905"/>
+            <wp:docPr id="12" name="Image 12" descr="C:\wamp64\www\TPI\TPI\documentation\Maquette\fiveproblem.png"/>
+            <wp:cNvGraphicFramePr>
+              <a:graphicFrameLocks xmlns:a="http://schemas.openxmlformats.org/drawingml/2006/main" noChangeAspect="1"/>
+            </wp:cNvGraphicFramePr>
+            <a:graphic xmlns:a="http://schemas.openxmlformats.org/drawingml/2006/main">
+              <a:graphicData uri="http://schemas.openxmlformats.org/drawingml/2006/picture">
+                <pic:pic xmlns:pic="http://schemas.openxmlformats.org/drawingml/2006/picture">
+                  <pic:nvPicPr>
+                    <pic:cNvPr id="0" name="Picture 8" descr="C:\wamp64\www\TPI\TPI\documentation\Maquette\fiveproblem.png"/>
+                    <pic:cNvPicPr>
+                      <a:picLocks noChangeAspect="1" noChangeArrowheads="1"/>
+                    </pic:cNvPicPr>
+                  </pic:nvPicPr>
+                  <pic:blipFill>
+                    <a:blip r:embed="rId16" cstate="print">
+                      <a:extLst>
+                        <a:ext uri="{28A0092B-C50C-407E-A947-70E740481C1C}">
+                          <a14:useLocalDpi xmlns:a14="http://schemas.microsoft.com/office/drawing/2010/main" val="0"/>
+                        </a:ext>
+                      </a:extLst>
+                    </a:blip>
+                    <a:srcRect/>
+                    <a:stretch>
+                      <a:fillRect/>
+                    </a:stretch>
+                  </pic:blipFill>
+                  <pic:spPr bwMode="auto">
+                    <a:xfrm>
+                      <a:off x="0" y="0"/>
+                      <a:ext cx="5745480" cy="3084195"/>
+                    </a:xfrm>
+                    <a:prstGeom prst="rect">
+                      <a:avLst/>
+                    </a:prstGeom>
+                    <a:noFill/>
+                    <a:ln>
+                      <a:noFill/>
+                    </a:ln>
+                  </pic:spPr>
+                </pic:pic>
+              </a:graphicData>
+            </a:graphic>
+          </wp:inline>
+        </w:drawing>
+      </w:r>
+    </w:p>
+    <w:p>
+      <w:r>
+        <w:t>Notez que sur cette maquette, on prétend que l’image est un compteur animé de 5 secondes qui est cliquable.</w:t>
+      </w:r>
+    </w:p>
+    <w:p>
+      <w:pPr>
+        <w:pStyle w:val="Titre4"/>
+      </w:pPr>
+      <w:r>
+        <w:lastRenderedPageBreak/>
+        <w:t>five-</w:t>
+      </w:r>
+      <w:proofErr w:type="spellStart"/>
+      <w:r>
+        <w:t>result.php</w:t>
+      </w:r>
+      <w:proofErr w:type="spellEnd"/>
+      <w:r>
+        <w:t xml:space="preserve"> (clique compteur)</w:t>
+      </w:r>
+    </w:p>
+    <w:p>
+      <w:r>
+        <w:rPr>
+          <w:noProof/>
+          <w:lang w:val="fr-CH" w:eastAsia="fr-CH"/>
+        </w:rPr>
+        <w:drawing>
+          <wp:inline distT="0" distB="0" distL="0" distR="0" wp14:anchorId="0D119C04" wp14:editId="742767A1">
+            <wp:extent cx="5745480" cy="3084195"/>
+            <wp:effectExtent l="0" t="0" r="7620" b="1905"/>
+            <wp:docPr id="13" name="Image 13" descr="C:\wamp64\www\TPI\TPI\documentation\Maquette\fiveresult_clique_chrono.png"/>
+            <wp:cNvGraphicFramePr>
+              <a:graphicFrameLocks xmlns:a="http://schemas.openxmlformats.org/drawingml/2006/main" noChangeAspect="1"/>
+            </wp:cNvGraphicFramePr>
+            <a:graphic xmlns:a="http://schemas.openxmlformats.org/drawingml/2006/main">
+              <a:graphicData uri="http://schemas.openxmlformats.org/drawingml/2006/picture">
+                <pic:pic xmlns:pic="http://schemas.openxmlformats.org/drawingml/2006/picture">
+                  <pic:nvPicPr>
+                    <pic:cNvPr id="0" name="Picture 9" descr="C:\wamp64\www\TPI\TPI\documentation\Maquette\fiveresult_clique_chrono.png"/>
+                    <pic:cNvPicPr>
+                      <a:picLocks noChangeAspect="1" noChangeArrowheads="1"/>
+                    </pic:cNvPicPr>
+                  </pic:nvPicPr>
+                  <pic:blipFill>
+                    <a:blip r:embed="rId17" cstate="print">
+                      <a:extLst>
+                        <a:ext uri="{28A0092B-C50C-407E-A947-70E740481C1C}">
+                          <a14:useLocalDpi xmlns:a14="http://schemas.microsoft.com/office/drawing/2010/main" val="0"/>
+                        </a:ext>
+                      </a:extLst>
+                    </a:blip>
+                    <a:srcRect/>
+                    <a:stretch>
+                      <a:fillRect/>
+                    </a:stretch>
+                  </pic:blipFill>
+                  <pic:spPr bwMode="auto">
+                    <a:xfrm>
+                      <a:off x="0" y="0"/>
+                      <a:ext cx="5745480" cy="3084195"/>
+                    </a:xfrm>
+                    <a:prstGeom prst="rect">
+                      <a:avLst/>
+                    </a:prstGeom>
+                    <a:noFill/>
+                    <a:ln>
+                      <a:noFill/>
+                    </a:ln>
+                  </pic:spPr>
+                </pic:pic>
+              </a:graphicData>
+            </a:graphic>
+          </wp:inline>
+        </w:drawing>
+      </w:r>
+    </w:p>
+    <w:p>
+      <w:pPr>
+        <w:pStyle w:val="Titre4"/>
+        <w:tabs>
+          <w:tab w:val="clear" w:pos="864"/>
+          <w:tab w:val="num" w:pos="993"/>
+        </w:tabs>
+      </w:pPr>
+      <w:r>
+        <w:t>five-</w:t>
+      </w:r>
+      <w:proofErr w:type="spellStart"/>
+      <w:r>
+        <w:t>result.php</w:t>
+      </w:r>
+      <w:proofErr w:type="spellEnd"/>
+      <w:r>
+        <w:t xml:space="preserve"> (compteur arrivé à 0)</w:t>
+      </w:r>
+    </w:p>
+    <w:p>
+      <w:r>
+        <w:rPr>
+          <w:noProof/>
+          <w:lang w:val="fr-CH" w:eastAsia="fr-CH"/>
+        </w:rPr>
+        <w:drawing>
+          <wp:inline distT="0" distB="0" distL="0" distR="0" wp14:anchorId="16E52B92" wp14:editId="00A3893B">
+            <wp:extent cx="5745480" cy="3084195"/>
+            <wp:effectExtent l="0" t="0" r="7620" b="1905"/>
+            <wp:docPr id="14" name="Image 14" descr="C:\wamp64\www\TPI\TPI\documentation\Maquette\fiveresult_fin_chrono.png"/>
+            <wp:cNvGraphicFramePr>
+              <a:graphicFrameLocks xmlns:a="http://schemas.openxmlformats.org/drawingml/2006/main" noChangeAspect="1"/>
+            </wp:cNvGraphicFramePr>
+            <a:graphic xmlns:a="http://schemas.openxmlformats.org/drawingml/2006/main">
+              <a:graphicData uri="http://schemas.openxmlformats.org/drawingml/2006/picture">
+                <pic:pic xmlns:pic="http://schemas.openxmlformats.org/drawingml/2006/picture">
+                  <pic:nvPicPr>
+                    <pic:cNvPr id="0" name="Picture 10" descr="C:\wamp64\www\TPI\TPI\documentation\Maquette\fiveresult_fin_chrono.png"/>
+                    <pic:cNvPicPr>
+                      <a:picLocks noChangeAspect="1" noChangeArrowheads="1"/>
+                    </pic:cNvPicPr>
+                  </pic:nvPicPr>
+                  <pic:blipFill>
+                    <a:blip r:embed="rId18" cstate="print">
+                      <a:extLst>
+                        <a:ext uri="{28A0092B-C50C-407E-A947-70E740481C1C}">
+                          <a14:useLocalDpi xmlns:a14="http://schemas.microsoft.com/office/drawing/2010/main" val="0"/>
+                        </a:ext>
+                      </a:extLst>
+                    </a:blip>
+                    <a:srcRect/>
+                    <a:stretch>
+                      <a:fillRect/>
+                    </a:stretch>
+                  </pic:blipFill>
+                  <pic:spPr bwMode="auto">
+                    <a:xfrm>
+                      <a:off x="0" y="0"/>
+                      <a:ext cx="5745480" cy="3084195"/>
+                    </a:xfrm>
+                    <a:prstGeom prst="rect">
+                      <a:avLst/>
+                    </a:prstGeom>
+                    <a:noFill/>
+                    <a:ln>
+                      <a:noFill/>
+                    </a:ln>
+                  </pic:spPr>
+                </pic:pic>
+              </a:graphicData>
+            </a:graphic>
+          </wp:inline>
+        </w:drawing>
+      </w:r>
+    </w:p>
+    <w:p/>
+    <w:p/>
     <w:p>
       <w:r>
         <w:rPr>
@@ -6523,7 +7204,7 @@
               </w:rPr>
               <w:t xml:space="preserve">Va à l’URL </w:t>
             </w:r>
-            <w:hyperlink r:id="rId9" w:history="1">
+            <w:hyperlink r:id="rId19" w:history="1">
               <w:r>
                 <w:rPr>
                   <w:rStyle w:val="Lienhypertexte"/>
@@ -6638,6 +7319,7 @@
         <w:rPr>
           <w:highlight w:val="yellow"/>
         </w:rPr>
+        <w:lastRenderedPageBreak/>
         <w:t>MLD</w:t>
       </w:r>
     </w:p>
@@ -7259,7 +7941,6 @@
         <w:rPr>
           <w:i/>
         </w:rPr>
-        <w:lastRenderedPageBreak/>
         <w:t>les</w:t>
       </w:r>
       <w:proofErr w:type="gramEnd"/>
@@ -7878,6 +8559,7 @@
                 <w:i/>
                 <w:highlight w:val="yellow"/>
               </w:rPr>
+              <w:lastRenderedPageBreak/>
               <w:t>1.5 Suppression utilisateur</w:t>
             </w:r>
           </w:p>
@@ -8979,7 +9661,7 @@
           <w:iCs/>
         </w:rPr>
       </w:pPr>
-      <w:hyperlink r:id="rId10" w:history="1">
+      <w:hyperlink r:id="rId20" w:history="1">
         <w:r>
           <w:rPr>
             <w:rStyle w:val="Lienhypertexte"/>
@@ -9014,7 +9696,7 @@
           <w:iCs/>
         </w:rPr>
       </w:pPr>
-      <w:hyperlink r:id="rId11" w:history="1">
+      <w:hyperlink r:id="rId21" w:history="1">
         <w:r>
           <w:rPr>
             <w:rStyle w:val="Lienhypertexte"/>
@@ -9049,7 +9731,7 @@
           <w:iCs/>
         </w:rPr>
       </w:pPr>
-      <w:hyperlink r:id="rId12" w:history="1">
+      <w:hyperlink r:id="rId22" w:history="1">
         <w:r>
           <w:rPr>
             <w:rStyle w:val="Lienhypertexte"/>
@@ -9152,7 +9834,7 @@
           <w:iCs/>
         </w:rPr>
       </w:pPr>
-      <w:hyperlink r:id="rId13" w:history="1">
+      <w:hyperlink r:id="rId23" w:history="1">
         <w:r>
           <w:rPr>
             <w:rStyle w:val="Lienhypertexte"/>
@@ -9195,7 +9877,7 @@
           <w:iCs/>
         </w:rPr>
       </w:pPr>
-      <w:hyperlink r:id="rId14" w:history="1">
+      <w:hyperlink r:id="rId24" w:anchor="4997271" w:history="1">
         <w:r>
           <w:rPr>
             <w:rStyle w:val="Lienhypertexte"/>
@@ -9685,10 +10367,10 @@
       </w:pPr>
     </w:p>
     <w:sectPr>
-      <w:headerReference w:type="default" r:id="rId15"/>
-      <w:footerReference w:type="default" r:id="rId16"/>
-      <w:headerReference w:type="first" r:id="rId17"/>
-      <w:footerReference w:type="first" r:id="rId18"/>
+      <w:headerReference w:type="default" r:id="rId25"/>
+      <w:footerReference w:type="default" r:id="rId26"/>
+      <w:headerReference w:type="first" r:id="rId27"/>
+      <w:footerReference w:type="first" r:id="rId28"/>
       <w:pgSz w:w="11906" w:h="16838" w:code="9"/>
       <w:pgMar w:top="1418" w:right="1418" w:bottom="1418" w:left="1418" w:header="720" w:footer="720" w:gutter="0"/>
       <w:cols w:space="720"/>
@@ -9775,7 +10457,7 @@
         <w:sz w:val="16"/>
         <w:szCs w:val="16"/>
       </w:rPr>
-      <w:t>5</w:t>
+      <w:t>16</w:t>
     </w:r>
     <w:r>
       <w:rPr>

</xml_diff>

<commit_message>
avancée sur le code et doc à jour
</commit_message>
<xml_diff>
--- a/documentation/Documents de travail/TPI-Multiplix.docx
+++ b/documentation/Documents de travail/TPI-Multiplix.docx
@@ -2319,15 +2319,15 @@
           <w:i/>
           <w:iCs/>
           <w:szCs w:val="14"/>
-          <w:highlight w:val="yellow"/>
-        </w:rPr>
-      </w:pPr>
-      <w:r>
-        <w:rPr>
-          <w:i/>
-          <w:iCs/>
-          <w:szCs w:val="14"/>
-          <w:highlight w:val="yellow"/>
+          <w:highlight w:val="cyan"/>
+        </w:rPr>
+      </w:pPr>
+      <w:r>
+        <w:rPr>
+          <w:i/>
+          <w:iCs/>
+          <w:szCs w:val="14"/>
+          <w:highlight w:val="cyan"/>
         </w:rPr>
         <w:t xml:space="preserve">Ce </w:t>
       </w:r>
@@ -2336,7 +2336,7 @@
           <w:i/>
           <w:iCs/>
           <w:szCs w:val="14"/>
-          <w:highlight w:val="yellow"/>
+          <w:highlight w:val="cyan"/>
         </w:rPr>
         <w:t>chapitre</w:t>
       </w:r>
@@ -2345,7 +2345,7 @@
           <w:i/>
           <w:iCs/>
           <w:szCs w:val="14"/>
-          <w:highlight w:val="yellow"/>
+          <w:highlight w:val="cyan"/>
         </w:rPr>
         <w:t xml:space="preserve"> </w:t>
       </w:r>
@@ -2354,7 +2354,7 @@
           <w:i/>
           <w:iCs/>
           <w:szCs w:val="14"/>
-          <w:highlight w:val="yellow"/>
+          <w:highlight w:val="cyan"/>
         </w:rPr>
         <w:t>décri</w:t>
       </w:r>
@@ -2363,7 +2363,7 @@
           <w:i/>
           <w:iCs/>
           <w:szCs w:val="14"/>
-          <w:highlight w:val="yellow"/>
+          <w:highlight w:val="cyan"/>
         </w:rPr>
         <w:t>t</w:t>
       </w:r>
@@ -2372,7 +2372,7 @@
           <w:i/>
           <w:iCs/>
           <w:szCs w:val="14"/>
-          <w:highlight w:val="yellow"/>
+          <w:highlight w:val="cyan"/>
         </w:rPr>
         <w:t xml:space="preserve"> brièvement le projet,</w:t>
       </w:r>
@@ -2381,7 +2381,7 @@
           <w:i/>
           <w:iCs/>
           <w:szCs w:val="14"/>
-          <w:highlight w:val="yellow"/>
+          <w:highlight w:val="cyan"/>
         </w:rPr>
         <w:t xml:space="preserve"> le cadre dans lequel il est réalisé,</w:t>
       </w:r>
@@ -2390,7 +2390,7 @@
           <w:i/>
           <w:iCs/>
           <w:szCs w:val="14"/>
-          <w:highlight w:val="yellow"/>
+          <w:highlight w:val="cyan"/>
         </w:rPr>
         <w:t xml:space="preserve"> les raisons de ce choix et ce qu'il peut apporter à l'élève ou à l'école. </w:t>
       </w:r>
@@ -2399,7 +2399,7 @@
           <w:i/>
           <w:iCs/>
           <w:szCs w:val="14"/>
-          <w:highlight w:val="yellow"/>
+          <w:highlight w:val="cyan"/>
         </w:rPr>
         <w:t>Il n'est pas nécessaire de rentrer dans les détails (ceux-ci seront abordés plus loin) mais cela doit être aussi clair et complet que possible</w:t>
       </w:r>
@@ -2408,7 +2408,7 @@
           <w:i/>
           <w:iCs/>
           <w:szCs w:val="14"/>
-          <w:highlight w:val="yellow"/>
+          <w:highlight w:val="cyan"/>
         </w:rPr>
         <w:t xml:space="preserve"> (idées de solutions).</w:t>
       </w:r>
@@ -2417,7 +2417,7 @@
           <w:i/>
           <w:iCs/>
           <w:szCs w:val="14"/>
-          <w:highlight w:val="yellow"/>
+          <w:highlight w:val="cyan"/>
         </w:rPr>
         <w:t xml:space="preserve"> </w:t>
       </w:r>
@@ -2426,7 +2426,7 @@
           <w:i/>
           <w:iCs/>
           <w:szCs w:val="14"/>
-          <w:highlight w:val="yellow"/>
+          <w:highlight w:val="cyan"/>
         </w:rPr>
         <w:t>Ce chapitre contient également l'inventaire et la description des travaux qui auraient déjà été effectué</w:t>
       </w:r>
@@ -2435,7 +2435,7 @@
           <w:i/>
           <w:iCs/>
           <w:szCs w:val="14"/>
-          <w:highlight w:val="yellow"/>
+          <w:highlight w:val="cyan"/>
         </w:rPr>
         <w:t>s</w:t>
       </w:r>
@@ -2444,7 +2444,7 @@
           <w:i/>
           <w:iCs/>
           <w:szCs w:val="14"/>
-          <w:highlight w:val="yellow"/>
+          <w:highlight w:val="cyan"/>
         </w:rPr>
         <w:t xml:space="preserve"> (=</w:t>
       </w:r>
@@ -2454,7 +2454,7 @@
           <w:i/>
           <w:iCs/>
           <w:szCs w:val="14"/>
-          <w:highlight w:val="yellow"/>
+          <w:highlight w:val="cyan"/>
         </w:rPr>
         <w:t>pre</w:t>
       </w:r>
@@ -2464,7 +2464,7 @@
           <w:i/>
           <w:iCs/>
           <w:szCs w:val="14"/>
-          <w:highlight w:val="yellow"/>
+          <w:highlight w:val="cyan"/>
         </w:rPr>
         <w:t>-TPI)</w:t>
       </w:r>
@@ -2473,7 +2473,7 @@
           <w:i/>
           <w:iCs/>
           <w:szCs w:val="14"/>
-          <w:highlight w:val="yellow"/>
+          <w:highlight w:val="cyan"/>
         </w:rPr>
         <w:t xml:space="preserve"> pour ce projet.</w:t>
       </w:r>
@@ -2482,25 +2482,25 @@
       <w:pPr>
         <w:rPr>
           <w:szCs w:val="14"/>
-          <w:highlight w:val="yellow"/>
-        </w:rPr>
-      </w:pPr>
-    </w:p>
-    <w:p>
-      <w:pPr>
-        <w:rPr>
-          <w:i/>
-          <w:iCs/>
-          <w:szCs w:val="14"/>
-          <w:highlight w:val="yellow"/>
-        </w:rPr>
-      </w:pPr>
-      <w:r>
-        <w:rPr>
-          <w:i/>
-          <w:iCs/>
-          <w:szCs w:val="14"/>
-          <w:highlight w:val="yellow"/>
+          <w:highlight w:val="cyan"/>
+        </w:rPr>
+      </w:pPr>
+    </w:p>
+    <w:p>
+      <w:pPr>
+        <w:rPr>
+          <w:i/>
+          <w:iCs/>
+          <w:szCs w:val="14"/>
+          <w:highlight w:val="cyan"/>
+        </w:rPr>
+      </w:pPr>
+      <w:r>
+        <w:rPr>
+          <w:i/>
+          <w:iCs/>
+          <w:szCs w:val="14"/>
+          <w:highlight w:val="cyan"/>
         </w:rPr>
         <w:t>Ces éléments peuvent être repris des spécifications de départ.</w:t>
       </w:r>
@@ -2508,7 +2508,7 @@
     <w:p>
       <w:r>
         <w:rPr>
-          <w:highlight w:val="yellow"/>
+          <w:highlight w:val="cyan"/>
         </w:rPr>
         <w:t>Echéance 1</w:t>
       </w:r>
@@ -2548,7 +2548,7 @@
         <w:rPr>
           <w:szCs w:val="14"/>
         </w:rPr>
-        <w:t>Mode guidé</w:t>
+        <w:t>Mode libre</w:t>
       </w:r>
     </w:p>
     <w:p>
@@ -2674,7 +2674,7 @@
         <w:rPr>
           <w:szCs w:val="14"/>
         </w:rPr>
-        <w:t>Retour sur au menu principal</w:t>
+        <w:t>Retour au menu principal</w:t>
       </w:r>
     </w:p>
     <w:p>
@@ -2886,15 +2886,15 @@
           <w:i/>
           <w:iCs/>
           <w:szCs w:val="14"/>
-          <w:highlight w:val="yellow"/>
-        </w:rPr>
-      </w:pPr>
-      <w:r>
-        <w:rPr>
-          <w:i/>
-          <w:iCs/>
-          <w:szCs w:val="14"/>
-          <w:highlight w:val="yellow"/>
+          <w:highlight w:val="cyan"/>
+        </w:rPr>
+      </w:pPr>
+      <w:r>
+        <w:rPr>
+          <w:i/>
+          <w:iCs/>
+          <w:szCs w:val="14"/>
+          <w:highlight w:val="cyan"/>
         </w:rPr>
         <w:t xml:space="preserve">Ce chapitre énumère les objectifs du projet. L'atteinte ou non </w:t>
       </w:r>
@@ -2903,7 +2903,7 @@
           <w:i/>
           <w:iCs/>
           <w:szCs w:val="14"/>
-          <w:highlight w:val="yellow"/>
+          <w:highlight w:val="cyan"/>
         </w:rPr>
         <w:t>de c</w:t>
       </w:r>
@@ -2912,7 +2912,7 @@
           <w:i/>
           <w:iCs/>
           <w:szCs w:val="14"/>
-          <w:highlight w:val="yellow"/>
+          <w:highlight w:val="cyan"/>
         </w:rPr>
         <w:t>eux-ci devr</w:t>
       </w:r>
@@ -2921,7 +2921,7 @@
           <w:i/>
           <w:iCs/>
           <w:szCs w:val="14"/>
-          <w:highlight w:val="yellow"/>
+          <w:highlight w:val="cyan"/>
         </w:rPr>
         <w:t xml:space="preserve">a pouvoir être contrôlée à la fin du projet. Les objectifs pourront </w:t>
       </w:r>
@@ -2930,7 +2930,7 @@
           <w:i/>
           <w:iCs/>
           <w:szCs w:val="14"/>
-          <w:highlight w:val="yellow"/>
+          <w:highlight w:val="cyan"/>
         </w:rPr>
         <w:t xml:space="preserve">éventuellement </w:t>
       </w:r>
@@ -2939,7 +2939,7 @@
           <w:i/>
           <w:iCs/>
           <w:szCs w:val="14"/>
-          <w:highlight w:val="yellow"/>
+          <w:highlight w:val="cyan"/>
         </w:rPr>
         <w:t xml:space="preserve">être revus après l'analyse. </w:t>
       </w:r>
@@ -2948,25 +2948,25 @@
       <w:pPr>
         <w:rPr>
           <w:szCs w:val="14"/>
-          <w:highlight w:val="yellow"/>
-        </w:rPr>
-      </w:pPr>
-    </w:p>
-    <w:p>
-      <w:pPr>
-        <w:rPr>
-          <w:i/>
-          <w:iCs/>
-          <w:szCs w:val="14"/>
-          <w:highlight w:val="yellow"/>
-        </w:rPr>
-      </w:pPr>
-      <w:r>
-        <w:rPr>
-          <w:i/>
-          <w:iCs/>
-          <w:szCs w:val="14"/>
-          <w:highlight w:val="yellow"/>
+          <w:highlight w:val="cyan"/>
+        </w:rPr>
+      </w:pPr>
+    </w:p>
+    <w:p>
+      <w:pPr>
+        <w:rPr>
+          <w:i/>
+          <w:iCs/>
+          <w:szCs w:val="14"/>
+          <w:highlight w:val="cyan"/>
+        </w:rPr>
+      </w:pPr>
+      <w:r>
+        <w:rPr>
+          <w:i/>
+          <w:iCs/>
+          <w:szCs w:val="14"/>
+          <w:highlight w:val="cyan"/>
         </w:rPr>
         <w:t>Ces éléments peuvent être repris des spécifications de départ.</w:t>
       </w:r>
@@ -2977,25 +2977,25 @@
           <w:i/>
           <w:iCs/>
           <w:szCs w:val="14"/>
-          <w:highlight w:val="yellow"/>
-        </w:rPr>
-      </w:pPr>
-    </w:p>
-    <w:p>
-      <w:pPr>
-        <w:rPr>
-          <w:i/>
-          <w:iCs/>
-          <w:szCs w:val="14"/>
-          <w:highlight w:val="yellow"/>
-        </w:rPr>
-      </w:pPr>
-      <w:r>
-        <w:rPr>
-          <w:i/>
-          <w:iCs/>
-          <w:szCs w:val="14"/>
-          <w:highlight w:val="yellow"/>
+          <w:highlight w:val="cyan"/>
+        </w:rPr>
+      </w:pPr>
+    </w:p>
+    <w:p>
+      <w:pPr>
+        <w:rPr>
+          <w:i/>
+          <w:iCs/>
+          <w:szCs w:val="14"/>
+          <w:highlight w:val="cyan"/>
+        </w:rPr>
+      </w:pPr>
+      <w:r>
+        <w:rPr>
+          <w:i/>
+          <w:iCs/>
+          <w:szCs w:val="14"/>
+          <w:highlight w:val="cyan"/>
         </w:rPr>
         <w:t xml:space="preserve">= liste </w:t>
       </w:r>
@@ -3005,7 +3005,7 @@
           <w:i/>
           <w:iCs/>
           <w:szCs w:val="14"/>
-          <w:highlight w:val="yellow"/>
+          <w:highlight w:val="cyan"/>
         </w:rPr>
         <w:t>de use</w:t>
       </w:r>
@@ -3015,7 +3015,7 @@
           <w:i/>
           <w:iCs/>
           <w:szCs w:val="14"/>
-          <w:highlight w:val="yellow"/>
+          <w:highlight w:val="cyan"/>
         </w:rPr>
         <w:t xml:space="preserve"> cases</w:t>
       </w:r>
@@ -3023,7 +3023,7 @@
     <w:p>
       <w:r>
         <w:rPr>
-          <w:highlight w:val="yellow"/>
+          <w:highlight w:val="cyan"/>
         </w:rPr>
         <w:t>Echéance 1</w:t>
       </w:r>
@@ -3318,7 +3318,13 @@
               <w:rPr>
                 <w:szCs w:val="14"/>
               </w:rPr>
-              <w:t>Mode guidé</w:t>
+              <w:t xml:space="preserve">Mode </w:t>
+            </w:r>
+            <w:r>
+              <w:rPr>
+                <w:szCs w:val="14"/>
+              </w:rPr>
+              <w:t>libre</w:t>
             </w:r>
           </w:p>
         </w:tc>
@@ -3537,672 +3543,336 @@
         <w:rPr>
           <w:szCs w:val="14"/>
         </w:rPr>
-        <w:t xml:space="preserve">Pour cette partie, tous les détails de chaque date sont disponibles sur le </w:t>
+        <w:t xml:space="preserve">Pour cette partie, tous les détails de chaque date sont disponibles </w:t>
+      </w:r>
+      <w:r>
+        <w:rPr>
+          <w:szCs w:val="14"/>
+        </w:rPr>
+        <w:t>dans le PDF « </w:t>
+      </w:r>
+      <w:r>
+        <w:rPr>
+          <w:szCs w:val="14"/>
+        </w:rPr>
+        <w:t>planning-initial-V15.05.18</w:t>
+      </w:r>
+      <w:r>
+        <w:rPr>
+          <w:szCs w:val="14"/>
+        </w:rPr>
+        <w:t>.pdf</w:t>
+      </w:r>
+      <w:r>
+        <w:rPr>
+          <w:szCs w:val="14"/>
+        </w:rPr>
+        <w:t> »</w:t>
+      </w:r>
+    </w:p>
+    <w:p>
+      <w:pPr>
+        <w:rPr>
+          <w:i/>
+          <w:iCs/>
+          <w:szCs w:val="14"/>
+        </w:rPr>
+      </w:pPr>
+    </w:p>
+    <w:p>
+      <w:pPr>
+        <w:rPr>
+          <w:i/>
+          <w:iCs/>
+          <w:szCs w:val="14"/>
+          <w:highlight w:val="cyan"/>
+        </w:rPr>
+      </w:pPr>
+      <w:r>
+        <w:rPr>
+          <w:i/>
+          <w:iCs/>
+          <w:szCs w:val="14"/>
+          <w:highlight w:val="cyan"/>
+        </w:rPr>
+        <w:t xml:space="preserve">Ce chapitre montre la planification </w:t>
+      </w:r>
+      <w:r>
+        <w:rPr>
+          <w:i/>
+          <w:iCs/>
+          <w:szCs w:val="14"/>
+          <w:highlight w:val="cyan"/>
+        </w:rPr>
+        <w:t xml:space="preserve">du projet. Celui-ci peut être découpé en tâches qui seront planifiées. Il s'agit de la première planification du projet, celle-ci </w:t>
+      </w:r>
+      <w:r>
+        <w:rPr>
+          <w:i/>
+          <w:iCs/>
+          <w:szCs w:val="14"/>
+          <w:highlight w:val="cyan"/>
+        </w:rPr>
+        <w:t>devra être</w:t>
+      </w:r>
+      <w:r>
+        <w:rPr>
+          <w:i/>
+          <w:iCs/>
+          <w:szCs w:val="14"/>
+          <w:highlight w:val="cyan"/>
+        </w:rPr>
+        <w:t xml:space="preserve"> revue après l'analyse. Cette planification sera présentée sous l</w:t>
+      </w:r>
+      <w:r>
+        <w:rPr>
+          <w:i/>
+          <w:iCs/>
+          <w:szCs w:val="14"/>
+          <w:highlight w:val="cyan"/>
+        </w:rPr>
+        <w:t>a forme d'un diagramme.</w:t>
+      </w:r>
+    </w:p>
+    <w:p>
+      <w:pPr>
+        <w:rPr>
+          <w:szCs w:val="14"/>
+          <w:highlight w:val="cyan"/>
+        </w:rPr>
+      </w:pPr>
+    </w:p>
+    <w:p>
+      <w:pPr>
+        <w:rPr>
+          <w:i/>
+          <w:iCs/>
+          <w:szCs w:val="14"/>
+          <w:highlight w:val="cyan"/>
+        </w:rPr>
+      </w:pPr>
+      <w:r>
+        <w:rPr>
+          <w:i/>
+          <w:iCs/>
+          <w:szCs w:val="14"/>
+          <w:highlight w:val="cyan"/>
+        </w:rPr>
+        <w:t>Ces éléments peuvent être repris des</w:t>
+      </w:r>
+      <w:r>
+        <w:rPr>
+          <w:i/>
+          <w:iCs/>
+          <w:szCs w:val="14"/>
+          <w:highlight w:val="cyan"/>
+        </w:rPr>
+        <w:t xml:space="preserve"> spécifications de départ.</w:t>
+      </w:r>
+    </w:p>
+    <w:p>
+      <w:pPr>
+        <w:rPr>
+          <w:i/>
+          <w:iCs/>
+          <w:szCs w:val="14"/>
+          <w:highlight w:val="cyan"/>
+        </w:rPr>
+      </w:pPr>
+    </w:p>
+    <w:p>
+      <w:pPr>
+        <w:rPr>
+          <w:i/>
+          <w:iCs/>
+          <w:szCs w:val="14"/>
+          <w:highlight w:val="cyan"/>
+        </w:rPr>
+      </w:pPr>
+      <w:r>
+        <w:rPr>
+          <w:i/>
+          <w:iCs/>
+          <w:szCs w:val="14"/>
+          <w:highlight w:val="cyan"/>
+        </w:rPr>
+        <w:t xml:space="preserve">Méthode agile imposée </w:t>
+      </w:r>
+      <w:r>
+        <w:rPr>
+          <w:i/>
+          <w:iCs/>
+          <w:szCs w:val="14"/>
+          <w:highlight w:val="cyan"/>
+        </w:rPr>
+        <w:sym w:font="Wingdings" w:char="F0E0"/>
+      </w:r>
+      <w:r>
+        <w:rPr>
+          <w:i/>
+          <w:iCs/>
+          <w:szCs w:val="14"/>
+          <w:highlight w:val="cyan"/>
+        </w:rPr>
+        <w:t xml:space="preserve"> liste de sprints</w:t>
+      </w:r>
+    </w:p>
+    <w:p>
+      <w:pPr>
+        <w:rPr>
+          <w:i/>
+          <w:iCs/>
+          <w:szCs w:val="14"/>
+          <w:highlight w:val="cyan"/>
+        </w:rPr>
+      </w:pPr>
+      <w:r>
+        <w:rPr>
+          <w:i/>
+          <w:iCs/>
+          <w:szCs w:val="14"/>
+          <w:highlight w:val="cyan"/>
+        </w:rPr>
+        <w:t xml:space="preserve">Les détails seront dans </w:t>
       </w:r>
       <w:proofErr w:type="spellStart"/>
       <w:r>
         <w:rPr>
-          <w:szCs w:val="14"/>
-        </w:rPr>
-        <w:t>trello</w:t>
+          <w:i/>
+          <w:iCs/>
+          <w:szCs w:val="14"/>
+          <w:highlight w:val="cyan"/>
+        </w:rPr>
+        <w:t>Trello</w:t>
       </w:r>
       <w:proofErr w:type="spellEnd"/>
-      <w:r>
-        <w:rPr>
-          <w:szCs w:val="14"/>
-        </w:rPr>
-        <w:t xml:space="preserve"> du projet à</w:t>
-      </w:r>
-      <w:r>
-        <w:rPr>
-          <w:szCs w:val="14"/>
-        </w:rPr>
-        <w:t xml:space="preserve"> l’adresse</w:t>
-      </w:r>
-      <w:r>
-        <w:rPr>
-          <w:szCs w:val="14"/>
-        </w:rPr>
-        <w:t xml:space="preserve"> : </w:t>
-      </w:r>
-      <w:r>
-        <w:rPr>
-          <w:szCs w:val="14"/>
-        </w:rPr>
-        <w:t>https://trello.com/b/FB1PkL0j/tpi-multiplix</w:t>
-      </w:r>
-    </w:p>
-    <w:p>
-      <w:pPr>
-        <w:rPr>
-          <w:i/>
-          <w:iCs/>
-          <w:szCs w:val="14"/>
-        </w:rPr>
-      </w:pPr>
-    </w:p>
-    <w:p>
-      <w:pPr>
-        <w:rPr>
-          <w:i/>
-          <w:iCs/>
-          <w:szCs w:val="14"/>
+    </w:p>
+    <w:p>
+      <w:r>
+        <w:rPr>
+          <w:highlight w:val="cyan"/>
+        </w:rPr>
+        <w:t>Echéance 1</w:t>
+      </w:r>
+    </w:p>
+    <w:p>
+      <w:pPr>
+        <w:rPr>
+          <w:i/>
+          <w:iCs/>
+          <w:szCs w:val="14"/>
+        </w:rPr>
+      </w:pPr>
+    </w:p>
+    <w:p>
+      <w:pPr>
+        <w:rPr>
+          <w:szCs w:val="14"/>
+        </w:rPr>
+      </w:pPr>
+    </w:p>
+    <w:p>
+      <w:pPr>
+        <w:pStyle w:val="Titre1"/>
+      </w:pPr>
+      <w:bookmarkStart w:id="4" w:name="_Toc499021836"/>
+      <w:r>
+        <w:t>Analyse</w:t>
+      </w:r>
+      <w:r>
+        <w:t xml:space="preserve"> / Conception</w:t>
+      </w:r>
+      <w:bookmarkEnd w:id="4"/>
+    </w:p>
+    <w:p>
+      <w:pPr>
+        <w:pStyle w:val="Titre2"/>
+        <w:rPr>
+          <w:i w:val="0"/>
+          <w:iCs/>
+        </w:rPr>
+      </w:pPr>
+      <w:bookmarkStart w:id="5" w:name="_Toc499021837"/>
+      <w:r>
+        <w:rPr>
+          <w:i w:val="0"/>
+          <w:iCs/>
+        </w:rPr>
+        <w:t>Concept</w:t>
+      </w:r>
+      <w:bookmarkEnd w:id="5"/>
+    </w:p>
+    <w:p>
+      <w:pPr>
+        <w:pStyle w:val="Titre3"/>
+      </w:pPr>
+      <w:r>
+        <w:t>Vue d’ensemble</w:t>
+      </w:r>
+    </w:p>
+    <w:p>
+      <w:pPr>
+        <w:rPr>
           <w:highlight w:val="yellow"/>
         </w:rPr>
       </w:pPr>
       <w:r>
         <w:rPr>
-          <w:i/>
-          <w:iCs/>
-          <w:szCs w:val="14"/>
-          <w:highlight w:val="yellow"/>
-        </w:rPr>
-        <w:t xml:space="preserve">Ce chapitre montre la planification </w:t>
-      </w:r>
-      <w:r>
-        <w:rPr>
-          <w:i/>
-          <w:iCs/>
-          <w:szCs w:val="14"/>
-          <w:highlight w:val="yellow"/>
-        </w:rPr>
-        <w:t xml:space="preserve">du projet. Celui-ci peut être découpé en tâches qui seront planifiées. Il s'agit de la première planification du projet, celle-ci </w:t>
-      </w:r>
-      <w:r>
-        <w:rPr>
-          <w:i/>
-          <w:iCs/>
-          <w:szCs w:val="14"/>
-          <w:highlight w:val="yellow"/>
-        </w:rPr>
-        <w:t>devra être</w:t>
-      </w:r>
-      <w:r>
-        <w:rPr>
-          <w:i/>
-          <w:iCs/>
-          <w:szCs w:val="14"/>
-          <w:highlight w:val="yellow"/>
-        </w:rPr>
-        <w:t xml:space="preserve"> revue après l'analyse. Cette planification sera présentée sous l</w:t>
-      </w:r>
-      <w:r>
-        <w:rPr>
-          <w:i/>
-          <w:iCs/>
-          <w:szCs w:val="14"/>
-          <w:highlight w:val="yellow"/>
-        </w:rPr>
-        <w:t>a forme d'un diagramme.</w:t>
-      </w:r>
-    </w:p>
-    <w:p>
-      <w:pPr>
-        <w:rPr>
-          <w:szCs w:val="14"/>
-          <w:highlight w:val="yellow"/>
-        </w:rPr>
-      </w:pPr>
-    </w:p>
-    <w:p>
-      <w:pPr>
-        <w:rPr>
-          <w:i/>
-          <w:iCs/>
-          <w:szCs w:val="14"/>
-          <w:highlight w:val="yellow"/>
-        </w:rPr>
-      </w:pPr>
-      <w:r>
-        <w:rPr>
-          <w:i/>
-          <w:iCs/>
-          <w:szCs w:val="14"/>
-          <w:highlight w:val="yellow"/>
-        </w:rPr>
-        <w:t>Ces éléments peuvent être repris des</w:t>
-      </w:r>
-      <w:r>
-        <w:rPr>
-          <w:i/>
-          <w:iCs/>
-          <w:szCs w:val="14"/>
-          <w:highlight w:val="yellow"/>
-        </w:rPr>
-        <w:t xml:space="preserve"> spécifications de départ.</w:t>
-      </w:r>
-    </w:p>
-    <w:p>
-      <w:pPr>
-        <w:rPr>
-          <w:i/>
-          <w:iCs/>
-          <w:szCs w:val="14"/>
-          <w:highlight w:val="yellow"/>
-        </w:rPr>
-      </w:pPr>
-    </w:p>
-    <w:p>
-      <w:pPr>
-        <w:rPr>
-          <w:i/>
-          <w:iCs/>
-          <w:szCs w:val="14"/>
-          <w:highlight w:val="yellow"/>
-        </w:rPr>
-      </w:pPr>
-      <w:r>
-        <w:rPr>
-          <w:i/>
-          <w:iCs/>
-          <w:szCs w:val="14"/>
-          <w:highlight w:val="yellow"/>
-        </w:rPr>
-        <w:t xml:space="preserve">Méthode agile imposée </w:t>
-      </w:r>
-      <w:r>
-        <w:rPr>
-          <w:i/>
-          <w:iCs/>
-          <w:szCs w:val="14"/>
-          <w:highlight w:val="yellow"/>
-        </w:rPr>
-        <w:sym w:font="Wingdings" w:char="F0E0"/>
-      </w:r>
-      <w:r>
-        <w:rPr>
-          <w:i/>
-          <w:iCs/>
-          <w:szCs w:val="14"/>
-          <w:highlight w:val="yellow"/>
-        </w:rPr>
-        <w:t xml:space="preserve"> liste de sprints</w:t>
-      </w:r>
-    </w:p>
-    <w:p>
-      <w:pPr>
-        <w:rPr>
-          <w:i/>
-          <w:iCs/>
-          <w:szCs w:val="14"/>
-        </w:rPr>
-      </w:pPr>
-      <w:r>
-        <w:rPr>
-          <w:i/>
-          <w:iCs/>
-          <w:szCs w:val="14"/>
-          <w:highlight w:val="yellow"/>
-        </w:rPr>
-        <w:t xml:space="preserve">Les détails seront dans </w:t>
-      </w:r>
-      <w:proofErr w:type="spellStart"/>
-      <w:r>
-        <w:rPr>
-          <w:i/>
-          <w:iCs/>
-          <w:szCs w:val="14"/>
-          <w:highlight w:val="yellow"/>
-        </w:rPr>
-        <w:t>Trello</w:t>
-      </w:r>
-      <w:proofErr w:type="spellEnd"/>
-    </w:p>
-    <w:p>
-      <w:r>
-        <w:rPr>
-          <w:highlight w:val="yellow"/>
-        </w:rPr>
-        <w:t>Echéance 1</w:t>
-      </w:r>
-    </w:p>
-    <w:p>
-      <w:pPr>
-        <w:rPr>
-          <w:i/>
-          <w:iCs/>
-          <w:szCs w:val="14"/>
-        </w:rPr>
-      </w:pPr>
-    </w:p>
-    <w:p>
-      <w:pPr>
-        <w:rPr>
-          <w:szCs w:val="14"/>
-        </w:rPr>
-      </w:pPr>
-    </w:p>
-    <w:p>
-      <w:pPr>
-        <w:pStyle w:val="Titre1"/>
-      </w:pPr>
-      <w:bookmarkStart w:id="4" w:name="_Toc499021836"/>
-      <w:r>
-        <w:t>Analyse</w:t>
-      </w:r>
-      <w:r>
-        <w:t xml:space="preserve"> / Conception</w:t>
-      </w:r>
-      <w:bookmarkEnd w:id="4"/>
-    </w:p>
-    <w:p>
-      <w:pPr>
-        <w:pStyle w:val="Titre2"/>
-        <w:rPr>
-          <w:i w:val="0"/>
-          <w:iCs/>
-        </w:rPr>
-      </w:pPr>
-      <w:bookmarkStart w:id="5" w:name="_Toc499021837"/>
-      <w:r>
-        <w:rPr>
-          <w:i w:val="0"/>
-          <w:iCs/>
-        </w:rPr>
-        <w:t>Concept</w:t>
-      </w:r>
-      <w:bookmarkEnd w:id="5"/>
-    </w:p>
-    <w:p>
-      <w:pPr>
-        <w:pStyle w:val="Retraitnormal1"/>
-        <w:numPr>
-          <w:ilvl w:val="0"/>
-          <w:numId w:val="0"/>
-        </w:numPr>
-        <w:ind w:left="360"/>
-        <w:rPr>
-          <w:rFonts w:ascii="Arial" w:hAnsi="Arial"/>
-          <w:sz w:val="24"/>
-          <w:szCs w:val="14"/>
-          <w:lang w:eastAsia="fr-FR"/>
-        </w:rPr>
-      </w:pPr>
-      <w:bookmarkStart w:id="6" w:name="_GoBack"/>
-      <w:bookmarkEnd w:id="6"/>
-    </w:p>
-    <w:p>
-      <w:pPr>
-        <w:pStyle w:val="Retraitnormal1"/>
-        <w:numPr>
-          <w:ilvl w:val="0"/>
-          <w:numId w:val="0"/>
-        </w:numPr>
-        <w:ind w:left="360"/>
-        <w:rPr>
-          <w:rFonts w:ascii="Arial" w:hAnsi="Arial"/>
-          <w:i/>
-          <w:iCs/>
-          <w:sz w:val="24"/>
-          <w:szCs w:val="14"/>
-          <w:lang w:eastAsia="fr-FR"/>
-        </w:rPr>
-      </w:pPr>
-      <w:r>
-        <w:rPr>
-          <w:rFonts w:ascii="Arial" w:hAnsi="Arial"/>
-          <w:i/>
-          <w:iCs/>
-          <w:sz w:val="24"/>
-          <w:szCs w:val="14"/>
-          <w:lang w:eastAsia="fr-FR"/>
-        </w:rPr>
-        <w:t>Le concept</w:t>
-      </w:r>
-      <w:r>
-        <w:rPr>
-          <w:rFonts w:ascii="Arial" w:hAnsi="Arial"/>
-          <w:i/>
-          <w:iCs/>
-          <w:sz w:val="24"/>
-          <w:szCs w:val="14"/>
-          <w:lang w:eastAsia="fr-FR"/>
-        </w:rPr>
-        <w:t xml:space="preserve"> complet avec toutes ses </w:t>
-      </w:r>
-      <w:proofErr w:type="gramStart"/>
-      <w:r>
-        <w:rPr>
-          <w:rFonts w:ascii="Arial" w:hAnsi="Arial"/>
-          <w:i/>
-          <w:iCs/>
-          <w:sz w:val="24"/>
-          <w:szCs w:val="14"/>
-          <w:lang w:eastAsia="fr-FR"/>
-        </w:rPr>
-        <w:t>annexes:</w:t>
-      </w:r>
-      <w:proofErr w:type="gramEnd"/>
-    </w:p>
-    <w:p>
-      <w:pPr>
-        <w:pStyle w:val="Retraitnormal1"/>
-        <w:numPr>
-          <w:ilvl w:val="0"/>
-          <w:numId w:val="0"/>
-        </w:numPr>
-        <w:ind w:left="360"/>
-        <w:rPr>
-          <w:rFonts w:ascii="Arial" w:hAnsi="Arial"/>
-          <w:i/>
-          <w:iCs/>
-          <w:sz w:val="24"/>
-          <w:szCs w:val="14"/>
-          <w:lang w:eastAsia="fr-FR"/>
-        </w:rPr>
-      </w:pPr>
-    </w:p>
-    <w:p>
-      <w:pPr>
-        <w:pStyle w:val="Retraitnormal1"/>
-        <w:numPr>
-          <w:ilvl w:val="0"/>
-          <w:numId w:val="0"/>
-        </w:numPr>
-        <w:ind w:left="360"/>
-        <w:rPr>
-          <w:rFonts w:ascii="Arial" w:hAnsi="Arial"/>
-          <w:i/>
-          <w:iCs/>
-          <w:sz w:val="24"/>
-          <w:szCs w:val="14"/>
-          <w:lang w:eastAsia="fr-FR"/>
-        </w:rPr>
-      </w:pPr>
-      <w:r>
-        <w:rPr>
-          <w:rFonts w:ascii="Arial" w:hAnsi="Arial"/>
-          <w:i/>
-          <w:iCs/>
-          <w:sz w:val="24"/>
-          <w:szCs w:val="14"/>
-          <w:lang w:eastAsia="fr-FR"/>
-        </w:rPr>
-        <w:t xml:space="preserve">Par exemple : </w:t>
-      </w:r>
-    </w:p>
-    <w:p>
-      <w:pPr>
-        <w:pStyle w:val="Retraitnormal1"/>
-        <w:numPr>
-          <w:ilvl w:val="0"/>
-          <w:numId w:val="4"/>
-        </w:numPr>
-        <w:rPr>
-          <w:rFonts w:ascii="Arial" w:hAnsi="Arial"/>
-          <w:i/>
-          <w:iCs/>
-          <w:sz w:val="24"/>
-          <w:szCs w:val="14"/>
-          <w:lang w:eastAsia="fr-FR"/>
-        </w:rPr>
-      </w:pPr>
-      <w:proofErr w:type="gramStart"/>
-      <w:r>
-        <w:rPr>
-          <w:rFonts w:ascii="Arial" w:hAnsi="Arial"/>
-          <w:i/>
-          <w:iCs/>
-          <w:sz w:val="24"/>
-          <w:szCs w:val="14"/>
-          <w:lang w:eastAsia="fr-FR"/>
-        </w:rPr>
-        <w:t>M</w:t>
-      </w:r>
-      <w:r>
-        <w:rPr>
-          <w:rFonts w:ascii="Arial" w:hAnsi="Arial"/>
-          <w:i/>
-          <w:iCs/>
-          <w:sz w:val="24"/>
-          <w:szCs w:val="14"/>
-          <w:lang w:eastAsia="fr-FR"/>
-        </w:rPr>
-        <w:t>ultimédia:</w:t>
-      </w:r>
-      <w:proofErr w:type="gramEnd"/>
-      <w:r>
-        <w:rPr>
-          <w:rFonts w:ascii="Arial" w:hAnsi="Arial"/>
-          <w:i/>
-          <w:iCs/>
-          <w:sz w:val="24"/>
-          <w:szCs w:val="14"/>
-          <w:lang w:eastAsia="fr-FR"/>
-        </w:rPr>
-        <w:t xml:space="preserve"> carte de site, maquettes papier, story </w:t>
-      </w:r>
-      <w:proofErr w:type="spellStart"/>
-      <w:r>
-        <w:rPr>
-          <w:rFonts w:ascii="Arial" w:hAnsi="Arial"/>
-          <w:i/>
-          <w:iCs/>
-          <w:sz w:val="24"/>
-          <w:szCs w:val="14"/>
-          <w:lang w:eastAsia="fr-FR"/>
-        </w:rPr>
-        <w:t>board</w:t>
-      </w:r>
-      <w:proofErr w:type="spellEnd"/>
-      <w:r>
-        <w:rPr>
-          <w:rFonts w:ascii="Arial" w:hAnsi="Arial"/>
-          <w:i/>
-          <w:iCs/>
-          <w:sz w:val="24"/>
-          <w:szCs w:val="14"/>
-          <w:lang w:eastAsia="fr-FR"/>
-        </w:rPr>
-        <w:t xml:space="preserve"> préliminaire, …</w:t>
-      </w:r>
-    </w:p>
-    <w:p>
-      <w:pPr>
-        <w:pStyle w:val="Retraitnormal1"/>
-        <w:numPr>
-          <w:ilvl w:val="0"/>
-          <w:numId w:val="4"/>
-        </w:numPr>
-        <w:rPr>
-          <w:rFonts w:ascii="Arial" w:hAnsi="Arial"/>
-          <w:i/>
-          <w:iCs/>
-          <w:sz w:val="24"/>
-          <w:szCs w:val="14"/>
-          <w:lang w:eastAsia="fr-FR"/>
-        </w:rPr>
-      </w:pPr>
-      <w:r>
-        <w:rPr>
-          <w:rFonts w:ascii="Arial" w:hAnsi="Arial"/>
-          <w:i/>
-          <w:iCs/>
-          <w:sz w:val="24"/>
-          <w:szCs w:val="14"/>
-          <w:lang w:eastAsia="fr-FR"/>
-        </w:rPr>
-        <w:t>B</w:t>
-      </w:r>
-      <w:r>
-        <w:rPr>
-          <w:rFonts w:ascii="Arial" w:hAnsi="Arial"/>
-          <w:i/>
-          <w:iCs/>
-          <w:sz w:val="24"/>
-          <w:szCs w:val="14"/>
-          <w:lang w:eastAsia="fr-FR"/>
-        </w:rPr>
-        <w:t xml:space="preserve">ases de </w:t>
-      </w:r>
-      <w:proofErr w:type="gramStart"/>
-      <w:r>
-        <w:rPr>
-          <w:rFonts w:ascii="Arial" w:hAnsi="Arial"/>
-          <w:i/>
-          <w:iCs/>
-          <w:sz w:val="24"/>
-          <w:szCs w:val="14"/>
-          <w:lang w:eastAsia="fr-FR"/>
-        </w:rPr>
-        <w:t>données:</w:t>
-      </w:r>
-      <w:proofErr w:type="gramEnd"/>
-      <w:r>
-        <w:rPr>
-          <w:rFonts w:ascii="Arial" w:hAnsi="Arial"/>
-          <w:i/>
-          <w:iCs/>
-          <w:sz w:val="24"/>
-          <w:szCs w:val="14"/>
-          <w:lang w:eastAsia="fr-FR"/>
-        </w:rPr>
-        <w:t xml:space="preserve"> interfaces graphiques, modèle conceptuel</w:t>
-      </w:r>
-      <w:r>
-        <w:rPr>
-          <w:rFonts w:ascii="Arial" w:hAnsi="Arial"/>
-          <w:i/>
-          <w:iCs/>
-          <w:sz w:val="24"/>
-          <w:szCs w:val="14"/>
-          <w:lang w:eastAsia="fr-FR"/>
-        </w:rPr>
-        <w:t>.</w:t>
-      </w:r>
-    </w:p>
-    <w:p>
-      <w:pPr>
-        <w:pStyle w:val="Retraitnormal1"/>
-        <w:numPr>
-          <w:ilvl w:val="0"/>
-          <w:numId w:val="4"/>
-        </w:numPr>
-        <w:rPr>
-          <w:rFonts w:ascii="Arial" w:hAnsi="Arial"/>
-          <w:i/>
-          <w:iCs/>
-          <w:sz w:val="24"/>
-          <w:szCs w:val="14"/>
-          <w:lang w:eastAsia="fr-FR"/>
-        </w:rPr>
-      </w:pPr>
-      <w:proofErr w:type="gramStart"/>
-      <w:r>
-        <w:rPr>
-          <w:rFonts w:ascii="Arial" w:hAnsi="Arial"/>
-          <w:i/>
-          <w:iCs/>
-          <w:sz w:val="24"/>
-          <w:szCs w:val="14"/>
-          <w:lang w:eastAsia="fr-FR"/>
-        </w:rPr>
-        <w:t>P</w:t>
-      </w:r>
-      <w:r>
-        <w:rPr>
-          <w:rFonts w:ascii="Arial" w:hAnsi="Arial"/>
-          <w:i/>
-          <w:iCs/>
-          <w:sz w:val="24"/>
-          <w:szCs w:val="14"/>
-          <w:lang w:eastAsia="fr-FR"/>
-        </w:rPr>
-        <w:t>rogrammation:</w:t>
-      </w:r>
-      <w:proofErr w:type="gramEnd"/>
-      <w:r>
-        <w:rPr>
-          <w:rFonts w:ascii="Arial" w:hAnsi="Arial"/>
-          <w:i/>
-          <w:iCs/>
-          <w:sz w:val="24"/>
-          <w:szCs w:val="14"/>
-          <w:lang w:eastAsia="fr-FR"/>
-        </w:rPr>
-        <w:t xml:space="preserve"> interfaces graphiques, maquettes, analyse fonctionnelle…</w:t>
-      </w:r>
-    </w:p>
-    <w:p>
-      <w:pPr>
-        <w:pStyle w:val="Retraitnormal1"/>
-        <w:numPr>
-          <w:ilvl w:val="0"/>
-          <w:numId w:val="4"/>
-        </w:numPr>
-        <w:rPr>
-          <w:rFonts w:ascii="Arial" w:hAnsi="Arial"/>
-          <w:i/>
-          <w:iCs/>
-          <w:sz w:val="24"/>
-          <w:szCs w:val="14"/>
-          <w:lang w:eastAsia="fr-FR"/>
-        </w:rPr>
-      </w:pPr>
-      <w:r>
-        <w:rPr>
-          <w:rFonts w:ascii="Arial" w:hAnsi="Arial"/>
-          <w:i/>
-          <w:iCs/>
-          <w:sz w:val="24"/>
-          <w:szCs w:val="14"/>
-          <w:lang w:eastAsia="fr-FR"/>
-        </w:rPr>
-        <w:t>…</w:t>
-      </w:r>
-    </w:p>
-    <w:p>
-      <w:pPr>
-        <w:pStyle w:val="Retraitnormal1"/>
-        <w:numPr>
-          <w:ilvl w:val="0"/>
-          <w:numId w:val="0"/>
-        </w:numPr>
-        <w:ind w:left="360"/>
-        <w:rPr>
-          <w:rFonts w:ascii="Arial" w:hAnsi="Arial"/>
-          <w:i/>
-          <w:iCs/>
-          <w:sz w:val="24"/>
-          <w:szCs w:val="14"/>
-          <w:lang w:eastAsia="fr-FR"/>
-        </w:rPr>
-      </w:pPr>
-    </w:p>
-    <w:p>
-      <w:pPr>
-        <w:pStyle w:val="Titre3"/>
-        <w:rPr>
-          <w:highlight w:val="yellow"/>
-        </w:rPr>
-      </w:pPr>
-      <w:r>
-        <w:rPr>
-          <w:highlight w:val="yellow"/>
-        </w:rPr>
-        <w:t>Vue d’ensemble</w:t>
-      </w:r>
-    </w:p>
-    <w:p>
-      <w:r>
-        <w:rPr>
-          <w:highlight w:val="yellow"/>
-        </w:rPr>
-        <w:t>Eché</w:t>
-      </w:r>
-      <w:r>
-        <w:rPr>
-          <w:highlight w:val="yellow"/>
-        </w:rPr>
-        <w:t>ance 2</w:t>
-      </w:r>
-    </w:p>
-    <w:p>
-      <w:pPr>
-        <w:rPr>
-          <w:highlight w:val="yellow"/>
-        </w:rPr>
-      </w:pPr>
+          <w:noProof/>
+          <w:lang w:val="fr-CH" w:eastAsia="fr-CH"/>
+        </w:rPr>
+        <w:drawing>
+          <wp:inline distT="0" distB="0" distL="0" distR="0" wp14:anchorId="031F0018" wp14:editId="51B2DA15">
+            <wp:extent cx="5845777" cy="2060812"/>
+            <wp:effectExtent l="0" t="0" r="0" b="0"/>
+            <wp:docPr id="15" name="Image 15" descr="C:\wamp64\www\TPI\TPI\documentation\Documents de travail\untitled_page.png"/>
+            <wp:cNvGraphicFramePr>
+              <a:graphicFrameLocks xmlns:a="http://schemas.openxmlformats.org/drawingml/2006/main" noChangeAspect="1"/>
+            </wp:cNvGraphicFramePr>
+            <a:graphic xmlns:a="http://schemas.openxmlformats.org/drawingml/2006/main">
+              <a:graphicData uri="http://schemas.openxmlformats.org/drawingml/2006/picture">
+                <pic:pic xmlns:pic="http://schemas.openxmlformats.org/drawingml/2006/picture">
+                  <pic:nvPicPr>
+                    <pic:cNvPr id="0" name="Picture 1" descr="C:\wamp64\www\TPI\TPI\documentation\Documents de travail\untitled_page.png"/>
+                    <pic:cNvPicPr>
+                      <a:picLocks noChangeAspect="1" noChangeArrowheads="1"/>
+                    </pic:cNvPicPr>
+                  </pic:nvPicPr>
+                  <pic:blipFill rotWithShape="1">
+                    <a:blip r:embed="rId8">
+                      <a:extLst>
+                        <a:ext uri="{28A0092B-C50C-407E-A947-70E740481C1C}">
+                          <a14:useLocalDpi xmlns:a14="http://schemas.microsoft.com/office/drawing/2010/main" val="0"/>
+                        </a:ext>
+                      </a:extLst>
+                    </a:blip>
+                    <a:srcRect r="42726" b="62387"/>
+                    <a:stretch/>
+                  </pic:blipFill>
+                  <pic:spPr bwMode="auto">
+                    <a:xfrm>
+                      <a:off x="0" y="0"/>
+                      <a:ext cx="5883960" cy="2074273"/>
+                    </a:xfrm>
+                    <a:prstGeom prst="rect">
+                      <a:avLst/>
+                    </a:prstGeom>
+                    <a:noFill/>
+                    <a:ln>
+                      <a:noFill/>
+                    </a:ln>
+                    <a:extLst>
+                      <a:ext uri="{53640926-AAD7-44D8-BBD7-CCE9431645EC}">
+                        <a14:shadowObscured xmlns:a14="http://schemas.microsoft.com/office/drawing/2010/main"/>
+                      </a:ext>
+                    </a:extLst>
+                  </pic:spPr>
+                </pic:pic>
+              </a:graphicData>
+            </a:graphic>
+          </wp:inline>
+        </w:drawing>
+      </w:r>
     </w:p>
     <w:p>
       <w:pPr>
@@ -4247,7 +3917,7 @@
                     <pic:cNvPicPr/>
                   </pic:nvPicPr>
                   <pic:blipFill>
-                    <a:blip r:embed="rId8">
+                    <a:blip r:embed="rId9">
                       <a:extLst>
                         <a:ext uri="{28A0092B-C50C-407E-A947-70E740481C1C}">
                           <a14:useLocalDpi xmlns:a14="http://schemas.microsoft.com/office/drawing/2010/main" val="0"/>
@@ -4881,8 +4551,8 @@
           <w:iCs/>
         </w:rPr>
       </w:pPr>
-      <w:bookmarkStart w:id="7" w:name="_Toc71691012"/>
-      <w:bookmarkStart w:id="8" w:name="_Toc499021838"/>
+      <w:bookmarkStart w:id="6" w:name="_Toc71691012"/>
+      <w:bookmarkStart w:id="7" w:name="_Toc499021838"/>
       <w:r>
         <w:rPr>
           <w:i w:val="0"/>
@@ -4890,8 +4560,8 @@
         </w:rPr>
         <w:t>Stratégie de test</w:t>
       </w:r>
+      <w:bookmarkEnd w:id="6"/>
       <w:bookmarkEnd w:id="7"/>
-      <w:bookmarkEnd w:id="8"/>
     </w:p>
     <w:p/>
     <w:p>
@@ -5229,9 +4899,9 @@
           <w:iCs/>
         </w:rPr>
       </w:pPr>
-      <w:bookmarkStart w:id="9" w:name="_Toc25553310"/>
-      <w:bookmarkStart w:id="10" w:name="_Toc71691015"/>
-      <w:bookmarkStart w:id="11" w:name="_Toc499021839"/>
+      <w:bookmarkStart w:id="8" w:name="_Toc25553310"/>
+      <w:bookmarkStart w:id="9" w:name="_Toc71691015"/>
+      <w:bookmarkStart w:id="10" w:name="_Toc499021839"/>
       <w:r>
         <w:rPr>
           <w:rFonts w:cs="Arial"/>
@@ -5244,9 +4914,9 @@
         </w:rPr>
         <w:t>isques techniques</w:t>
       </w:r>
+      <w:bookmarkEnd w:id="8"/>
       <w:bookmarkEnd w:id="9"/>
       <w:bookmarkEnd w:id="10"/>
-      <w:bookmarkEnd w:id="11"/>
     </w:p>
     <w:p>
       <w:pPr>
@@ -5387,7 +5057,7 @@
           <w:iCs/>
         </w:rPr>
       </w:pPr>
-      <w:bookmarkStart w:id="12" w:name="_Toc499021840"/>
+      <w:bookmarkStart w:id="11" w:name="_Toc499021840"/>
       <w:r>
         <w:rPr>
           <w:i w:val="0"/>
@@ -5395,7 +5065,7 @@
         </w:rPr>
         <w:t>Planification</w:t>
       </w:r>
-      <w:bookmarkEnd w:id="12"/>
+      <w:bookmarkEnd w:id="11"/>
     </w:p>
     <w:p/>
     <w:p>
@@ -5930,9 +5600,9 @@
           <w:iCs/>
         </w:rPr>
       </w:pPr>
-      <w:bookmarkStart w:id="13" w:name="_Toc25553314"/>
-      <w:bookmarkStart w:id="14" w:name="_Toc71691019"/>
-      <w:bookmarkStart w:id="15" w:name="_Toc499021841"/>
+      <w:bookmarkStart w:id="12" w:name="_Toc25553314"/>
+      <w:bookmarkStart w:id="13" w:name="_Toc71691019"/>
+      <w:bookmarkStart w:id="14" w:name="_Toc499021841"/>
       <w:r>
         <w:rPr>
           <w:i w:val="0"/>
@@ -5940,9 +5610,9 @@
         </w:rPr>
         <w:t>Dossier de conception</w:t>
       </w:r>
+      <w:bookmarkEnd w:id="12"/>
       <w:bookmarkEnd w:id="13"/>
       <w:bookmarkEnd w:id="14"/>
-      <w:bookmarkEnd w:id="15"/>
     </w:p>
     <w:p>
       <w:pPr>
@@ -6392,72 +6062,6 @@
                 <pic:pic xmlns:pic="http://schemas.openxmlformats.org/drawingml/2006/picture">
                   <pic:nvPicPr>
                     <pic:cNvPr id="0" name="Picture 1" descr="C:\wamp64\www\TPI\TPI\documentation\Maquette\index.png"/>
-                    <pic:cNvPicPr>
-                      <a:picLocks noChangeAspect="1" noChangeArrowheads="1"/>
-                    </pic:cNvPicPr>
-                  </pic:nvPicPr>
-                  <pic:blipFill>
-                    <a:blip r:embed="rId9" cstate="print">
-                      <a:extLst>
-                        <a:ext uri="{28A0092B-C50C-407E-A947-70E740481C1C}">
-                          <a14:useLocalDpi xmlns:a14="http://schemas.microsoft.com/office/drawing/2010/main" val="0"/>
-                        </a:ext>
-                      </a:extLst>
-                    </a:blip>
-                    <a:srcRect/>
-                    <a:stretch>
-                      <a:fillRect/>
-                    </a:stretch>
-                  </pic:blipFill>
-                  <pic:spPr bwMode="auto">
-                    <a:xfrm>
-                      <a:off x="0" y="0"/>
-                      <a:ext cx="5745480" cy="3084195"/>
-                    </a:xfrm>
-                    <a:prstGeom prst="rect">
-                      <a:avLst/>
-                    </a:prstGeom>
-                    <a:noFill/>
-                    <a:ln>
-                      <a:noFill/>
-                    </a:ln>
-                  </pic:spPr>
-                </pic:pic>
-              </a:graphicData>
-            </a:graphic>
-          </wp:inline>
-        </w:drawing>
-      </w:r>
-    </w:p>
-    <w:p>
-      <w:pPr>
-        <w:pStyle w:val="Titre4"/>
-      </w:pPr>
-      <w:proofErr w:type="spellStart"/>
-      <w:r>
-        <w:t>stats.php</w:t>
-      </w:r>
-      <w:proofErr w:type="spellEnd"/>
-    </w:p>
-    <w:p>
-      <w:r>
-        <w:rPr>
-          <w:noProof/>
-          <w:lang w:val="fr-CH" w:eastAsia="fr-CH"/>
-        </w:rPr>
-        <w:drawing>
-          <wp:inline distT="0" distB="0" distL="0" distR="0" wp14:anchorId="1E25E5E2" wp14:editId="6ECD953C">
-            <wp:extent cx="5745480" cy="3084195"/>
-            <wp:effectExtent l="0" t="0" r="7620" b="1905"/>
-            <wp:docPr id="6" name="Image 6" descr="C:\wamp64\www\TPI\TPI\documentation\Maquette\stats.png"/>
-            <wp:cNvGraphicFramePr>
-              <a:graphicFrameLocks xmlns:a="http://schemas.openxmlformats.org/drawingml/2006/main" noChangeAspect="1"/>
-            </wp:cNvGraphicFramePr>
-            <a:graphic xmlns:a="http://schemas.openxmlformats.org/drawingml/2006/main">
-              <a:graphicData uri="http://schemas.openxmlformats.org/drawingml/2006/picture">
-                <pic:pic xmlns:pic="http://schemas.openxmlformats.org/drawingml/2006/picture">
-                  <pic:nvPicPr>
-                    <pic:cNvPr id="0" name="Picture 2" descr="C:\wamp64\www\TPI\TPI\documentation\Maquette\stats.png"/>
                     <pic:cNvPicPr>
                       <a:picLocks noChangeAspect="1" noChangeArrowheads="1"/>
                     </pic:cNvPicPr>
@@ -6501,8 +6105,7 @@
       </w:pPr>
       <w:proofErr w:type="spellStart"/>
       <w:r>
-        <w:lastRenderedPageBreak/>
-        <w:t>free.php</w:t>
+        <w:t>stats.php</w:t>
       </w:r>
       <w:proofErr w:type="spellEnd"/>
     </w:p>
@@ -6513,10 +6116,10 @@
           <w:lang w:val="fr-CH" w:eastAsia="fr-CH"/>
         </w:rPr>
         <w:drawing>
-          <wp:inline distT="0" distB="0" distL="0" distR="0" wp14:anchorId="7D9CF9AD" wp14:editId="556EE76A">
+          <wp:inline distT="0" distB="0" distL="0" distR="0" wp14:anchorId="1E25E5E2" wp14:editId="6ECD953C">
             <wp:extent cx="5745480" cy="3084195"/>
             <wp:effectExtent l="0" t="0" r="7620" b="1905"/>
-            <wp:docPr id="7" name="Image 7" descr="C:\wamp64\www\TPI\TPI\documentation\Maquette\free.png"/>
+            <wp:docPr id="6" name="Image 6" descr="C:\wamp64\www\TPI\TPI\documentation\Maquette\stats.png"/>
             <wp:cNvGraphicFramePr>
               <a:graphicFrameLocks xmlns:a="http://schemas.openxmlformats.org/drawingml/2006/main" noChangeAspect="1"/>
             </wp:cNvGraphicFramePr>
@@ -6524,7 +6127,7 @@
               <a:graphicData uri="http://schemas.openxmlformats.org/drawingml/2006/picture">
                 <pic:pic xmlns:pic="http://schemas.openxmlformats.org/drawingml/2006/picture">
                   <pic:nvPicPr>
-                    <pic:cNvPr id="0" name="Picture 3" descr="C:\wamp64\www\TPI\TPI\documentation\Maquette\free.png"/>
+                    <pic:cNvPr id="0" name="Picture 2" descr="C:\wamp64\www\TPI\TPI\documentation\Maquette\stats.png"/>
                     <pic:cNvPicPr>
                       <a:picLocks noChangeAspect="1" noChangeArrowheads="1"/>
                     </pic:cNvPicPr>
@@ -6568,7 +6171,8 @@
       </w:pPr>
       <w:proofErr w:type="spellStart"/>
       <w:r>
-        <w:t>five.php</w:t>
+        <w:lastRenderedPageBreak/>
+        <w:t>free.php</w:t>
       </w:r>
       <w:proofErr w:type="spellEnd"/>
     </w:p>
@@ -6579,10 +6183,10 @@
           <w:lang w:val="fr-CH" w:eastAsia="fr-CH"/>
         </w:rPr>
         <w:drawing>
-          <wp:inline distT="0" distB="0" distL="0" distR="0" wp14:anchorId="4AC965CC" wp14:editId="3136C103">
+          <wp:inline distT="0" distB="0" distL="0" distR="0" wp14:anchorId="7D9CF9AD" wp14:editId="556EE76A">
             <wp:extent cx="5745480" cy="3084195"/>
             <wp:effectExtent l="0" t="0" r="7620" b="1905"/>
-            <wp:docPr id="8" name="Image 8" descr="C:\wamp64\www\TPI\TPI\documentation\Maquette\five.png"/>
+            <wp:docPr id="7" name="Image 7" descr="C:\wamp64\www\TPI\TPI\documentation\Maquette\free.png"/>
             <wp:cNvGraphicFramePr>
               <a:graphicFrameLocks xmlns:a="http://schemas.openxmlformats.org/drawingml/2006/main" noChangeAspect="1"/>
             </wp:cNvGraphicFramePr>
@@ -6590,7 +6194,7 @@
               <a:graphicData uri="http://schemas.openxmlformats.org/drawingml/2006/picture">
                 <pic:pic xmlns:pic="http://schemas.openxmlformats.org/drawingml/2006/picture">
                   <pic:nvPicPr>
-                    <pic:cNvPr id="0" name="Picture 4" descr="C:\wamp64\www\TPI\TPI\documentation\Maquette\five.png"/>
+                    <pic:cNvPr id="0" name="Picture 3" descr="C:\wamp64\www\TPI\TPI\documentation\Maquette\free.png"/>
                     <pic:cNvPicPr>
                       <a:picLocks noChangeAspect="1" noChangeArrowheads="1"/>
                     </pic:cNvPicPr>
@@ -6632,13 +6236,9 @@
       <w:pPr>
         <w:pStyle w:val="Titre4"/>
       </w:pPr>
-      <w:r>
-        <w:lastRenderedPageBreak/>
-        <w:t>free-</w:t>
-      </w:r>
       <w:proofErr w:type="spellStart"/>
       <w:r>
-        <w:t>problem.php</w:t>
+        <w:t>five.php</w:t>
       </w:r>
       <w:proofErr w:type="spellEnd"/>
     </w:p>
@@ -6649,10 +6249,10 @@
           <w:lang w:val="fr-CH" w:eastAsia="fr-CH"/>
         </w:rPr>
         <w:drawing>
-          <wp:inline distT="0" distB="0" distL="0" distR="0" wp14:anchorId="7CD07E61" wp14:editId="11C74EDA">
+          <wp:inline distT="0" distB="0" distL="0" distR="0" wp14:anchorId="4AC965CC" wp14:editId="3136C103">
             <wp:extent cx="5745480" cy="3084195"/>
             <wp:effectExtent l="0" t="0" r="7620" b="1905"/>
-            <wp:docPr id="9" name="Image 9" descr="C:\wamp64\www\TPI\TPI\documentation\Maquette\freeproblem.png"/>
+            <wp:docPr id="8" name="Image 8" descr="C:\wamp64\www\TPI\TPI\documentation\Maquette\five.png"/>
             <wp:cNvGraphicFramePr>
               <a:graphicFrameLocks xmlns:a="http://schemas.openxmlformats.org/drawingml/2006/main" noChangeAspect="1"/>
             </wp:cNvGraphicFramePr>
@@ -6660,7 +6260,7 @@
               <a:graphicData uri="http://schemas.openxmlformats.org/drawingml/2006/picture">
                 <pic:pic xmlns:pic="http://schemas.openxmlformats.org/drawingml/2006/picture">
                   <pic:nvPicPr>
-                    <pic:cNvPr id="0" name="Picture 5" descr="C:\wamp64\www\TPI\TPI\documentation\Maquette\freeproblem.png"/>
+                    <pic:cNvPr id="0" name="Picture 4" descr="C:\wamp64\www\TPI\TPI\documentation\Maquette\five.png"/>
                     <pic:cNvPicPr>
                       <a:picLocks noChangeAspect="1" noChangeArrowheads="1"/>
                     </pic:cNvPicPr>
@@ -6703,16 +6303,14 @@
         <w:pStyle w:val="Titre4"/>
       </w:pPr>
       <w:r>
-        <w:t>Free-</w:t>
+        <w:lastRenderedPageBreak/>
+        <w:t>free-</w:t>
       </w:r>
       <w:proofErr w:type="spellStart"/>
       <w:r>
-        <w:t>result.php</w:t>
+        <w:t>problem.php</w:t>
       </w:r>
       <w:proofErr w:type="spellEnd"/>
-      <w:r>
-        <w:t xml:space="preserve"> (juste)</w:t>
-      </w:r>
     </w:p>
     <w:p>
       <w:r>
@@ -6721,10 +6319,10 @@
           <w:lang w:val="fr-CH" w:eastAsia="fr-CH"/>
         </w:rPr>
         <w:drawing>
-          <wp:inline distT="0" distB="0" distL="0" distR="0" wp14:anchorId="6429A6ED" wp14:editId="43680D6A">
+          <wp:inline distT="0" distB="0" distL="0" distR="0" wp14:anchorId="113FAA8B" wp14:editId="414A2B62">
             <wp:extent cx="5745480" cy="3084195"/>
             <wp:effectExtent l="0" t="0" r="7620" b="1905"/>
-            <wp:docPr id="10" name="Image 10" descr="C:\wamp64\www\TPI\TPI\documentation\Maquette\freeresult_juste.png"/>
+            <wp:docPr id="16" name="Image 16" descr="C:\wamp64\www\TPI\TPI\documentation\Maquette\freeproblem.png"/>
             <wp:cNvGraphicFramePr>
               <a:graphicFrameLocks xmlns:a="http://schemas.openxmlformats.org/drawingml/2006/main" noChangeAspect="1"/>
             </wp:cNvGraphicFramePr>
@@ -6732,7 +6330,7 @@
               <a:graphicData uri="http://schemas.openxmlformats.org/drawingml/2006/picture">
                 <pic:pic xmlns:pic="http://schemas.openxmlformats.org/drawingml/2006/picture">
                   <pic:nvPicPr>
-                    <pic:cNvPr id="0" name="Picture 6" descr="C:\wamp64\www\TPI\TPI\documentation\Maquette\freeresult_juste.png"/>
+                    <pic:cNvPr id="0" name="Picture 1" descr="C:\wamp64\www\TPI\TPI\documentation\Maquette\freeproblem.png"/>
                     <pic:cNvPicPr>
                       <a:picLocks noChangeAspect="1" noChangeArrowheads="1"/>
                     </pic:cNvPicPr>
@@ -6775,8 +6373,7 @@
         <w:pStyle w:val="Titre4"/>
       </w:pPr>
       <w:r>
-        <w:lastRenderedPageBreak/>
-        <w:t>free-</w:t>
+        <w:t>Free-</w:t>
       </w:r>
       <w:proofErr w:type="spellStart"/>
       <w:r>
@@ -6784,7 +6381,7 @@
       </w:r>
       <w:proofErr w:type="spellEnd"/>
       <w:r>
-        <w:t xml:space="preserve"> (faux)</w:t>
+        <w:t xml:space="preserve"> (juste)</w:t>
       </w:r>
     </w:p>
     <w:p>
@@ -6794,10 +6391,10 @@
           <w:lang w:val="fr-CH" w:eastAsia="fr-CH"/>
         </w:rPr>
         <w:drawing>
-          <wp:inline distT="0" distB="0" distL="0" distR="0" wp14:anchorId="0B4DBEF2" wp14:editId="2A7F719C">
+          <wp:inline distT="0" distB="0" distL="0" distR="0" wp14:anchorId="6429A6ED" wp14:editId="43680D6A">
             <wp:extent cx="5745480" cy="3084195"/>
             <wp:effectExtent l="0" t="0" r="7620" b="1905"/>
-            <wp:docPr id="11" name="Image 11" descr="C:\wamp64\www\TPI\TPI\documentation\Maquette\freeresult_faux.png"/>
+            <wp:docPr id="10" name="Image 10" descr="C:\wamp64\www\TPI\TPI\documentation\Maquette\freeresult_juste.png"/>
             <wp:cNvGraphicFramePr>
               <a:graphicFrameLocks xmlns:a="http://schemas.openxmlformats.org/drawingml/2006/main" noChangeAspect="1"/>
             </wp:cNvGraphicFramePr>
@@ -6805,7 +6402,7 @@
               <a:graphicData uri="http://schemas.openxmlformats.org/drawingml/2006/picture">
                 <pic:pic xmlns:pic="http://schemas.openxmlformats.org/drawingml/2006/picture">
                   <pic:nvPicPr>
-                    <pic:cNvPr id="0" name="Picture 7" descr="C:\wamp64\www\TPI\TPI\documentation\Maquette\freeresult_faux.png"/>
+                    <pic:cNvPr id="0" name="Picture 6" descr="C:\wamp64\www\TPI\TPI\documentation\Maquette\freeresult_juste.png"/>
                     <pic:cNvPicPr>
                       <a:picLocks noChangeAspect="1" noChangeArrowheads="1"/>
                     </pic:cNvPicPr>
@@ -6848,13 +6445,17 @@
         <w:pStyle w:val="Titre4"/>
       </w:pPr>
       <w:r>
-        <w:t>five-</w:t>
+        <w:lastRenderedPageBreak/>
+        <w:t>free-</w:t>
       </w:r>
       <w:proofErr w:type="spellStart"/>
       <w:r>
-        <w:t>problem.php</w:t>
+        <w:t>result.php</w:t>
       </w:r>
       <w:proofErr w:type="spellEnd"/>
+      <w:r>
+        <w:t xml:space="preserve"> (faux)</w:t>
+      </w:r>
     </w:p>
     <w:p>
       <w:r>
@@ -6863,10 +6464,10 @@
           <w:lang w:val="fr-CH" w:eastAsia="fr-CH"/>
         </w:rPr>
         <w:drawing>
-          <wp:inline distT="0" distB="0" distL="0" distR="0" wp14:anchorId="51924C77" wp14:editId="3FED2F0F">
+          <wp:inline distT="0" distB="0" distL="0" distR="0" wp14:anchorId="0B4DBEF2" wp14:editId="2A7F719C">
             <wp:extent cx="5745480" cy="3084195"/>
             <wp:effectExtent l="0" t="0" r="7620" b="1905"/>
-            <wp:docPr id="12" name="Image 12" descr="C:\wamp64\www\TPI\TPI\documentation\Maquette\fiveproblem.png"/>
+            <wp:docPr id="11" name="Image 11" descr="C:\wamp64\www\TPI\TPI\documentation\Maquette\freeresult_faux.png"/>
             <wp:cNvGraphicFramePr>
               <a:graphicFrameLocks xmlns:a="http://schemas.openxmlformats.org/drawingml/2006/main" noChangeAspect="1"/>
             </wp:cNvGraphicFramePr>
@@ -6874,7 +6475,7 @@
               <a:graphicData uri="http://schemas.openxmlformats.org/drawingml/2006/picture">
                 <pic:pic xmlns:pic="http://schemas.openxmlformats.org/drawingml/2006/picture">
                   <pic:nvPicPr>
-                    <pic:cNvPr id="0" name="Picture 8" descr="C:\wamp64\www\TPI\TPI\documentation\Maquette\fiveproblem.png"/>
+                    <pic:cNvPr id="0" name="Picture 7" descr="C:\wamp64\www\TPI\TPI\documentation\Maquette\freeresult_faux.png"/>
                     <pic:cNvPicPr>
                       <a:picLocks noChangeAspect="1" noChangeArrowheads="1"/>
                     </pic:cNvPicPr>
@@ -6913,26 +6514,17 @@
       </w:r>
     </w:p>
     <w:p>
-      <w:r>
-        <w:t>Notez que sur cette maquette, on prétend que l’image est un compteur animé de 5 secondes qui est cliquable.</w:t>
-      </w:r>
-    </w:p>
-    <w:p>
       <w:pPr>
         <w:pStyle w:val="Titre4"/>
       </w:pPr>
       <w:r>
-        <w:lastRenderedPageBreak/>
         <w:t>five-</w:t>
       </w:r>
       <w:proofErr w:type="spellStart"/>
       <w:r>
-        <w:t>result.php</w:t>
+        <w:t>problem.php</w:t>
       </w:r>
       <w:proofErr w:type="spellEnd"/>
-      <w:r>
-        <w:t xml:space="preserve"> (clique compteur)</w:t>
-      </w:r>
     </w:p>
     <w:p>
       <w:r>
@@ -6941,10 +6533,10 @@
           <w:lang w:val="fr-CH" w:eastAsia="fr-CH"/>
         </w:rPr>
         <w:drawing>
-          <wp:inline distT="0" distB="0" distL="0" distR="0" wp14:anchorId="0D119C04" wp14:editId="742767A1">
+          <wp:inline distT="0" distB="0" distL="0" distR="0" wp14:anchorId="51924C77" wp14:editId="3FED2F0F">
             <wp:extent cx="5745480" cy="3084195"/>
             <wp:effectExtent l="0" t="0" r="7620" b="1905"/>
-            <wp:docPr id="13" name="Image 13" descr="C:\wamp64\www\TPI\TPI\documentation\Maquette\fiveresult_clique_chrono.png"/>
+            <wp:docPr id="12" name="Image 12" descr="C:\wamp64\www\TPI\TPI\documentation\Maquette\fiveproblem.png"/>
             <wp:cNvGraphicFramePr>
               <a:graphicFrameLocks xmlns:a="http://schemas.openxmlformats.org/drawingml/2006/main" noChangeAspect="1"/>
             </wp:cNvGraphicFramePr>
@@ -6952,7 +6544,7 @@
               <a:graphicData uri="http://schemas.openxmlformats.org/drawingml/2006/picture">
                 <pic:pic xmlns:pic="http://schemas.openxmlformats.org/drawingml/2006/picture">
                   <pic:nvPicPr>
-                    <pic:cNvPr id="0" name="Picture 9" descr="C:\wamp64\www\TPI\TPI\documentation\Maquette\fiveresult_clique_chrono.png"/>
+                    <pic:cNvPr id="0" name="Picture 8" descr="C:\wamp64\www\TPI\TPI\documentation\Maquette\fiveproblem.png"/>
                     <pic:cNvPicPr>
                       <a:picLocks noChangeAspect="1" noChangeArrowheads="1"/>
                     </pic:cNvPicPr>
@@ -6991,14 +6583,16 @@
       </w:r>
     </w:p>
     <w:p>
+      <w:r>
+        <w:t>Notez que sur cette maquette, on prétend que l’image est un compteur animé de 5 secondes qui est cliquable.</w:t>
+      </w:r>
+    </w:p>
+    <w:p>
       <w:pPr>
         <w:pStyle w:val="Titre4"/>
-        <w:tabs>
-          <w:tab w:val="clear" w:pos="864"/>
-          <w:tab w:val="num" w:pos="993"/>
-        </w:tabs>
-      </w:pPr>
-      <w:r>
+      </w:pPr>
+      <w:r>
+        <w:lastRenderedPageBreak/>
         <w:t>five-</w:t>
       </w:r>
       <w:proofErr w:type="spellStart"/>
@@ -7007,7 +6601,7 @@
       </w:r>
       <w:proofErr w:type="spellEnd"/>
       <w:r>
-        <w:t xml:space="preserve"> (compteur arrivé à 0)</w:t>
+        <w:t xml:space="preserve"> (clique compteur)</w:t>
       </w:r>
     </w:p>
     <w:p>
@@ -7017,10 +6611,10 @@
           <w:lang w:val="fr-CH" w:eastAsia="fr-CH"/>
         </w:rPr>
         <w:drawing>
-          <wp:inline distT="0" distB="0" distL="0" distR="0" wp14:anchorId="16E52B92" wp14:editId="00A3893B">
+          <wp:inline distT="0" distB="0" distL="0" distR="0" wp14:anchorId="0D119C04" wp14:editId="742767A1">
             <wp:extent cx="5745480" cy="3084195"/>
             <wp:effectExtent l="0" t="0" r="7620" b="1905"/>
-            <wp:docPr id="14" name="Image 14" descr="C:\wamp64\www\TPI\TPI\documentation\Maquette\fiveresult_fin_chrono.png"/>
+            <wp:docPr id="13" name="Image 13" descr="C:\wamp64\www\TPI\TPI\documentation\Maquette\fiveresult_clique_chrono.png"/>
             <wp:cNvGraphicFramePr>
               <a:graphicFrameLocks xmlns:a="http://schemas.openxmlformats.org/drawingml/2006/main" noChangeAspect="1"/>
             </wp:cNvGraphicFramePr>
@@ -7028,7 +6622,7 @@
               <a:graphicData uri="http://schemas.openxmlformats.org/drawingml/2006/picture">
                 <pic:pic xmlns:pic="http://schemas.openxmlformats.org/drawingml/2006/picture">
                   <pic:nvPicPr>
-                    <pic:cNvPr id="0" name="Picture 10" descr="C:\wamp64\www\TPI\TPI\documentation\Maquette\fiveresult_fin_chrono.png"/>
+                    <pic:cNvPr id="0" name="Picture 9" descr="C:\wamp64\www\TPI\TPI\documentation\Maquette\fiveresult_clique_chrono.png"/>
                     <pic:cNvPicPr>
                       <a:picLocks noChangeAspect="1" noChangeArrowheads="1"/>
                     </pic:cNvPicPr>
@@ -7066,7 +6660,1510 @@
         </w:drawing>
       </w:r>
     </w:p>
+    <w:p>
+      <w:pPr>
+        <w:pStyle w:val="Titre4"/>
+        <w:tabs>
+          <w:tab w:val="clear" w:pos="864"/>
+          <w:tab w:val="num" w:pos="993"/>
+        </w:tabs>
+      </w:pPr>
+      <w:r>
+        <w:t>five-</w:t>
+      </w:r>
+      <w:proofErr w:type="spellStart"/>
+      <w:r>
+        <w:t>result.php</w:t>
+      </w:r>
+      <w:proofErr w:type="spellEnd"/>
+      <w:r>
+        <w:t xml:space="preserve"> (compteur arrivé à 0)</w:t>
+      </w:r>
+    </w:p>
+    <w:p>
+      <w:r>
+        <w:rPr>
+          <w:noProof/>
+          <w:lang w:val="fr-CH" w:eastAsia="fr-CH"/>
+        </w:rPr>
+        <w:drawing>
+          <wp:inline distT="0" distB="0" distL="0" distR="0" wp14:anchorId="16E52B92" wp14:editId="00A3893B">
+            <wp:extent cx="5745480" cy="3084195"/>
+            <wp:effectExtent l="0" t="0" r="7620" b="1905"/>
+            <wp:docPr id="14" name="Image 14" descr="C:\wamp64\www\TPI\TPI\documentation\Maquette\fiveresult_fin_chrono.png"/>
+            <wp:cNvGraphicFramePr>
+              <a:graphicFrameLocks xmlns:a="http://schemas.openxmlformats.org/drawingml/2006/main" noChangeAspect="1"/>
+            </wp:cNvGraphicFramePr>
+            <a:graphic xmlns:a="http://schemas.openxmlformats.org/drawingml/2006/main">
+              <a:graphicData uri="http://schemas.openxmlformats.org/drawingml/2006/picture">
+                <pic:pic xmlns:pic="http://schemas.openxmlformats.org/drawingml/2006/picture">
+                  <pic:nvPicPr>
+                    <pic:cNvPr id="0" name="Picture 10" descr="C:\wamp64\www\TPI\TPI\documentation\Maquette\fiveresult_fin_chrono.png"/>
+                    <pic:cNvPicPr>
+                      <a:picLocks noChangeAspect="1" noChangeArrowheads="1"/>
+                    </pic:cNvPicPr>
+                  </pic:nvPicPr>
+                  <pic:blipFill>
+                    <a:blip r:embed="rId19" cstate="print">
+                      <a:extLst>
+                        <a:ext uri="{28A0092B-C50C-407E-A947-70E740481C1C}">
+                          <a14:useLocalDpi xmlns:a14="http://schemas.microsoft.com/office/drawing/2010/main" val="0"/>
+                        </a:ext>
+                      </a:extLst>
+                    </a:blip>
+                    <a:srcRect/>
+                    <a:stretch>
+                      <a:fillRect/>
+                    </a:stretch>
+                  </pic:blipFill>
+                  <pic:spPr bwMode="auto">
+                    <a:xfrm>
+                      <a:off x="0" y="0"/>
+                      <a:ext cx="5745480" cy="3084195"/>
+                    </a:xfrm>
+                    <a:prstGeom prst="rect">
+                      <a:avLst/>
+                    </a:prstGeom>
+                    <a:noFill/>
+                    <a:ln>
+                      <a:noFill/>
+                    </a:ln>
+                  </pic:spPr>
+                </pic:pic>
+              </a:graphicData>
+            </a:graphic>
+          </wp:inline>
+        </w:drawing>
+      </w:r>
+    </w:p>
     <w:p/>
+    <w:p>
+      <w:pPr>
+        <w:pStyle w:val="Titre4"/>
+        <w:tabs>
+          <w:tab w:val="clear" w:pos="864"/>
+          <w:tab w:val="num" w:pos="993"/>
+        </w:tabs>
+      </w:pPr>
+      <w:r>
+        <w:t xml:space="preserve">Use cases/scénarios Mode </w:t>
+      </w:r>
+      <w:r>
+        <w:t>libre</w:t>
+      </w:r>
+    </w:p>
+    <w:tbl>
+      <w:tblPr>
+        <w:tblStyle w:val="Grilledutableau"/>
+        <w:tblW w:w="0" w:type="auto"/>
+        <w:tblLook w:val="04A0" w:firstRow="1" w:lastRow="0" w:firstColumn="1" w:lastColumn="0" w:noHBand="0" w:noVBand="1"/>
+      </w:tblPr>
+      <w:tblGrid>
+        <w:gridCol w:w="3020"/>
+        <w:gridCol w:w="3020"/>
+        <w:gridCol w:w="3020"/>
+      </w:tblGrid>
+      <w:tr>
+        <w:tc>
+          <w:tcPr>
+            <w:tcW w:w="3020" w:type="dxa"/>
+            <w:shd w:val="clear" w:color="auto" w:fill="F2F2F2" w:themeFill="background1" w:themeFillShade="F2"/>
+          </w:tcPr>
+          <w:p>
+            <w:pPr>
+              <w:jc w:val="center"/>
+            </w:pPr>
+            <w:r>
+              <w:t>Action</w:t>
+            </w:r>
+          </w:p>
+        </w:tc>
+        <w:tc>
+          <w:tcPr>
+            <w:tcW w:w="3020" w:type="dxa"/>
+            <w:shd w:val="clear" w:color="auto" w:fill="F2F2F2" w:themeFill="background1" w:themeFillShade="F2"/>
+          </w:tcPr>
+          <w:p>
+            <w:pPr>
+              <w:jc w:val="center"/>
+            </w:pPr>
+            <w:r>
+              <w:t>Condition particulière</w:t>
+            </w:r>
+          </w:p>
+        </w:tc>
+        <w:tc>
+          <w:tcPr>
+            <w:tcW w:w="3020" w:type="dxa"/>
+            <w:shd w:val="clear" w:color="auto" w:fill="F2F2F2" w:themeFill="background1" w:themeFillShade="F2"/>
+          </w:tcPr>
+          <w:p>
+            <w:pPr>
+              <w:jc w:val="center"/>
+            </w:pPr>
+            <w:r>
+              <w:t>Réponse</w:t>
+            </w:r>
+          </w:p>
+        </w:tc>
+      </w:tr>
+      <w:tr>
+        <w:tc>
+          <w:tcPr>
+            <w:tcW w:w="3020" w:type="dxa"/>
+          </w:tcPr>
+          <w:p>
+            <w:r>
+              <w:t>Va sur le site</w:t>
+            </w:r>
+          </w:p>
+        </w:tc>
+        <w:tc>
+          <w:tcPr>
+            <w:tcW w:w="3020" w:type="dxa"/>
+          </w:tcPr>
+          <w:p>
+            <w:r>
+              <w:t>Jamais venu sur le site ou a effacé ses données de navigations (dont cookies)</w:t>
+            </w:r>
+          </w:p>
+        </w:tc>
+        <w:tc>
+          <w:tcPr>
+            <w:tcW w:w="3020" w:type="dxa"/>
+          </w:tcPr>
+          <w:p>
+            <w:r>
+              <w:t xml:space="preserve">Affiche </w:t>
+            </w:r>
+            <w:proofErr w:type="spellStart"/>
+            <w:r>
+              <w:t>index.php</w:t>
+            </w:r>
+            <w:proofErr w:type="spellEnd"/>
+            <w:r>
+              <w:t xml:space="preserve"> et rafraichit directement la page</w:t>
+            </w:r>
+          </w:p>
+        </w:tc>
+      </w:tr>
+      <w:tr>
+        <w:tc>
+          <w:tcPr>
+            <w:tcW w:w="3020" w:type="dxa"/>
+          </w:tcPr>
+          <w:p/>
+        </w:tc>
+        <w:tc>
+          <w:tcPr>
+            <w:tcW w:w="3020" w:type="dxa"/>
+          </w:tcPr>
+          <w:p/>
+        </w:tc>
+        <w:tc>
+          <w:tcPr>
+            <w:tcW w:w="3020" w:type="dxa"/>
+          </w:tcPr>
+          <w:p>
+            <w:r>
+              <w:t>Création du cookie permettant d’identifier l’utilisateur</w:t>
+            </w:r>
+          </w:p>
+        </w:tc>
+      </w:tr>
+      <w:tr>
+        <w:tc>
+          <w:tcPr>
+            <w:tcW w:w="3020" w:type="dxa"/>
+          </w:tcPr>
+          <w:p/>
+        </w:tc>
+        <w:tc>
+          <w:tcPr>
+            <w:tcW w:w="3020" w:type="dxa"/>
+          </w:tcPr>
+          <w:p/>
+        </w:tc>
+        <w:tc>
+          <w:tcPr>
+            <w:tcW w:w="3020" w:type="dxa"/>
+          </w:tcPr>
+          <w:p>
+            <w:r>
+              <w:t xml:space="preserve">Affiche </w:t>
+            </w:r>
+            <w:proofErr w:type="spellStart"/>
+            <w:r>
+              <w:t>index.php</w:t>
+            </w:r>
+            <w:proofErr w:type="spellEnd"/>
+          </w:p>
+        </w:tc>
+      </w:tr>
+      <w:tr>
+        <w:tc>
+          <w:tcPr>
+            <w:tcW w:w="3020" w:type="dxa"/>
+          </w:tcPr>
+          <w:p>
+            <w:r>
+              <w:t>Clique sur « Mode libre »</w:t>
+            </w:r>
+          </w:p>
+        </w:tc>
+        <w:tc>
+          <w:tcPr>
+            <w:tcW w:w="3020" w:type="dxa"/>
+          </w:tcPr>
+          <w:p/>
+        </w:tc>
+        <w:tc>
+          <w:tcPr>
+            <w:tcW w:w="3020" w:type="dxa"/>
+          </w:tcPr>
+          <w:p>
+            <w:r>
+              <w:t>A</w:t>
+            </w:r>
+            <w:bookmarkStart w:id="15" w:name="_GoBack"/>
+            <w:bookmarkEnd w:id="15"/>
+            <w:r>
+              <w:t xml:space="preserve">ffiche </w:t>
+            </w:r>
+            <w:proofErr w:type="spellStart"/>
+            <w:r>
+              <w:t>free.php</w:t>
+            </w:r>
+            <w:proofErr w:type="spellEnd"/>
+          </w:p>
+        </w:tc>
+      </w:tr>
+      <w:tr>
+        <w:tc>
+          <w:tcPr>
+            <w:tcW w:w="3020" w:type="dxa"/>
+          </w:tcPr>
+          <w:p>
+            <w:r>
+              <w:lastRenderedPageBreak/>
+              <w:t>Décoche le livret 0 et clique sur « GO ! »</w:t>
+            </w:r>
+          </w:p>
+        </w:tc>
+        <w:tc>
+          <w:tcPr>
+            <w:tcW w:w="3020" w:type="dxa"/>
+          </w:tcPr>
+          <w:p/>
+        </w:tc>
+        <w:tc>
+          <w:tcPr>
+            <w:tcW w:w="3020" w:type="dxa"/>
+          </w:tcPr>
+          <w:p>
+            <w:proofErr w:type="spellStart"/>
+            <w:r>
+              <w:t>Popup</w:t>
+            </w:r>
+            <w:proofErr w:type="spellEnd"/>
+            <w:r>
+              <w:t xml:space="preserve"> « Choisis au moins 1 livret »</w:t>
+            </w:r>
+          </w:p>
+        </w:tc>
+      </w:tr>
+      <w:tr>
+        <w:tc>
+          <w:tcPr>
+            <w:tcW w:w="3020" w:type="dxa"/>
+          </w:tcPr>
+          <w:p>
+            <w:r>
+              <w:t>Coche le livret 1 et clique sur « GO ! »</w:t>
+            </w:r>
+          </w:p>
+        </w:tc>
+        <w:tc>
+          <w:tcPr>
+            <w:tcW w:w="3020" w:type="dxa"/>
+          </w:tcPr>
+          <w:p/>
+        </w:tc>
+        <w:tc>
+          <w:tcPr>
+            <w:tcW w:w="3020" w:type="dxa"/>
+          </w:tcPr>
+          <w:p>
+            <w:r>
+              <w:t>Affiche free-</w:t>
+            </w:r>
+            <w:proofErr w:type="spellStart"/>
+            <w:r>
+              <w:t>problem.php</w:t>
+            </w:r>
+            <w:proofErr w:type="spellEnd"/>
+            <w:r>
+              <w:t xml:space="preserve"> avec une multiplication de 1 et différents choix de réponses</w:t>
+            </w:r>
+          </w:p>
+        </w:tc>
+      </w:tr>
+      <w:tr>
+        <w:tc>
+          <w:tcPr>
+            <w:tcW w:w="3020" w:type="dxa"/>
+          </w:tcPr>
+          <w:p>
+            <w:r>
+              <w:t>Clique sur une réponse</w:t>
+            </w:r>
+          </w:p>
+        </w:tc>
+        <w:tc>
+          <w:tcPr>
+            <w:tcW w:w="3020" w:type="dxa"/>
+          </w:tcPr>
+          <w:p>
+            <w:r>
+              <w:t>Mauvaise réponse</w:t>
+            </w:r>
+          </w:p>
+        </w:tc>
+        <w:tc>
+          <w:tcPr>
+            <w:tcW w:w="3020" w:type="dxa"/>
+          </w:tcPr>
+          <w:p>
+            <w:r>
+              <w:t>Affiche free-</w:t>
+            </w:r>
+            <w:proofErr w:type="spellStart"/>
+            <w:r>
+              <w:t>result.php</w:t>
+            </w:r>
+            <w:proofErr w:type="spellEnd"/>
+            <w:r>
+              <w:t xml:space="preserve"> (faux)</w:t>
+            </w:r>
+          </w:p>
+        </w:tc>
+      </w:tr>
+      <w:tr>
+        <w:tc>
+          <w:tcPr>
+            <w:tcW w:w="3020" w:type="dxa"/>
+          </w:tcPr>
+          <w:p/>
+        </w:tc>
+        <w:tc>
+          <w:tcPr>
+            <w:tcW w:w="3020" w:type="dxa"/>
+          </w:tcPr>
+          <w:p/>
+        </w:tc>
+        <w:tc>
+          <w:tcPr>
+            <w:tcW w:w="3020" w:type="dxa"/>
+          </w:tcPr>
+          <w:p>
+            <w:r>
+              <w:t>Le résultat est enregistré dans le CSV</w:t>
+            </w:r>
+          </w:p>
+        </w:tc>
+      </w:tr>
+      <w:tr>
+        <w:tc>
+          <w:tcPr>
+            <w:tcW w:w="3020" w:type="dxa"/>
+          </w:tcPr>
+          <w:p>
+            <w:r>
+              <w:t>Clique sur « Retour au menu »</w:t>
+            </w:r>
+          </w:p>
+        </w:tc>
+        <w:tc>
+          <w:tcPr>
+            <w:tcW w:w="3020" w:type="dxa"/>
+          </w:tcPr>
+          <w:p/>
+        </w:tc>
+        <w:tc>
+          <w:tcPr>
+            <w:tcW w:w="3020" w:type="dxa"/>
+          </w:tcPr>
+          <w:p>
+            <w:r>
+              <w:t xml:space="preserve">Affiche </w:t>
+            </w:r>
+            <w:proofErr w:type="spellStart"/>
+            <w:r>
+              <w:t>index.php</w:t>
+            </w:r>
+            <w:proofErr w:type="spellEnd"/>
+          </w:p>
+        </w:tc>
+      </w:tr>
+      <w:tr>
+        <w:tc>
+          <w:tcPr>
+            <w:tcW w:w="3020" w:type="dxa"/>
+          </w:tcPr>
+          <w:p>
+            <w:r>
+              <w:t>Clique sur « Mode libre »</w:t>
+            </w:r>
+          </w:p>
+        </w:tc>
+        <w:tc>
+          <w:tcPr>
+            <w:tcW w:w="3020" w:type="dxa"/>
+          </w:tcPr>
+          <w:p/>
+        </w:tc>
+        <w:tc>
+          <w:tcPr>
+            <w:tcW w:w="3020" w:type="dxa"/>
+          </w:tcPr>
+          <w:p>
+            <w:r>
+              <w:t xml:space="preserve">Affiche </w:t>
+            </w:r>
+            <w:proofErr w:type="spellStart"/>
+            <w:r>
+              <w:t>free.php</w:t>
+            </w:r>
+            <w:proofErr w:type="spellEnd"/>
+          </w:p>
+        </w:tc>
+      </w:tr>
+      <w:tr>
+        <w:tc>
+          <w:tcPr>
+            <w:tcW w:w="3020" w:type="dxa"/>
+          </w:tcPr>
+          <w:p>
+            <w:r>
+              <w:t>Coche le livret 2, 5 et 7 et clique sur « GO ! »</w:t>
+            </w:r>
+          </w:p>
+        </w:tc>
+        <w:tc>
+          <w:tcPr>
+            <w:tcW w:w="3020" w:type="dxa"/>
+          </w:tcPr>
+          <w:p/>
+        </w:tc>
+        <w:tc>
+          <w:tcPr>
+            <w:tcW w:w="3020" w:type="dxa"/>
+          </w:tcPr>
+          <w:p>
+            <w:r>
+              <w:t>Affiche free-</w:t>
+            </w:r>
+            <w:proofErr w:type="spellStart"/>
+            <w:r>
+              <w:t>problem.php</w:t>
+            </w:r>
+            <w:proofErr w:type="spellEnd"/>
+            <w:r>
+              <w:t xml:space="preserve"> avec une multiplication choisie entre les livrets de 0, 2, 5 et 7 et différents choix de réponses</w:t>
+            </w:r>
+          </w:p>
+        </w:tc>
+      </w:tr>
+      <w:tr>
+        <w:tc>
+          <w:tcPr>
+            <w:tcW w:w="3020" w:type="dxa"/>
+          </w:tcPr>
+          <w:p>
+            <w:r>
+              <w:t>Clique sur une réponse</w:t>
+            </w:r>
+          </w:p>
+        </w:tc>
+        <w:tc>
+          <w:tcPr>
+            <w:tcW w:w="3020" w:type="dxa"/>
+          </w:tcPr>
+          <w:p>
+            <w:r>
+              <w:t>Bonne réponse</w:t>
+            </w:r>
+          </w:p>
+        </w:tc>
+        <w:tc>
+          <w:tcPr>
+            <w:tcW w:w="3020" w:type="dxa"/>
+          </w:tcPr>
+          <w:p>
+            <w:r>
+              <w:t>Affiche free-</w:t>
+            </w:r>
+            <w:proofErr w:type="spellStart"/>
+            <w:r>
+              <w:t>result.php</w:t>
+            </w:r>
+            <w:proofErr w:type="spellEnd"/>
+            <w:r>
+              <w:t xml:space="preserve"> (juste)</w:t>
+            </w:r>
+          </w:p>
+        </w:tc>
+      </w:tr>
+      <w:tr>
+        <w:tc>
+          <w:tcPr>
+            <w:tcW w:w="3020" w:type="dxa"/>
+          </w:tcPr>
+          <w:p/>
+        </w:tc>
+        <w:tc>
+          <w:tcPr>
+            <w:tcW w:w="3020" w:type="dxa"/>
+          </w:tcPr>
+          <w:p/>
+        </w:tc>
+        <w:tc>
+          <w:tcPr>
+            <w:tcW w:w="3020" w:type="dxa"/>
+          </w:tcPr>
+          <w:p>
+            <w:r>
+              <w:t>Le résultat est enregistré dans le CSV</w:t>
+            </w:r>
+          </w:p>
+        </w:tc>
+      </w:tr>
+      <w:tr>
+        <w:tc>
+          <w:tcPr>
+            <w:tcW w:w="3020" w:type="dxa"/>
+          </w:tcPr>
+          <w:p>
+            <w:r>
+              <w:t>Clique sur « Je continue ! »</w:t>
+            </w:r>
+          </w:p>
+        </w:tc>
+        <w:tc>
+          <w:tcPr>
+            <w:tcW w:w="3020" w:type="dxa"/>
+          </w:tcPr>
+          <w:p/>
+        </w:tc>
+        <w:tc>
+          <w:tcPr>
+            <w:tcW w:w="3020" w:type="dxa"/>
+          </w:tcPr>
+          <w:p>
+            <w:r>
+              <w:t>Affiche free-</w:t>
+            </w:r>
+            <w:proofErr w:type="spellStart"/>
+            <w:r>
+              <w:t>problem.php</w:t>
+            </w:r>
+            <w:proofErr w:type="spellEnd"/>
+            <w:r>
+              <w:t xml:space="preserve"> avec une multiplication choisie entre les livrets de 0, 2, 5 et 7 et différents choix de réponses</w:t>
+            </w:r>
+          </w:p>
+        </w:tc>
+      </w:tr>
+      <w:tr>
+        <w:tc>
+          <w:tcPr>
+            <w:tcW w:w="3020" w:type="dxa"/>
+          </w:tcPr>
+          <w:p>
+            <w:r>
+              <w:t>Clique sur « Retour au menu »</w:t>
+            </w:r>
+          </w:p>
+        </w:tc>
+        <w:tc>
+          <w:tcPr>
+            <w:tcW w:w="3020" w:type="dxa"/>
+          </w:tcPr>
+          <w:p/>
+        </w:tc>
+        <w:tc>
+          <w:tcPr>
+            <w:tcW w:w="3020" w:type="dxa"/>
+          </w:tcPr>
+          <w:p>
+            <w:r>
+              <w:t xml:space="preserve">Affiche </w:t>
+            </w:r>
+            <w:proofErr w:type="spellStart"/>
+            <w:r>
+              <w:t>index.php</w:t>
+            </w:r>
+            <w:proofErr w:type="spellEnd"/>
+          </w:p>
+        </w:tc>
+      </w:tr>
+    </w:tbl>
+    <w:p/>
+    <w:p>
+      <w:pPr>
+        <w:pStyle w:val="Titre4"/>
+        <w:tabs>
+          <w:tab w:val="clear" w:pos="864"/>
+          <w:tab w:val="num" w:pos="993"/>
+        </w:tabs>
+      </w:pPr>
+      <w:r>
+        <w:t>Use cases/scénarios Mode 5 secondes</w:t>
+      </w:r>
+    </w:p>
+    <w:tbl>
+      <w:tblPr>
+        <w:tblStyle w:val="Grilledutableau"/>
+        <w:tblW w:w="0" w:type="auto"/>
+        <w:tblLook w:val="04A0" w:firstRow="1" w:lastRow="0" w:firstColumn="1" w:lastColumn="0" w:noHBand="0" w:noVBand="1"/>
+      </w:tblPr>
+      <w:tblGrid>
+        <w:gridCol w:w="3020"/>
+        <w:gridCol w:w="3020"/>
+        <w:gridCol w:w="3020"/>
+      </w:tblGrid>
+      <w:tr>
+        <w:tc>
+          <w:tcPr>
+            <w:tcW w:w="3020" w:type="dxa"/>
+            <w:shd w:val="clear" w:color="auto" w:fill="F2F2F2" w:themeFill="background1" w:themeFillShade="F2"/>
+          </w:tcPr>
+          <w:p>
+            <w:pPr>
+              <w:jc w:val="center"/>
+            </w:pPr>
+            <w:r>
+              <w:t>Action</w:t>
+            </w:r>
+          </w:p>
+        </w:tc>
+        <w:tc>
+          <w:tcPr>
+            <w:tcW w:w="3020" w:type="dxa"/>
+            <w:shd w:val="clear" w:color="auto" w:fill="F2F2F2" w:themeFill="background1" w:themeFillShade="F2"/>
+          </w:tcPr>
+          <w:p>
+            <w:pPr>
+              <w:jc w:val="center"/>
+            </w:pPr>
+            <w:r>
+              <w:t>Condition particulière</w:t>
+            </w:r>
+          </w:p>
+        </w:tc>
+        <w:tc>
+          <w:tcPr>
+            <w:tcW w:w="3020" w:type="dxa"/>
+            <w:shd w:val="clear" w:color="auto" w:fill="F2F2F2" w:themeFill="background1" w:themeFillShade="F2"/>
+          </w:tcPr>
+          <w:p>
+            <w:pPr>
+              <w:jc w:val="center"/>
+            </w:pPr>
+            <w:r>
+              <w:t>Réponse</w:t>
+            </w:r>
+          </w:p>
+        </w:tc>
+      </w:tr>
+      <w:tr>
+        <w:tc>
+          <w:tcPr>
+            <w:tcW w:w="3020" w:type="dxa"/>
+          </w:tcPr>
+          <w:p>
+            <w:r>
+              <w:t>Va sur le site</w:t>
+            </w:r>
+          </w:p>
+        </w:tc>
+        <w:tc>
+          <w:tcPr>
+            <w:tcW w:w="3020" w:type="dxa"/>
+          </w:tcPr>
+          <w:p/>
+        </w:tc>
+        <w:tc>
+          <w:tcPr>
+            <w:tcW w:w="3020" w:type="dxa"/>
+          </w:tcPr>
+          <w:p>
+            <w:r>
+              <w:t xml:space="preserve">Affiche </w:t>
+            </w:r>
+            <w:proofErr w:type="spellStart"/>
+            <w:r>
+              <w:t>index.php</w:t>
+            </w:r>
+            <w:proofErr w:type="spellEnd"/>
+          </w:p>
+        </w:tc>
+      </w:tr>
+      <w:tr>
+        <w:tc>
+          <w:tcPr>
+            <w:tcW w:w="3020" w:type="dxa"/>
+          </w:tcPr>
+          <w:p>
+            <w:r>
+              <w:t>Clique sur « Mode 5 secondes »</w:t>
+            </w:r>
+          </w:p>
+        </w:tc>
+        <w:tc>
+          <w:tcPr>
+            <w:tcW w:w="3020" w:type="dxa"/>
+          </w:tcPr>
+          <w:p/>
+        </w:tc>
+        <w:tc>
+          <w:tcPr>
+            <w:tcW w:w="3020" w:type="dxa"/>
+          </w:tcPr>
+          <w:p>
+            <w:r>
+              <w:t xml:space="preserve">Affiche </w:t>
+            </w:r>
+            <w:proofErr w:type="spellStart"/>
+            <w:r>
+              <w:t>five.php</w:t>
+            </w:r>
+            <w:proofErr w:type="spellEnd"/>
+          </w:p>
+        </w:tc>
+      </w:tr>
+      <w:tr>
+        <w:tc>
+          <w:tcPr>
+            <w:tcW w:w="3020" w:type="dxa"/>
+          </w:tcPr>
+          <w:p>
+            <w:r>
+              <w:t>Décoche le livret 0 et clique sur « GO ! »</w:t>
+            </w:r>
+          </w:p>
+        </w:tc>
+        <w:tc>
+          <w:tcPr>
+            <w:tcW w:w="3020" w:type="dxa"/>
+          </w:tcPr>
+          <w:p/>
+        </w:tc>
+        <w:tc>
+          <w:tcPr>
+            <w:tcW w:w="3020" w:type="dxa"/>
+          </w:tcPr>
+          <w:p>
+            <w:proofErr w:type="spellStart"/>
+            <w:r>
+              <w:t>Popup</w:t>
+            </w:r>
+            <w:proofErr w:type="spellEnd"/>
+            <w:r>
+              <w:t xml:space="preserve"> « Choisis au moins 1 livret »</w:t>
+            </w:r>
+          </w:p>
+        </w:tc>
+      </w:tr>
+      <w:tr>
+        <w:tc>
+          <w:tcPr>
+            <w:tcW w:w="3020" w:type="dxa"/>
+          </w:tcPr>
+          <w:p>
+            <w:r>
+              <w:t>Coche le livret 12 et clique sur « GO ! »</w:t>
+            </w:r>
+          </w:p>
+        </w:tc>
+        <w:tc>
+          <w:tcPr>
+            <w:tcW w:w="3020" w:type="dxa"/>
+          </w:tcPr>
+          <w:p/>
+        </w:tc>
+        <w:tc>
+          <w:tcPr>
+            <w:tcW w:w="3020" w:type="dxa"/>
+          </w:tcPr>
+          <w:p>
+            <w:r>
+              <w:t>Affiche five-</w:t>
+            </w:r>
+            <w:proofErr w:type="spellStart"/>
+            <w:r>
+              <w:t>problem.php</w:t>
+            </w:r>
+            <w:proofErr w:type="spellEnd"/>
+            <w:r>
+              <w:t xml:space="preserve"> avec une multiplication de 12 </w:t>
+            </w:r>
+          </w:p>
+        </w:tc>
+      </w:tr>
+      <w:tr>
+        <w:tc>
+          <w:tcPr>
+            <w:tcW w:w="3020" w:type="dxa"/>
+          </w:tcPr>
+          <w:p/>
+        </w:tc>
+        <w:tc>
+          <w:tcPr>
+            <w:tcW w:w="3020" w:type="dxa"/>
+          </w:tcPr>
+          <w:p>
+            <w:r>
+              <w:t>5 secondes se sont écoulées</w:t>
+            </w:r>
+          </w:p>
+        </w:tc>
+        <w:tc>
+          <w:tcPr>
+            <w:tcW w:w="3020" w:type="dxa"/>
+          </w:tcPr>
+          <w:p>
+            <w:r>
+              <w:t>Affiche five-</w:t>
+            </w:r>
+            <w:proofErr w:type="spellStart"/>
+            <w:r>
+              <w:t>result.php</w:t>
+            </w:r>
+            <w:proofErr w:type="spellEnd"/>
+            <w:r>
+              <w:t xml:space="preserve"> (compteur arrivé à 0)</w:t>
+            </w:r>
+          </w:p>
+        </w:tc>
+      </w:tr>
+      <w:tr>
+        <w:tc>
+          <w:tcPr>
+            <w:tcW w:w="3020" w:type="dxa"/>
+          </w:tcPr>
+          <w:p>
+            <w:r>
+              <w:t>Clique sur « Retour au menu »</w:t>
+            </w:r>
+          </w:p>
+        </w:tc>
+        <w:tc>
+          <w:tcPr>
+            <w:tcW w:w="3020" w:type="dxa"/>
+          </w:tcPr>
+          <w:p/>
+        </w:tc>
+        <w:tc>
+          <w:tcPr>
+            <w:tcW w:w="3020" w:type="dxa"/>
+          </w:tcPr>
+          <w:p>
+            <w:r>
+              <w:t xml:space="preserve">Affiche </w:t>
+            </w:r>
+            <w:proofErr w:type="spellStart"/>
+            <w:r>
+              <w:t>index.php</w:t>
+            </w:r>
+            <w:proofErr w:type="spellEnd"/>
+          </w:p>
+        </w:tc>
+      </w:tr>
+      <w:tr>
+        <w:tc>
+          <w:tcPr>
+            <w:tcW w:w="3020" w:type="dxa"/>
+          </w:tcPr>
+          <w:p>
+            <w:r>
+              <w:t xml:space="preserve">Clique sur « Mode </w:t>
+            </w:r>
+            <w:r>
+              <w:t>5 secondes</w:t>
+            </w:r>
+            <w:r>
+              <w:t> »</w:t>
+            </w:r>
+          </w:p>
+        </w:tc>
+        <w:tc>
+          <w:tcPr>
+            <w:tcW w:w="3020" w:type="dxa"/>
+          </w:tcPr>
+          <w:p/>
+        </w:tc>
+        <w:tc>
+          <w:tcPr>
+            <w:tcW w:w="3020" w:type="dxa"/>
+          </w:tcPr>
+          <w:p>
+            <w:r>
+              <w:t xml:space="preserve">Affiche </w:t>
+            </w:r>
+            <w:proofErr w:type="spellStart"/>
+            <w:r>
+              <w:t>f</w:t>
+            </w:r>
+            <w:r>
+              <w:t>ive</w:t>
+            </w:r>
+            <w:r>
+              <w:t>.php</w:t>
+            </w:r>
+            <w:proofErr w:type="spellEnd"/>
+          </w:p>
+        </w:tc>
+      </w:tr>
+      <w:tr>
+        <w:tc>
+          <w:tcPr>
+            <w:tcW w:w="3020" w:type="dxa"/>
+          </w:tcPr>
+          <w:p>
+            <w:r>
+              <w:t>Coche le livret 2, 5 et 7 et clique sur « GO ! »</w:t>
+            </w:r>
+          </w:p>
+        </w:tc>
+        <w:tc>
+          <w:tcPr>
+            <w:tcW w:w="3020" w:type="dxa"/>
+          </w:tcPr>
+          <w:p/>
+        </w:tc>
+        <w:tc>
+          <w:tcPr>
+            <w:tcW w:w="3020" w:type="dxa"/>
+          </w:tcPr>
+          <w:p>
+            <w:r>
+              <w:t>Affiche f</w:t>
+            </w:r>
+            <w:r>
+              <w:t>ive</w:t>
+            </w:r>
+            <w:r>
+              <w:t>-</w:t>
+            </w:r>
+            <w:proofErr w:type="spellStart"/>
+            <w:r>
+              <w:t>problem.php</w:t>
+            </w:r>
+            <w:proofErr w:type="spellEnd"/>
+            <w:r>
+              <w:t xml:space="preserve"> avec une multiplication </w:t>
+            </w:r>
+            <w:r>
+              <w:lastRenderedPageBreak/>
+              <w:t>choisie entre les livrets de 0, 2, 5 et 7</w:t>
+            </w:r>
+          </w:p>
+        </w:tc>
+      </w:tr>
+      <w:tr>
+        <w:tc>
+          <w:tcPr>
+            <w:tcW w:w="3020" w:type="dxa"/>
+          </w:tcPr>
+          <w:p>
+            <w:r>
+              <w:lastRenderedPageBreak/>
+              <w:t xml:space="preserve">Clique </w:t>
+            </w:r>
+            <w:r>
+              <w:t>sur l’image animée du compteur</w:t>
+            </w:r>
+          </w:p>
+        </w:tc>
+        <w:tc>
+          <w:tcPr>
+            <w:tcW w:w="3020" w:type="dxa"/>
+          </w:tcPr>
+          <w:p/>
+        </w:tc>
+        <w:tc>
+          <w:tcPr>
+            <w:tcW w:w="3020" w:type="dxa"/>
+          </w:tcPr>
+          <w:p>
+            <w:r>
+              <w:t>Affiche f</w:t>
+            </w:r>
+            <w:r>
+              <w:t>ive-</w:t>
+            </w:r>
+            <w:proofErr w:type="spellStart"/>
+            <w:r>
+              <w:t>result.php</w:t>
+            </w:r>
+            <w:proofErr w:type="spellEnd"/>
+            <w:r>
+              <w:t xml:space="preserve"> (clique compteur</w:t>
+            </w:r>
+            <w:r>
+              <w:t>)</w:t>
+            </w:r>
+          </w:p>
+        </w:tc>
+      </w:tr>
+      <w:tr>
+        <w:tc>
+          <w:tcPr>
+            <w:tcW w:w="3020" w:type="dxa"/>
+          </w:tcPr>
+          <w:p>
+            <w:r>
+              <w:t>Clique sur « J’ai faux… »</w:t>
+            </w:r>
+          </w:p>
+        </w:tc>
+        <w:tc>
+          <w:tcPr>
+            <w:tcW w:w="3020" w:type="dxa"/>
+          </w:tcPr>
+          <w:p/>
+        </w:tc>
+        <w:tc>
+          <w:tcPr>
+            <w:tcW w:w="3020" w:type="dxa"/>
+          </w:tcPr>
+          <w:p>
+            <w:r>
+              <w:t>Le résultat est enregistré dans le CSV</w:t>
+            </w:r>
+          </w:p>
+        </w:tc>
+      </w:tr>
+      <w:tr>
+        <w:tc>
+          <w:tcPr>
+            <w:tcW w:w="3020" w:type="dxa"/>
+          </w:tcPr>
+          <w:p/>
+        </w:tc>
+        <w:tc>
+          <w:tcPr>
+            <w:tcW w:w="3020" w:type="dxa"/>
+          </w:tcPr>
+          <w:p/>
+        </w:tc>
+        <w:tc>
+          <w:tcPr>
+            <w:tcW w:w="3020" w:type="dxa"/>
+          </w:tcPr>
+          <w:p>
+            <w:r>
+              <w:t>Affiche f</w:t>
+            </w:r>
+            <w:r>
+              <w:t>ive</w:t>
+            </w:r>
+            <w:r>
+              <w:t>-</w:t>
+            </w:r>
+            <w:proofErr w:type="spellStart"/>
+            <w:r>
+              <w:t>problem.php</w:t>
+            </w:r>
+            <w:proofErr w:type="spellEnd"/>
+            <w:r>
+              <w:t xml:space="preserve"> avec une multiplication choisie entre les livrets de 0, 2, 5 et 7 </w:t>
+            </w:r>
+          </w:p>
+        </w:tc>
+      </w:tr>
+      <w:tr>
+        <w:tc>
+          <w:tcPr>
+            <w:tcW w:w="3020" w:type="dxa"/>
+          </w:tcPr>
+          <w:p>
+            <w:r>
+              <w:t>Clique sur « Retour au menu »</w:t>
+            </w:r>
+          </w:p>
+        </w:tc>
+        <w:tc>
+          <w:tcPr>
+            <w:tcW w:w="3020" w:type="dxa"/>
+          </w:tcPr>
+          <w:p/>
+        </w:tc>
+        <w:tc>
+          <w:tcPr>
+            <w:tcW w:w="3020" w:type="dxa"/>
+          </w:tcPr>
+          <w:p>
+            <w:r>
+              <w:t xml:space="preserve">Affiche </w:t>
+            </w:r>
+            <w:proofErr w:type="spellStart"/>
+            <w:r>
+              <w:t>index.php</w:t>
+            </w:r>
+            <w:proofErr w:type="spellEnd"/>
+          </w:p>
+        </w:tc>
+      </w:tr>
+    </w:tbl>
+    <w:p/>
+    <w:p>
+      <w:pPr>
+        <w:pStyle w:val="Titre4"/>
+        <w:tabs>
+          <w:tab w:val="clear" w:pos="864"/>
+          <w:tab w:val="num" w:pos="993"/>
+        </w:tabs>
+      </w:pPr>
+      <w:r>
+        <w:t>Uses cases/scénarios Statistiques</w:t>
+      </w:r>
+    </w:p>
+    <w:tbl>
+      <w:tblPr>
+        <w:tblStyle w:val="Grilledutableau"/>
+        <w:tblW w:w="0" w:type="auto"/>
+        <w:tblLook w:val="04A0" w:firstRow="1" w:lastRow="0" w:firstColumn="1" w:lastColumn="0" w:noHBand="0" w:noVBand="1"/>
+      </w:tblPr>
+      <w:tblGrid>
+        <w:gridCol w:w="3020"/>
+        <w:gridCol w:w="3020"/>
+        <w:gridCol w:w="3020"/>
+      </w:tblGrid>
+      <w:tr>
+        <w:tc>
+          <w:tcPr>
+            <w:tcW w:w="3020" w:type="dxa"/>
+            <w:shd w:val="clear" w:color="auto" w:fill="F2F2F2" w:themeFill="background1" w:themeFillShade="F2"/>
+          </w:tcPr>
+          <w:p>
+            <w:pPr>
+              <w:jc w:val="center"/>
+            </w:pPr>
+            <w:r>
+              <w:t>Action</w:t>
+            </w:r>
+          </w:p>
+        </w:tc>
+        <w:tc>
+          <w:tcPr>
+            <w:tcW w:w="3020" w:type="dxa"/>
+            <w:shd w:val="clear" w:color="auto" w:fill="F2F2F2" w:themeFill="background1" w:themeFillShade="F2"/>
+          </w:tcPr>
+          <w:p>
+            <w:pPr>
+              <w:jc w:val="center"/>
+            </w:pPr>
+            <w:r>
+              <w:t>Condition particulière</w:t>
+            </w:r>
+          </w:p>
+        </w:tc>
+        <w:tc>
+          <w:tcPr>
+            <w:tcW w:w="3020" w:type="dxa"/>
+            <w:shd w:val="clear" w:color="auto" w:fill="F2F2F2" w:themeFill="background1" w:themeFillShade="F2"/>
+          </w:tcPr>
+          <w:p>
+            <w:pPr>
+              <w:jc w:val="center"/>
+            </w:pPr>
+            <w:r>
+              <w:t>Réponse</w:t>
+            </w:r>
+          </w:p>
+        </w:tc>
+      </w:tr>
+      <w:tr>
+        <w:tc>
+          <w:tcPr>
+            <w:tcW w:w="3020" w:type="dxa"/>
+          </w:tcPr>
+          <w:p>
+            <w:r>
+              <w:t>Va sur le site</w:t>
+            </w:r>
+          </w:p>
+        </w:tc>
+        <w:tc>
+          <w:tcPr>
+            <w:tcW w:w="3020" w:type="dxa"/>
+          </w:tcPr>
+          <w:p>
+            <w:r>
+              <w:t>Jamais venu sur le site</w:t>
+            </w:r>
+            <w:r>
+              <w:t xml:space="preserve"> ou a effacé ses données de navigations (dont cookies)</w:t>
+            </w:r>
+          </w:p>
+        </w:tc>
+        <w:tc>
+          <w:tcPr>
+            <w:tcW w:w="3020" w:type="dxa"/>
+          </w:tcPr>
+          <w:p>
+            <w:r>
+              <w:t xml:space="preserve">Affiche </w:t>
+            </w:r>
+            <w:proofErr w:type="spellStart"/>
+            <w:r>
+              <w:t>index.php</w:t>
+            </w:r>
+            <w:proofErr w:type="spellEnd"/>
+            <w:r>
+              <w:t xml:space="preserve"> et rafraichit directement la page</w:t>
+            </w:r>
+          </w:p>
+        </w:tc>
+      </w:tr>
+      <w:tr>
+        <w:tc>
+          <w:tcPr>
+            <w:tcW w:w="3020" w:type="dxa"/>
+          </w:tcPr>
+          <w:p/>
+        </w:tc>
+        <w:tc>
+          <w:tcPr>
+            <w:tcW w:w="3020" w:type="dxa"/>
+          </w:tcPr>
+          <w:p/>
+        </w:tc>
+        <w:tc>
+          <w:tcPr>
+            <w:tcW w:w="3020" w:type="dxa"/>
+          </w:tcPr>
+          <w:p>
+            <w:r>
+              <w:t>Création du cookie permettant d’identifier l’utilisateur</w:t>
+            </w:r>
+          </w:p>
+        </w:tc>
+      </w:tr>
+      <w:tr>
+        <w:tc>
+          <w:tcPr>
+            <w:tcW w:w="3020" w:type="dxa"/>
+          </w:tcPr>
+          <w:p/>
+        </w:tc>
+        <w:tc>
+          <w:tcPr>
+            <w:tcW w:w="3020" w:type="dxa"/>
+          </w:tcPr>
+          <w:p/>
+        </w:tc>
+        <w:tc>
+          <w:tcPr>
+            <w:tcW w:w="3020" w:type="dxa"/>
+          </w:tcPr>
+          <w:p>
+            <w:r>
+              <w:t xml:space="preserve">Affiche </w:t>
+            </w:r>
+            <w:proofErr w:type="spellStart"/>
+            <w:r>
+              <w:t>index.php</w:t>
+            </w:r>
+            <w:proofErr w:type="spellEnd"/>
+          </w:p>
+        </w:tc>
+      </w:tr>
+      <w:tr>
+        <w:tc>
+          <w:tcPr>
+            <w:tcW w:w="3020" w:type="dxa"/>
+          </w:tcPr>
+          <w:p>
+            <w:r>
+              <w:t>Clique sur « Statistiques »</w:t>
+            </w:r>
+          </w:p>
+        </w:tc>
+        <w:tc>
+          <w:tcPr>
+            <w:tcW w:w="3020" w:type="dxa"/>
+          </w:tcPr>
+          <w:p>
+            <w:r>
+              <w:t>N’a jamais fait un seul exercice</w:t>
+            </w:r>
+          </w:p>
+        </w:tc>
+        <w:tc>
+          <w:tcPr>
+            <w:tcW w:w="3020" w:type="dxa"/>
+          </w:tcPr>
+          <w:p>
+            <w:r>
+              <w:t xml:space="preserve">Affiche </w:t>
+            </w:r>
+            <w:proofErr w:type="spellStart"/>
+            <w:r>
+              <w:t>stats.php</w:t>
+            </w:r>
+            <w:proofErr w:type="spellEnd"/>
+            <w:r>
+              <w:t xml:space="preserve"> avec seulement le message « Tu n’as aucune </w:t>
+            </w:r>
+            <w:proofErr w:type="spellStart"/>
+            <w:r>
+              <w:t>stats</w:t>
+            </w:r>
+            <w:proofErr w:type="spellEnd"/>
+            <w:r>
+              <w:t xml:space="preserve"> pour le moment, vas faire quelques parties ! »</w:t>
+            </w:r>
+          </w:p>
+        </w:tc>
+      </w:tr>
+      <w:tr>
+        <w:tc>
+          <w:tcPr>
+            <w:tcW w:w="3020" w:type="dxa"/>
+          </w:tcPr>
+          <w:p>
+            <w:r>
+              <w:t>Clique sur « Retour au menu »</w:t>
+            </w:r>
+          </w:p>
+        </w:tc>
+        <w:tc>
+          <w:tcPr>
+            <w:tcW w:w="3020" w:type="dxa"/>
+          </w:tcPr>
+          <w:p/>
+        </w:tc>
+        <w:tc>
+          <w:tcPr>
+            <w:tcW w:w="3020" w:type="dxa"/>
+          </w:tcPr>
+          <w:p>
+            <w:r>
+              <w:t xml:space="preserve">Affiche </w:t>
+            </w:r>
+            <w:proofErr w:type="spellStart"/>
+            <w:r>
+              <w:t>index.php</w:t>
+            </w:r>
+            <w:proofErr w:type="spellEnd"/>
+          </w:p>
+        </w:tc>
+      </w:tr>
+      <w:tr>
+        <w:tc>
+          <w:tcPr>
+            <w:tcW w:w="3020" w:type="dxa"/>
+          </w:tcPr>
+          <w:p>
+            <w:r>
+              <w:t>Fais des parties accordement aux uses cases/scénario de mode libre et mode 5 secondes</w:t>
+            </w:r>
+          </w:p>
+        </w:tc>
+        <w:tc>
+          <w:tcPr>
+            <w:tcW w:w="3020" w:type="dxa"/>
+          </w:tcPr>
+          <w:p/>
+        </w:tc>
+        <w:tc>
+          <w:tcPr>
+            <w:tcW w:w="3020" w:type="dxa"/>
+          </w:tcPr>
+          <w:p/>
+        </w:tc>
+      </w:tr>
+      <w:tr>
+        <w:tc>
+          <w:tcPr>
+            <w:tcW w:w="3020" w:type="dxa"/>
+          </w:tcPr>
+          <w:p>
+            <w:r>
+              <w:t>Clique sur « Statistiques »</w:t>
+            </w:r>
+          </w:p>
+        </w:tc>
+        <w:tc>
+          <w:tcPr>
+            <w:tcW w:w="3020" w:type="dxa"/>
+          </w:tcPr>
+          <w:p/>
+        </w:tc>
+        <w:tc>
+          <w:tcPr>
+            <w:tcW w:w="3020" w:type="dxa"/>
+          </w:tcPr>
+          <w:p>
+            <w:r>
+              <w:t xml:space="preserve">Affiche </w:t>
+            </w:r>
+            <w:proofErr w:type="spellStart"/>
+            <w:r>
+              <w:t>stats.php</w:t>
+            </w:r>
+            <w:proofErr w:type="spellEnd"/>
+            <w:r>
+              <w:t xml:space="preserve"> avec les </w:t>
+            </w:r>
+            <w:proofErr w:type="spellStart"/>
+            <w:r>
+              <w:t>stats</w:t>
+            </w:r>
+            <w:proofErr w:type="spellEnd"/>
+            <w:r>
+              <w:t xml:space="preserve"> correspondantes à ses résultats</w:t>
+            </w:r>
+          </w:p>
+        </w:tc>
+      </w:tr>
+      <w:tr>
+        <w:tc>
+          <w:tcPr>
+            <w:tcW w:w="3020" w:type="dxa"/>
+          </w:tcPr>
+          <w:p>
+            <w:r>
+              <w:t>Clique sur « Retour au menu »</w:t>
+            </w:r>
+          </w:p>
+        </w:tc>
+        <w:tc>
+          <w:tcPr>
+            <w:tcW w:w="3020" w:type="dxa"/>
+          </w:tcPr>
+          <w:p/>
+        </w:tc>
+        <w:tc>
+          <w:tcPr>
+            <w:tcW w:w="3020" w:type="dxa"/>
+          </w:tcPr>
+          <w:p>
+            <w:r>
+              <w:t xml:space="preserve">Affiche </w:t>
+            </w:r>
+            <w:proofErr w:type="spellStart"/>
+            <w:r>
+              <w:t>index.php</w:t>
+            </w:r>
+            <w:proofErr w:type="spellEnd"/>
+          </w:p>
+        </w:tc>
+      </w:tr>
+    </w:tbl>
     <w:p/>
     <w:p>
       <w:r>
@@ -7204,7 +8301,7 @@
               </w:rPr>
               <w:t xml:space="preserve">Va à l’URL </w:t>
             </w:r>
-            <w:hyperlink r:id="rId19" w:history="1">
+            <w:hyperlink r:id="rId20" w:history="1">
               <w:r>
                 <w:rPr>
                   <w:rStyle w:val="Lienhypertexte"/>
@@ -9661,7 +10758,7 @@
           <w:iCs/>
         </w:rPr>
       </w:pPr>
-      <w:hyperlink r:id="rId20" w:history="1">
+      <w:hyperlink r:id="rId21" w:history="1">
         <w:r>
           <w:rPr>
             <w:rStyle w:val="Lienhypertexte"/>
@@ -9696,7 +10793,7 @@
           <w:iCs/>
         </w:rPr>
       </w:pPr>
-      <w:hyperlink r:id="rId21" w:history="1">
+      <w:hyperlink r:id="rId22" w:history="1">
         <w:r>
           <w:rPr>
             <w:rStyle w:val="Lienhypertexte"/>
@@ -9731,7 +10828,7 @@
           <w:iCs/>
         </w:rPr>
       </w:pPr>
-      <w:hyperlink r:id="rId22" w:history="1">
+      <w:hyperlink r:id="rId23" w:history="1">
         <w:r>
           <w:rPr>
             <w:rStyle w:val="Lienhypertexte"/>
@@ -9834,7 +10931,7 @@
           <w:iCs/>
         </w:rPr>
       </w:pPr>
-      <w:hyperlink r:id="rId23" w:history="1">
+      <w:hyperlink r:id="rId24" w:history="1">
         <w:r>
           <w:rPr>
             <w:rStyle w:val="Lienhypertexte"/>
@@ -9877,13 +10974,48 @@
           <w:iCs/>
         </w:rPr>
       </w:pPr>
-      <w:hyperlink r:id="rId24" w:anchor="4997271" w:history="1">
+      <w:hyperlink r:id="rId25" w:anchor="4997271" w:history="1">
         <w:r>
           <w:rPr>
             <w:rStyle w:val="Lienhypertexte"/>
             <w:iCs/>
           </w:rPr>
           <w:t>https://stackoverflow.com/questions/4997252/get-post-from-multiple-checkboxes#4997271</w:t>
+        </w:r>
+      </w:hyperlink>
+    </w:p>
+    <w:p>
+      <w:pPr>
+        <w:ind w:left="426"/>
+        <w:rPr>
+          <w:iCs/>
+        </w:rPr>
+      </w:pPr>
+      <w:r>
+        <w:rPr>
+          <w:iCs/>
+        </w:rPr>
+        <w:t>Choisir un chiffre aléatoire</w:t>
+      </w:r>
+    </w:p>
+    <w:p>
+      <w:pPr>
+        <w:pStyle w:val="Paragraphedeliste"/>
+        <w:numPr>
+          <w:ilvl w:val="0"/>
+          <w:numId w:val="15"/>
+        </w:numPr>
+        <w:rPr>
+          <w:iCs/>
+        </w:rPr>
+      </w:pPr>
+      <w:hyperlink r:id="rId26" w:history="1">
+        <w:r>
+          <w:rPr>
+            <w:rStyle w:val="Lienhypertexte"/>
+            <w:iCs/>
+          </w:rPr>
+          <w:t>https://stackoverflow.com/questions/4173867/random-number-in-range-min-max-using-php#4173882</w:t>
         </w:r>
       </w:hyperlink>
     </w:p>
@@ -10171,6 +11303,7 @@
         <w:rPr>
           <w:highlight w:val="yellow"/>
         </w:rPr>
+        <w:lastRenderedPageBreak/>
         <w:t>Eché</w:t>
       </w:r>
       <w:r>
@@ -10217,7 +11350,6 @@
           <w:i w:val="0"/>
           <w:iCs/>
         </w:rPr>
-        <w:lastRenderedPageBreak/>
         <w:t>Manuel d'Installation</w:t>
       </w:r>
       <w:bookmarkEnd w:id="43"/>
@@ -10367,10 +11499,10 @@
       </w:pPr>
     </w:p>
     <w:sectPr>
-      <w:headerReference w:type="default" r:id="rId25"/>
-      <w:footerReference w:type="default" r:id="rId26"/>
-      <w:headerReference w:type="first" r:id="rId27"/>
-      <w:footerReference w:type="first" r:id="rId28"/>
+      <w:headerReference w:type="default" r:id="rId27"/>
+      <w:footerReference w:type="default" r:id="rId28"/>
+      <w:headerReference w:type="first" r:id="rId29"/>
+      <w:footerReference w:type="first" r:id="rId30"/>
       <w:pgSz w:w="11906" w:h="16838" w:code="9"/>
       <w:pgMar w:top="1418" w:right="1418" w:bottom="1418" w:left="1418" w:header="720" w:footer="720" w:gutter="0"/>
       <w:cols w:space="720"/>
@@ -10457,7 +11589,7 @@
         <w:sz w:val="16"/>
         <w:szCs w:val="16"/>
       </w:rPr>
-      <w:t>16</w:t>
+      <w:t>13</w:t>
     </w:r>
     <w:r>
       <w:rPr>
@@ -10473,12 +11605,6 @@
         <w:szCs w:val="16"/>
       </w:rPr>
       <w:tab/>
-    </w:r>
-    <w:r>
-      <w:rPr>
-        <w:sz w:val="16"/>
-        <w:szCs w:val="16"/>
-      </w:rPr>
       <w:t xml:space="preserve">Dernière </w:t>
     </w:r>
     <w:proofErr w:type="spellStart"/>
@@ -10524,7 +11650,7 @@
         <w:sz w:val="16"/>
         <w:szCs w:val="16"/>
       </w:rPr>
-      <w:t>16/05/2018</w:t>
+      <w:t>17/05/2018</w:t>
     </w:r>
     <w:r>
       <w:rPr>

</xml_diff>

<commit_message>
mode libre fonctionnel sans enregistrement de données
</commit_message>
<xml_diff>
--- a/documentation/Documents de travail/TPI-Multiplix.docx
+++ b/documentation/Documents de travail/TPI-Multiplix.docx
@@ -6923,12 +6923,7 @@
           </w:tcPr>
           <w:p>
             <w:r>
-              <w:t>A</w:t>
-            </w:r>
-            <w:bookmarkStart w:id="15" w:name="_GoBack"/>
-            <w:bookmarkEnd w:id="15"/>
-            <w:r>
-              <w:t xml:space="preserve">ffiche </w:t>
+              <w:t xml:space="preserve">Affiche </w:t>
             </w:r>
             <w:proofErr w:type="spellStart"/>
             <w:r>
@@ -8461,8 +8456,8 @@
       <w:pPr>
         <w:pStyle w:val="Titre3"/>
       </w:pPr>
-      <w:bookmarkStart w:id="16" w:name="_Toc71703259"/>
-      <w:bookmarkStart w:id="17" w:name="_Toc499021842"/>
+      <w:bookmarkStart w:id="15" w:name="_Toc71703259"/>
+      <w:bookmarkStart w:id="16" w:name="_Toc499021842"/>
       <w:r>
         <w:t>(Particularité 1)</w:t>
       </w:r>
@@ -8515,36 +8510,36 @@
       <w:r>
         <w:t>R</w:t>
       </w:r>
+      <w:bookmarkEnd w:id="15"/>
+      <w:r>
+        <w:t>éalisation</w:t>
+      </w:r>
       <w:bookmarkEnd w:id="16"/>
-      <w:r>
-        <w:t>éalisation</w:t>
-      </w:r>
+    </w:p>
+    <w:p>
+      <w:pPr>
+        <w:pStyle w:val="Titre2"/>
+        <w:rPr>
+          <w:i w:val="0"/>
+          <w:iCs/>
+        </w:rPr>
+      </w:pPr>
+      <w:bookmarkStart w:id="17" w:name="_Toc25553317"/>
+      <w:bookmarkStart w:id="18" w:name="_Toc71691022"/>
+      <w:bookmarkStart w:id="19" w:name="_Toc499021843"/>
+      <w:r>
+        <w:rPr>
+          <w:i w:val="0"/>
+          <w:iCs/>
+        </w:rPr>
+        <w:t>Dossier de réalisation</w:t>
+      </w:r>
+      <w:bookmarkStart w:id="20" w:name="_Toc25553318"/>
       <w:bookmarkEnd w:id="17"/>
-    </w:p>
-    <w:p>
-      <w:pPr>
-        <w:pStyle w:val="Titre2"/>
-        <w:rPr>
-          <w:i w:val="0"/>
-          <w:iCs/>
-        </w:rPr>
-      </w:pPr>
-      <w:bookmarkStart w:id="18" w:name="_Toc25553317"/>
-      <w:bookmarkStart w:id="19" w:name="_Toc71691022"/>
-      <w:bookmarkStart w:id="20" w:name="_Toc499021843"/>
-      <w:r>
-        <w:rPr>
-          <w:i w:val="0"/>
-          <w:iCs/>
-        </w:rPr>
-        <w:t>Dossier de réalisation</w:t>
-      </w:r>
-      <w:bookmarkStart w:id="21" w:name="_Toc25553318"/>
       <w:bookmarkEnd w:id="18"/>
       <w:bookmarkEnd w:id="19"/>
-      <w:bookmarkEnd w:id="20"/>
-    </w:p>
-    <w:bookmarkEnd w:id="21"/>
+    </w:p>
+    <w:bookmarkEnd w:id="20"/>
     <w:p>
       <w:pPr>
         <w:ind w:firstLine="360"/>
@@ -8935,9 +8930,9 @@
           <w:iCs/>
         </w:rPr>
       </w:pPr>
-      <w:bookmarkStart w:id="22" w:name="_Toc25553321"/>
-      <w:bookmarkStart w:id="23" w:name="_Toc71691025"/>
-      <w:bookmarkStart w:id="24" w:name="_Toc499021844"/>
+      <w:bookmarkStart w:id="21" w:name="_Toc25553321"/>
+      <w:bookmarkStart w:id="22" w:name="_Toc71691025"/>
+      <w:bookmarkStart w:id="23" w:name="_Toc499021844"/>
       <w:r>
         <w:rPr>
           <w:i w:val="0"/>
@@ -8945,16 +8940,16 @@
         </w:rPr>
         <w:t>Description des test</w:t>
       </w:r>
+      <w:bookmarkEnd w:id="21"/>
+      <w:r>
+        <w:rPr>
+          <w:i w:val="0"/>
+          <w:iCs/>
+        </w:rPr>
+        <w:t>s effectués</w:t>
+      </w:r>
       <w:bookmarkEnd w:id="22"/>
-      <w:r>
-        <w:rPr>
-          <w:i w:val="0"/>
-          <w:iCs/>
-        </w:rPr>
-        <w:t>s effectués</w:t>
-      </w:r>
       <w:bookmarkEnd w:id="23"/>
-      <w:bookmarkEnd w:id="24"/>
     </w:p>
     <w:p>
       <w:pPr>
@@ -10080,9 +10075,9 @@
       </w:tr>
     </w:tbl>
     <w:p>
-      <w:bookmarkStart w:id="25" w:name="_Toc25553322"/>
-      <w:bookmarkStart w:id="26" w:name="_Toc71691026"/>
-      <w:bookmarkStart w:id="27" w:name="_Toc499021845"/>
+      <w:bookmarkStart w:id="24" w:name="_Toc25553322"/>
+      <w:bookmarkStart w:id="25" w:name="_Toc71691026"/>
+      <w:bookmarkStart w:id="26" w:name="_Toc499021845"/>
       <w:r>
         <w:rPr>
           <w:highlight w:val="yellow"/>
@@ -10126,21 +10121,21 @@
         </w:rPr>
         <w:t xml:space="preserve">Erreurs </w:t>
       </w:r>
+      <w:bookmarkEnd w:id="24"/>
+      <w:r>
+        <w:rPr>
+          <w:i w:val="0"/>
+          <w:iCs/>
+        </w:rPr>
+        <w:t>restantes</w:t>
+      </w:r>
       <w:bookmarkEnd w:id="25"/>
+      <w:bookmarkEnd w:id="26"/>
       <w:r>
         <w:rPr>
           <w:i w:val="0"/>
           <w:iCs/>
         </w:rPr>
-        <w:t>restantes</w:t>
-      </w:r>
-      <w:bookmarkEnd w:id="26"/>
-      <w:bookmarkEnd w:id="27"/>
-      <w:r>
-        <w:rPr>
-          <w:i w:val="0"/>
-          <w:iCs/>
-        </w:rPr>
         <w:t xml:space="preserve">  </w:t>
       </w:r>
     </w:p>
@@ -10151,7 +10146,7 @@
           <w:i/>
         </w:rPr>
       </w:pPr>
-      <w:bookmarkStart w:id="28" w:name="_Toc25553323"/>
+      <w:bookmarkStart w:id="27" w:name="_Toc25553323"/>
     </w:p>
     <w:p>
       <w:pPr>
@@ -10222,7 +10217,7 @@
         </w:rPr>
         <w:t>Conséquences sur l'utilisation du produit</w:t>
       </w:r>
-      <w:bookmarkEnd w:id="28"/>
+      <w:bookmarkEnd w:id="27"/>
     </w:p>
     <w:p>
       <w:pPr>
@@ -10281,9 +10276,9 @@
           <w:iCs/>
         </w:rPr>
       </w:pPr>
-      <w:bookmarkStart w:id="29" w:name="_Toc25553326"/>
-      <w:bookmarkStart w:id="30" w:name="_Toc71691029"/>
-      <w:bookmarkStart w:id="31" w:name="_Toc499021846"/>
+      <w:bookmarkStart w:id="28" w:name="_Toc25553326"/>
+      <w:bookmarkStart w:id="29" w:name="_Toc71691029"/>
+      <w:bookmarkStart w:id="30" w:name="_Toc499021846"/>
       <w:r>
         <w:rPr>
           <w:i w:val="0"/>
@@ -10291,16 +10286,16 @@
         </w:rPr>
         <w:t>Liste des documents</w:t>
       </w:r>
+      <w:bookmarkEnd w:id="28"/>
+      <w:r>
+        <w:rPr>
+          <w:i w:val="0"/>
+          <w:iCs/>
+        </w:rPr>
+        <w:t xml:space="preserve"> fournis</w:t>
+      </w:r>
       <w:bookmarkEnd w:id="29"/>
-      <w:r>
-        <w:rPr>
-          <w:i w:val="0"/>
-          <w:iCs/>
-        </w:rPr>
-        <w:t xml:space="preserve"> fournis</w:t>
-      </w:r>
       <w:bookmarkEnd w:id="30"/>
-      <w:bookmarkEnd w:id="31"/>
     </w:p>
     <w:p>
       <w:pPr>
@@ -10497,18 +10492,18 @@
           <w:tab w:val="num" w:pos="360"/>
         </w:tabs>
       </w:pPr>
-      <w:bookmarkStart w:id="32" w:name="_Toc25553328"/>
-      <w:bookmarkStart w:id="33" w:name="_Toc71703263"/>
-      <w:bookmarkStart w:id="34" w:name="_Toc499021847"/>
+      <w:bookmarkStart w:id="31" w:name="_Toc25553328"/>
+      <w:bookmarkStart w:id="32" w:name="_Toc71703263"/>
+      <w:bookmarkStart w:id="33" w:name="_Toc499021847"/>
       <w:r>
         <w:t>C</w:t>
       </w:r>
+      <w:bookmarkEnd w:id="31"/>
       <w:bookmarkEnd w:id="32"/>
+      <w:r>
+        <w:t>onclusions</w:t>
+      </w:r>
       <w:bookmarkEnd w:id="33"/>
-      <w:r>
-        <w:t>onclusions</w:t>
-      </w:r>
-      <w:bookmarkEnd w:id="34"/>
     </w:p>
     <w:p>
       <w:pPr>
@@ -10682,14 +10677,33 @@
           <w:tab w:val="num" w:pos="360"/>
         </w:tabs>
       </w:pPr>
-      <w:bookmarkStart w:id="35" w:name="_Toc71703264"/>
-      <w:bookmarkStart w:id="36" w:name="_Toc499021848"/>
+      <w:bookmarkStart w:id="34" w:name="_Toc71703264"/>
+      <w:bookmarkStart w:id="35" w:name="_Toc499021848"/>
       <w:r>
         <w:t>A</w:t>
       </w:r>
+      <w:bookmarkEnd w:id="34"/>
+      <w:r>
+        <w:t>nnexes</w:t>
+      </w:r>
       <w:bookmarkEnd w:id="35"/>
-      <w:r>
-        <w:t>nnexes</w:t>
+    </w:p>
+    <w:p/>
+    <w:p>
+      <w:pPr>
+        <w:pStyle w:val="Titre2"/>
+        <w:rPr>
+          <w:i w:val="0"/>
+          <w:iCs/>
+        </w:rPr>
+      </w:pPr>
+      <w:bookmarkStart w:id="36" w:name="_Toc499021849"/>
+      <w:r>
+        <w:rPr>
+          <w:i w:val="0"/>
+          <w:iCs/>
+        </w:rPr>
+        <w:t>Résumé du rapport du TPI / version succincte de la documentation</w:t>
       </w:r>
       <w:bookmarkEnd w:id="36"/>
     </w:p>
@@ -10702,36 +10716,17 @@
           <w:iCs/>
         </w:rPr>
       </w:pPr>
-      <w:bookmarkStart w:id="37" w:name="_Toc499021849"/>
+      <w:bookmarkStart w:id="37" w:name="_Toc71703265"/>
+      <w:bookmarkStart w:id="38" w:name="_Toc499021850"/>
       <w:r>
         <w:rPr>
           <w:i w:val="0"/>
           <w:iCs/>
         </w:rPr>
-        <w:t>Résumé du rapport du TPI / version succincte de la documentation</w:t>
+        <w:t>Sources – Bibliographie</w:t>
       </w:r>
       <w:bookmarkEnd w:id="37"/>
-    </w:p>
-    <w:p/>
-    <w:p>
-      <w:pPr>
-        <w:pStyle w:val="Titre2"/>
-        <w:rPr>
-          <w:i w:val="0"/>
-          <w:iCs/>
-        </w:rPr>
-      </w:pPr>
-      <w:bookmarkStart w:id="38" w:name="_Toc71703265"/>
-      <w:bookmarkStart w:id="39" w:name="_Toc499021850"/>
-      <w:r>
-        <w:rPr>
-          <w:i w:val="0"/>
-          <w:iCs/>
-        </w:rPr>
-        <w:t>Sources – Bibliographie</w:t>
-      </w:r>
       <w:bookmarkEnd w:id="38"/>
-      <w:bookmarkEnd w:id="39"/>
     </w:p>
     <w:p>
       <w:pPr>
@@ -11006,10 +11001,13 @@
           <w:numId w:val="15"/>
         </w:numPr>
         <w:rPr>
-          <w:iCs/>
-        </w:rPr>
-      </w:pPr>
-      <w:hyperlink r:id="rId26" w:history="1">
+          <w:rStyle w:val="Lienhypertexte"/>
+          <w:iCs/>
+          <w:color w:val="auto"/>
+          <w:u w:val="none"/>
+        </w:rPr>
+      </w:pPr>
+      <w:hyperlink r:id="rId26" w:anchor="4173882" w:history="1">
         <w:r>
           <w:rPr>
             <w:rStyle w:val="Lienhypertexte"/>
@@ -11018,6 +11016,54 @@
           <w:t>https://stackoverflow.com/questions/4173867/random-number-in-range-min-max-using-php#4173882</w:t>
         </w:r>
       </w:hyperlink>
+    </w:p>
+    <w:p>
+      <w:pPr>
+        <w:ind w:left="426"/>
+        <w:rPr>
+          <w:iCs/>
+        </w:rPr>
+      </w:pPr>
+      <w:r>
+        <w:rPr>
+          <w:iCs/>
+        </w:rPr>
+        <w:t xml:space="preserve">Documentation de </w:t>
+      </w:r>
+      <w:proofErr w:type="gramStart"/>
+      <w:r>
+        <w:rPr>
+          <w:iCs/>
+        </w:rPr>
+        <w:t>time(</w:t>
+      </w:r>
+      <w:proofErr w:type="gramEnd"/>
+      <w:r>
+        <w:rPr>
+          <w:iCs/>
+        </w:rPr>
+        <w:t>)</w:t>
+      </w:r>
+    </w:p>
+    <w:p>
+      <w:pPr>
+        <w:pStyle w:val="Paragraphedeliste"/>
+        <w:numPr>
+          <w:ilvl w:val="0"/>
+          <w:numId w:val="15"/>
+        </w:numPr>
+        <w:rPr>
+          <w:iCs/>
+        </w:rPr>
+      </w:pPr>
+      <w:r>
+        <w:rPr>
+          <w:iCs/>
+        </w:rPr>
+        <w:t>https://secure.php.net/manual/en/function.time.php</w:t>
+      </w:r>
+      <w:bookmarkStart w:id="39" w:name="_GoBack"/>
+      <w:bookmarkEnd w:id="39"/>
     </w:p>
     <w:p>
       <w:pPr>
@@ -11275,6 +11321,7 @@
         <w:rPr>
           <w:highlight w:val="yellow"/>
         </w:rPr>
+        <w:lastRenderedPageBreak/>
         <w:t>Eché</w:t>
       </w:r>
       <w:r>
@@ -11303,7 +11350,6 @@
         <w:rPr>
           <w:highlight w:val="yellow"/>
         </w:rPr>
-        <w:lastRenderedPageBreak/>
         <w:t>Eché</w:t>
       </w:r>
       <w:r>
@@ -11589,7 +11635,7 @@
         <w:sz w:val="16"/>
         <w:szCs w:val="16"/>
       </w:rPr>
-      <w:t>13</w:t>
+      <w:t>18</w:t>
     </w:r>
     <w:r>
       <w:rPr>
@@ -11650,7 +11696,7 @@
         <w:sz w:val="16"/>
         <w:szCs w:val="16"/>
       </w:rPr>
-      <w:t>17/05/2018</w:t>
+      <w:t>18/05/2018</w:t>
     </w:r>
     <w:r>
       <w:rPr>

</xml_diff>

<commit_message>
avancée des travaux, mode libre fonctionnel, inclusion CSV à venir
</commit_message>
<xml_diff>
--- a/documentation/Documents de travail/TPI-Multiplix.docx
+++ b/documentation/Documents de travail/TPI-Multiplix.docx
@@ -10,6 +10,8 @@
           <w:szCs w:val="56"/>
         </w:rPr>
       </w:pPr>
+      <w:bookmarkStart w:id="0" w:name="_GoBack"/>
+      <w:bookmarkEnd w:id="0"/>
     </w:p>
     <w:tbl>
       <w:tblPr>
@@ -1131,7 +1133,7 @@
           <w:rPr>
             <w:webHidden/>
           </w:rPr>
-          <w:t>13</w:t>
+          <w:t>15</w:t>
         </w:r>
         <w:r>
           <w:rPr>
@@ -1220,7 +1222,7 @@
             <w:noProof/>
             <w:webHidden/>
           </w:rPr>
-          <w:t>13</w:t>
+          <w:t>15</w:t>
         </w:r>
         <w:r>
           <w:rPr>
@@ -1310,7 +1312,7 @@
             <w:noProof/>
             <w:webHidden/>
           </w:rPr>
-          <w:t>13</w:t>
+          <w:t>15</w:t>
         </w:r>
         <w:r>
           <w:rPr>
@@ -1400,7 +1402,7 @@
             <w:noProof/>
             <w:webHidden/>
           </w:rPr>
-          <w:t>14</w:t>
+          <w:t>16</w:t>
         </w:r>
         <w:r>
           <w:rPr>
@@ -1490,7 +1492,7 @@
             <w:noProof/>
             <w:webHidden/>
           </w:rPr>
-          <w:t>14</w:t>
+          <w:t>16</w:t>
         </w:r>
         <w:r>
           <w:rPr>
@@ -1566,7 +1568,7 @@
           <w:rPr>
             <w:webHidden/>
           </w:rPr>
-          <w:t>14</w:t>
+          <w:t>16</w:t>
         </w:r>
         <w:r>
           <w:rPr>
@@ -1641,7 +1643,7 @@
           <w:rPr>
             <w:webHidden/>
           </w:rPr>
-          <w:t>15</w:t>
+          <w:t>17</w:t>
         </w:r>
         <w:r>
           <w:rPr>
@@ -1730,7 +1732,7 @@
             <w:noProof/>
             <w:webHidden/>
           </w:rPr>
-          <w:t>15</w:t>
+          <w:t>17</w:t>
         </w:r>
         <w:r>
           <w:rPr>
@@ -1820,7 +1822,7 @@
             <w:noProof/>
             <w:webHidden/>
           </w:rPr>
-          <w:t>15</w:t>
+          <w:t>17</w:t>
         </w:r>
         <w:r>
           <w:rPr>
@@ -1910,7 +1912,7 @@
             <w:noProof/>
             <w:webHidden/>
           </w:rPr>
-          <w:t>15</w:t>
+          <w:t>17</w:t>
         </w:r>
         <w:r>
           <w:rPr>
@@ -2000,7 +2002,7 @@
             <w:noProof/>
             <w:webHidden/>
           </w:rPr>
-          <w:t>16</w:t>
+          <w:t>18</w:t>
         </w:r>
         <w:r>
           <w:rPr>
@@ -2090,7 +2092,7 @@
             <w:noProof/>
             <w:webHidden/>
           </w:rPr>
-          <w:t>16</w:t>
+          <w:t>18</w:t>
         </w:r>
         <w:r>
           <w:rPr>
@@ -2180,7 +2182,7 @@
             <w:noProof/>
             <w:webHidden/>
           </w:rPr>
-          <w:t>16</w:t>
+          <w:t>18</w:t>
         </w:r>
         <w:r>
           <w:rPr>
@@ -2203,7 +2205,7 @@
       <w:pPr>
         <w:pStyle w:val="Titre1"/>
       </w:pPr>
-      <w:bookmarkStart w:id="0" w:name="_Toc499021832"/>
+      <w:bookmarkStart w:id="1" w:name="_Toc499021832"/>
       <w:r>
         <w:lastRenderedPageBreak/>
         <w:t>Analyse prél</w:t>
@@ -2214,7 +2216,7 @@
       <w:r>
         <w:t>minaire</w:t>
       </w:r>
-      <w:bookmarkEnd w:id="0"/>
+      <w:bookmarkEnd w:id="1"/>
     </w:p>
     <w:p>
       <w:pPr>
@@ -2224,7 +2226,7 @@
           <w:iCs/>
         </w:rPr>
       </w:pPr>
-      <w:bookmarkStart w:id="1" w:name="_Toc499021833"/>
+      <w:bookmarkStart w:id="2" w:name="_Toc499021833"/>
       <w:r>
         <w:rPr>
           <w:i w:val="0"/>
@@ -2232,7 +2234,7 @@
         </w:rPr>
         <w:t>Introduction</w:t>
       </w:r>
-      <w:bookmarkEnd w:id="1"/>
+      <w:bookmarkEnd w:id="2"/>
       <w:r>
         <w:rPr>
           <w:i w:val="0"/>
@@ -2528,7 +2530,7 @@
           <w:iCs/>
         </w:rPr>
       </w:pPr>
-      <w:bookmarkStart w:id="2" w:name="_Toc499021834"/>
+      <w:bookmarkStart w:id="3" w:name="_Toc499021834"/>
       <w:r>
         <w:rPr>
           <w:i w:val="0"/>
@@ -2536,7 +2538,7 @@
         </w:rPr>
         <w:t>Objectifs</w:t>
       </w:r>
-      <w:bookmarkEnd w:id="2"/>
+      <w:bookmarkEnd w:id="3"/>
     </w:p>
     <w:p>
       <w:pPr>
@@ -3058,7 +3060,7 @@
         </w:rPr>
         <w:br w:type="page"/>
       </w:r>
-      <w:bookmarkStart w:id="3" w:name="_Toc499021835"/>
+      <w:bookmarkStart w:id="4" w:name="_Toc499021835"/>
       <w:r>
         <w:rPr>
           <w:i w:val="0"/>
@@ -3074,7 +3076,7 @@
         </w:rPr>
         <w:t xml:space="preserve"> initiale</w:t>
       </w:r>
-      <w:bookmarkEnd w:id="3"/>
+      <w:bookmarkEnd w:id="4"/>
     </w:p>
     <w:tbl>
       <w:tblPr>
@@ -3775,14 +3777,14 @@
       <w:pPr>
         <w:pStyle w:val="Titre1"/>
       </w:pPr>
-      <w:bookmarkStart w:id="4" w:name="_Toc499021836"/>
+      <w:bookmarkStart w:id="5" w:name="_Toc499021836"/>
       <w:r>
         <w:t>Analyse</w:t>
       </w:r>
       <w:r>
         <w:t xml:space="preserve"> / Conception</w:t>
       </w:r>
-      <w:bookmarkEnd w:id="4"/>
+      <w:bookmarkEnd w:id="5"/>
     </w:p>
     <w:p>
       <w:pPr>
@@ -3792,7 +3794,7 @@
           <w:iCs/>
         </w:rPr>
       </w:pPr>
-      <w:bookmarkStart w:id="5" w:name="_Toc499021837"/>
+      <w:bookmarkStart w:id="6" w:name="_Toc499021837"/>
       <w:r>
         <w:rPr>
           <w:i w:val="0"/>
@@ -3800,7 +3802,7 @@
         </w:rPr>
         <w:t>Concept</w:t>
       </w:r>
-      <w:bookmarkEnd w:id="5"/>
+      <w:bookmarkEnd w:id="6"/>
     </w:p>
     <w:p>
       <w:pPr>
@@ -4551,8 +4553,8 @@
           <w:iCs/>
         </w:rPr>
       </w:pPr>
-      <w:bookmarkStart w:id="6" w:name="_Toc71691012"/>
-      <w:bookmarkStart w:id="7" w:name="_Toc499021838"/>
+      <w:bookmarkStart w:id="7" w:name="_Toc71691012"/>
+      <w:bookmarkStart w:id="8" w:name="_Toc499021838"/>
       <w:r>
         <w:rPr>
           <w:i w:val="0"/>
@@ -4560,8 +4562,8 @@
         </w:rPr>
         <w:t>Stratégie de test</w:t>
       </w:r>
-      <w:bookmarkEnd w:id="6"/>
       <w:bookmarkEnd w:id="7"/>
+      <w:bookmarkEnd w:id="8"/>
     </w:p>
     <w:p/>
     <w:p>
@@ -4899,9 +4901,9 @@
           <w:iCs/>
         </w:rPr>
       </w:pPr>
-      <w:bookmarkStart w:id="8" w:name="_Toc25553310"/>
-      <w:bookmarkStart w:id="9" w:name="_Toc71691015"/>
-      <w:bookmarkStart w:id="10" w:name="_Toc499021839"/>
+      <w:bookmarkStart w:id="9" w:name="_Toc25553310"/>
+      <w:bookmarkStart w:id="10" w:name="_Toc71691015"/>
+      <w:bookmarkStart w:id="11" w:name="_Toc499021839"/>
       <w:r>
         <w:rPr>
           <w:rFonts w:cs="Arial"/>
@@ -4914,9 +4916,9 @@
         </w:rPr>
         <w:t>isques techniques</w:t>
       </w:r>
-      <w:bookmarkEnd w:id="8"/>
       <w:bookmarkEnd w:id="9"/>
       <w:bookmarkEnd w:id="10"/>
+      <w:bookmarkEnd w:id="11"/>
     </w:p>
     <w:p>
       <w:pPr>
@@ -5057,7 +5059,7 @@
           <w:iCs/>
         </w:rPr>
       </w:pPr>
-      <w:bookmarkStart w:id="11" w:name="_Toc499021840"/>
+      <w:bookmarkStart w:id="12" w:name="_Toc499021840"/>
       <w:r>
         <w:rPr>
           <w:i w:val="0"/>
@@ -5065,7 +5067,7 @@
         </w:rPr>
         <w:t>Planification</w:t>
       </w:r>
-      <w:bookmarkEnd w:id="11"/>
+      <w:bookmarkEnd w:id="12"/>
     </w:p>
     <w:p/>
     <w:p>
@@ -5600,9 +5602,9 @@
           <w:iCs/>
         </w:rPr>
       </w:pPr>
-      <w:bookmarkStart w:id="12" w:name="_Toc25553314"/>
-      <w:bookmarkStart w:id="13" w:name="_Toc71691019"/>
-      <w:bookmarkStart w:id="14" w:name="_Toc499021841"/>
+      <w:bookmarkStart w:id="13" w:name="_Toc25553314"/>
+      <w:bookmarkStart w:id="14" w:name="_Toc71691019"/>
+      <w:bookmarkStart w:id="15" w:name="_Toc499021841"/>
       <w:r>
         <w:rPr>
           <w:i w:val="0"/>
@@ -5610,9 +5612,9 @@
         </w:rPr>
         <w:t>Dossier de conception</w:t>
       </w:r>
-      <w:bookmarkEnd w:id="12"/>
       <w:bookmarkEnd w:id="13"/>
       <w:bookmarkEnd w:id="14"/>
+      <w:bookmarkEnd w:id="15"/>
     </w:p>
     <w:p>
       <w:pPr>
@@ -8456,8 +8458,8 @@
       <w:pPr>
         <w:pStyle w:val="Titre3"/>
       </w:pPr>
-      <w:bookmarkStart w:id="15" w:name="_Toc71703259"/>
-      <w:bookmarkStart w:id="16" w:name="_Toc499021842"/>
+      <w:bookmarkStart w:id="16" w:name="_Toc71703259"/>
+      <w:bookmarkStart w:id="17" w:name="_Toc499021842"/>
       <w:r>
         <w:t>(Particularité 1)</w:t>
       </w:r>
@@ -8510,11 +8512,11 @@
       <w:r>
         <w:t>R</w:t>
       </w:r>
-      <w:bookmarkEnd w:id="15"/>
+      <w:bookmarkEnd w:id="16"/>
       <w:r>
         <w:t>éalisation</w:t>
       </w:r>
-      <w:bookmarkEnd w:id="16"/>
+      <w:bookmarkEnd w:id="17"/>
     </w:p>
     <w:p>
       <w:pPr>
@@ -8524,9 +8526,9 @@
           <w:iCs/>
         </w:rPr>
       </w:pPr>
-      <w:bookmarkStart w:id="17" w:name="_Toc25553317"/>
-      <w:bookmarkStart w:id="18" w:name="_Toc71691022"/>
-      <w:bookmarkStart w:id="19" w:name="_Toc499021843"/>
+      <w:bookmarkStart w:id="18" w:name="_Toc25553317"/>
+      <w:bookmarkStart w:id="19" w:name="_Toc71691022"/>
+      <w:bookmarkStart w:id="20" w:name="_Toc499021843"/>
       <w:r>
         <w:rPr>
           <w:i w:val="0"/>
@@ -8534,12 +8536,12 @@
         </w:rPr>
         <w:t>Dossier de réalisation</w:t>
       </w:r>
-      <w:bookmarkStart w:id="20" w:name="_Toc25553318"/>
-      <w:bookmarkEnd w:id="17"/>
+      <w:bookmarkStart w:id="21" w:name="_Toc25553318"/>
       <w:bookmarkEnd w:id="18"/>
       <w:bookmarkEnd w:id="19"/>
-    </w:p>
-    <w:bookmarkEnd w:id="20"/>
+      <w:bookmarkEnd w:id="20"/>
+    </w:p>
+    <w:bookmarkEnd w:id="21"/>
     <w:p>
       <w:pPr>
         <w:ind w:firstLine="360"/>
@@ -8930,9 +8932,9 @@
           <w:iCs/>
         </w:rPr>
       </w:pPr>
-      <w:bookmarkStart w:id="21" w:name="_Toc25553321"/>
-      <w:bookmarkStart w:id="22" w:name="_Toc71691025"/>
-      <w:bookmarkStart w:id="23" w:name="_Toc499021844"/>
+      <w:bookmarkStart w:id="22" w:name="_Toc25553321"/>
+      <w:bookmarkStart w:id="23" w:name="_Toc71691025"/>
+      <w:bookmarkStart w:id="24" w:name="_Toc499021844"/>
       <w:r>
         <w:rPr>
           <w:i w:val="0"/>
@@ -8940,7 +8942,7 @@
         </w:rPr>
         <w:t>Description des test</w:t>
       </w:r>
-      <w:bookmarkEnd w:id="21"/>
+      <w:bookmarkEnd w:id="22"/>
       <w:r>
         <w:rPr>
           <w:i w:val="0"/>
@@ -8948,8 +8950,8 @@
         </w:rPr>
         <w:t>s effectués</w:t>
       </w:r>
-      <w:bookmarkEnd w:id="22"/>
       <w:bookmarkEnd w:id="23"/>
+      <w:bookmarkEnd w:id="24"/>
     </w:p>
     <w:p>
       <w:pPr>
@@ -10075,9 +10077,9 @@
       </w:tr>
     </w:tbl>
     <w:p>
-      <w:bookmarkStart w:id="24" w:name="_Toc25553322"/>
-      <w:bookmarkStart w:id="25" w:name="_Toc71691026"/>
-      <w:bookmarkStart w:id="26" w:name="_Toc499021845"/>
+      <w:bookmarkStart w:id="25" w:name="_Toc25553322"/>
+      <w:bookmarkStart w:id="26" w:name="_Toc71691026"/>
+      <w:bookmarkStart w:id="27" w:name="_Toc499021845"/>
       <w:r>
         <w:rPr>
           <w:highlight w:val="yellow"/>
@@ -10121,7 +10123,7 @@
         </w:rPr>
         <w:t xml:space="preserve">Erreurs </w:t>
       </w:r>
-      <w:bookmarkEnd w:id="24"/>
+      <w:bookmarkEnd w:id="25"/>
       <w:r>
         <w:rPr>
           <w:i w:val="0"/>
@@ -10129,8 +10131,8 @@
         </w:rPr>
         <w:t>restantes</w:t>
       </w:r>
-      <w:bookmarkEnd w:id="25"/>
       <w:bookmarkEnd w:id="26"/>
+      <w:bookmarkEnd w:id="27"/>
       <w:r>
         <w:rPr>
           <w:i w:val="0"/>
@@ -10146,7 +10148,7 @@
           <w:i/>
         </w:rPr>
       </w:pPr>
-      <w:bookmarkStart w:id="27" w:name="_Toc25553323"/>
+      <w:bookmarkStart w:id="28" w:name="_Toc25553323"/>
     </w:p>
     <w:p>
       <w:pPr>
@@ -10217,7 +10219,7 @@
         </w:rPr>
         <w:t>Conséquences sur l'utilisation du produit</w:t>
       </w:r>
-      <w:bookmarkEnd w:id="27"/>
+      <w:bookmarkEnd w:id="28"/>
     </w:p>
     <w:p>
       <w:pPr>
@@ -10276,9 +10278,9 @@
           <w:iCs/>
         </w:rPr>
       </w:pPr>
-      <w:bookmarkStart w:id="28" w:name="_Toc25553326"/>
-      <w:bookmarkStart w:id="29" w:name="_Toc71691029"/>
-      <w:bookmarkStart w:id="30" w:name="_Toc499021846"/>
+      <w:bookmarkStart w:id="29" w:name="_Toc25553326"/>
+      <w:bookmarkStart w:id="30" w:name="_Toc71691029"/>
+      <w:bookmarkStart w:id="31" w:name="_Toc499021846"/>
       <w:r>
         <w:rPr>
           <w:i w:val="0"/>
@@ -10286,7 +10288,7 @@
         </w:rPr>
         <w:t>Liste des documents</w:t>
       </w:r>
-      <w:bookmarkEnd w:id="28"/>
+      <w:bookmarkEnd w:id="29"/>
       <w:r>
         <w:rPr>
           <w:i w:val="0"/>
@@ -10294,8 +10296,8 @@
         </w:rPr>
         <w:t xml:space="preserve"> fournis</w:t>
       </w:r>
-      <w:bookmarkEnd w:id="29"/>
       <w:bookmarkEnd w:id="30"/>
+      <w:bookmarkEnd w:id="31"/>
     </w:p>
     <w:p>
       <w:pPr>
@@ -10492,18 +10494,18 @@
           <w:tab w:val="num" w:pos="360"/>
         </w:tabs>
       </w:pPr>
-      <w:bookmarkStart w:id="31" w:name="_Toc25553328"/>
-      <w:bookmarkStart w:id="32" w:name="_Toc71703263"/>
-      <w:bookmarkStart w:id="33" w:name="_Toc499021847"/>
+      <w:bookmarkStart w:id="32" w:name="_Toc25553328"/>
+      <w:bookmarkStart w:id="33" w:name="_Toc71703263"/>
+      <w:bookmarkStart w:id="34" w:name="_Toc499021847"/>
       <w:r>
         <w:t>C</w:t>
       </w:r>
-      <w:bookmarkEnd w:id="31"/>
       <w:bookmarkEnd w:id="32"/>
+      <w:bookmarkEnd w:id="33"/>
       <w:r>
         <w:t>onclusions</w:t>
       </w:r>
-      <w:bookmarkEnd w:id="33"/>
+      <w:bookmarkEnd w:id="34"/>
     </w:p>
     <w:p>
       <w:pPr>
@@ -10677,16 +10679,16 @@
           <w:tab w:val="num" w:pos="360"/>
         </w:tabs>
       </w:pPr>
-      <w:bookmarkStart w:id="34" w:name="_Toc71703264"/>
-      <w:bookmarkStart w:id="35" w:name="_Toc499021848"/>
+      <w:bookmarkStart w:id="35" w:name="_Toc71703264"/>
+      <w:bookmarkStart w:id="36" w:name="_Toc499021848"/>
       <w:r>
         <w:t>A</w:t>
       </w:r>
-      <w:bookmarkEnd w:id="34"/>
+      <w:bookmarkEnd w:id="35"/>
       <w:r>
         <w:t>nnexes</w:t>
       </w:r>
-      <w:bookmarkEnd w:id="35"/>
+      <w:bookmarkEnd w:id="36"/>
     </w:p>
     <w:p/>
     <w:p>
@@ -10697,7 +10699,7 @@
           <w:iCs/>
         </w:rPr>
       </w:pPr>
-      <w:bookmarkStart w:id="36" w:name="_Toc499021849"/>
+      <w:bookmarkStart w:id="37" w:name="_Toc499021849"/>
       <w:r>
         <w:rPr>
           <w:i w:val="0"/>
@@ -10705,7 +10707,7 @@
         </w:rPr>
         <w:t>Résumé du rapport du TPI / version succincte de la documentation</w:t>
       </w:r>
-      <w:bookmarkEnd w:id="36"/>
+      <w:bookmarkEnd w:id="37"/>
     </w:p>
     <w:p/>
     <w:p>
@@ -10716,8 +10718,8 @@
           <w:iCs/>
         </w:rPr>
       </w:pPr>
-      <w:bookmarkStart w:id="37" w:name="_Toc71703265"/>
-      <w:bookmarkStart w:id="38" w:name="_Toc499021850"/>
+      <w:bookmarkStart w:id="38" w:name="_Toc71703265"/>
+      <w:bookmarkStart w:id="39" w:name="_Toc499021850"/>
       <w:r>
         <w:rPr>
           <w:i w:val="0"/>
@@ -10725,8 +10727,8 @@
         </w:rPr>
         <w:t>Sources – Bibliographie</w:t>
       </w:r>
-      <w:bookmarkEnd w:id="37"/>
       <w:bookmarkEnd w:id="38"/>
+      <w:bookmarkEnd w:id="39"/>
     </w:p>
     <w:p>
       <w:pPr>
@@ -11062,8 +11064,6 @@
         </w:rPr>
         <w:t>https://secure.php.net/manual/en/function.time.php</w:t>
       </w:r>
-      <w:bookmarkStart w:id="39" w:name="_GoBack"/>
-      <w:bookmarkEnd w:id="39"/>
     </w:p>
     <w:p>
       <w:pPr>

</xml_diff>

<commit_message>
corrections suite à entretien avec chefs de projet
manque encore les maquettes responsives
</commit_message>
<xml_diff>
--- a/documentation/Documents de travail/TPI-Multiplix.docx
+++ b/documentation/Documents de travail/TPI-Multiplix.docx
@@ -10,8 +10,6 @@
           <w:szCs w:val="56"/>
         </w:rPr>
       </w:pPr>
-      <w:bookmarkStart w:id="0" w:name="_GoBack"/>
-      <w:bookmarkEnd w:id="0"/>
     </w:p>
     <w:tbl>
       <w:tblPr>
@@ -53,53 +51,25 @@
                 <w:sz w:val="56"/>
                 <w:szCs w:val="56"/>
               </w:rPr>
-              <w:t xml:space="preserve">TPI </w:t>
-            </w:r>
-            <w:proofErr w:type="spellStart"/>
-            <w:r>
+              <w:t>TPI Multiplix</w:t>
+            </w:r>
+          </w:p>
+          <w:p>
+            <w:pPr>
+              <w:jc w:val="center"/>
               <w:rPr>
                 <w:rFonts w:cs="Arial"/>
                 <w:sz w:val="56"/>
                 <w:szCs w:val="56"/>
               </w:rPr>
-              <w:t>Multiplix</w:t>
-            </w:r>
-            <w:proofErr w:type="spellEnd"/>
-          </w:p>
-          <w:p>
-            <w:pPr>
-              <w:jc w:val="center"/>
+            </w:pPr>
+            <w:r>
               <w:rPr>
                 <w:rFonts w:cs="Arial"/>
                 <w:sz w:val="56"/>
                 <w:szCs w:val="56"/>
               </w:rPr>
-            </w:pPr>
-            <w:r>
-              <w:rPr>
-                <w:rFonts w:cs="Arial"/>
-                <w:sz w:val="56"/>
-                <w:szCs w:val="56"/>
-              </w:rPr>
-              <w:t xml:space="preserve">la web </w:t>
-            </w:r>
-            <w:proofErr w:type="spellStart"/>
-            <w:r>
-              <w:rPr>
-                <w:rFonts w:cs="Arial"/>
-                <w:sz w:val="56"/>
-                <w:szCs w:val="56"/>
-              </w:rPr>
-              <w:t>app</w:t>
-            </w:r>
-            <w:proofErr w:type="spellEnd"/>
-            <w:r>
-              <w:rPr>
-                <w:rFonts w:cs="Arial"/>
-                <w:sz w:val="56"/>
-                <w:szCs w:val="56"/>
-              </w:rPr>
-              <w:t xml:space="preserve"> pour réviser ses livrets de multiplication</w:t>
+              <w:t>la web app pour réviser ses livrets de multiplication</w:t>
             </w:r>
           </w:p>
         </w:tc>
@@ -2205,7 +2175,7 @@
       <w:pPr>
         <w:pStyle w:val="Titre1"/>
       </w:pPr>
-      <w:bookmarkStart w:id="1" w:name="_Toc499021832"/>
+      <w:bookmarkStart w:id="0" w:name="_Toc499021832"/>
       <w:r>
         <w:lastRenderedPageBreak/>
         <w:t>Analyse prél</w:t>
@@ -2216,7 +2186,243 @@
       <w:r>
         <w:t>minaire</w:t>
       </w:r>
+      <w:bookmarkEnd w:id="0"/>
+    </w:p>
+    <w:p>
+      <w:pPr>
+        <w:pStyle w:val="Titre2"/>
+        <w:rPr>
+          <w:i w:val="0"/>
+          <w:iCs/>
+        </w:rPr>
+      </w:pPr>
+      <w:bookmarkStart w:id="1" w:name="_Toc499021833"/>
+      <w:r>
+        <w:rPr>
+          <w:i w:val="0"/>
+          <w:iCs/>
+        </w:rPr>
+        <w:t>Introduction</w:t>
+      </w:r>
       <w:bookmarkEnd w:id="1"/>
+      <w:r>
+        <w:rPr>
+          <w:i w:val="0"/>
+          <w:iCs/>
+        </w:rPr>
+        <w:t xml:space="preserve"> </w:t>
+      </w:r>
+    </w:p>
+    <w:p>
+      <w:r>
+        <w:t xml:space="preserve">Ce </w:t>
+      </w:r>
+      <w:r>
+        <w:t xml:space="preserve">projet, réalisé dans le cadre du </w:t>
+      </w:r>
+      <w:r>
+        <w:t>TPI</w:t>
+      </w:r>
+      <w:r>
+        <w:t xml:space="preserve"> de fin de CFC informaticien au CPNV de Ste-Croix,</w:t>
+      </w:r>
+      <w:r>
+        <w:t xml:space="preserve"> aura pour but la création de la web-app Multiplix qui est une application web au design responsive (ce qui veut dire que le design s’adapte en fonction du format d’affichage, pour pouvoir permettre d’afficher l’app dans les meilleures conditions sur PC, tablettes et smartphones)</w:t>
+      </w:r>
+      <w:r>
+        <w:t xml:space="preserve"> qui propose une interface simple pour avec des jeux pour pouvoir réviser les livrets de multiplications de 0 à 12</w:t>
+      </w:r>
+      <w:r>
+        <w:t xml:space="preserve">. Cela pourra m’apprendre à travailler avec des templates au format responsive et à gérer l’enregistrement et l’utilisation de données via CSV (comma separated values ; fichier texte dont les données sont séparées par des virgules). Auparavant, j’avais déjà fait un pré-TPI dont le sujet était de faire un site de vente de bonnets en ligne qui lui utilisait une vraie base de données mysql et non un fichier CSV. </w:t>
+      </w:r>
+    </w:p>
+    <w:p/>
+    <w:p>
+      <w:pPr>
+        <w:rPr>
+          <w:i/>
+          <w:iCs/>
+          <w:szCs w:val="14"/>
+          <w:highlight w:val="cyan"/>
+        </w:rPr>
+      </w:pPr>
+      <w:r>
+        <w:rPr>
+          <w:i/>
+          <w:iCs/>
+          <w:szCs w:val="14"/>
+          <w:highlight w:val="cyan"/>
+        </w:rPr>
+        <w:t xml:space="preserve">Ce </w:t>
+      </w:r>
+      <w:r>
+        <w:rPr>
+          <w:i/>
+          <w:iCs/>
+          <w:szCs w:val="14"/>
+          <w:highlight w:val="cyan"/>
+        </w:rPr>
+        <w:t>chapitre</w:t>
+      </w:r>
+      <w:r>
+        <w:rPr>
+          <w:i/>
+          <w:iCs/>
+          <w:szCs w:val="14"/>
+          <w:highlight w:val="cyan"/>
+        </w:rPr>
+        <w:t xml:space="preserve"> </w:t>
+      </w:r>
+      <w:r>
+        <w:rPr>
+          <w:i/>
+          <w:iCs/>
+          <w:szCs w:val="14"/>
+          <w:highlight w:val="cyan"/>
+        </w:rPr>
+        <w:t>décri</w:t>
+      </w:r>
+      <w:r>
+        <w:rPr>
+          <w:i/>
+          <w:iCs/>
+          <w:szCs w:val="14"/>
+          <w:highlight w:val="cyan"/>
+        </w:rPr>
+        <w:t>t</w:t>
+      </w:r>
+      <w:r>
+        <w:rPr>
+          <w:i/>
+          <w:iCs/>
+          <w:szCs w:val="14"/>
+          <w:highlight w:val="cyan"/>
+        </w:rPr>
+        <w:t xml:space="preserve"> brièvement le projet,</w:t>
+      </w:r>
+      <w:r>
+        <w:rPr>
+          <w:i/>
+          <w:iCs/>
+          <w:szCs w:val="14"/>
+          <w:highlight w:val="cyan"/>
+        </w:rPr>
+        <w:t xml:space="preserve"> le cadre dans lequel il est réalisé,</w:t>
+      </w:r>
+      <w:r>
+        <w:rPr>
+          <w:i/>
+          <w:iCs/>
+          <w:szCs w:val="14"/>
+          <w:highlight w:val="cyan"/>
+        </w:rPr>
+        <w:t xml:space="preserve"> les raisons de ce choix et ce qu'il peut apporter à l'élève ou à l'école. </w:t>
+      </w:r>
+      <w:r>
+        <w:rPr>
+          <w:i/>
+          <w:iCs/>
+          <w:szCs w:val="14"/>
+          <w:highlight w:val="cyan"/>
+        </w:rPr>
+        <w:t>Il n'est pas nécessaire de rentrer dans les détails (ceux-ci seront abordés plus loin) mais cela doit être aussi clair et complet que possible</w:t>
+      </w:r>
+      <w:r>
+        <w:rPr>
+          <w:i/>
+          <w:iCs/>
+          <w:szCs w:val="14"/>
+          <w:highlight w:val="cyan"/>
+        </w:rPr>
+        <w:t xml:space="preserve"> (idées de solutions).</w:t>
+      </w:r>
+      <w:r>
+        <w:rPr>
+          <w:i/>
+          <w:iCs/>
+          <w:szCs w:val="14"/>
+          <w:highlight w:val="cyan"/>
+        </w:rPr>
+        <w:t xml:space="preserve"> </w:t>
+      </w:r>
+      <w:r>
+        <w:rPr>
+          <w:i/>
+          <w:iCs/>
+          <w:szCs w:val="14"/>
+          <w:highlight w:val="cyan"/>
+        </w:rPr>
+        <w:t>Ce chapitre contient également l'inventaire et la description des travaux qui auraient déjà été effectué</w:t>
+      </w:r>
+      <w:r>
+        <w:rPr>
+          <w:i/>
+          <w:iCs/>
+          <w:szCs w:val="14"/>
+          <w:highlight w:val="cyan"/>
+        </w:rPr>
+        <w:t>s</w:t>
+      </w:r>
+      <w:r>
+        <w:rPr>
+          <w:i/>
+          <w:iCs/>
+          <w:szCs w:val="14"/>
+          <w:highlight w:val="cyan"/>
+        </w:rPr>
+        <w:t xml:space="preserve"> (=pre-TPI)</w:t>
+      </w:r>
+      <w:r>
+        <w:rPr>
+          <w:i/>
+          <w:iCs/>
+          <w:szCs w:val="14"/>
+          <w:highlight w:val="cyan"/>
+        </w:rPr>
+        <w:t xml:space="preserve"> pour ce projet.</w:t>
+      </w:r>
+    </w:p>
+    <w:p>
+      <w:pPr>
+        <w:rPr>
+          <w:szCs w:val="14"/>
+          <w:highlight w:val="cyan"/>
+        </w:rPr>
+      </w:pPr>
+    </w:p>
+    <w:p>
+      <w:pPr>
+        <w:rPr>
+          <w:i/>
+          <w:iCs/>
+          <w:szCs w:val="14"/>
+          <w:highlight w:val="cyan"/>
+        </w:rPr>
+      </w:pPr>
+      <w:r>
+        <w:rPr>
+          <w:i/>
+          <w:iCs/>
+          <w:szCs w:val="14"/>
+          <w:highlight w:val="cyan"/>
+        </w:rPr>
+        <w:t>Ces éléments peuvent être repris des spécifications de départ.</w:t>
+      </w:r>
+    </w:p>
+    <w:p>
+      <w:r>
+        <w:rPr>
+          <w:highlight w:val="cyan"/>
+        </w:rPr>
+        <w:t>Echéance 1</w:t>
+      </w:r>
+    </w:p>
+    <w:p>
+      <w:pPr>
+        <w:rPr>
+          <w:szCs w:val="14"/>
+        </w:rPr>
+      </w:pPr>
     </w:p>
     <w:p>
       <w:pPr>
@@ -2226,319 +2432,15 @@
           <w:iCs/>
         </w:rPr>
       </w:pPr>
-      <w:bookmarkStart w:id="2" w:name="_Toc499021833"/>
+      <w:bookmarkStart w:id="2" w:name="_Toc499021834"/>
       <w:r>
         <w:rPr>
           <w:i w:val="0"/>
           <w:iCs/>
         </w:rPr>
-        <w:t>Introduction</w:t>
+        <w:t>Objectifs</w:t>
       </w:r>
       <w:bookmarkEnd w:id="2"/>
-      <w:r>
-        <w:rPr>
-          <w:i w:val="0"/>
-          <w:iCs/>
-        </w:rPr>
-        <w:t xml:space="preserve"> </w:t>
-      </w:r>
-    </w:p>
-    <w:p>
-      <w:r>
-        <w:t xml:space="preserve">Ce </w:t>
-      </w:r>
-      <w:r>
-        <w:t xml:space="preserve">projet, réalisé dans le cadre du </w:t>
-      </w:r>
-      <w:r>
-        <w:t>TPI</w:t>
-      </w:r>
-      <w:r>
-        <w:t xml:space="preserve"> de fin de CFC informaticien au CPNV de Ste-Croix,</w:t>
-      </w:r>
-      <w:r>
-        <w:t xml:space="preserve"> aura pour but la création de la web-</w:t>
-      </w:r>
-      <w:proofErr w:type="spellStart"/>
-      <w:r>
-        <w:t>app</w:t>
-      </w:r>
-      <w:proofErr w:type="spellEnd"/>
-      <w:r>
-        <w:t xml:space="preserve"> </w:t>
-      </w:r>
-      <w:proofErr w:type="spellStart"/>
-      <w:r>
-        <w:t>Multiplix</w:t>
-      </w:r>
-      <w:proofErr w:type="spellEnd"/>
-      <w:r>
-        <w:t xml:space="preserve"> qui est une application web au design responsive (ce qui veut dire que le design s’adapte en fonction du format d’affichage, pour pouvoir permettre d’afficher </w:t>
-      </w:r>
-      <w:proofErr w:type="spellStart"/>
-      <w:r>
-        <w:t>l’app</w:t>
-      </w:r>
-      <w:proofErr w:type="spellEnd"/>
-      <w:r>
-        <w:t xml:space="preserve"> dans les meilleures conditions sur PC, tablettes et smartphones)</w:t>
-      </w:r>
-      <w:r>
-        <w:t xml:space="preserve"> qui propose une interface simple pour avec des jeux pour pouvoir réviser les livrets de multiplications de 0 à 12</w:t>
-      </w:r>
-      <w:r>
-        <w:t xml:space="preserve">. Cela pourra m’apprendre à travailler avec des </w:t>
-      </w:r>
-      <w:proofErr w:type="spellStart"/>
-      <w:r>
-        <w:t>templates</w:t>
-      </w:r>
-      <w:proofErr w:type="spellEnd"/>
-      <w:r>
-        <w:t xml:space="preserve"> au format responsive et à gérer l’enregistrement et l’utilisation de données via CSV (comma </w:t>
-      </w:r>
-      <w:proofErr w:type="spellStart"/>
-      <w:r>
-        <w:t>separated</w:t>
-      </w:r>
-      <w:proofErr w:type="spellEnd"/>
-      <w:r>
-        <w:t xml:space="preserve"> values ; fichier texte dont les données sont séparées par des virgules). Auparavant, j’avais déjà fait un pré-TPI dont le sujet était de faire un site de vente de bonnets en ligne qui lui utilisait une vraie base de données </w:t>
-      </w:r>
-      <w:proofErr w:type="spellStart"/>
-      <w:r>
-        <w:t>mysql</w:t>
-      </w:r>
-      <w:proofErr w:type="spellEnd"/>
-      <w:r>
-        <w:t xml:space="preserve"> et non un fichier CSV. </w:t>
-      </w:r>
-    </w:p>
-    <w:p/>
-    <w:p>
-      <w:pPr>
-        <w:rPr>
-          <w:i/>
-          <w:iCs/>
-          <w:szCs w:val="14"/>
-          <w:highlight w:val="cyan"/>
-        </w:rPr>
-      </w:pPr>
-      <w:r>
-        <w:rPr>
-          <w:i/>
-          <w:iCs/>
-          <w:szCs w:val="14"/>
-          <w:highlight w:val="cyan"/>
-        </w:rPr>
-        <w:t xml:space="preserve">Ce </w:t>
-      </w:r>
-      <w:r>
-        <w:rPr>
-          <w:i/>
-          <w:iCs/>
-          <w:szCs w:val="14"/>
-          <w:highlight w:val="cyan"/>
-        </w:rPr>
-        <w:t>chapitre</w:t>
-      </w:r>
-      <w:r>
-        <w:rPr>
-          <w:i/>
-          <w:iCs/>
-          <w:szCs w:val="14"/>
-          <w:highlight w:val="cyan"/>
-        </w:rPr>
-        <w:t xml:space="preserve"> </w:t>
-      </w:r>
-      <w:r>
-        <w:rPr>
-          <w:i/>
-          <w:iCs/>
-          <w:szCs w:val="14"/>
-          <w:highlight w:val="cyan"/>
-        </w:rPr>
-        <w:t>décri</w:t>
-      </w:r>
-      <w:r>
-        <w:rPr>
-          <w:i/>
-          <w:iCs/>
-          <w:szCs w:val="14"/>
-          <w:highlight w:val="cyan"/>
-        </w:rPr>
-        <w:t>t</w:t>
-      </w:r>
-      <w:r>
-        <w:rPr>
-          <w:i/>
-          <w:iCs/>
-          <w:szCs w:val="14"/>
-          <w:highlight w:val="cyan"/>
-        </w:rPr>
-        <w:t xml:space="preserve"> brièvement le projet,</w:t>
-      </w:r>
-      <w:r>
-        <w:rPr>
-          <w:i/>
-          <w:iCs/>
-          <w:szCs w:val="14"/>
-          <w:highlight w:val="cyan"/>
-        </w:rPr>
-        <w:t xml:space="preserve"> le cadre dans lequel il est réalisé,</w:t>
-      </w:r>
-      <w:r>
-        <w:rPr>
-          <w:i/>
-          <w:iCs/>
-          <w:szCs w:val="14"/>
-          <w:highlight w:val="cyan"/>
-        </w:rPr>
-        <w:t xml:space="preserve"> les raisons de ce choix et ce qu'il peut apporter à l'élève ou à l'école. </w:t>
-      </w:r>
-      <w:r>
-        <w:rPr>
-          <w:i/>
-          <w:iCs/>
-          <w:szCs w:val="14"/>
-          <w:highlight w:val="cyan"/>
-        </w:rPr>
-        <w:t>Il n'est pas nécessaire de rentrer dans les détails (ceux-ci seront abordés plus loin) mais cela doit être aussi clair et complet que possible</w:t>
-      </w:r>
-      <w:r>
-        <w:rPr>
-          <w:i/>
-          <w:iCs/>
-          <w:szCs w:val="14"/>
-          <w:highlight w:val="cyan"/>
-        </w:rPr>
-        <w:t xml:space="preserve"> (idées de solutions).</w:t>
-      </w:r>
-      <w:r>
-        <w:rPr>
-          <w:i/>
-          <w:iCs/>
-          <w:szCs w:val="14"/>
-          <w:highlight w:val="cyan"/>
-        </w:rPr>
-        <w:t xml:space="preserve"> </w:t>
-      </w:r>
-      <w:r>
-        <w:rPr>
-          <w:i/>
-          <w:iCs/>
-          <w:szCs w:val="14"/>
-          <w:highlight w:val="cyan"/>
-        </w:rPr>
-        <w:t>Ce chapitre contient également l'inventaire et la description des travaux qui auraient déjà été effectué</w:t>
-      </w:r>
-      <w:r>
-        <w:rPr>
-          <w:i/>
-          <w:iCs/>
-          <w:szCs w:val="14"/>
-          <w:highlight w:val="cyan"/>
-        </w:rPr>
-        <w:t>s</w:t>
-      </w:r>
-      <w:r>
-        <w:rPr>
-          <w:i/>
-          <w:iCs/>
-          <w:szCs w:val="14"/>
-          <w:highlight w:val="cyan"/>
-        </w:rPr>
-        <w:t xml:space="preserve"> (=</w:t>
-      </w:r>
-      <w:proofErr w:type="spellStart"/>
-      <w:r>
-        <w:rPr>
-          <w:i/>
-          <w:iCs/>
-          <w:szCs w:val="14"/>
-          <w:highlight w:val="cyan"/>
-        </w:rPr>
-        <w:t>pre</w:t>
-      </w:r>
-      <w:proofErr w:type="spellEnd"/>
-      <w:r>
-        <w:rPr>
-          <w:i/>
-          <w:iCs/>
-          <w:szCs w:val="14"/>
-          <w:highlight w:val="cyan"/>
-        </w:rPr>
-        <w:t>-TPI)</w:t>
-      </w:r>
-      <w:r>
-        <w:rPr>
-          <w:i/>
-          <w:iCs/>
-          <w:szCs w:val="14"/>
-          <w:highlight w:val="cyan"/>
-        </w:rPr>
-        <w:t xml:space="preserve"> pour ce projet.</w:t>
-      </w:r>
-    </w:p>
-    <w:p>
-      <w:pPr>
-        <w:rPr>
-          <w:szCs w:val="14"/>
-          <w:highlight w:val="cyan"/>
-        </w:rPr>
-      </w:pPr>
-    </w:p>
-    <w:p>
-      <w:pPr>
-        <w:rPr>
-          <w:i/>
-          <w:iCs/>
-          <w:szCs w:val="14"/>
-          <w:highlight w:val="cyan"/>
-        </w:rPr>
-      </w:pPr>
-      <w:r>
-        <w:rPr>
-          <w:i/>
-          <w:iCs/>
-          <w:szCs w:val="14"/>
-          <w:highlight w:val="cyan"/>
-        </w:rPr>
-        <w:t>Ces éléments peuvent être repris des spécifications de départ.</w:t>
-      </w:r>
-    </w:p>
-    <w:p>
-      <w:r>
-        <w:rPr>
-          <w:highlight w:val="cyan"/>
-        </w:rPr>
-        <w:t>Echéance 1</w:t>
-      </w:r>
-    </w:p>
-    <w:p>
-      <w:pPr>
-        <w:rPr>
-          <w:szCs w:val="14"/>
-        </w:rPr>
-      </w:pPr>
-    </w:p>
-    <w:p>
-      <w:pPr>
-        <w:pStyle w:val="Titre2"/>
-        <w:rPr>
-          <w:i w:val="0"/>
-          <w:iCs/>
-        </w:rPr>
-      </w:pPr>
-      <w:bookmarkStart w:id="3" w:name="_Toc499021834"/>
-      <w:r>
-        <w:rPr>
-          <w:i w:val="0"/>
-          <w:iCs/>
-        </w:rPr>
-        <w:t>Objectifs</w:t>
-      </w:r>
-      <w:bookmarkEnd w:id="3"/>
     </w:p>
     <w:p>
       <w:pPr>
@@ -2999,34 +2901,14 @@
           <w:szCs w:val="14"/>
           <w:highlight w:val="cyan"/>
         </w:rPr>
-        <w:t xml:space="preserve">= liste </w:t>
-      </w:r>
-      <w:proofErr w:type="gramStart"/>
-      <w:r>
-        <w:rPr>
-          <w:i/>
-          <w:iCs/>
-          <w:szCs w:val="14"/>
+        <w:t>= liste de use cases</w:t>
+      </w:r>
+    </w:p>
+    <w:p>
+      <w:r>
+        <w:rPr>
           <w:highlight w:val="cyan"/>
         </w:rPr>
-        <w:t>de use</w:t>
-      </w:r>
-      <w:proofErr w:type="gramEnd"/>
-      <w:r>
-        <w:rPr>
-          <w:i/>
-          <w:iCs/>
-          <w:szCs w:val="14"/>
-          <w:highlight w:val="cyan"/>
-        </w:rPr>
-        <w:t xml:space="preserve"> cases</w:t>
-      </w:r>
-    </w:p>
-    <w:p>
-      <w:r>
-        <w:rPr>
-          <w:highlight w:val="cyan"/>
-        </w:rPr>
         <w:t>Echéance 1</w:t>
       </w:r>
     </w:p>
@@ -3060,7 +2942,7 @@
         </w:rPr>
         <w:br w:type="page"/>
       </w:r>
-      <w:bookmarkStart w:id="4" w:name="_Toc499021835"/>
+      <w:bookmarkStart w:id="3" w:name="_Toc499021835"/>
       <w:r>
         <w:rPr>
           <w:i w:val="0"/>
@@ -3076,7 +2958,7 @@
         </w:rPr>
         <w:t xml:space="preserve"> initiale</w:t>
       </w:r>
-      <w:bookmarkEnd w:id="4"/>
+      <w:bookmarkEnd w:id="3"/>
     </w:p>
     <w:tbl>
       <w:tblPr>
@@ -3239,30 +3121,8 @@
               <w:rPr>
                 <w:szCs w:val="14"/>
               </w:rPr>
-              <w:t xml:space="preserve">Début de la doc, </w:t>
-            </w:r>
-            <w:proofErr w:type="spellStart"/>
-            <w:r>
-              <w:rPr>
-                <w:szCs w:val="14"/>
-              </w:rPr>
-              <w:t>github</w:t>
-            </w:r>
-            <w:proofErr w:type="spellEnd"/>
-            <w:r>
-              <w:rPr>
-                <w:szCs w:val="14"/>
-              </w:rPr>
-              <w:t xml:space="preserve"> et </w:t>
-            </w:r>
-            <w:proofErr w:type="spellStart"/>
-            <w:r>
-              <w:rPr>
-                <w:szCs w:val="14"/>
-              </w:rPr>
-              <w:t>trello</w:t>
-            </w:r>
-            <w:proofErr w:type="spellEnd"/>
+              <w:t>Début de la doc, github et trello</w:t>
+            </w:r>
           </w:p>
         </w:tc>
         <w:tc>
@@ -3735,25 +3595,14 @@
           <w:szCs w:val="14"/>
           <w:highlight w:val="cyan"/>
         </w:rPr>
-        <w:t xml:space="preserve">Les détails seront dans </w:t>
-      </w:r>
-      <w:proofErr w:type="spellStart"/>
-      <w:r>
-        <w:rPr>
-          <w:i/>
-          <w:iCs/>
-          <w:szCs w:val="14"/>
+        <w:t>Les détails seront dans Trello</w:t>
+      </w:r>
+    </w:p>
+    <w:p>
+      <w:r>
+        <w:rPr>
           <w:highlight w:val="cyan"/>
         </w:rPr>
-        <w:t>Trello</w:t>
-      </w:r>
-      <w:proofErr w:type="spellEnd"/>
-    </w:p>
-    <w:p>
-      <w:r>
-        <w:rPr>
-          <w:highlight w:val="cyan"/>
-        </w:rPr>
         <w:t>Echéance 1</w:t>
       </w:r>
     </w:p>
@@ -3777,32 +3626,32 @@
       <w:pPr>
         <w:pStyle w:val="Titre1"/>
       </w:pPr>
-      <w:bookmarkStart w:id="5" w:name="_Toc499021836"/>
+      <w:bookmarkStart w:id="4" w:name="_Toc499021836"/>
       <w:r>
         <w:t>Analyse</w:t>
       </w:r>
       <w:r>
         <w:t xml:space="preserve"> / Conception</w:t>
       </w:r>
+      <w:bookmarkEnd w:id="4"/>
+    </w:p>
+    <w:p>
+      <w:pPr>
+        <w:pStyle w:val="Titre2"/>
+        <w:rPr>
+          <w:i w:val="0"/>
+          <w:iCs/>
+        </w:rPr>
+      </w:pPr>
+      <w:bookmarkStart w:id="5" w:name="_Toc499021837"/>
+      <w:r>
+        <w:rPr>
+          <w:i w:val="0"/>
+          <w:iCs/>
+        </w:rPr>
+        <w:t>Concept</w:t>
+      </w:r>
       <w:bookmarkEnd w:id="5"/>
-    </w:p>
-    <w:p>
-      <w:pPr>
-        <w:pStyle w:val="Titre2"/>
-        <w:rPr>
-          <w:i w:val="0"/>
-          <w:iCs/>
-        </w:rPr>
-      </w:pPr>
-      <w:bookmarkStart w:id="6" w:name="_Toc499021837"/>
-      <w:r>
-        <w:rPr>
-          <w:i w:val="0"/>
-          <w:iCs/>
-        </w:rPr>
-        <w:t>Concept</w:t>
-      </w:r>
-      <w:bookmarkEnd w:id="6"/>
     </w:p>
     <w:p>
       <w:pPr>
@@ -4067,7 +3916,6 @@
                 <w:lang w:eastAsia="fr-FR"/>
               </w:rPr>
             </w:pPr>
-            <w:proofErr w:type="spellStart"/>
             <w:r>
               <w:rPr>
                 <w:rFonts w:ascii="Arial" w:hAnsi="Arial"/>
@@ -4077,7 +3925,6 @@
               </w:rPr>
               <w:t>name</w:t>
             </w:r>
-            <w:proofErr w:type="spellEnd"/>
           </w:p>
         </w:tc>
         <w:tc>
@@ -4170,19 +4017,8 @@
                 <w:szCs w:val="14"/>
                 <w:lang w:eastAsia="fr-FR"/>
               </w:rPr>
-              <w:t xml:space="preserve">Table </w:t>
-            </w:r>
-            <w:proofErr w:type="spellStart"/>
-            <w:r>
-              <w:rPr>
-                <w:rFonts w:ascii="Arial" w:hAnsi="Arial"/>
-                <w:sz w:val="24"/>
-                <w:szCs w:val="14"/>
-                <w:lang w:eastAsia="fr-FR"/>
-              </w:rPr>
-              <w:t>stats</w:t>
-            </w:r>
-            <w:proofErr w:type="spellEnd"/>
+              <w:t>Table stats</w:t>
+            </w:r>
           </w:p>
         </w:tc>
         <w:tc>
@@ -4290,7 +4126,6 @@
                 <w:lang w:eastAsia="fr-FR"/>
               </w:rPr>
             </w:pPr>
-            <w:proofErr w:type="spellStart"/>
             <w:r>
               <w:rPr>
                 <w:rFonts w:ascii="Arial" w:hAnsi="Arial"/>
@@ -4300,7 +4135,6 @@
               </w:rPr>
               <w:t>Hour</w:t>
             </w:r>
-            <w:proofErr w:type="spellEnd"/>
           </w:p>
         </w:tc>
         <w:tc>
@@ -4352,7 +4186,6 @@
                 <w:lang w:eastAsia="fr-FR"/>
               </w:rPr>
             </w:pPr>
-            <w:proofErr w:type="spellStart"/>
             <w:r>
               <w:rPr>
                 <w:rFonts w:ascii="Arial" w:hAnsi="Arial"/>
@@ -4362,7 +4195,6 @@
               </w:rPr>
               <w:t>Problem</w:t>
             </w:r>
-            <w:proofErr w:type="spellEnd"/>
           </w:p>
         </w:tc>
         <w:tc>
@@ -4414,7 +4246,6 @@
                 <w:lang w:eastAsia="fr-FR"/>
               </w:rPr>
             </w:pPr>
-            <w:proofErr w:type="spellStart"/>
             <w:r>
               <w:rPr>
                 <w:rFonts w:ascii="Arial" w:hAnsi="Arial"/>
@@ -4424,7 +4255,6 @@
               </w:rPr>
               <w:t>Result</w:t>
             </w:r>
-            <w:proofErr w:type="spellEnd"/>
           </w:p>
         </w:tc>
         <w:tc>
@@ -4483,19 +4313,8 @@
                 <w:szCs w:val="14"/>
                 <w:lang w:eastAsia="fr-FR"/>
               </w:rPr>
-              <w:t xml:space="preserve">Time for </w:t>
-            </w:r>
-            <w:proofErr w:type="spellStart"/>
-            <w:r>
-              <w:rPr>
-                <w:rFonts w:ascii="Arial" w:hAnsi="Arial"/>
-                <w:sz w:val="24"/>
-                <w:szCs w:val="14"/>
-                <w:lang w:eastAsia="fr-FR"/>
-              </w:rPr>
-              <w:t>problem</w:t>
-            </w:r>
-            <w:proofErr w:type="spellEnd"/>
+              <w:t>Time for problem</w:t>
+            </w:r>
           </w:p>
         </w:tc>
         <w:tc>
@@ -4553,8 +4372,8 @@
           <w:iCs/>
         </w:rPr>
       </w:pPr>
-      <w:bookmarkStart w:id="7" w:name="_Toc71691012"/>
-      <w:bookmarkStart w:id="8" w:name="_Toc499021838"/>
+      <w:bookmarkStart w:id="6" w:name="_Toc71691012"/>
+      <w:bookmarkStart w:id="7" w:name="_Toc499021838"/>
       <w:r>
         <w:rPr>
           <w:i w:val="0"/>
@@ -4562,8 +4381,8 @@
         </w:rPr>
         <w:t>Stratégie de test</w:t>
       </w:r>
+      <w:bookmarkEnd w:id="6"/>
       <w:bookmarkEnd w:id="7"/>
-      <w:bookmarkEnd w:id="8"/>
     </w:p>
     <w:p/>
     <w:p>
@@ -4582,25 +4401,7 @@
           <w:iCs/>
           <w:szCs w:val="14"/>
         </w:rPr>
-        <w:t xml:space="preserve">Décrire la stratégie globale de </w:t>
-      </w:r>
-      <w:proofErr w:type="gramStart"/>
-      <w:r>
-        <w:rPr>
-          <w:i/>
-          <w:iCs/>
-          <w:szCs w:val="14"/>
-        </w:rPr>
-        <w:t>test:</w:t>
-      </w:r>
-      <w:proofErr w:type="gramEnd"/>
-      <w:r>
-        <w:rPr>
-          <w:i/>
-          <w:iCs/>
-          <w:szCs w:val="14"/>
-        </w:rPr>
-        <w:t xml:space="preserve"> </w:t>
+        <w:t xml:space="preserve">Décrire la stratégie globale de test: </w:t>
       </w:r>
     </w:p>
     <w:p>
@@ -4631,7 +4432,6 @@
           <w:szCs w:val="14"/>
         </w:rPr>
       </w:pPr>
-      <w:proofErr w:type="gramStart"/>
       <w:r>
         <w:rPr>
           <w:i/>
@@ -4646,16 +4446,7 @@
           <w:iCs/>
           <w:szCs w:val="14"/>
         </w:rPr>
-        <w:t>ypes</w:t>
-      </w:r>
-      <w:proofErr w:type="gramEnd"/>
-      <w:r>
-        <w:rPr>
-          <w:i/>
-          <w:iCs/>
-          <w:szCs w:val="14"/>
-        </w:rPr>
-        <w:t xml:space="preserve"> de des tests et ordre dans lequel ils seront effectués.</w:t>
+        <w:t>ypes de des tests et ordre dans lequel ils seront effectués.</w:t>
       </w:r>
     </w:p>
     <w:p>
@@ -4675,7 +4466,6 @@
           <w:szCs w:val="14"/>
         </w:rPr>
       </w:pPr>
-      <w:proofErr w:type="gramStart"/>
       <w:r>
         <w:rPr>
           <w:i/>
@@ -4690,16 +4480,7 @@
           <w:iCs/>
           <w:szCs w:val="14"/>
         </w:rPr>
-        <w:t>es</w:t>
-      </w:r>
-      <w:proofErr w:type="gramEnd"/>
-      <w:r>
-        <w:rPr>
-          <w:i/>
-          <w:iCs/>
-          <w:szCs w:val="14"/>
-        </w:rPr>
-        <w:t xml:space="preserve"> moyens à mettre en œuvre</w:t>
+        <w:t>es moyens à mettre en œuvre</w:t>
       </w:r>
       <w:r>
         <w:rPr>
@@ -4727,7 +4508,6 @@
           <w:szCs w:val="14"/>
         </w:rPr>
       </w:pPr>
-      <w:proofErr w:type="gramStart"/>
       <w:r>
         <w:rPr>
           <w:i/>
@@ -4742,16 +4522,7 @@
           <w:iCs/>
           <w:szCs w:val="14"/>
         </w:rPr>
-        <w:t>ouverture</w:t>
-      </w:r>
-      <w:proofErr w:type="gramEnd"/>
-      <w:r>
-        <w:rPr>
-          <w:i/>
-          <w:iCs/>
-          <w:szCs w:val="14"/>
-        </w:rPr>
-        <w:t xml:space="preserve"> des tests (tests exhaustifs ou non, si non, pourquoi ?)</w:t>
+        <w:t>ouverture des tests (tests exhaustifs ou non, si non, pourquoi ?)</w:t>
       </w:r>
       <w:r>
         <w:rPr>
@@ -4779,7 +4550,6 @@
           <w:szCs w:val="14"/>
         </w:rPr>
       </w:pPr>
-      <w:proofErr w:type="gramStart"/>
       <w:r>
         <w:rPr>
           <w:i/>
@@ -4794,16 +4564,7 @@
           <w:iCs/>
           <w:szCs w:val="14"/>
         </w:rPr>
-        <w:t>onnées</w:t>
-      </w:r>
-      <w:proofErr w:type="gramEnd"/>
-      <w:r>
-        <w:rPr>
-          <w:i/>
-          <w:iCs/>
-          <w:szCs w:val="14"/>
-        </w:rPr>
-        <w:t xml:space="preserve"> de test à prévoir (données réelles ?)</w:t>
+        <w:t>onnées de test à prévoir (données réelles ?)</w:t>
       </w:r>
       <w:r>
         <w:rPr>
@@ -4831,23 +4592,13 @@
           <w:szCs w:val="14"/>
         </w:rPr>
       </w:pPr>
-      <w:proofErr w:type="gramStart"/>
-      <w:r>
-        <w:rPr>
-          <w:i/>
-          <w:iCs/>
-          <w:szCs w:val="14"/>
-        </w:rPr>
-        <w:t>les</w:t>
-      </w:r>
-      <w:proofErr w:type="gramEnd"/>
-      <w:r>
-        <w:rPr>
-          <w:i/>
-          <w:iCs/>
-          <w:szCs w:val="14"/>
-        </w:rPr>
-        <w:t xml:space="preserve"> testeurs extérieurs éventuels.</w:t>
+      <w:r>
+        <w:rPr>
+          <w:i/>
+          <w:iCs/>
+          <w:szCs w:val="14"/>
+        </w:rPr>
+        <w:t>les testeurs extérieurs éventuels.</w:t>
       </w:r>
     </w:p>
     <w:p>
@@ -4901,9 +4652,9 @@
           <w:iCs/>
         </w:rPr>
       </w:pPr>
-      <w:bookmarkStart w:id="9" w:name="_Toc25553310"/>
-      <w:bookmarkStart w:id="10" w:name="_Toc71691015"/>
-      <w:bookmarkStart w:id="11" w:name="_Toc499021839"/>
+      <w:bookmarkStart w:id="8" w:name="_Toc25553310"/>
+      <w:bookmarkStart w:id="9" w:name="_Toc71691015"/>
+      <w:bookmarkStart w:id="10" w:name="_Toc499021839"/>
       <w:r>
         <w:rPr>
           <w:rFonts w:cs="Arial"/>
@@ -4916,9 +4667,9 @@
         </w:rPr>
         <w:t>isques techniques</w:t>
       </w:r>
+      <w:bookmarkEnd w:id="8"/>
       <w:bookmarkEnd w:id="9"/>
       <w:bookmarkEnd w:id="10"/>
-      <w:bookmarkEnd w:id="11"/>
     </w:p>
     <w:p>
       <w:pPr>
@@ -4948,7 +4699,6 @@
           <w:sz w:val="24"/>
         </w:rPr>
       </w:pPr>
-      <w:proofErr w:type="gramStart"/>
       <w:r>
         <w:rPr>
           <w:rFonts w:ascii="Arial" w:hAnsi="Arial" w:cs="Arial"/>
@@ -4956,16 +4706,7 @@
           <w:sz w:val="24"/>
         </w:rPr>
         <w:lastRenderedPageBreak/>
-        <w:t>risques</w:t>
-      </w:r>
-      <w:proofErr w:type="gramEnd"/>
-      <w:r>
-        <w:rPr>
-          <w:rFonts w:ascii="Arial" w:hAnsi="Arial" w:cs="Arial"/>
-          <w:i/>
-          <w:sz w:val="24"/>
-        </w:rPr>
-        <w:t xml:space="preserve"> techniques (complexité, manque de compétences, …)</w:t>
+        <w:t>risques techniques (complexité, manque de compétences, …)</w:t>
       </w:r>
       <w:r>
         <w:rPr>
@@ -5059,7 +4800,7 @@
           <w:iCs/>
         </w:rPr>
       </w:pPr>
-      <w:bookmarkStart w:id="12" w:name="_Toc499021840"/>
+      <w:bookmarkStart w:id="11" w:name="_Toc499021840"/>
       <w:r>
         <w:rPr>
           <w:i w:val="0"/>
@@ -5067,7 +4808,7 @@
         </w:rPr>
         <w:t>Planification</w:t>
       </w:r>
-      <w:bookmarkEnd w:id="12"/>
+      <w:bookmarkEnd w:id="11"/>
     </w:p>
     <w:p/>
     <w:p>
@@ -5133,7 +4874,6 @@
           <w:lang w:eastAsia="fr-FR"/>
         </w:rPr>
       </w:pPr>
-      <w:proofErr w:type="gramStart"/>
       <w:r>
         <w:rPr>
           <w:rFonts w:ascii="Arial" w:hAnsi="Arial"/>
@@ -5143,19 +4883,7 @@
           <w:szCs w:val="14"/>
           <w:lang w:eastAsia="fr-FR"/>
         </w:rPr>
-        <w:t>planning</w:t>
-      </w:r>
-      <w:proofErr w:type="gramEnd"/>
-      <w:r>
-        <w:rPr>
-          <w:rFonts w:ascii="Arial" w:hAnsi="Arial"/>
-          <w:i/>
-          <w:iCs/>
-          <w:sz w:val="24"/>
-          <w:szCs w:val="14"/>
-          <w:lang w:eastAsia="fr-FR"/>
-        </w:rPr>
-        <w:t xml:space="preserve"> indiquant les dates de début et de fin du projet ainsi que le découpage connu des diverses phases. </w:t>
+        <w:t xml:space="preserve">planning indiquant les dates de début et de fin du projet ainsi que le découpage connu des diverses phases. </w:t>
       </w:r>
     </w:p>
     <w:p>
@@ -5174,7 +4902,6 @@
           <w:lang w:eastAsia="fr-FR"/>
         </w:rPr>
       </w:pPr>
-      <w:proofErr w:type="gramStart"/>
       <w:r>
         <w:rPr>
           <w:rFonts w:ascii="Arial" w:hAnsi="Arial"/>
@@ -5184,19 +4911,7 @@
           <w:szCs w:val="14"/>
           <w:lang w:eastAsia="fr-FR"/>
         </w:rPr>
-        <w:t>partage</w:t>
-      </w:r>
-      <w:proofErr w:type="gramEnd"/>
-      <w:r>
-        <w:rPr>
-          <w:rFonts w:ascii="Arial" w:hAnsi="Arial"/>
-          <w:i/>
-          <w:iCs/>
-          <w:sz w:val="24"/>
-          <w:szCs w:val="14"/>
-          <w:lang w:eastAsia="fr-FR"/>
-        </w:rPr>
-        <w:t xml:space="preserve"> des tâches en cas de travail à plusieurs.</w:t>
+        <w:t>partage des tâches en cas de travail à plusieurs.</w:t>
       </w:r>
     </w:p>
     <w:p>
@@ -5316,22 +5031,8 @@
           <w:highlight w:val="yellow"/>
           <w:lang w:eastAsia="fr-FR"/>
         </w:rPr>
-        <w:t xml:space="preserve">=résumé du </w:t>
-      </w:r>
-      <w:proofErr w:type="spellStart"/>
-      <w:r>
-        <w:rPr>
-          <w:rFonts w:ascii="Arial" w:hAnsi="Arial"/>
-          <w:i/>
-          <w:iCs/>
-          <w:sz w:val="24"/>
-          <w:szCs w:val="14"/>
-          <w:highlight w:val="yellow"/>
-          <w:lang w:eastAsia="fr-FR"/>
-        </w:rPr>
-        <w:t>Trello</w:t>
-      </w:r>
-      <w:proofErr w:type="spellEnd"/>
+        <w:t>=résumé du Trello</w:t>
+      </w:r>
     </w:p>
     <w:tbl>
       <w:tblPr>
@@ -5602,9 +5303,9 @@
           <w:iCs/>
         </w:rPr>
       </w:pPr>
-      <w:bookmarkStart w:id="13" w:name="_Toc25553314"/>
-      <w:bookmarkStart w:id="14" w:name="_Toc71691019"/>
-      <w:bookmarkStart w:id="15" w:name="_Toc499021841"/>
+      <w:bookmarkStart w:id="12" w:name="_Toc25553314"/>
+      <w:bookmarkStart w:id="13" w:name="_Toc71691019"/>
+      <w:bookmarkStart w:id="14" w:name="_Toc499021841"/>
       <w:r>
         <w:rPr>
           <w:i w:val="0"/>
@@ -5612,9 +5313,9 @@
         </w:rPr>
         <w:t>Dossier de conception</w:t>
       </w:r>
+      <w:bookmarkEnd w:id="12"/>
       <w:bookmarkEnd w:id="13"/>
       <w:bookmarkEnd w:id="14"/>
-      <w:bookmarkEnd w:id="15"/>
     </w:p>
     <w:p>
       <w:pPr>
@@ -5650,18 +5351,8 @@
           <w:i/>
           <w:sz w:val="24"/>
         </w:rPr>
-        <w:t xml:space="preserve">Fournir tous les document de </w:t>
-      </w:r>
-      <w:proofErr w:type="gramStart"/>
-      <w:r>
-        <w:rPr>
-          <w:rFonts w:ascii="Arial" w:hAnsi="Arial" w:cs="Arial"/>
-          <w:i/>
-          <w:sz w:val="24"/>
-        </w:rPr>
-        <w:t>conception:</w:t>
-      </w:r>
-      <w:proofErr w:type="gramEnd"/>
+        <w:t>Fournir tous les document de conception:</w:t>
+      </w:r>
     </w:p>
     <w:p>
       <w:pPr>
@@ -5691,23 +5382,13 @@
           <w:sz w:val="24"/>
         </w:rPr>
       </w:pPr>
-      <w:proofErr w:type="gramStart"/>
       <w:r>
         <w:rPr>
           <w:rFonts w:ascii="Arial" w:hAnsi="Arial" w:cs="Arial"/>
           <w:i/>
           <w:sz w:val="24"/>
         </w:rPr>
-        <w:t>le</w:t>
-      </w:r>
-      <w:proofErr w:type="gramEnd"/>
-      <w:r>
-        <w:rPr>
-          <w:rFonts w:ascii="Arial" w:hAnsi="Arial" w:cs="Arial"/>
-          <w:i/>
-          <w:sz w:val="24"/>
-        </w:rPr>
-        <w:t xml:space="preserve"> choix du matériel HW</w:t>
+        <w:t>le choix du matériel HW</w:t>
       </w:r>
     </w:p>
     <w:p>
@@ -5723,23 +5404,13 @@
           <w:sz w:val="24"/>
         </w:rPr>
       </w:pPr>
-      <w:proofErr w:type="gramStart"/>
       <w:r>
         <w:rPr>
           <w:rFonts w:ascii="Arial" w:hAnsi="Arial" w:cs="Arial"/>
           <w:i/>
           <w:sz w:val="24"/>
         </w:rPr>
-        <w:t>le</w:t>
-      </w:r>
-      <w:proofErr w:type="gramEnd"/>
-      <w:r>
-        <w:rPr>
-          <w:rFonts w:ascii="Arial" w:hAnsi="Arial" w:cs="Arial"/>
-          <w:i/>
-          <w:sz w:val="24"/>
-        </w:rPr>
-        <w:t xml:space="preserve"> choix des systèmes d'exploitation pour la réalisation </w:t>
+        <w:t xml:space="preserve">le choix des systèmes d'exploitation pour la réalisation </w:t>
       </w:r>
       <w:r>
         <w:rPr>
@@ -5772,23 +5443,13 @@
           <w:sz w:val="24"/>
         </w:rPr>
       </w:pPr>
-      <w:proofErr w:type="gramStart"/>
       <w:r>
         <w:rPr>
           <w:rFonts w:ascii="Arial" w:hAnsi="Arial" w:cs="Arial"/>
           <w:i/>
           <w:sz w:val="24"/>
         </w:rPr>
-        <w:t>le</w:t>
-      </w:r>
-      <w:proofErr w:type="gramEnd"/>
-      <w:r>
-        <w:rPr>
-          <w:rFonts w:ascii="Arial" w:hAnsi="Arial" w:cs="Arial"/>
-          <w:i/>
-          <w:sz w:val="24"/>
-        </w:rPr>
-        <w:t xml:space="preserve"> choix des outils logiciels pour la réalisation </w:t>
+        <w:t xml:space="preserve">le choix des outils logiciels pour la réalisation </w:t>
       </w:r>
       <w:r>
         <w:rPr>
@@ -5821,23 +5482,13 @@
           <w:sz w:val="24"/>
         </w:rPr>
       </w:pPr>
-      <w:proofErr w:type="gramStart"/>
       <w:r>
         <w:rPr>
           <w:rFonts w:ascii="Arial" w:hAnsi="Arial" w:cs="Arial"/>
           <w:i/>
           <w:sz w:val="24"/>
         </w:rPr>
-        <w:t>site</w:t>
-      </w:r>
-      <w:proofErr w:type="gramEnd"/>
-      <w:r>
-        <w:rPr>
-          <w:rFonts w:ascii="Arial" w:hAnsi="Arial" w:cs="Arial"/>
-          <w:i/>
-          <w:sz w:val="24"/>
-        </w:rPr>
-        <w:t xml:space="preserve"> web: </w:t>
+        <w:t xml:space="preserve">site web: </w:t>
       </w:r>
       <w:r>
         <w:rPr>
@@ -5861,23 +5512,13 @@
           <w:sz w:val="24"/>
         </w:rPr>
       </w:pPr>
-      <w:proofErr w:type="gramStart"/>
       <w:r>
         <w:rPr>
           <w:rFonts w:ascii="Arial" w:hAnsi="Arial" w:cs="Arial"/>
           <w:i/>
           <w:sz w:val="24"/>
         </w:rPr>
-        <w:t>bases</w:t>
-      </w:r>
-      <w:proofErr w:type="gramEnd"/>
-      <w:r>
-        <w:rPr>
-          <w:rFonts w:ascii="Arial" w:hAnsi="Arial" w:cs="Arial"/>
-          <w:i/>
-          <w:sz w:val="24"/>
-        </w:rPr>
-        <w:t xml:space="preserve"> de données: décrire le modèle relationnel, le contenu détaillé des tables (caractéristiques de chaque champs) et les requêtes.</w:t>
+        <w:t>bases de données: décrire le modèle relationnel, le contenu détaillé des tables (caractéristiques de chaque champs) et les requêtes.</w:t>
       </w:r>
     </w:p>
     <w:p>
@@ -5893,34 +5534,30 @@
           <w:sz w:val="24"/>
         </w:rPr>
       </w:pPr>
-      <w:proofErr w:type="gramStart"/>
       <w:r>
         <w:rPr>
           <w:rFonts w:ascii="Arial" w:hAnsi="Arial" w:cs="Arial"/>
           <w:i/>
           <w:sz w:val="24"/>
         </w:rPr>
-        <w:t>programmation</w:t>
-      </w:r>
-      <w:proofErr w:type="gramEnd"/>
+        <w:t>programmation et scripts: organigramme, architecture du programme, découpage modulaire, entrées-sorties des modules, pseudo-code</w:t>
+      </w:r>
       <w:r>
         <w:rPr>
           <w:rFonts w:ascii="Arial" w:hAnsi="Arial" w:cs="Arial"/>
           <w:i/>
           <w:sz w:val="24"/>
         </w:rPr>
-        <w:t xml:space="preserve"> et scripts: organigramme, architecture du programme, découpage modulaire, entrées-sorties des modules, </w:t>
-      </w:r>
-      <w:proofErr w:type="spellStart"/>
+        <w:t xml:space="preserve"> </w:t>
+      </w:r>
       <w:r>
         <w:rPr>
           <w:rFonts w:ascii="Arial" w:hAnsi="Arial" w:cs="Arial"/>
           <w:i/>
           <w:sz w:val="24"/>
         </w:rPr>
-        <w:t>pseudo-code</w:t>
-      </w:r>
-      <w:proofErr w:type="spellEnd"/>
+        <w:t>/</w:t>
+      </w:r>
       <w:r>
         <w:rPr>
           <w:rFonts w:ascii="Arial" w:hAnsi="Arial" w:cs="Arial"/>
@@ -5935,33 +5572,7 @@
           <w:i/>
           <w:sz w:val="24"/>
         </w:rPr>
-        <w:t>/</w:t>
-      </w:r>
-      <w:r>
-        <w:rPr>
-          <w:rFonts w:ascii="Arial" w:hAnsi="Arial" w:cs="Arial"/>
-          <w:i/>
-          <w:sz w:val="24"/>
-        </w:rPr>
-        <w:t xml:space="preserve"> </w:t>
-      </w:r>
-      <w:proofErr w:type="spellStart"/>
-      <w:r>
-        <w:rPr>
-          <w:rFonts w:ascii="Arial" w:hAnsi="Arial" w:cs="Arial"/>
-          <w:i/>
-          <w:sz w:val="24"/>
-        </w:rPr>
-        <w:t>structogramme</w:t>
-      </w:r>
-      <w:proofErr w:type="spellEnd"/>
-      <w:r>
-        <w:rPr>
-          <w:rFonts w:ascii="Arial" w:hAnsi="Arial" w:cs="Arial"/>
-          <w:i/>
-          <w:sz w:val="24"/>
-        </w:rPr>
-        <w:t>…</w:t>
+        <w:t>structogramme…</w:t>
       </w:r>
     </w:p>
     <w:p>
@@ -6039,11 +5650,9 @@
       <w:pPr>
         <w:pStyle w:val="Titre4"/>
       </w:pPr>
-      <w:proofErr w:type="spellStart"/>
       <w:r>
         <w:t>index.php</w:t>
       </w:r>
-      <w:proofErr w:type="spellEnd"/>
     </w:p>
     <w:p>
       <w:r>
@@ -6105,11 +5714,9 @@
       <w:pPr>
         <w:pStyle w:val="Titre4"/>
       </w:pPr>
-      <w:proofErr w:type="spellStart"/>
       <w:r>
         <w:t>stats.php</w:t>
       </w:r>
-      <w:proofErr w:type="spellEnd"/>
     </w:p>
     <w:p>
       <w:r>
@@ -6171,12 +5778,10 @@
       <w:pPr>
         <w:pStyle w:val="Titre4"/>
       </w:pPr>
-      <w:proofErr w:type="spellStart"/>
       <w:r>
         <w:lastRenderedPageBreak/>
         <w:t>free.php</w:t>
       </w:r>
-      <w:proofErr w:type="spellEnd"/>
     </w:p>
     <w:p>
       <w:r>
@@ -6185,10 +5790,10 @@
           <w:lang w:val="fr-CH" w:eastAsia="fr-CH"/>
         </w:rPr>
         <w:drawing>
-          <wp:inline distT="0" distB="0" distL="0" distR="0" wp14:anchorId="7D9CF9AD" wp14:editId="556EE76A">
+          <wp:inline distT="0" distB="0" distL="0" distR="0" wp14:anchorId="78664814" wp14:editId="72503A89">
             <wp:extent cx="5745480" cy="3084195"/>
             <wp:effectExtent l="0" t="0" r="7620" b="1905"/>
-            <wp:docPr id="7" name="Image 7" descr="C:\wamp64\www\TPI\TPI\documentation\Maquette\free.png"/>
+            <wp:docPr id="9" name="Image 9" descr="C:\wamp64\www\TPI\TPI\documentation\Maquette\free.png"/>
             <wp:cNvGraphicFramePr>
               <a:graphicFrameLocks xmlns:a="http://schemas.openxmlformats.org/drawingml/2006/main" noChangeAspect="1"/>
             </wp:cNvGraphicFramePr>
@@ -6196,7 +5801,7 @@
               <a:graphicData uri="http://schemas.openxmlformats.org/drawingml/2006/picture">
                 <pic:pic xmlns:pic="http://schemas.openxmlformats.org/drawingml/2006/picture">
                   <pic:nvPicPr>
-                    <pic:cNvPr id="0" name="Picture 3" descr="C:\wamp64\www\TPI\TPI\documentation\Maquette\free.png"/>
+                    <pic:cNvPr id="0" name="Picture 1" descr="C:\wamp64\www\TPI\TPI\documentation\Maquette\free.png"/>
                     <pic:cNvPicPr>
                       <a:picLocks noChangeAspect="1" noChangeArrowheads="1"/>
                     </pic:cNvPicPr>
@@ -6238,11 +5843,9 @@
       <w:pPr>
         <w:pStyle w:val="Titre4"/>
       </w:pPr>
-      <w:proofErr w:type="spellStart"/>
       <w:r>
         <w:t>five.php</w:t>
       </w:r>
-      <w:proofErr w:type="spellEnd"/>
     </w:p>
     <w:p>
       <w:r>
@@ -6251,10 +5854,10 @@
           <w:lang w:val="fr-CH" w:eastAsia="fr-CH"/>
         </w:rPr>
         <w:drawing>
-          <wp:inline distT="0" distB="0" distL="0" distR="0" wp14:anchorId="4AC965CC" wp14:editId="3136C103">
+          <wp:inline distT="0" distB="0" distL="0" distR="0" wp14:anchorId="4B854551" wp14:editId="52C11E13">
             <wp:extent cx="5745480" cy="3084195"/>
             <wp:effectExtent l="0" t="0" r="7620" b="1905"/>
-            <wp:docPr id="8" name="Image 8" descr="C:\wamp64\www\TPI\TPI\documentation\Maquette\five.png"/>
+            <wp:docPr id="17" name="Image 17" descr="C:\wamp64\www\TPI\TPI\documentation\Maquette\five.png"/>
             <wp:cNvGraphicFramePr>
               <a:graphicFrameLocks xmlns:a="http://schemas.openxmlformats.org/drawingml/2006/main" noChangeAspect="1"/>
             </wp:cNvGraphicFramePr>
@@ -6262,7 +5865,7 @@
               <a:graphicData uri="http://schemas.openxmlformats.org/drawingml/2006/picture">
                 <pic:pic xmlns:pic="http://schemas.openxmlformats.org/drawingml/2006/picture">
                   <pic:nvPicPr>
-                    <pic:cNvPr id="0" name="Picture 4" descr="C:\wamp64\www\TPI\TPI\documentation\Maquette\five.png"/>
+                    <pic:cNvPr id="0" name="Picture 2" descr="C:\wamp64\www\TPI\TPI\documentation\Maquette\five.png"/>
                     <pic:cNvPicPr>
                       <a:picLocks noChangeAspect="1" noChangeArrowheads="1"/>
                     </pic:cNvPicPr>
@@ -6306,13 +5909,8 @@
       </w:pPr>
       <w:r>
         <w:lastRenderedPageBreak/>
-        <w:t>free-</w:t>
-      </w:r>
-      <w:proofErr w:type="spellStart"/>
-      <w:r>
-        <w:t>problem.php</w:t>
-      </w:r>
-      <w:proofErr w:type="spellEnd"/>
+        <w:t>free-problem.php</w:t>
+      </w:r>
     </w:p>
     <w:p>
       <w:r>
@@ -6375,15 +5973,7 @@
         <w:pStyle w:val="Titre4"/>
       </w:pPr>
       <w:r>
-        <w:t>Free-</w:t>
-      </w:r>
-      <w:proofErr w:type="spellStart"/>
-      <w:r>
-        <w:t>result.php</w:t>
-      </w:r>
-      <w:proofErr w:type="spellEnd"/>
-      <w:r>
-        <w:t xml:space="preserve"> (juste)</w:t>
+        <w:t>Free-result.php (juste)</w:t>
       </w:r>
     </w:p>
     <w:p>
@@ -6448,15 +6038,7 @@
       </w:pPr>
       <w:r>
         <w:lastRenderedPageBreak/>
-        <w:t>free-</w:t>
-      </w:r>
-      <w:proofErr w:type="spellStart"/>
-      <w:r>
-        <w:t>result.php</w:t>
-      </w:r>
-      <w:proofErr w:type="spellEnd"/>
-      <w:r>
-        <w:t xml:space="preserve"> (faux)</w:t>
+        <w:t>free-result.php (faux)</w:t>
       </w:r>
     </w:p>
     <w:p>
@@ -6520,13 +6102,8 @@
         <w:pStyle w:val="Titre4"/>
       </w:pPr>
       <w:r>
-        <w:t>five-</w:t>
-      </w:r>
-      <w:proofErr w:type="spellStart"/>
-      <w:r>
-        <w:t>problem.php</w:t>
-      </w:r>
-      <w:proofErr w:type="spellEnd"/>
+        <w:t>five-problem.php</w:t>
+      </w:r>
     </w:p>
     <w:p>
       <w:r>
@@ -6595,15 +6172,7 @@
       </w:pPr>
       <w:r>
         <w:lastRenderedPageBreak/>
-        <w:t>five-</w:t>
-      </w:r>
-      <w:proofErr w:type="spellStart"/>
-      <w:r>
-        <w:t>result.php</w:t>
-      </w:r>
-      <w:proofErr w:type="spellEnd"/>
-      <w:r>
-        <w:t xml:space="preserve"> (clique compteur)</w:t>
+        <w:t>five-result.php (clique compteur)</w:t>
       </w:r>
     </w:p>
     <w:p>
@@ -6671,15 +6240,7 @@
         </w:tabs>
       </w:pPr>
       <w:r>
-        <w:t>five-</w:t>
-      </w:r>
-      <w:proofErr w:type="spellStart"/>
-      <w:r>
-        <w:t>result.php</w:t>
-      </w:r>
-      <w:proofErr w:type="spellEnd"/>
-      <w:r>
-        <w:t xml:space="preserve"> (compteur arrivé à 0)</w:t>
+        <w:t>five-result.php (compteur arrivé à 0)</w:t>
       </w:r>
     </w:p>
     <w:p>
@@ -6836,15 +6397,7 @@
           </w:tcPr>
           <w:p>
             <w:r>
-              <w:t xml:space="preserve">Affiche </w:t>
-            </w:r>
-            <w:proofErr w:type="spellStart"/>
-            <w:r>
-              <w:t>index.php</w:t>
-            </w:r>
-            <w:proofErr w:type="spellEnd"/>
-            <w:r>
-              <w:t xml:space="preserve"> et rafraichit directement la page</w:t>
+              <w:t>Affiche index.php et rafraichit directement la page</w:t>
             </w:r>
           </w:p>
         </w:tc>
@@ -6892,13 +6445,8 @@
           </w:tcPr>
           <w:p>
             <w:r>
-              <w:t xml:space="preserve">Affiche </w:t>
-            </w:r>
-            <w:proofErr w:type="spellStart"/>
-            <w:r>
-              <w:t>index.php</w:t>
-            </w:r>
-            <w:proofErr w:type="spellEnd"/>
+              <w:t>Affiche index.php</w:t>
+            </w:r>
           </w:p>
         </w:tc>
       </w:tr>
@@ -6925,13 +6473,8 @@
           </w:tcPr>
           <w:p>
             <w:r>
-              <w:t xml:space="preserve">Affiche </w:t>
-            </w:r>
-            <w:proofErr w:type="spellStart"/>
-            <w:r>
-              <w:t>free.php</w:t>
-            </w:r>
-            <w:proofErr w:type="spellEnd"/>
+              <w:t>Affiche free.php</w:t>
+            </w:r>
           </w:p>
         </w:tc>
       </w:tr>
@@ -6943,7 +6486,10 @@
           <w:p>
             <w:r>
               <w:lastRenderedPageBreak/>
-              <w:t>Décoche le livret 0 et clique sur « GO ! »</w:t>
+              <w:t>C</w:t>
+            </w:r>
+            <w:r>
+              <w:t>lique sur « GO ! »</w:t>
             </w:r>
           </w:p>
         </w:tc>
@@ -6958,13 +6504,8 @@
             <w:tcW w:w="3020" w:type="dxa"/>
           </w:tcPr>
           <w:p>
-            <w:proofErr w:type="spellStart"/>
-            <w:r>
-              <w:t>Popup</w:t>
-            </w:r>
-            <w:proofErr w:type="spellEnd"/>
-            <w:r>
-              <w:t xml:space="preserve"> « Choisis au moins 1 livret »</w:t>
+            <w:r>
+              <w:t>Popup « Choisis au moins 1 livret »</w:t>
             </w:r>
           </w:p>
         </w:tc>
@@ -6992,15 +6533,7 @@
           </w:tcPr>
           <w:p>
             <w:r>
-              <w:t>Affiche free-</w:t>
-            </w:r>
-            <w:proofErr w:type="spellStart"/>
-            <w:r>
-              <w:t>problem.php</w:t>
-            </w:r>
-            <w:proofErr w:type="spellEnd"/>
-            <w:r>
-              <w:t xml:space="preserve"> avec une multiplication de 1 et différents choix de réponses</w:t>
+              <w:t>Affiche free-problem.php avec une multiplication de 1 et différents choix de réponses</w:t>
             </w:r>
           </w:p>
         </w:tc>
@@ -7032,15 +6565,7 @@
           </w:tcPr>
           <w:p>
             <w:r>
-              <w:t>Affiche free-</w:t>
-            </w:r>
-            <w:proofErr w:type="spellStart"/>
-            <w:r>
-              <w:t>result.php</w:t>
-            </w:r>
-            <w:proofErr w:type="spellEnd"/>
-            <w:r>
-              <w:t xml:space="preserve"> (faux)</w:t>
+              <w:t>Affiche free-result.php (faux)</w:t>
             </w:r>
           </w:p>
         </w:tc>
@@ -7092,13 +6617,8 @@
           </w:tcPr>
           <w:p>
             <w:r>
-              <w:t xml:space="preserve">Affiche </w:t>
-            </w:r>
-            <w:proofErr w:type="spellStart"/>
-            <w:r>
-              <w:t>index.php</w:t>
-            </w:r>
-            <w:proofErr w:type="spellEnd"/>
+              <w:t>Affiche index.php</w:t>
+            </w:r>
           </w:p>
         </w:tc>
       </w:tr>
@@ -7125,13 +6645,8 @@
           </w:tcPr>
           <w:p>
             <w:r>
-              <w:t xml:space="preserve">Affiche </w:t>
-            </w:r>
-            <w:proofErr w:type="spellStart"/>
-            <w:r>
-              <w:t>free.php</w:t>
-            </w:r>
-            <w:proofErr w:type="spellEnd"/>
+              <w:t>Affiche free.php</w:t>
+            </w:r>
           </w:p>
         </w:tc>
       </w:tr>
@@ -7158,15 +6673,7 @@
           </w:tcPr>
           <w:p>
             <w:r>
-              <w:t>Affiche free-</w:t>
-            </w:r>
-            <w:proofErr w:type="spellStart"/>
-            <w:r>
-              <w:t>problem.php</w:t>
-            </w:r>
-            <w:proofErr w:type="spellEnd"/>
-            <w:r>
-              <w:t xml:space="preserve"> avec une multiplication choisie entre les livrets de 0, 2, 5 et 7 et différents choix de réponses</w:t>
+              <w:t>Affiche free-problem.php avec une multiplication choisie entre les livrets de 0, 2, 5 et 7 et différents choix de réponses</w:t>
             </w:r>
           </w:p>
         </w:tc>
@@ -7198,15 +6705,7 @@
           </w:tcPr>
           <w:p>
             <w:r>
-              <w:t>Affiche free-</w:t>
-            </w:r>
-            <w:proofErr w:type="spellStart"/>
-            <w:r>
-              <w:t>result.php</w:t>
-            </w:r>
-            <w:proofErr w:type="spellEnd"/>
-            <w:r>
-              <w:t xml:space="preserve"> (juste)</w:t>
+              <w:t>Affiche free-result.php (juste)</w:t>
             </w:r>
           </w:p>
         </w:tc>
@@ -7258,15 +6757,7 @@
           </w:tcPr>
           <w:p>
             <w:r>
-              <w:t>Affiche free-</w:t>
-            </w:r>
-            <w:proofErr w:type="spellStart"/>
-            <w:r>
-              <w:t>problem.php</w:t>
-            </w:r>
-            <w:proofErr w:type="spellEnd"/>
-            <w:r>
-              <w:t xml:space="preserve"> avec une multiplication choisie entre les livrets de 0, 2, 5 et 7 et différents choix de réponses</w:t>
+              <w:t>Affiche free-problem.php avec une multiplication choisie entre les livrets de 0, 2, 5 et 7 et différents choix de réponses</w:t>
             </w:r>
           </w:p>
         </w:tc>
@@ -7294,13 +6785,8 @@
           </w:tcPr>
           <w:p>
             <w:r>
-              <w:t xml:space="preserve">Affiche </w:t>
-            </w:r>
-            <w:proofErr w:type="spellStart"/>
-            <w:r>
-              <w:t>index.php</w:t>
-            </w:r>
-            <w:proofErr w:type="spellEnd"/>
+              <w:t>Affiche index.php</w:t>
+            </w:r>
           </w:p>
         </w:tc>
       </w:tr>
@@ -7396,13 +6882,8 @@
           </w:tcPr>
           <w:p>
             <w:r>
-              <w:t xml:space="preserve">Affiche </w:t>
-            </w:r>
-            <w:proofErr w:type="spellStart"/>
-            <w:r>
-              <w:t>index.php</w:t>
-            </w:r>
-            <w:proofErr w:type="spellEnd"/>
+              <w:t>Affiche index.php</w:t>
+            </w:r>
           </w:p>
         </w:tc>
       </w:tr>
@@ -7429,13 +6910,8 @@
           </w:tcPr>
           <w:p>
             <w:r>
-              <w:t xml:space="preserve">Affiche </w:t>
-            </w:r>
-            <w:proofErr w:type="spellStart"/>
-            <w:r>
-              <w:t>five.php</w:t>
-            </w:r>
-            <w:proofErr w:type="spellEnd"/>
+              <w:t>Affiche five.php</w:t>
+            </w:r>
           </w:p>
         </w:tc>
       </w:tr>
@@ -7446,7 +6922,7 @@
           </w:tcPr>
           <w:p>
             <w:r>
-              <w:t>Décoche le livret 0 et clique sur « GO ! »</w:t>
+              <w:t>clique sur « GO ! »</w:t>
             </w:r>
           </w:p>
         </w:tc>
@@ -7461,13 +6937,8 @@
             <w:tcW w:w="3020" w:type="dxa"/>
           </w:tcPr>
           <w:p>
-            <w:proofErr w:type="spellStart"/>
-            <w:r>
-              <w:t>Popup</w:t>
-            </w:r>
-            <w:proofErr w:type="spellEnd"/>
-            <w:r>
-              <w:t xml:space="preserve"> « Choisis au moins 1 livret »</w:t>
+            <w:r>
+              <w:t>Popup « Choisis au moins 1 livret »</w:t>
             </w:r>
           </w:p>
         </w:tc>
@@ -7495,15 +6966,7 @@
           </w:tcPr>
           <w:p>
             <w:r>
-              <w:t>Affiche five-</w:t>
-            </w:r>
-            <w:proofErr w:type="spellStart"/>
-            <w:r>
-              <w:t>problem.php</w:t>
-            </w:r>
-            <w:proofErr w:type="spellEnd"/>
-            <w:r>
-              <w:t xml:space="preserve"> avec une multiplication de 12 </w:t>
+              <w:t xml:space="preserve">Affiche five-problem.php avec une multiplication de 12 </w:t>
             </w:r>
           </w:p>
         </w:tc>
@@ -7531,15 +6994,7 @@
           </w:tcPr>
           <w:p>
             <w:r>
-              <w:t>Affiche five-</w:t>
-            </w:r>
-            <w:proofErr w:type="spellStart"/>
-            <w:r>
-              <w:t>result.php</w:t>
-            </w:r>
-            <w:proofErr w:type="spellEnd"/>
-            <w:r>
-              <w:t xml:space="preserve"> (compteur arrivé à 0)</w:t>
+              <w:t>Affiche five-result.php (compteur arrivé à 0)</w:t>
             </w:r>
           </w:p>
         </w:tc>
@@ -7567,13 +7022,8 @@
           </w:tcPr>
           <w:p>
             <w:r>
-              <w:t xml:space="preserve">Affiche </w:t>
-            </w:r>
-            <w:proofErr w:type="spellStart"/>
-            <w:r>
-              <w:t>index.php</w:t>
-            </w:r>
-            <w:proofErr w:type="spellEnd"/>
+              <w:t>Affiche index.php</w:t>
+            </w:r>
           </w:p>
         </w:tc>
       </w:tr>
@@ -7606,11 +7056,7 @@
           </w:tcPr>
           <w:p>
             <w:r>
-              <w:t xml:space="preserve">Affiche </w:t>
-            </w:r>
-            <w:proofErr w:type="spellStart"/>
-            <w:r>
-              <w:t>f</w:t>
+              <w:t>Affiche f</w:t>
             </w:r>
             <w:r>
               <w:t>ive</w:t>
@@ -7618,7 +7064,6 @@
             <w:r>
               <w:t>.php</w:t>
             </w:r>
-            <w:proofErr w:type="spellEnd"/>
           </w:p>
         </w:tc>
       </w:tr>
@@ -7651,15 +7096,7 @@
               <w:t>ive</w:t>
             </w:r>
             <w:r>
-              <w:t>-</w:t>
-            </w:r>
-            <w:proofErr w:type="spellStart"/>
-            <w:r>
-              <w:t>problem.php</w:t>
-            </w:r>
-            <w:proofErr w:type="spellEnd"/>
-            <w:r>
-              <w:t xml:space="preserve"> avec une multiplication </w:t>
+              <w:t xml:space="preserve">-problem.php avec une multiplication </w:t>
             </w:r>
             <w:r>
               <w:lastRenderedPageBreak/>
@@ -7698,15 +7135,7 @@
               <w:t>Affiche f</w:t>
             </w:r>
             <w:r>
-              <w:t>ive-</w:t>
-            </w:r>
-            <w:proofErr w:type="spellStart"/>
-            <w:r>
-              <w:t>result.php</w:t>
-            </w:r>
-            <w:proofErr w:type="spellEnd"/>
-            <w:r>
-              <w:t xml:space="preserve"> (clique compteur</w:t>
+              <w:t>ive-result.php (clique compteur</w:t>
             </w:r>
             <w:r>
               <w:t>)</w:t>
@@ -7767,15 +7196,7 @@
               <w:t>ive</w:t>
             </w:r>
             <w:r>
-              <w:t>-</w:t>
-            </w:r>
-            <w:proofErr w:type="spellStart"/>
-            <w:r>
-              <w:t>problem.php</w:t>
-            </w:r>
-            <w:proofErr w:type="spellEnd"/>
-            <w:r>
-              <w:t xml:space="preserve"> avec une multiplication choisie entre les livrets de 0, 2, 5 et 7 </w:t>
+              <w:t xml:space="preserve">-problem.php avec une multiplication choisie entre les livrets de 0, 2, 5 et 7 </w:t>
             </w:r>
           </w:p>
         </w:tc>
@@ -7803,13 +7224,8 @@
           </w:tcPr>
           <w:p>
             <w:r>
-              <w:t xml:space="preserve">Affiche </w:t>
-            </w:r>
-            <w:proofErr w:type="spellStart"/>
-            <w:r>
-              <w:t>index.php</w:t>
-            </w:r>
-            <w:proofErr w:type="spellEnd"/>
+              <w:t>Affiche index.php</w:t>
+            </w:r>
           </w:p>
         </w:tc>
       </w:tr>
@@ -7912,15 +7328,7 @@
           </w:tcPr>
           <w:p>
             <w:r>
-              <w:t xml:space="preserve">Affiche </w:t>
-            </w:r>
-            <w:proofErr w:type="spellStart"/>
-            <w:r>
-              <w:t>index.php</w:t>
-            </w:r>
-            <w:proofErr w:type="spellEnd"/>
-            <w:r>
-              <w:t xml:space="preserve"> et rafraichit directement la page</w:t>
+              <w:t>Affiche index.php et rafraichit directement la page</w:t>
             </w:r>
           </w:p>
         </w:tc>
@@ -7968,13 +7376,8 @@
           </w:tcPr>
           <w:p>
             <w:r>
-              <w:t xml:space="preserve">Affiche </w:t>
-            </w:r>
-            <w:proofErr w:type="spellStart"/>
-            <w:r>
-              <w:t>index.php</w:t>
-            </w:r>
-            <w:proofErr w:type="spellEnd"/>
+              <w:t>Affiche index.php</w:t>
+            </w:r>
           </w:p>
         </w:tc>
       </w:tr>
@@ -8005,23 +7408,7 @@
           </w:tcPr>
           <w:p>
             <w:r>
-              <w:t xml:space="preserve">Affiche </w:t>
-            </w:r>
-            <w:proofErr w:type="spellStart"/>
-            <w:r>
-              <w:t>stats.php</w:t>
-            </w:r>
-            <w:proofErr w:type="spellEnd"/>
-            <w:r>
-              <w:t xml:space="preserve"> avec seulement le message « Tu n’as aucune </w:t>
-            </w:r>
-            <w:proofErr w:type="spellStart"/>
-            <w:r>
-              <w:t>stats</w:t>
-            </w:r>
-            <w:proofErr w:type="spellEnd"/>
-            <w:r>
-              <w:t xml:space="preserve"> pour le moment, vas faire quelques parties ! »</w:t>
+              <w:t>Affiche stats.php avec seulement le message « Tu n’as aucune stats pour le moment, vas faire quelques parties ! »</w:t>
             </w:r>
           </w:p>
         </w:tc>
@@ -8049,13 +7436,8 @@
           </w:tcPr>
           <w:p>
             <w:r>
-              <w:t xml:space="preserve">Affiche </w:t>
-            </w:r>
-            <w:proofErr w:type="spellStart"/>
-            <w:r>
-              <w:t>index.php</w:t>
-            </w:r>
-            <w:proofErr w:type="spellEnd"/>
+              <w:t>Affiche index.php</w:t>
+            </w:r>
           </w:p>
         </w:tc>
       </w:tr>
@@ -8106,23 +7488,7 @@
           </w:tcPr>
           <w:p>
             <w:r>
-              <w:t xml:space="preserve">Affiche </w:t>
-            </w:r>
-            <w:proofErr w:type="spellStart"/>
-            <w:r>
-              <w:t>stats.php</w:t>
-            </w:r>
-            <w:proofErr w:type="spellEnd"/>
-            <w:r>
-              <w:t xml:space="preserve"> avec les </w:t>
-            </w:r>
-            <w:proofErr w:type="spellStart"/>
-            <w:r>
-              <w:t>stats</w:t>
-            </w:r>
-            <w:proofErr w:type="spellEnd"/>
-            <w:r>
-              <w:t xml:space="preserve"> correspondantes à ses résultats</w:t>
+              <w:t>Affiche stats.php avec les stats correspondantes à ses résultats</w:t>
             </w:r>
           </w:p>
         </w:tc>
@@ -8150,13 +7516,8 @@
           </w:tcPr>
           <w:p>
             <w:r>
-              <w:t xml:space="preserve">Affiche </w:t>
-            </w:r>
-            <w:proofErr w:type="spellStart"/>
-            <w:r>
-              <w:t>index.php</w:t>
-            </w:r>
-            <w:proofErr w:type="spellEnd"/>
+              <w:t>Affiche index.php</w:t>
+            </w:r>
           </w:p>
         </w:tc>
       </w:tr>
@@ -8423,28 +7784,42 @@
           <w:highlight w:val="yellow"/>
         </w:rPr>
       </w:pPr>
-      <w:proofErr w:type="spellStart"/>
-      <w:proofErr w:type="gramStart"/>
       <w:r>
         <w:rPr>
           <w:highlight w:val="yellow"/>
         </w:rPr>
-        <w:t>mwb</w:t>
-      </w:r>
-      <w:proofErr w:type="spellEnd"/>
-      <w:proofErr w:type="gramEnd"/>
+        <w:t>mwb ou diagramme de classe</w:t>
+      </w:r>
+    </w:p>
+    <w:p>
       <w:r>
         <w:rPr>
           <w:highlight w:val="yellow"/>
         </w:rPr>
-        <w:t xml:space="preserve"> ou diagramme de classe</w:t>
-      </w:r>
-    </w:p>
-    <w:p>
+        <w:t>Eché</w:t>
+      </w:r>
       <w:r>
         <w:rPr>
           <w:highlight w:val="yellow"/>
         </w:rPr>
+        <w:t>ance 3</w:t>
+      </w:r>
+    </w:p>
+    <w:p>
+      <w:pPr>
+        <w:pStyle w:val="Titre3"/>
+      </w:pPr>
+      <w:bookmarkStart w:id="15" w:name="_Toc71703259"/>
+      <w:bookmarkStart w:id="16" w:name="_Toc499021842"/>
+      <w:r>
+        <w:t>(Particularité 1)</w:t>
+      </w:r>
+    </w:p>
+    <w:p>
+      <w:r>
+        <w:rPr>
+          <w:highlight w:val="yellow"/>
+        </w:rPr>
         <w:t>Eché</w:t>
       </w:r>
       <w:r>
@@ -8454,14 +7829,13 @@
         <w:t>ance 3</w:t>
       </w:r>
     </w:p>
+    <w:p/>
     <w:p>
       <w:pPr>
         <w:pStyle w:val="Titre3"/>
       </w:pPr>
-      <w:bookmarkStart w:id="16" w:name="_Toc71703259"/>
-      <w:bookmarkStart w:id="17" w:name="_Toc499021842"/>
-      <w:r>
-        <w:t>(Particularité 1)</w:t>
+      <w:r>
+        <w:t>(Particularité 2)</w:t>
       </w:r>
     </w:p>
     <w:p>
@@ -8475,35 +7849,12 @@
         <w:rPr>
           <w:highlight w:val="yellow"/>
         </w:rPr>
-        <w:t>ance 3</w:t>
+        <w:t>ance 4</w:t>
       </w:r>
     </w:p>
     <w:p/>
     <w:p>
       <w:pPr>
-        <w:pStyle w:val="Titre3"/>
-      </w:pPr>
-      <w:r>
-        <w:t>(Particularité 2)</w:t>
-      </w:r>
-    </w:p>
-    <w:p>
-      <w:r>
-        <w:rPr>
-          <w:highlight w:val="yellow"/>
-        </w:rPr>
-        <w:t>Eché</w:t>
-      </w:r>
-      <w:r>
-        <w:rPr>
-          <w:highlight w:val="yellow"/>
-        </w:rPr>
-        <w:t>ance 4</w:t>
-      </w:r>
-    </w:p>
-    <w:p/>
-    <w:p>
-      <w:pPr>
         <w:pStyle w:val="Titre1"/>
         <w:tabs>
           <w:tab w:val="num" w:pos="360"/>
@@ -8512,36 +7863,36 @@
       <w:r>
         <w:t>R</w:t>
       </w:r>
+      <w:bookmarkEnd w:id="15"/>
+      <w:r>
+        <w:t>éalisation</w:t>
+      </w:r>
       <w:bookmarkEnd w:id="16"/>
-      <w:r>
-        <w:t>éalisation</w:t>
-      </w:r>
+    </w:p>
+    <w:p>
+      <w:pPr>
+        <w:pStyle w:val="Titre2"/>
+        <w:rPr>
+          <w:i w:val="0"/>
+          <w:iCs/>
+        </w:rPr>
+      </w:pPr>
+      <w:bookmarkStart w:id="17" w:name="_Toc25553317"/>
+      <w:bookmarkStart w:id="18" w:name="_Toc71691022"/>
+      <w:bookmarkStart w:id="19" w:name="_Toc499021843"/>
+      <w:r>
+        <w:rPr>
+          <w:i w:val="0"/>
+          <w:iCs/>
+        </w:rPr>
+        <w:t>Dossier de réalisation</w:t>
+      </w:r>
+      <w:bookmarkStart w:id="20" w:name="_Toc25553318"/>
       <w:bookmarkEnd w:id="17"/>
-    </w:p>
-    <w:p>
-      <w:pPr>
-        <w:pStyle w:val="Titre2"/>
-        <w:rPr>
-          <w:i w:val="0"/>
-          <w:iCs/>
-        </w:rPr>
-      </w:pPr>
-      <w:bookmarkStart w:id="18" w:name="_Toc25553317"/>
-      <w:bookmarkStart w:id="19" w:name="_Toc71691022"/>
-      <w:bookmarkStart w:id="20" w:name="_Toc499021843"/>
-      <w:r>
-        <w:rPr>
-          <w:i w:val="0"/>
-          <w:iCs/>
-        </w:rPr>
-        <w:t>Dossier de réalisation</w:t>
-      </w:r>
-      <w:bookmarkStart w:id="21" w:name="_Toc25553318"/>
       <w:bookmarkEnd w:id="18"/>
       <w:bookmarkEnd w:id="19"/>
-      <w:bookmarkEnd w:id="20"/>
-    </w:p>
-    <w:bookmarkEnd w:id="21"/>
+    </w:p>
+    <w:bookmarkEnd w:id="20"/>
     <w:p>
       <w:pPr>
         <w:ind w:firstLine="360"/>
@@ -8592,21 +7943,12 @@
           <w:iCs/>
         </w:rPr>
       </w:pPr>
-      <w:proofErr w:type="gramStart"/>
-      <w:r>
-        <w:rPr>
-          <w:i/>
-          <w:iCs/>
-        </w:rPr>
-        <w:t>les</w:t>
-      </w:r>
-      <w:proofErr w:type="gramEnd"/>
-      <w:r>
-        <w:rPr>
-          <w:i/>
-          <w:iCs/>
-        </w:rPr>
-        <w:t xml:space="preserve"> répertoires où le logiciel est installé</w:t>
+      <w:r>
+        <w:rPr>
+          <w:i/>
+          <w:iCs/>
+        </w:rPr>
+        <w:t>les répertoires où le logiciel est installé</w:t>
       </w:r>
     </w:p>
     <w:p>
@@ -8625,21 +7967,12 @@
           <w:iCs/>
         </w:rPr>
       </w:pPr>
-      <w:proofErr w:type="gramStart"/>
-      <w:r>
-        <w:rPr>
-          <w:i/>
-          <w:iCs/>
-        </w:rPr>
-        <w:t>la</w:t>
-      </w:r>
-      <w:proofErr w:type="gramEnd"/>
-      <w:r>
-        <w:rPr>
-          <w:i/>
-          <w:iCs/>
-        </w:rPr>
-        <w:t xml:space="preserve"> liste de tous les fichiers et une rapide description de leur contenu (des noms qui parlent !)</w:t>
+      <w:r>
+        <w:rPr>
+          <w:i/>
+          <w:iCs/>
+        </w:rPr>
+        <w:t>la liste de tous les fichiers et une rapide description de leur contenu (des noms qui parlent !)</w:t>
       </w:r>
     </w:p>
     <w:p>
@@ -8658,21 +7991,12 @@
           <w:iCs/>
         </w:rPr>
       </w:pPr>
-      <w:proofErr w:type="gramStart"/>
-      <w:r>
-        <w:rPr>
-          <w:i/>
-          <w:iCs/>
-        </w:rPr>
-        <w:t>les</w:t>
-      </w:r>
-      <w:proofErr w:type="gramEnd"/>
-      <w:r>
-        <w:rPr>
-          <w:i/>
-          <w:iCs/>
-        </w:rPr>
-        <w:t xml:space="preserve"> versions des systèmes d'exploitation et des outils logiciels</w:t>
+      <w:r>
+        <w:rPr>
+          <w:i/>
+          <w:iCs/>
+        </w:rPr>
+        <w:t>les versions des systèmes d'exploitation et des outils logiciels</w:t>
       </w:r>
     </w:p>
     <w:p>
@@ -8691,21 +8015,12 @@
           <w:iCs/>
         </w:rPr>
       </w:pPr>
-      <w:proofErr w:type="gramStart"/>
-      <w:r>
-        <w:rPr>
-          <w:i/>
-          <w:iCs/>
-        </w:rPr>
-        <w:t>la</w:t>
-      </w:r>
-      <w:proofErr w:type="gramEnd"/>
-      <w:r>
-        <w:rPr>
-          <w:i/>
-          <w:iCs/>
-        </w:rPr>
-        <w:t xml:space="preserve"> description exacte du matériel</w:t>
+      <w:r>
+        <w:rPr>
+          <w:i/>
+          <w:iCs/>
+        </w:rPr>
+        <w:t>la description exacte du matériel</w:t>
       </w:r>
     </w:p>
     <w:p>
@@ -8724,21 +8039,12 @@
           <w:iCs/>
         </w:rPr>
       </w:pPr>
-      <w:proofErr w:type="gramStart"/>
-      <w:r>
-        <w:rPr>
-          <w:i/>
-          <w:iCs/>
-        </w:rPr>
-        <w:t>le</w:t>
-      </w:r>
-      <w:proofErr w:type="gramEnd"/>
-      <w:r>
-        <w:rPr>
-          <w:i/>
-          <w:iCs/>
-        </w:rPr>
-        <w:t xml:space="preserve"> numé</w:t>
+      <w:r>
+        <w:rPr>
+          <w:i/>
+          <w:iCs/>
+        </w:rPr>
+        <w:t>le numé</w:t>
       </w:r>
       <w:r>
         <w:rPr>
@@ -8772,21 +8078,12 @@
           <w:u w:val="single"/>
         </w:rPr>
       </w:pPr>
-      <w:proofErr w:type="gramStart"/>
-      <w:r>
-        <w:rPr>
-          <w:i/>
-          <w:iCs/>
-        </w:rPr>
-        <w:t>programmation</w:t>
-      </w:r>
-      <w:proofErr w:type="gramEnd"/>
-      <w:r>
-        <w:rPr>
-          <w:i/>
-          <w:iCs/>
-        </w:rPr>
-        <w:t xml:space="preserve"> et scripts: librairies externes, dictionnaire des données, reconstruction du logiciel</w:t>
+      <w:r>
+        <w:rPr>
+          <w:i/>
+          <w:iCs/>
+        </w:rPr>
+        <w:t>programmation et scripts: librairies externes, dictionnaire des données, reconstruction du logiciel</w:t>
       </w:r>
       <w:r>
         <w:rPr>
@@ -8932,9 +8229,9 @@
           <w:iCs/>
         </w:rPr>
       </w:pPr>
-      <w:bookmarkStart w:id="22" w:name="_Toc25553321"/>
-      <w:bookmarkStart w:id="23" w:name="_Toc71691025"/>
-      <w:bookmarkStart w:id="24" w:name="_Toc499021844"/>
+      <w:bookmarkStart w:id="21" w:name="_Toc25553321"/>
+      <w:bookmarkStart w:id="22" w:name="_Toc71691025"/>
+      <w:bookmarkStart w:id="23" w:name="_Toc499021844"/>
       <w:r>
         <w:rPr>
           <w:i w:val="0"/>
@@ -8942,16 +8239,16 @@
         </w:rPr>
         <w:t>Description des test</w:t>
       </w:r>
+      <w:bookmarkEnd w:id="21"/>
+      <w:r>
+        <w:rPr>
+          <w:i w:val="0"/>
+          <w:iCs/>
+        </w:rPr>
+        <w:t>s effectués</w:t>
+      </w:r>
       <w:bookmarkEnd w:id="22"/>
-      <w:r>
-        <w:rPr>
-          <w:i w:val="0"/>
-          <w:iCs/>
-        </w:rPr>
-        <w:t>s effectués</w:t>
-      </w:r>
       <w:bookmarkEnd w:id="23"/>
-      <w:bookmarkEnd w:id="24"/>
     </w:p>
     <w:p>
       <w:pPr>
@@ -8974,16 +8271,8 @@
         <w:rPr>
           <w:i/>
         </w:rPr>
-        <w:t xml:space="preserve">Pour chaque partie testée de votre projet, il faut </w:t>
-      </w:r>
-      <w:proofErr w:type="gramStart"/>
-      <w:r>
-        <w:rPr>
-          <w:i/>
-        </w:rPr>
-        <w:t>décrire:</w:t>
-      </w:r>
-      <w:proofErr w:type="gramEnd"/>
+        <w:t>Pour chaque partie testée de votre projet, il faut décrire:</w:t>
+      </w:r>
     </w:p>
     <w:p>
       <w:pPr>
@@ -9005,19 +8294,11 @@
           <w:i/>
         </w:rPr>
       </w:pPr>
-      <w:proofErr w:type="gramStart"/>
-      <w:r>
-        <w:rPr>
-          <w:i/>
-        </w:rPr>
-        <w:t>les</w:t>
-      </w:r>
-      <w:proofErr w:type="gramEnd"/>
-      <w:r>
-        <w:rPr>
-          <w:i/>
-        </w:rPr>
-        <w:t xml:space="preserve"> conditions exactes de chaque test</w:t>
+      <w:r>
+        <w:rPr>
+          <w:i/>
+        </w:rPr>
+        <w:t>les conditions exactes de chaque test</w:t>
       </w:r>
     </w:p>
     <w:p>
@@ -9030,19 +8311,11 @@
           <w:i/>
         </w:rPr>
       </w:pPr>
-      <w:proofErr w:type="gramStart"/>
-      <w:r>
-        <w:rPr>
-          <w:i/>
-        </w:rPr>
-        <w:t>les</w:t>
-      </w:r>
-      <w:proofErr w:type="gramEnd"/>
-      <w:r>
-        <w:rPr>
-          <w:i/>
-        </w:rPr>
-        <w:t xml:space="preserve"> preuves de test (papier ou fichier)</w:t>
+      <w:r>
+        <w:rPr>
+          <w:i/>
+        </w:rPr>
+        <w:t>les preuves de test (papier ou fichier)</w:t>
       </w:r>
     </w:p>
     <w:p>
@@ -9055,19 +8328,11 @@
           <w:i/>
         </w:rPr>
       </w:pPr>
-      <w:proofErr w:type="gramStart"/>
-      <w:r>
-        <w:rPr>
-          <w:i/>
-        </w:rPr>
-        <w:t>tests</w:t>
-      </w:r>
-      <w:proofErr w:type="gramEnd"/>
-      <w:r>
-        <w:rPr>
-          <w:i/>
-        </w:rPr>
-        <w:t xml:space="preserve"> sans preuve: fournir au moins une description </w:t>
+      <w:r>
+        <w:rPr>
+          <w:i/>
+        </w:rPr>
+        <w:t xml:space="preserve">tests sans preuve: fournir au moins une description </w:t>
       </w:r>
     </w:p>
     <w:p>
@@ -9259,34 +8524,60 @@
                 <w:highlight w:val="yellow"/>
               </w:rPr>
             </w:pPr>
-            <w:proofErr w:type="spellStart"/>
             <w:r>
               <w:rPr>
                 <w:i/>
                 <w:highlight w:val="yellow"/>
               </w:rPr>
-              <w:t>Dév</w:t>
-            </w:r>
-            <w:proofErr w:type="spellEnd"/>
+              <w:t xml:space="preserve">Dév </w:t>
+            </w:r>
             <w:r>
               <w:rPr>
                 <w:i/>
                 <w:highlight w:val="yellow"/>
               </w:rPr>
-              <w:t xml:space="preserve"> </w:t>
+              <w:sym w:font="Wingdings" w:char="F0E0"/>
             </w:r>
             <w:r>
               <w:rPr>
                 <w:i/>
                 <w:highlight w:val="yellow"/>
               </w:rPr>
-              <w:sym w:font="Wingdings" w:char="F0E0"/>
-            </w:r>
-            <w:r>
+              <w:t xml:space="preserve"> OK</w:t>
+            </w:r>
+          </w:p>
+        </w:tc>
+        <w:tc>
+          <w:tcPr>
+            <w:tcW w:w="1579" w:type="dxa"/>
+            <w:shd w:val="clear" w:color="auto" w:fill="92D050"/>
+          </w:tcPr>
+          <w:p>
+            <w:pPr>
               <w:rPr>
                 <w:i/>
                 <w:highlight w:val="yellow"/>
               </w:rPr>
+            </w:pPr>
+            <w:r>
+              <w:rPr>
+                <w:i/>
+                <w:highlight w:val="yellow"/>
+              </w:rPr>
+              <w:t xml:space="preserve">CdP </w:t>
+            </w:r>
+            <w:r>
+              <w:rPr>
+                <w:i/>
+                <w:highlight w:val="yellow"/>
+              </w:rPr>
+              <w:sym w:font="Wingdings" w:char="F0E0"/>
+            </w:r>
+            <w:r>
+              <w:rPr>
+                <w:i/>
+                <w:highlight w:val="yellow"/>
+              </w:rPr>
               <w:t xml:space="preserve"> OK</w:t>
             </w:r>
           </w:p>
@@ -9303,85 +8594,89 @@
                 <w:highlight w:val="yellow"/>
               </w:rPr>
             </w:pPr>
-            <w:proofErr w:type="spellStart"/>
             <w:r>
               <w:rPr>
                 <w:i/>
                 <w:highlight w:val="yellow"/>
               </w:rPr>
-              <w:t>CdP</w:t>
-            </w:r>
-            <w:proofErr w:type="spellEnd"/>
+              <w:t xml:space="preserve">CdP </w:t>
+            </w:r>
             <w:r>
               <w:rPr>
                 <w:i/>
                 <w:highlight w:val="yellow"/>
               </w:rPr>
-              <w:t xml:space="preserve"> </w:t>
+              <w:sym w:font="Wingdings" w:char="F0E0"/>
             </w:r>
             <w:r>
               <w:rPr>
                 <w:i/>
                 <w:highlight w:val="yellow"/>
               </w:rPr>
-              <w:sym w:font="Wingdings" w:char="F0E0"/>
-            </w:r>
-            <w:r>
+              <w:t xml:space="preserve"> OK</w:t>
+            </w:r>
+          </w:p>
+        </w:tc>
+        <w:tc>
+          <w:tcPr>
+            <w:tcW w:w="1579" w:type="dxa"/>
+            <w:shd w:val="clear" w:color="auto" w:fill="92D050"/>
+          </w:tcPr>
+          <w:p>
+            <w:pPr>
               <w:rPr>
                 <w:i/>
                 <w:highlight w:val="yellow"/>
               </w:rPr>
-              <w:t xml:space="preserve"> OK</w:t>
-            </w:r>
-          </w:p>
-        </w:tc>
-        <w:tc>
-          <w:tcPr>
-            <w:tcW w:w="1579" w:type="dxa"/>
-            <w:shd w:val="clear" w:color="auto" w:fill="92D050"/>
-          </w:tcPr>
-          <w:p>
-            <w:pPr>
+            </w:pPr>
+            <w:r>
               <w:rPr>
                 <w:i/>
                 <w:highlight w:val="yellow"/>
               </w:rPr>
-            </w:pPr>
-            <w:proofErr w:type="spellStart"/>
+              <w:t xml:space="preserve">Dév </w:t>
+            </w:r>
             <w:r>
               <w:rPr>
                 <w:i/>
                 <w:highlight w:val="yellow"/>
               </w:rPr>
-              <w:t>CdP</w:t>
-            </w:r>
-            <w:proofErr w:type="spellEnd"/>
+              <w:sym w:font="Wingdings" w:char="F0E0"/>
+            </w:r>
             <w:r>
               <w:rPr>
                 <w:i/>
                 <w:highlight w:val="yellow"/>
               </w:rPr>
-              <w:t xml:space="preserve"> </w:t>
-            </w:r>
-            <w:r>
+              <w:t xml:space="preserve"> OK</w:t>
+            </w:r>
+          </w:p>
+        </w:tc>
+      </w:tr>
+      <w:tr>
+        <w:tc>
+          <w:tcPr>
+            <w:tcW w:w="2265" w:type="dxa"/>
+          </w:tcPr>
+          <w:p>
+            <w:pPr>
               <w:rPr>
                 <w:i/>
                 <w:highlight w:val="yellow"/>
               </w:rPr>
-              <w:sym w:font="Wingdings" w:char="F0E0"/>
-            </w:r>
+            </w:pPr>
             <w:r>
               <w:rPr>
                 <w:i/>
                 <w:highlight w:val="yellow"/>
               </w:rPr>
-              <w:t xml:space="preserve"> OK</w:t>
-            </w:r>
-          </w:p>
-        </w:tc>
-        <w:tc>
-          <w:tcPr>
-            <w:tcW w:w="1579" w:type="dxa"/>
+              <w:t>1.4 Modifier utilisateur</w:t>
+            </w:r>
+          </w:p>
+        </w:tc>
+        <w:tc>
+          <w:tcPr>
+            <w:tcW w:w="1538" w:type="dxa"/>
             <w:shd w:val="clear" w:color="auto" w:fill="92D050"/>
           </w:tcPr>
           <w:p>
@@ -9391,43 +8686,41 @@
                 <w:highlight w:val="yellow"/>
               </w:rPr>
             </w:pPr>
-            <w:proofErr w:type="spellStart"/>
             <w:r>
               <w:rPr>
                 <w:i/>
                 <w:highlight w:val="yellow"/>
               </w:rPr>
-              <w:t>Dév</w:t>
-            </w:r>
-            <w:proofErr w:type="spellEnd"/>
+              <w:t xml:space="preserve">Dév </w:t>
+            </w:r>
             <w:r>
               <w:rPr>
                 <w:i/>
                 <w:highlight w:val="yellow"/>
               </w:rPr>
-              <w:t xml:space="preserve"> </w:t>
+              <w:sym w:font="Wingdings" w:char="F0E0"/>
             </w:r>
             <w:r>
               <w:rPr>
                 <w:i/>
                 <w:highlight w:val="yellow"/>
               </w:rPr>
-              <w:sym w:font="Wingdings" w:char="F0E0"/>
-            </w:r>
-            <w:r>
+              <w:t xml:space="preserve"> OK</w:t>
+            </w:r>
+          </w:p>
+          <w:p>
+            <w:pPr>
               <w:rPr>
                 <w:i/>
                 <w:highlight w:val="yellow"/>
               </w:rPr>
-              <w:t xml:space="preserve"> OK</w:t>
-            </w:r>
-          </w:p>
-        </w:tc>
-      </w:tr>
-      <w:tr>
-        <w:tc>
-          <w:tcPr>
-            <w:tcW w:w="2265" w:type="dxa"/>
+            </w:pPr>
+          </w:p>
+        </w:tc>
+        <w:tc>
+          <w:tcPr>
+            <w:tcW w:w="1579" w:type="dxa"/>
+            <w:shd w:val="clear" w:color="auto" w:fill="ED7D31" w:themeFill="accent2"/>
           </w:tcPr>
           <w:p>
             <w:pPr>
@@ -9441,89 +8734,7 @@
                 <w:i/>
                 <w:highlight w:val="yellow"/>
               </w:rPr>
-              <w:t>1.4 Modifier utilisateur</w:t>
-            </w:r>
-          </w:p>
-        </w:tc>
-        <w:tc>
-          <w:tcPr>
-            <w:tcW w:w="1538" w:type="dxa"/>
-            <w:shd w:val="clear" w:color="auto" w:fill="92D050"/>
-          </w:tcPr>
-          <w:p>
-            <w:pPr>
-              <w:rPr>
-                <w:i/>
-                <w:highlight w:val="yellow"/>
-              </w:rPr>
-            </w:pPr>
-            <w:proofErr w:type="spellStart"/>
-            <w:r>
-              <w:rPr>
-                <w:i/>
-                <w:highlight w:val="yellow"/>
-              </w:rPr>
-              <w:t>Dév</w:t>
-            </w:r>
-            <w:proofErr w:type="spellEnd"/>
-            <w:r>
-              <w:rPr>
-                <w:i/>
-                <w:highlight w:val="yellow"/>
-              </w:rPr>
-              <w:t xml:space="preserve"> </w:t>
-            </w:r>
-            <w:r>
-              <w:rPr>
-                <w:i/>
-                <w:highlight w:val="yellow"/>
-              </w:rPr>
-              <w:sym w:font="Wingdings" w:char="F0E0"/>
-            </w:r>
-            <w:r>
-              <w:rPr>
-                <w:i/>
-                <w:highlight w:val="yellow"/>
-              </w:rPr>
-              <w:t xml:space="preserve"> OK</w:t>
-            </w:r>
-          </w:p>
-          <w:p>
-            <w:pPr>
-              <w:rPr>
-                <w:i/>
-                <w:highlight w:val="yellow"/>
-              </w:rPr>
-            </w:pPr>
-          </w:p>
-        </w:tc>
-        <w:tc>
-          <w:tcPr>
-            <w:tcW w:w="1579" w:type="dxa"/>
-            <w:shd w:val="clear" w:color="auto" w:fill="ED7D31" w:themeFill="accent2"/>
-          </w:tcPr>
-          <w:p>
-            <w:pPr>
-              <w:rPr>
-                <w:i/>
-                <w:highlight w:val="yellow"/>
-              </w:rPr>
-            </w:pPr>
-            <w:proofErr w:type="spellStart"/>
-            <w:r>
-              <w:rPr>
-                <w:i/>
-                <w:highlight w:val="yellow"/>
-              </w:rPr>
-              <w:t>CdP</w:t>
-            </w:r>
-            <w:proofErr w:type="spellEnd"/>
-            <w:r>
-              <w:rPr>
-                <w:i/>
-                <w:highlight w:val="yellow"/>
-              </w:rPr>
-              <w:t xml:space="preserve"> </w:t>
+              <w:t xml:space="preserve">CdP </w:t>
             </w:r>
             <w:r>
               <w:rPr>
@@ -9556,21 +8767,12 @@
                 <w:highlight w:val="yellow"/>
               </w:rPr>
             </w:pPr>
-            <w:proofErr w:type="spellStart"/>
             <w:r>
               <w:rPr>
                 <w:i/>
                 <w:highlight w:val="yellow"/>
               </w:rPr>
-              <w:t>CdP</w:t>
-            </w:r>
-            <w:proofErr w:type="spellEnd"/>
-            <w:r>
-              <w:rPr>
-                <w:i/>
-                <w:highlight w:val="yellow"/>
-              </w:rPr>
-              <w:t xml:space="preserve"> </w:t>
+              <w:t xml:space="preserve">CdP </w:t>
             </w:r>
             <w:r>
               <w:rPr>
@@ -9603,34 +8805,166 @@
                 <w:highlight w:val="yellow"/>
               </w:rPr>
             </w:pPr>
-            <w:proofErr w:type="spellStart"/>
             <w:r>
               <w:rPr>
                 <w:i/>
                 <w:highlight w:val="yellow"/>
               </w:rPr>
-              <w:t>Dév</w:t>
-            </w:r>
-            <w:proofErr w:type="spellEnd"/>
+              <w:t xml:space="preserve">Dév </w:t>
+            </w:r>
             <w:r>
               <w:rPr>
                 <w:i/>
                 <w:highlight w:val="yellow"/>
               </w:rPr>
-              <w:t xml:space="preserve"> </w:t>
+              <w:sym w:font="Wingdings" w:char="F0E0"/>
             </w:r>
             <w:r>
               <w:rPr>
                 <w:i/>
                 <w:highlight w:val="yellow"/>
               </w:rPr>
-              <w:sym w:font="Wingdings" w:char="F0E0"/>
-            </w:r>
-            <w:r>
+              <w:t xml:space="preserve"> OK</w:t>
+            </w:r>
+          </w:p>
+        </w:tc>
+      </w:tr>
+      <w:tr>
+        <w:tc>
+          <w:tcPr>
+            <w:tcW w:w="2265" w:type="dxa"/>
+          </w:tcPr>
+          <w:p>
+            <w:pPr>
               <w:rPr>
                 <w:i/>
                 <w:highlight w:val="yellow"/>
               </w:rPr>
+            </w:pPr>
+            <w:r>
+              <w:rPr>
+                <w:i/>
+                <w:highlight w:val="yellow"/>
+              </w:rPr>
+              <w:lastRenderedPageBreak/>
+              <w:t>1.5 Suppression utilisateur</w:t>
+            </w:r>
+          </w:p>
+        </w:tc>
+        <w:tc>
+          <w:tcPr>
+            <w:tcW w:w="1538" w:type="dxa"/>
+            <w:shd w:val="clear" w:color="auto" w:fill="ED7D31" w:themeFill="accent2"/>
+          </w:tcPr>
+          <w:p>
+            <w:pPr>
+              <w:rPr>
+                <w:i/>
+                <w:highlight w:val="yellow"/>
+              </w:rPr>
+            </w:pPr>
+            <w:r>
+              <w:rPr>
+                <w:i/>
+                <w:highlight w:val="yellow"/>
+              </w:rPr>
+              <w:t xml:space="preserve">Dév </w:t>
+            </w:r>
+            <w:r>
+              <w:rPr>
+                <w:i/>
+                <w:highlight w:val="yellow"/>
+              </w:rPr>
+              <w:sym w:font="Wingdings" w:char="F0E0"/>
+            </w:r>
+            <w:r>
+              <w:rPr>
+                <w:i/>
+                <w:highlight w:val="yellow"/>
+              </w:rPr>
+              <w:t xml:space="preserve"> KO</w:t>
+            </w:r>
+          </w:p>
+        </w:tc>
+        <w:tc>
+          <w:tcPr>
+            <w:tcW w:w="1579" w:type="dxa"/>
+          </w:tcPr>
+          <w:p>
+            <w:pPr>
+              <w:rPr>
+                <w:i/>
+                <w:highlight w:val="yellow"/>
+              </w:rPr>
+            </w:pPr>
+          </w:p>
+        </w:tc>
+        <w:tc>
+          <w:tcPr>
+            <w:tcW w:w="1579" w:type="dxa"/>
+            <w:shd w:val="clear" w:color="auto" w:fill="92D050"/>
+          </w:tcPr>
+          <w:p>
+            <w:pPr>
+              <w:rPr>
+                <w:i/>
+                <w:highlight w:val="yellow"/>
+              </w:rPr>
+            </w:pPr>
+            <w:r>
+              <w:rPr>
+                <w:i/>
+                <w:highlight w:val="yellow"/>
+              </w:rPr>
+              <w:t xml:space="preserve">CdP </w:t>
+            </w:r>
+            <w:r>
+              <w:rPr>
+                <w:i/>
+                <w:highlight w:val="yellow"/>
+              </w:rPr>
+              <w:sym w:font="Wingdings" w:char="F0E0"/>
+            </w:r>
+            <w:r>
+              <w:rPr>
+                <w:i/>
+                <w:highlight w:val="yellow"/>
+              </w:rPr>
+              <w:t xml:space="preserve"> OK</w:t>
+            </w:r>
+          </w:p>
+        </w:tc>
+        <w:tc>
+          <w:tcPr>
+            <w:tcW w:w="1579" w:type="dxa"/>
+            <w:shd w:val="clear" w:color="auto" w:fill="92D050"/>
+          </w:tcPr>
+          <w:p>
+            <w:pPr>
+              <w:rPr>
+                <w:i/>
+                <w:highlight w:val="yellow"/>
+              </w:rPr>
+            </w:pPr>
+            <w:r>
+              <w:rPr>
+                <w:i/>
+                <w:highlight w:val="yellow"/>
+              </w:rPr>
+              <w:t xml:space="preserve">Dév </w:t>
+            </w:r>
+            <w:r>
+              <w:rPr>
+                <w:i/>
+                <w:highlight w:val="yellow"/>
+              </w:rPr>
+              <w:sym w:font="Wingdings" w:char="F0E0"/>
+            </w:r>
+            <w:r>
+              <w:rPr>
+                <w:i/>
+                <w:highlight w:val="yellow"/>
+              </w:rPr>
               <w:t xml:space="preserve"> OK</w:t>
             </w:r>
           </w:p>
@@ -9653,15 +8987,13 @@
                 <w:i/>
                 <w:highlight w:val="yellow"/>
               </w:rPr>
-              <w:lastRenderedPageBreak/>
-              <w:t>1.5 Suppression utilisateur</w:t>
+              <w:t>2.1 Démarrage simulation</w:t>
             </w:r>
           </w:p>
         </w:tc>
         <w:tc>
           <w:tcPr>
             <w:tcW w:w="1538" w:type="dxa"/>
-            <w:shd w:val="clear" w:color="auto" w:fill="ED7D31" w:themeFill="accent2"/>
           </w:tcPr>
           <w:p>
             <w:pPr>
@@ -9670,49 +9002,54 @@
                 <w:highlight w:val="yellow"/>
               </w:rPr>
             </w:pPr>
-            <w:proofErr w:type="spellStart"/>
-            <w:r>
+          </w:p>
+        </w:tc>
+        <w:tc>
+          <w:tcPr>
+            <w:tcW w:w="1579" w:type="dxa"/>
+          </w:tcPr>
+          <w:p>
+            <w:pPr>
               <w:rPr>
                 <w:i/>
                 <w:highlight w:val="yellow"/>
               </w:rPr>
-              <w:t>Dév</w:t>
-            </w:r>
-            <w:proofErr w:type="spellEnd"/>
-            <w:r>
+            </w:pPr>
+          </w:p>
+        </w:tc>
+        <w:tc>
+          <w:tcPr>
+            <w:tcW w:w="1579" w:type="dxa"/>
+            <w:shd w:val="clear" w:color="auto" w:fill="92D050"/>
+          </w:tcPr>
+          <w:p>
+            <w:pPr>
               <w:rPr>
                 <w:i/>
                 <w:highlight w:val="yellow"/>
               </w:rPr>
-              <w:t xml:space="preserve"> </w:t>
-            </w:r>
+            </w:pPr>
             <w:r>
               <w:rPr>
                 <w:i/>
                 <w:highlight w:val="yellow"/>
               </w:rPr>
-              <w:sym w:font="Wingdings" w:char="F0E0"/>
+              <w:t xml:space="preserve">CdP </w:t>
             </w:r>
             <w:r>
               <w:rPr>
                 <w:i/>
                 <w:highlight w:val="yellow"/>
               </w:rPr>
-              <w:t xml:space="preserve"> KO</w:t>
-            </w:r>
-          </w:p>
-        </w:tc>
-        <w:tc>
-          <w:tcPr>
-            <w:tcW w:w="1579" w:type="dxa"/>
-          </w:tcPr>
-          <w:p>
-            <w:pPr>
+              <w:sym w:font="Wingdings" w:char="F0E0"/>
+            </w:r>
+            <w:r>
               <w:rPr>
                 <w:i/>
                 <w:highlight w:val="yellow"/>
               </w:rPr>
-            </w:pPr>
+              <w:t xml:space="preserve"> OK</w:t>
+            </w:r>
           </w:p>
         </w:tc>
         <w:tc>
@@ -9727,36 +9064,75 @@
                 <w:highlight w:val="yellow"/>
               </w:rPr>
             </w:pPr>
-            <w:proofErr w:type="spellStart"/>
             <w:r>
               <w:rPr>
                 <w:i/>
                 <w:highlight w:val="yellow"/>
               </w:rPr>
-              <w:t>CdP</w:t>
-            </w:r>
-            <w:proofErr w:type="spellEnd"/>
+              <w:t xml:space="preserve">Dév </w:t>
+            </w:r>
             <w:r>
               <w:rPr>
                 <w:i/>
                 <w:highlight w:val="yellow"/>
               </w:rPr>
-              <w:t xml:space="preserve"> </w:t>
+              <w:sym w:font="Wingdings" w:char="F0E0"/>
             </w:r>
             <w:r>
               <w:rPr>
                 <w:i/>
                 <w:highlight w:val="yellow"/>
               </w:rPr>
-              <w:sym w:font="Wingdings" w:char="F0E0"/>
-            </w:r>
-            <w:r>
+              <w:t xml:space="preserve"> OK</w:t>
+            </w:r>
+          </w:p>
+        </w:tc>
+      </w:tr>
+      <w:tr>
+        <w:tc>
+          <w:tcPr>
+            <w:tcW w:w="2265" w:type="dxa"/>
+          </w:tcPr>
+          <w:p>
+            <w:pPr>
               <w:rPr>
                 <w:i/>
                 <w:highlight w:val="yellow"/>
               </w:rPr>
-              <w:t xml:space="preserve"> OK</w:t>
-            </w:r>
+            </w:pPr>
+            <w:r>
+              <w:rPr>
+                <w:i/>
+                <w:highlight w:val="yellow"/>
+              </w:rPr>
+              <w:t>2.2 Publier les résultats</w:t>
+            </w:r>
+          </w:p>
+        </w:tc>
+        <w:tc>
+          <w:tcPr>
+            <w:tcW w:w="1538" w:type="dxa"/>
+          </w:tcPr>
+          <w:p>
+            <w:pPr>
+              <w:rPr>
+                <w:i/>
+                <w:highlight w:val="yellow"/>
+              </w:rPr>
+            </w:pPr>
+          </w:p>
+        </w:tc>
+        <w:tc>
+          <w:tcPr>
+            <w:tcW w:w="1579" w:type="dxa"/>
+          </w:tcPr>
+          <w:p>
+            <w:pPr>
+              <w:rPr>
+                <w:i/>
+                <w:highlight w:val="yellow"/>
+              </w:rPr>
+            </w:pPr>
           </w:p>
         </w:tc>
         <w:tc>
@@ -9771,305 +9147,59 @@
                 <w:highlight w:val="yellow"/>
               </w:rPr>
             </w:pPr>
-            <w:proofErr w:type="spellStart"/>
             <w:r>
               <w:rPr>
                 <w:i/>
                 <w:highlight w:val="yellow"/>
               </w:rPr>
-              <w:t>Dév</w:t>
-            </w:r>
-            <w:proofErr w:type="spellEnd"/>
+              <w:t xml:space="preserve">CdP </w:t>
+            </w:r>
             <w:r>
               <w:rPr>
                 <w:i/>
                 <w:highlight w:val="yellow"/>
               </w:rPr>
-              <w:t xml:space="preserve"> </w:t>
+              <w:sym w:font="Wingdings" w:char="F0E0"/>
             </w:r>
             <w:r>
               <w:rPr>
                 <w:i/>
                 <w:highlight w:val="yellow"/>
               </w:rPr>
-              <w:sym w:font="Wingdings" w:char="F0E0"/>
-            </w:r>
+              <w:t xml:space="preserve"> OK</w:t>
+            </w:r>
+          </w:p>
+        </w:tc>
+        <w:tc>
+          <w:tcPr>
+            <w:tcW w:w="1579" w:type="dxa"/>
+            <w:shd w:val="clear" w:color="auto" w:fill="92D050"/>
+          </w:tcPr>
+          <w:p>
+            <w:pPr>
+              <w:rPr>
+                <w:i/>
+              </w:rPr>
+            </w:pPr>
             <w:r>
               <w:rPr>
                 <w:i/>
                 <w:highlight w:val="yellow"/>
               </w:rPr>
-              <w:t xml:space="preserve"> OK</w:t>
-            </w:r>
-          </w:p>
-        </w:tc>
-      </w:tr>
-      <w:tr>
-        <w:tc>
-          <w:tcPr>
-            <w:tcW w:w="2265" w:type="dxa"/>
-          </w:tcPr>
-          <w:p>
-            <w:pPr>
+              <w:t xml:space="preserve">Dév </w:t>
+            </w:r>
+            <w:r>
               <w:rPr>
                 <w:i/>
                 <w:highlight w:val="yellow"/>
               </w:rPr>
-            </w:pPr>
+              <w:sym w:font="Wingdings" w:char="F0E0"/>
+            </w:r>
             <w:r>
               <w:rPr>
                 <w:i/>
                 <w:highlight w:val="yellow"/>
               </w:rPr>
-              <w:t>2.1 Démarrage simulation</w:t>
-            </w:r>
-          </w:p>
-        </w:tc>
-        <w:tc>
-          <w:tcPr>
-            <w:tcW w:w="1538" w:type="dxa"/>
-          </w:tcPr>
-          <w:p>
-            <w:pPr>
-              <w:rPr>
-                <w:i/>
-                <w:highlight w:val="yellow"/>
-              </w:rPr>
-            </w:pPr>
-          </w:p>
-        </w:tc>
-        <w:tc>
-          <w:tcPr>
-            <w:tcW w:w="1579" w:type="dxa"/>
-          </w:tcPr>
-          <w:p>
-            <w:pPr>
-              <w:rPr>
-                <w:i/>
-                <w:highlight w:val="yellow"/>
-              </w:rPr>
-            </w:pPr>
-          </w:p>
-        </w:tc>
-        <w:tc>
-          <w:tcPr>
-            <w:tcW w:w="1579" w:type="dxa"/>
-            <w:shd w:val="clear" w:color="auto" w:fill="92D050"/>
-          </w:tcPr>
-          <w:p>
-            <w:pPr>
-              <w:rPr>
-                <w:i/>
-                <w:highlight w:val="yellow"/>
-              </w:rPr>
-            </w:pPr>
-            <w:proofErr w:type="spellStart"/>
-            <w:r>
-              <w:rPr>
-                <w:i/>
-                <w:highlight w:val="yellow"/>
-              </w:rPr>
-              <w:t>CdP</w:t>
-            </w:r>
-            <w:proofErr w:type="spellEnd"/>
-            <w:r>
-              <w:rPr>
-                <w:i/>
-                <w:highlight w:val="yellow"/>
-              </w:rPr>
-              <w:t xml:space="preserve"> </w:t>
-            </w:r>
-            <w:r>
-              <w:rPr>
-                <w:i/>
-                <w:highlight w:val="yellow"/>
-              </w:rPr>
-              <w:sym w:font="Wingdings" w:char="F0E0"/>
-            </w:r>
-            <w:r>
-              <w:rPr>
-                <w:i/>
-                <w:highlight w:val="yellow"/>
-              </w:rPr>
-              <w:t xml:space="preserve"> OK</w:t>
-            </w:r>
-          </w:p>
-        </w:tc>
-        <w:tc>
-          <w:tcPr>
-            <w:tcW w:w="1579" w:type="dxa"/>
-            <w:shd w:val="clear" w:color="auto" w:fill="92D050"/>
-          </w:tcPr>
-          <w:p>
-            <w:pPr>
-              <w:rPr>
-                <w:i/>
-                <w:highlight w:val="yellow"/>
-              </w:rPr>
-            </w:pPr>
-            <w:proofErr w:type="spellStart"/>
-            <w:r>
-              <w:rPr>
-                <w:i/>
-                <w:highlight w:val="yellow"/>
-              </w:rPr>
-              <w:t>Dév</w:t>
-            </w:r>
-            <w:proofErr w:type="spellEnd"/>
-            <w:r>
-              <w:rPr>
-                <w:i/>
-                <w:highlight w:val="yellow"/>
-              </w:rPr>
-              <w:t xml:space="preserve"> </w:t>
-            </w:r>
-            <w:r>
-              <w:rPr>
-                <w:i/>
-                <w:highlight w:val="yellow"/>
-              </w:rPr>
-              <w:sym w:font="Wingdings" w:char="F0E0"/>
-            </w:r>
-            <w:r>
-              <w:rPr>
-                <w:i/>
-                <w:highlight w:val="yellow"/>
-              </w:rPr>
-              <w:t xml:space="preserve"> OK</w:t>
-            </w:r>
-          </w:p>
-        </w:tc>
-      </w:tr>
-      <w:tr>
-        <w:tc>
-          <w:tcPr>
-            <w:tcW w:w="2265" w:type="dxa"/>
-          </w:tcPr>
-          <w:p>
-            <w:pPr>
-              <w:rPr>
-                <w:i/>
-                <w:highlight w:val="yellow"/>
-              </w:rPr>
-            </w:pPr>
-            <w:r>
-              <w:rPr>
-                <w:i/>
-                <w:highlight w:val="yellow"/>
-              </w:rPr>
-              <w:t>2.2 Publier les résultats</w:t>
-            </w:r>
-          </w:p>
-        </w:tc>
-        <w:tc>
-          <w:tcPr>
-            <w:tcW w:w="1538" w:type="dxa"/>
-          </w:tcPr>
-          <w:p>
-            <w:pPr>
-              <w:rPr>
-                <w:i/>
-                <w:highlight w:val="yellow"/>
-              </w:rPr>
-            </w:pPr>
-          </w:p>
-        </w:tc>
-        <w:tc>
-          <w:tcPr>
-            <w:tcW w:w="1579" w:type="dxa"/>
-          </w:tcPr>
-          <w:p>
-            <w:pPr>
-              <w:rPr>
-                <w:i/>
-                <w:highlight w:val="yellow"/>
-              </w:rPr>
-            </w:pPr>
-          </w:p>
-        </w:tc>
-        <w:tc>
-          <w:tcPr>
-            <w:tcW w:w="1579" w:type="dxa"/>
-            <w:shd w:val="clear" w:color="auto" w:fill="92D050"/>
-          </w:tcPr>
-          <w:p>
-            <w:pPr>
-              <w:rPr>
-                <w:i/>
-                <w:highlight w:val="yellow"/>
-              </w:rPr>
-            </w:pPr>
-            <w:proofErr w:type="spellStart"/>
-            <w:r>
-              <w:rPr>
-                <w:i/>
-                <w:highlight w:val="yellow"/>
-              </w:rPr>
-              <w:t>CdP</w:t>
-            </w:r>
-            <w:proofErr w:type="spellEnd"/>
-            <w:r>
-              <w:rPr>
-                <w:i/>
-                <w:highlight w:val="yellow"/>
-              </w:rPr>
-              <w:t xml:space="preserve"> </w:t>
-            </w:r>
-            <w:r>
-              <w:rPr>
-                <w:i/>
-                <w:highlight w:val="yellow"/>
-              </w:rPr>
-              <w:sym w:font="Wingdings" w:char="F0E0"/>
-            </w:r>
-            <w:r>
-              <w:rPr>
-                <w:i/>
-                <w:highlight w:val="yellow"/>
-              </w:rPr>
-              <w:t xml:space="preserve"> OK</w:t>
-            </w:r>
-          </w:p>
-        </w:tc>
-        <w:tc>
-          <w:tcPr>
-            <w:tcW w:w="1579" w:type="dxa"/>
-            <w:shd w:val="clear" w:color="auto" w:fill="92D050"/>
-          </w:tcPr>
-          <w:p>
-            <w:pPr>
-              <w:rPr>
-                <w:i/>
-              </w:rPr>
-            </w:pPr>
-            <w:proofErr w:type="spellStart"/>
-            <w:r>
-              <w:rPr>
-                <w:i/>
-                <w:highlight w:val="yellow"/>
-              </w:rPr>
-              <w:t>Dév</w:t>
-            </w:r>
-            <w:proofErr w:type="spellEnd"/>
-            <w:r>
-              <w:rPr>
-                <w:i/>
-                <w:highlight w:val="yellow"/>
-              </w:rPr>
-              <w:t xml:space="preserve"> </w:t>
-            </w:r>
-            <w:r>
-              <w:rPr>
-                <w:i/>
-                <w:highlight w:val="yellow"/>
-              </w:rPr>
-              <w:sym w:font="Wingdings" w:char="F0E0"/>
-            </w:r>
-            <w:r>
-              <w:rPr>
-                <w:i/>
-                <w:highlight w:val="yellow"/>
-              </w:rPr>
               <w:t xml:space="preserve"> OK</w:t>
             </w:r>
           </w:p>
@@ -10077,9 +9207,9 @@
       </w:tr>
     </w:tbl>
     <w:p>
-      <w:bookmarkStart w:id="25" w:name="_Toc25553322"/>
-      <w:bookmarkStart w:id="26" w:name="_Toc71691026"/>
-      <w:bookmarkStart w:id="27" w:name="_Toc499021845"/>
+      <w:bookmarkStart w:id="24" w:name="_Toc25553322"/>
+      <w:bookmarkStart w:id="25" w:name="_Toc71691026"/>
+      <w:bookmarkStart w:id="26" w:name="_Toc499021845"/>
       <w:r>
         <w:rPr>
           <w:highlight w:val="yellow"/>
@@ -10123,21 +9253,21 @@
         </w:rPr>
         <w:t xml:space="preserve">Erreurs </w:t>
       </w:r>
+      <w:bookmarkEnd w:id="24"/>
+      <w:r>
+        <w:rPr>
+          <w:i w:val="0"/>
+          <w:iCs/>
+        </w:rPr>
+        <w:t>restantes</w:t>
+      </w:r>
       <w:bookmarkEnd w:id="25"/>
+      <w:bookmarkEnd w:id="26"/>
       <w:r>
         <w:rPr>
           <w:i w:val="0"/>
           <w:iCs/>
         </w:rPr>
-        <w:t>restantes</w:t>
-      </w:r>
-      <w:bookmarkEnd w:id="26"/>
-      <w:bookmarkEnd w:id="27"/>
-      <w:r>
-        <w:rPr>
-          <w:i w:val="0"/>
-          <w:iCs/>
-        </w:rPr>
         <w:t xml:space="preserve">  </w:t>
       </w:r>
     </w:p>
@@ -10148,7 +9278,7 @@
           <w:i/>
         </w:rPr>
       </w:pPr>
-      <w:bookmarkStart w:id="28" w:name="_Toc25553323"/>
+      <w:bookmarkStart w:id="27" w:name="_Toc25553323"/>
     </w:p>
     <w:p>
       <w:pPr>
@@ -10161,21 +9291,7 @@
         <w:rPr>
           <w:i/>
         </w:rPr>
-        <w:t xml:space="preserve">S'il reste encore des </w:t>
-      </w:r>
-      <w:proofErr w:type="gramStart"/>
-      <w:r>
-        <w:rPr>
-          <w:i/>
-        </w:rPr>
-        <w:t>erreurs:</w:t>
-      </w:r>
-      <w:proofErr w:type="gramEnd"/>
-      <w:r>
-        <w:rPr>
-          <w:i/>
-        </w:rPr>
-        <w:t xml:space="preserve"> </w:t>
+        <w:t xml:space="preserve">S'il reste encore des erreurs: </w:t>
       </w:r>
     </w:p>
     <w:p>
@@ -10219,7 +9335,7 @@
         </w:rPr>
         <w:t>Conséquences sur l'utilisation du produit</w:t>
       </w:r>
-      <w:bookmarkEnd w:id="28"/>
+      <w:bookmarkEnd w:id="27"/>
     </w:p>
     <w:p>
       <w:pPr>
@@ -10278,9 +9394,9 @@
           <w:iCs/>
         </w:rPr>
       </w:pPr>
-      <w:bookmarkStart w:id="29" w:name="_Toc25553326"/>
-      <w:bookmarkStart w:id="30" w:name="_Toc71691029"/>
-      <w:bookmarkStart w:id="31" w:name="_Toc499021846"/>
+      <w:bookmarkStart w:id="28" w:name="_Toc25553326"/>
+      <w:bookmarkStart w:id="29" w:name="_Toc71691029"/>
+      <w:bookmarkStart w:id="30" w:name="_Toc499021846"/>
       <w:r>
         <w:rPr>
           <w:i w:val="0"/>
@@ -10288,16 +9404,16 @@
         </w:rPr>
         <w:t>Liste des documents</w:t>
       </w:r>
+      <w:bookmarkEnd w:id="28"/>
+      <w:r>
+        <w:rPr>
+          <w:i w:val="0"/>
+          <w:iCs/>
+        </w:rPr>
+        <w:t xml:space="preserve"> fournis</w:t>
+      </w:r>
       <w:bookmarkEnd w:id="29"/>
-      <w:r>
-        <w:rPr>
-          <w:i w:val="0"/>
-          <w:iCs/>
-        </w:rPr>
-        <w:t xml:space="preserve"> fournis</w:t>
-      </w:r>
       <w:bookmarkEnd w:id="30"/>
-      <w:bookmarkEnd w:id="31"/>
     </w:p>
     <w:p>
       <w:pPr>
@@ -10351,21 +9467,12 @@
           <w:i/>
         </w:rPr>
       </w:pPr>
-      <w:proofErr w:type="gramStart"/>
       <w:r>
         <w:rPr>
           <w:rFonts w:cs="Arial"/>
           <w:i/>
         </w:rPr>
-        <w:t>le</w:t>
-      </w:r>
-      <w:proofErr w:type="gramEnd"/>
-      <w:r>
-        <w:rPr>
-          <w:rFonts w:cs="Arial"/>
-          <w:i/>
-        </w:rPr>
-        <w:t xml:space="preserve"> rapport de projet</w:t>
+        <w:t>le rapport de projet</w:t>
       </w:r>
     </w:p>
     <w:p>
@@ -10379,21 +9486,12 @@
           <w:i/>
         </w:rPr>
       </w:pPr>
-      <w:proofErr w:type="gramStart"/>
       <w:r>
         <w:rPr>
           <w:rFonts w:cs="Arial"/>
           <w:i/>
         </w:rPr>
-        <w:t>le</w:t>
-      </w:r>
-      <w:proofErr w:type="gramEnd"/>
-      <w:r>
-        <w:rPr>
-          <w:rFonts w:cs="Arial"/>
-          <w:i/>
-        </w:rPr>
-        <w:t xml:space="preserve"> manuel d'Installation (en annexe)</w:t>
+        <w:t>le manuel d'Installation (en annexe)</w:t>
       </w:r>
     </w:p>
     <w:p>
@@ -10407,21 +9505,12 @@
           <w:i/>
         </w:rPr>
       </w:pPr>
-      <w:proofErr w:type="gramStart"/>
       <w:r>
         <w:rPr>
           <w:rFonts w:cs="Arial"/>
           <w:i/>
         </w:rPr>
-        <w:t>le</w:t>
-      </w:r>
-      <w:proofErr w:type="gramEnd"/>
-      <w:r>
-        <w:rPr>
-          <w:rFonts w:cs="Arial"/>
-          <w:i/>
-        </w:rPr>
-        <w:t xml:space="preserve"> manuel d'Utilisation avec des exemples graphiques (en annexe)</w:t>
+        <w:t>le manuel d'Utilisation avec des exemples graphiques (en annexe)</w:t>
       </w:r>
     </w:p>
     <w:p>
@@ -10435,21 +9524,12 @@
           <w:i/>
         </w:rPr>
       </w:pPr>
-      <w:proofErr w:type="gramStart"/>
       <w:r>
         <w:rPr>
           <w:rFonts w:cs="Arial"/>
           <w:i/>
         </w:rPr>
-        <w:t>autres</w:t>
-      </w:r>
-      <w:proofErr w:type="gramEnd"/>
-      <w:r>
-        <w:rPr>
-          <w:rFonts w:cs="Arial"/>
-          <w:i/>
-        </w:rPr>
-        <w:t>…</w:t>
+        <w:t>autres…</w:t>
       </w:r>
     </w:p>
     <w:p>
@@ -10494,18 +9574,18 @@
           <w:tab w:val="num" w:pos="360"/>
         </w:tabs>
       </w:pPr>
-      <w:bookmarkStart w:id="32" w:name="_Toc25553328"/>
-      <w:bookmarkStart w:id="33" w:name="_Toc71703263"/>
-      <w:bookmarkStart w:id="34" w:name="_Toc499021847"/>
+      <w:bookmarkStart w:id="31" w:name="_Toc25553328"/>
+      <w:bookmarkStart w:id="32" w:name="_Toc71703263"/>
+      <w:bookmarkStart w:id="33" w:name="_Toc499021847"/>
       <w:r>
         <w:t>C</w:t>
       </w:r>
+      <w:bookmarkEnd w:id="31"/>
       <w:bookmarkEnd w:id="32"/>
+      <w:r>
+        <w:t>onclusions</w:t>
+      </w:r>
       <w:bookmarkEnd w:id="33"/>
-      <w:r>
-        <w:t>onclusions</w:t>
-      </w:r>
-      <w:bookmarkEnd w:id="34"/>
     </w:p>
     <w:p>
       <w:pPr>
@@ -10533,18 +9613,8 @@
           <w:i/>
           <w:sz w:val="24"/>
         </w:rPr>
-        <w:t xml:space="preserve">Développez en tous cas les points </w:t>
-      </w:r>
-      <w:proofErr w:type="gramStart"/>
-      <w:r>
-        <w:rPr>
-          <w:rFonts w:ascii="Arial" w:hAnsi="Arial" w:cs="Arial"/>
-          <w:i/>
-          <w:sz w:val="24"/>
-        </w:rPr>
-        <w:t>suivants:</w:t>
-      </w:r>
-      <w:proofErr w:type="gramEnd"/>
+        <w:t>Développez en tous cas les points suivants:</w:t>
+      </w:r>
     </w:p>
     <w:p>
       <w:pPr>
@@ -10679,14 +9749,33 @@
           <w:tab w:val="num" w:pos="360"/>
         </w:tabs>
       </w:pPr>
-      <w:bookmarkStart w:id="35" w:name="_Toc71703264"/>
-      <w:bookmarkStart w:id="36" w:name="_Toc499021848"/>
+      <w:bookmarkStart w:id="34" w:name="_Toc71703264"/>
+      <w:bookmarkStart w:id="35" w:name="_Toc499021848"/>
       <w:r>
         <w:t>A</w:t>
       </w:r>
+      <w:bookmarkEnd w:id="34"/>
+      <w:r>
+        <w:t>nnexes</w:t>
+      </w:r>
       <w:bookmarkEnd w:id="35"/>
-      <w:r>
-        <w:t>nnexes</w:t>
+    </w:p>
+    <w:p/>
+    <w:p>
+      <w:pPr>
+        <w:pStyle w:val="Titre2"/>
+        <w:rPr>
+          <w:i w:val="0"/>
+          <w:iCs/>
+        </w:rPr>
+      </w:pPr>
+      <w:bookmarkStart w:id="36" w:name="_Toc499021849"/>
+      <w:r>
+        <w:rPr>
+          <w:i w:val="0"/>
+          <w:iCs/>
+        </w:rPr>
+        <w:t>Résumé du rapport du TPI / version succincte de la documentation</w:t>
       </w:r>
       <w:bookmarkEnd w:id="36"/>
     </w:p>
@@ -10699,36 +9788,17 @@
           <w:iCs/>
         </w:rPr>
       </w:pPr>
-      <w:bookmarkStart w:id="37" w:name="_Toc499021849"/>
+      <w:bookmarkStart w:id="37" w:name="_Toc71703265"/>
+      <w:bookmarkStart w:id="38" w:name="_Toc499021850"/>
       <w:r>
         <w:rPr>
           <w:i w:val="0"/>
           <w:iCs/>
         </w:rPr>
-        <w:t>Résumé du rapport du TPI / version succincte de la documentation</w:t>
+        <w:t>Sources – Bibliographie</w:t>
       </w:r>
       <w:bookmarkEnd w:id="37"/>
-    </w:p>
-    <w:p/>
-    <w:p>
-      <w:pPr>
-        <w:pStyle w:val="Titre2"/>
-        <w:rPr>
-          <w:i w:val="0"/>
-          <w:iCs/>
-        </w:rPr>
-      </w:pPr>
-      <w:bookmarkStart w:id="38" w:name="_Toc71703265"/>
-      <w:bookmarkStart w:id="39" w:name="_Toc499021850"/>
-      <w:r>
-        <w:rPr>
-          <w:i w:val="0"/>
-          <w:iCs/>
-        </w:rPr>
-        <w:t>Sources – Bibliographie</w:t>
-      </w:r>
       <w:bookmarkEnd w:id="38"/>
-      <w:bookmarkEnd w:id="39"/>
     </w:p>
     <w:p>
       <w:pPr>
@@ -10846,35 +9916,7 @@
         <w:rPr>
           <w:iCs/>
         </w:rPr>
-        <w:t xml:space="preserve">Vérification de </w:t>
-      </w:r>
-      <w:proofErr w:type="spellStart"/>
-      <w:r>
-        <w:rPr>
-          <w:iCs/>
-        </w:rPr>
-        <w:t>checkbox</w:t>
-      </w:r>
-      <w:proofErr w:type="spellEnd"/>
-      <w:r>
-        <w:rPr>
-          <w:iCs/>
-        </w:rPr>
-        <w:t xml:space="preserve"> </w:t>
-      </w:r>
-      <w:proofErr w:type="spellStart"/>
-      <w:r>
-        <w:rPr>
-          <w:iCs/>
-        </w:rPr>
-        <w:t>checked</w:t>
-      </w:r>
-      <w:proofErr w:type="spellEnd"/>
-      <w:r>
-        <w:rPr>
-          <w:iCs/>
-        </w:rPr>
-        <w:t xml:space="preserve"> ou non</w:t>
+        <w:t>Vérification de checkbox checked ou non</w:t>
       </w:r>
     </w:p>
     <w:p>
@@ -10906,16 +9948,8 @@
         <w:rPr>
           <w:iCs/>
         </w:rPr>
-        <w:t xml:space="preserve">Valeur aléatoire de </w:t>
-      </w:r>
-      <w:proofErr w:type="spellStart"/>
-      <w:r>
-        <w:rPr>
-          <w:iCs/>
-        </w:rPr>
-        <w:t>array</w:t>
-      </w:r>
-      <w:proofErr w:type="spellEnd"/>
+        <w:t>Valeur aléatoire de array</w:t>
+      </w:r>
     </w:p>
     <w:p>
       <w:pPr>
@@ -10949,16 +9983,8 @@
         <w:rPr>
           <w:iCs/>
         </w:rPr>
-        <w:t xml:space="preserve">Post </w:t>
-      </w:r>
-      <w:proofErr w:type="spellStart"/>
-      <w:r>
-        <w:rPr>
-          <w:iCs/>
-        </w:rPr>
-        <w:t>array</w:t>
-      </w:r>
-      <w:proofErr w:type="spellEnd"/>
+        <w:t>Post array</w:t>
+      </w:r>
     </w:p>
     <w:p>
       <w:pPr>
@@ -11030,21 +10056,7 @@
         <w:rPr>
           <w:iCs/>
         </w:rPr>
-        <w:t xml:space="preserve">Documentation de </w:t>
-      </w:r>
-      <w:proofErr w:type="gramStart"/>
-      <w:r>
-        <w:rPr>
-          <w:iCs/>
-        </w:rPr>
-        <w:t>time(</w:t>
-      </w:r>
-      <w:proofErr w:type="gramEnd"/>
-      <w:r>
-        <w:rPr>
-          <w:iCs/>
-        </w:rPr>
-        <w:t>)</w:t>
+        <w:t>Documentation de time()</w:t>
       </w:r>
     </w:p>
     <w:p>
@@ -11096,21 +10108,7 @@
         <w:rPr>
           <w:i/>
         </w:rPr>
-        <w:t xml:space="preserve"> (Titre, auteur, date), des sites Internet (URL) consultés, des articles (Revue, date, titre, </w:t>
-      </w:r>
-      <w:proofErr w:type="gramStart"/>
-      <w:r>
-        <w:rPr>
-          <w:i/>
-        </w:rPr>
-        <w:t>auteur)…</w:t>
-      </w:r>
-      <w:proofErr w:type="gramEnd"/>
-      <w:r>
-        <w:rPr>
-          <w:i/>
-        </w:rPr>
-        <w:t xml:space="preserve"> Et de toutes les aides externes (noms)   </w:t>
+        <w:t xml:space="preserve"> (Titre, auteur, date), des sites Internet (URL) consultés, des articles (Revue, date, titre, auteur)… Et de toutes les aides externes (noms)   </w:t>
       </w:r>
     </w:p>
     <w:p>
@@ -11121,9 +10119,9 @@
           <w:iCs/>
         </w:rPr>
       </w:pPr>
-      <w:bookmarkStart w:id="40" w:name="_Toc25553330"/>
-      <w:bookmarkStart w:id="41" w:name="_Toc71703266"/>
-      <w:bookmarkStart w:id="42" w:name="_Toc499021851"/>
+      <w:bookmarkStart w:id="39" w:name="_Toc25553330"/>
+      <w:bookmarkStart w:id="40" w:name="_Toc71703266"/>
+      <w:bookmarkStart w:id="41" w:name="_Toc499021851"/>
       <w:r>
         <w:rPr>
           <w:i w:val="0"/>
@@ -11131,9 +10129,9 @@
         </w:rPr>
         <w:t xml:space="preserve">Journal de </w:t>
       </w:r>
+      <w:bookmarkEnd w:id="39"/>
       <w:bookmarkEnd w:id="40"/>
       <w:bookmarkEnd w:id="41"/>
-      <w:bookmarkEnd w:id="42"/>
       <w:r>
         <w:rPr>
           <w:i w:val="0"/>
@@ -11238,28 +10236,12 @@
           </w:tcPr>
           <w:p>
             <w:r>
-              <w:t xml:space="preserve">Passage de toutes les pages html en </w:t>
-            </w:r>
-            <w:proofErr w:type="spellStart"/>
-            <w:r>
-              <w:t>php</w:t>
-            </w:r>
-            <w:proofErr w:type="spellEnd"/>
-            <w:r>
-              <w:t xml:space="preserve"> dans le but d’utiliser des sessions pour garder les données pour les statistiques</w:t>
-            </w:r>
-          </w:p>
-          <w:p>
-            <w:r>
-              <w:t xml:space="preserve">Discussion avec chef de projet : Les sessions ne sont pas forcément la meilleure idée étant donné qu’à chaque fois que </w:t>
-            </w:r>
-            <w:proofErr w:type="spellStart"/>
-            <w:r>
-              <w:t>l’app</w:t>
-            </w:r>
-            <w:proofErr w:type="spellEnd"/>
-            <w:r>
-              <w:t xml:space="preserve"> sera fermée, la session l’est aussi.</w:t>
+              <w:t>Passage de toutes les pages html en php dans le but d’utiliser des sessions pour garder les données pour les statistiques</w:t>
+            </w:r>
+          </w:p>
+          <w:p>
+            <w:r>
+              <w:t>Discussion avec chef de projet : Les sessions ne sont pas forcément la meilleure idée étant donné qu’à chaque fois que l’app sera fermée, la session l’est aussi.</w:t>
             </w:r>
           </w:p>
           <w:p>
@@ -11267,6 +10249,109 @@
               <w:t>Utilisation de cookies à la place</w:t>
             </w:r>
           </w:p>
+        </w:tc>
+      </w:tr>
+      <w:tr>
+        <w:tc>
+          <w:tcPr>
+            <w:tcW w:w="820" w:type="dxa"/>
+          </w:tcPr>
+          <w:p>
+            <w:r>
+              <w:t>22.05.18</w:t>
+            </w:r>
+          </w:p>
+        </w:tc>
+        <w:tc>
+          <w:tcPr>
+            <w:tcW w:w="8273" w:type="dxa"/>
+          </w:tcPr>
+          <w:p>
+            <w:r>
+              <w:t>Démo du mode libre et entretient avec le chef de projet</w:t>
+            </w:r>
+          </w:p>
+          <w:p>
+            <w:r>
+              <w:t xml:space="preserve">Résumé de l’entretient : </w:t>
+            </w:r>
+          </w:p>
+          <w:p>
+            <w:pPr>
+              <w:pStyle w:val="Paragraphedeliste"/>
+              <w:numPr>
+                <w:ilvl w:val="0"/>
+                <w:numId w:val="15"/>
+              </w:numPr>
+            </w:pPr>
+            <w:r>
+              <w:t>Je dois aller voir Mr. Benzonana pour discuter de mon MCD et pour revoir mon MCD.</w:t>
+            </w:r>
+          </w:p>
+          <w:p>
+            <w:pPr>
+              <w:pStyle w:val="Paragraphedeliste"/>
+              <w:numPr>
+                <w:ilvl w:val="0"/>
+                <w:numId w:val="15"/>
+              </w:numPr>
+            </w:pPr>
+            <w:r>
+              <w:lastRenderedPageBreak/>
+              <w:t>Je dois voir réfléchir au fait qu’il me faudrait peut-être plus qu’un CSV (ou non)</w:t>
+            </w:r>
+          </w:p>
+          <w:p>
+            <w:pPr>
+              <w:pStyle w:val="Paragraphedeliste"/>
+              <w:numPr>
+                <w:ilvl w:val="0"/>
+                <w:numId w:val="15"/>
+              </w:numPr>
+            </w:pPr>
+            <w:r>
+              <w:t>Je dois créer des maquettes pour montrer le « responsive » du site</w:t>
+            </w:r>
+          </w:p>
+          <w:p>
+            <w:pPr>
+              <w:pStyle w:val="Paragraphedeliste"/>
+              <w:numPr>
+                <w:ilvl w:val="0"/>
+                <w:numId w:val="15"/>
+              </w:numPr>
+            </w:pPr>
+            <w:r>
+              <w:t>Je dois mieux découper les tâches du journal de travail</w:t>
+            </w:r>
+          </w:p>
+          <w:p>
+            <w:pPr>
+              <w:pStyle w:val="Paragraphedeliste"/>
+              <w:numPr>
+                <w:ilvl w:val="0"/>
+                <w:numId w:val="15"/>
+              </w:numPr>
+            </w:pPr>
+            <w:r>
+              <w:t>Je dois supprimer à l’avenir les commentaires de la doc pour les rendus et mettre en évidence mes changements</w:t>
+            </w:r>
+          </w:p>
+          <w:p>
+            <w:pPr>
+              <w:pStyle w:val="Paragraphedeliste"/>
+              <w:numPr>
+                <w:ilvl w:val="0"/>
+                <w:numId w:val="15"/>
+              </w:numPr>
+            </w:pPr>
+            <w:r>
+              <w:t>Je dois réimaginer mes uses/cases scénarios pour que le 0 ne soit plus coché par défaut et pareil dans mon code</w:t>
+            </w:r>
+            <w:bookmarkStart w:id="42" w:name="_GoBack"/>
+            <w:bookmarkEnd w:id="42"/>
+          </w:p>
+          <w:p/>
         </w:tc>
       </w:tr>
     </w:tbl>
@@ -11321,7 +10406,6 @@
         <w:rPr>
           <w:highlight w:val="yellow"/>
         </w:rPr>
-        <w:lastRenderedPageBreak/>
         <w:t>Eché</w:t>
       </w:r>
       <w:r>
@@ -11427,21 +10511,7 @@
         <w:rPr>
           <w:highlight w:val="yellow"/>
         </w:rPr>
-        <w:t xml:space="preserve"> (</w:t>
-      </w:r>
-      <w:proofErr w:type="spellStart"/>
-      <w:r>
-        <w:rPr>
-          <w:highlight w:val="yellow"/>
-        </w:rPr>
-        <w:t>Readme</w:t>
-      </w:r>
-      <w:proofErr w:type="spellEnd"/>
-      <w:r>
-        <w:rPr>
-          <w:highlight w:val="yellow"/>
-        </w:rPr>
-        <w:t xml:space="preserve"> dans Git</w:t>
+        <w:t xml:space="preserve"> (Readme dans Git</w:t>
       </w:r>
       <w:r>
         <w:t>)</w:t>
@@ -11651,23 +10721,7 @@
         <w:szCs w:val="16"/>
       </w:rPr>
       <w:tab/>
-      <w:t xml:space="preserve">Dernière </w:t>
-    </w:r>
-    <w:proofErr w:type="spellStart"/>
-    <w:r>
-      <w:rPr>
-        <w:sz w:val="16"/>
-        <w:szCs w:val="16"/>
-      </w:rPr>
-      <w:t>modif</w:t>
-    </w:r>
-    <w:proofErr w:type="spellEnd"/>
-    <w:r>
-      <w:rPr>
-        <w:sz w:val="16"/>
-        <w:szCs w:val="16"/>
-      </w:rPr>
-      <w:t> :</w:t>
+      <w:t>Dernière modif :</w:t>
     </w:r>
     <w:r>
       <w:rPr>
@@ -11696,7 +10750,7 @@
         <w:sz w:val="16"/>
         <w:szCs w:val="16"/>
       </w:rPr>
-      <w:t>18/05/2018</w:t>
+      <w:t>22/05/2018</w:t>
     </w:r>
     <w:r>
       <w:rPr>
@@ -11888,19 +10942,8 @@
         <w:bCs/>
         <w:szCs w:val="24"/>
       </w:rPr>
-      <w:t xml:space="preserve">Dossier de projet </w:t>
+      <w:t>Dossier de projet Multiplix</w:t>
     </w:r>
-    <w:proofErr w:type="spellStart"/>
-    <w:r>
-      <w:rPr>
-        <w:rFonts w:cs="Arial"/>
-        <w:b/>
-        <w:bCs/>
-        <w:szCs w:val="24"/>
-      </w:rPr>
-      <w:t>Multiplix</w:t>
-    </w:r>
-    <w:proofErr w:type="spellEnd"/>
     <w:r>
       <w:rPr>
         <w:rFonts w:cs="Arial"/>

</xml_diff>

<commit_message>
five-problem et five-result fonctionne
manque toujours utilisation CSV
</commit_message>
<xml_diff>
--- a/documentation/Documents de travail/TPI-Multiplix.docx
+++ b/documentation/Documents de travail/TPI-Multiplix.docx
@@ -10070,12 +10070,101 @@
           <w:iCs/>
         </w:rPr>
       </w:pPr>
-      <w:r>
-        <w:rPr>
-          <w:iCs/>
-        </w:rPr>
-        <w:t>https://secure.php.net/manual/en/function.time.php</w:t>
-      </w:r>
+      <w:hyperlink r:id="rId27" w:history="1">
+        <w:r>
+          <w:rPr>
+            <w:rStyle w:val="Lienhypertexte"/>
+            <w:iCs/>
+          </w:rPr>
+          <w:t>https://secure.php.net/manual/en/function.time.php</w:t>
+        </w:r>
+      </w:hyperlink>
+    </w:p>
+    <w:p>
+      <w:pPr>
+        <w:ind w:left="426"/>
+        <w:rPr>
+          <w:iCs/>
+        </w:rPr>
+      </w:pPr>
+      <w:r>
+        <w:rPr>
+          <w:iCs/>
+        </w:rPr>
+        <w:t>Redirection après un certain temps</w:t>
+      </w:r>
+    </w:p>
+    <w:p>
+      <w:pPr>
+        <w:pStyle w:val="Paragraphedeliste"/>
+        <w:numPr>
+          <w:ilvl w:val="0"/>
+          <w:numId w:val="15"/>
+        </w:numPr>
+        <w:rPr>
+          <w:iCs/>
+        </w:rPr>
+      </w:pPr>
+      <w:hyperlink r:id="rId28" w:history="1">
+        <w:r>
+          <w:rPr>
+            <w:rStyle w:val="Lienhypertexte"/>
+            <w:iCs/>
+          </w:rPr>
+          <w:t>https://stackoverflow.com/questions/6119451/page-redirect-after-certain-time-php</w:t>
+        </w:r>
+      </w:hyperlink>
+    </w:p>
+    <w:p>
+      <w:pPr>
+        <w:ind w:left="426"/>
+        <w:rPr>
+          <w:iCs/>
+        </w:rPr>
+      </w:pPr>
+      <w:r>
+        <w:rPr>
+          <w:iCs/>
+        </w:rPr>
+        <w:t>Timer 5 secondes dans bouton</w:t>
+      </w:r>
+    </w:p>
+    <w:p>
+      <w:pPr>
+        <w:pStyle w:val="Paragraphedeliste"/>
+        <w:numPr>
+          <w:ilvl w:val="0"/>
+          <w:numId w:val="15"/>
+        </w:numPr>
+        <w:rPr>
+          <w:iCs/>
+        </w:rPr>
+      </w:pPr>
+      <w:hyperlink r:id="rId29" w:history="1">
+        <w:r>
+          <w:rPr>
+            <w:rStyle w:val="Lienhypertexte"/>
+            <w:iCs/>
+          </w:rPr>
+          <w:t>https://www.webdeveloper.com/forum/d/154969-js-countdown-timer-on-submit-button</w:t>
+        </w:r>
+      </w:hyperlink>
+    </w:p>
+    <w:p>
+      <w:pPr>
+        <w:ind w:left="426"/>
+        <w:rPr>
+          <w:iCs/>
+        </w:rPr>
+      </w:pPr>
+    </w:p>
+    <w:p>
+      <w:pPr>
+        <w:ind w:left="426"/>
+        <w:rPr>
+          <w:iCs/>
+        </w:rPr>
+      </w:pPr>
     </w:p>
     <w:p>
       <w:pPr>
@@ -10241,6 +10330,7 @@
           </w:p>
           <w:p>
             <w:r>
+              <w:lastRenderedPageBreak/>
               <w:t>Discussion avec chef de projet : Les sessions ne sont pas forcément la meilleure idée étant donné qu’à chaque fois que l’app sera fermée, la session l’est aussi.</w:t>
             </w:r>
           </w:p>
@@ -10258,6 +10348,7 @@
           </w:tcPr>
           <w:p>
             <w:r>
+              <w:lastRenderedPageBreak/>
               <w:t>22.05.18</w:t>
             </w:r>
           </w:p>
@@ -10297,7 +10388,6 @@
               </w:numPr>
             </w:pPr>
             <w:r>
-              <w:lastRenderedPageBreak/>
               <w:t>Je dois voir réfléchir au fait qu’il me faudrait peut-être plus qu’un CSV (ou non)</w:t>
             </w:r>
           </w:p>
@@ -10348,10 +10438,32 @@
             <w:r>
               <w:t>Je dois réimaginer mes uses/cases scénarios pour que le 0 ne soit plus coché par défaut et pareil dans mon code</w:t>
             </w:r>
+          </w:p>
+          <w:p/>
+        </w:tc>
+      </w:tr>
+      <w:tr>
+        <w:tc>
+          <w:tcPr>
+            <w:tcW w:w="820" w:type="dxa"/>
+          </w:tcPr>
+          <w:p>
+            <w:r>
+              <w:t>23.05.18</w:t>
+            </w:r>
+          </w:p>
+        </w:tc>
+        <w:tc>
+          <w:tcPr>
+            <w:tcW w:w="8273" w:type="dxa"/>
+          </w:tcPr>
+          <w:p>
+            <w:r>
+              <w:t>Mise au point avec monsieur Laurent Ruchat</w:t>
+            </w:r>
             <w:bookmarkStart w:id="42" w:name="_GoBack"/>
             <w:bookmarkEnd w:id="42"/>
           </w:p>
-          <w:p/>
         </w:tc>
       </w:tr>
     </w:tbl>
@@ -10615,10 +10727,10 @@
       </w:pPr>
     </w:p>
     <w:sectPr>
-      <w:headerReference w:type="default" r:id="rId27"/>
-      <w:footerReference w:type="default" r:id="rId28"/>
-      <w:headerReference w:type="first" r:id="rId29"/>
-      <w:footerReference w:type="first" r:id="rId30"/>
+      <w:headerReference w:type="default" r:id="rId30"/>
+      <w:footerReference w:type="default" r:id="rId31"/>
+      <w:headerReference w:type="first" r:id="rId32"/>
+      <w:footerReference w:type="first" r:id="rId33"/>
       <w:pgSz w:w="11906" w:h="16838" w:code="9"/>
       <w:pgMar w:top="1418" w:right="1418" w:bottom="1418" w:left="1418" w:header="720" w:footer="720" w:gutter="0"/>
       <w:cols w:space="720"/>
@@ -10750,7 +10862,7 @@
         <w:sz w:val="16"/>
         <w:szCs w:val="16"/>
       </w:rPr>
-      <w:t>22/05/2018</w:t>
+      <w:t>23/05/2018</w:t>
     </w:r>
     <w:r>
       <w:rPr>

</xml_diff>

<commit_message>
plusieurs changements sur la doc et début de travail sur stats.php
</commit_message>
<xml_diff>
--- a/documentation/Documents de travail/TPI-Multiplix.docx
+++ b/documentation/Documents de travail/TPI-Multiplix.docx
@@ -3082,32 +3082,18 @@
     </w:p>
     <w:p>
       <w:pPr>
-        <w:rPr>
-          <w:szCs w:val="14"/>
-        </w:rPr>
-      </w:pPr>
-    </w:p>
-    <w:p>
-      <w:pPr>
         <w:pStyle w:val="Titre2"/>
         <w:rPr>
           <w:i w:val="0"/>
           <w:iCs/>
         </w:rPr>
       </w:pPr>
-      <w:r>
-        <w:rPr>
-          <w:szCs w:val="14"/>
-        </w:rPr>
-        <w:br w:type="page"/>
-      </w:r>
       <w:bookmarkStart w:id="3" w:name="_Toc499021835"/>
       <w:r>
         <w:rPr>
           <w:i w:val="0"/>
           <w:iCs/>
         </w:rPr>
-        <w:lastRenderedPageBreak/>
         <w:t>Planification</w:t>
       </w:r>
       <w:r>
@@ -3800,26 +3786,11 @@
     </w:p>
     <w:p>
       <w:pPr>
-        <w:rPr>
-          <w:i/>
-          <w:iCs/>
-          <w:szCs w:val="14"/>
-        </w:rPr>
-      </w:pPr>
-    </w:p>
-    <w:p>
-      <w:pPr>
-        <w:rPr>
-          <w:szCs w:val="14"/>
-        </w:rPr>
-      </w:pPr>
-    </w:p>
-    <w:p>
-      <w:pPr>
         <w:pStyle w:val="Titre1"/>
       </w:pPr>
       <w:bookmarkStart w:id="4" w:name="_Toc499021836"/>
       <w:r>
+        <w:lastRenderedPageBreak/>
         <w:t>Analyse</w:t>
       </w:r>
       <w:r>
@@ -3923,7 +3894,6 @@
         <w:keepLines/>
       </w:pPr>
       <w:r>
-        <w:lastRenderedPageBreak/>
         <w:t>MCD</w:t>
       </w:r>
     </w:p>
@@ -3987,13 +3957,12 @@
     <w:tbl>
       <w:tblPr>
         <w:tblStyle w:val="Grilledutableau"/>
-        <w:tblW w:w="0" w:type="auto"/>
-        <w:tblInd w:w="720" w:type="dxa"/>
+        <w:tblW w:w="9072" w:type="dxa"/>
         <w:tblLook w:val="04A0" w:firstRow="1" w:lastRow="0" w:firstColumn="1" w:lastColumn="0" w:noHBand="0" w:noVBand="1"/>
       </w:tblPr>
       <w:tblGrid>
         <w:gridCol w:w="4148"/>
-        <w:gridCol w:w="4202"/>
+        <w:gridCol w:w="4924"/>
       </w:tblGrid>
       <w:tr>
         <w:tc>
@@ -4013,6 +3982,7 @@
                 <w:ilvl w:val="0"/>
                 <w:numId w:val="0"/>
               </w:numPr>
+              <w:ind w:hanging="113"/>
               <w:rPr>
                 <w:rFonts w:ascii="Arial" w:hAnsi="Arial"/>
                 <w:sz w:val="24"/>
@@ -4060,7 +4030,7 @@
         </w:tc>
         <w:tc>
           <w:tcPr>
-            <w:tcW w:w="4202" w:type="dxa"/>
+            <w:tcW w:w="4924" w:type="dxa"/>
             <w:tcBorders>
               <w:top w:val="nil"/>
               <w:left w:val="nil"/>
@@ -4127,7 +4097,7 @@
         </w:tc>
         <w:tc>
           <w:tcPr>
-            <w:tcW w:w="4202" w:type="dxa"/>
+            <w:tcW w:w="4924" w:type="dxa"/>
           </w:tcPr>
           <w:p>
             <w:pPr>
@@ -4246,13 +4216,12 @@
     <w:tbl>
       <w:tblPr>
         <w:tblStyle w:val="Grilledutableau"/>
-        <w:tblW w:w="0" w:type="auto"/>
-        <w:tblInd w:w="720" w:type="dxa"/>
+        <w:tblW w:w="9072" w:type="dxa"/>
         <w:tblLook w:val="04A0" w:firstRow="1" w:lastRow="0" w:firstColumn="1" w:lastColumn="0" w:noHBand="0" w:noVBand="1"/>
       </w:tblPr>
       <w:tblGrid>
         <w:gridCol w:w="4148"/>
-        <w:gridCol w:w="4202"/>
+        <w:gridCol w:w="4924"/>
       </w:tblGrid>
       <w:tr>
         <w:tc>
@@ -4271,6 +4240,7 @@
                 <w:ilvl w:val="0"/>
                 <w:numId w:val="0"/>
               </w:numPr>
+              <w:ind w:hanging="113"/>
               <w:rPr>
                 <w:rFonts w:ascii="Arial" w:hAnsi="Arial"/>
                 <w:sz w:val="24"/>
@@ -4318,7 +4288,7 @@
         </w:tc>
         <w:tc>
           <w:tcPr>
-            <w:tcW w:w="4202" w:type="dxa"/>
+            <w:tcW w:w="4924" w:type="dxa"/>
             <w:tcBorders>
               <w:top w:val="nil"/>
               <w:left w:val="nil"/>
@@ -4374,7 +4344,7 @@
         </w:tc>
         <w:tc>
           <w:tcPr>
-            <w:tcW w:w="4202" w:type="dxa"/>
+            <w:tcW w:w="4924" w:type="dxa"/>
           </w:tcPr>
           <w:p>
             <w:pPr>
@@ -4434,7 +4404,7 @@
         </w:tc>
         <w:tc>
           <w:tcPr>
-            <w:tcW w:w="4202" w:type="dxa"/>
+            <w:tcW w:w="4924" w:type="dxa"/>
           </w:tcPr>
           <w:p>
             <w:pPr>
@@ -4503,7 +4473,7 @@
         </w:tc>
         <w:tc>
           <w:tcPr>
-            <w:tcW w:w="4202" w:type="dxa"/>
+            <w:tcW w:w="4924" w:type="dxa"/>
           </w:tcPr>
           <w:p>
             <w:pPr>
@@ -4555,7 +4525,7 @@
           <w:ilvl w:val="0"/>
           <w:numId w:val="0"/>
         </w:numPr>
-        <w:ind w:left="720"/>
+        <w:ind w:left="360" w:hanging="360"/>
         <w:rPr>
           <w:rFonts w:ascii="Arial" w:hAnsi="Arial"/>
           <w:sz w:val="24"/>
@@ -4570,6 +4540,7 @@
           <w:szCs w:val="14"/>
           <w:lang w:eastAsia="fr-FR"/>
         </w:rPr>
+        <w:lastRenderedPageBreak/>
         <w:t>Entité C</w:t>
       </w:r>
       <w:r>
@@ -4585,18 +4556,18 @@
     <w:tbl>
       <w:tblPr>
         <w:tblStyle w:val="Grilledutableau"/>
-        <w:tblW w:w="0" w:type="auto"/>
-        <w:tblInd w:w="720" w:type="dxa"/>
+        <w:tblW w:w="9072" w:type="dxa"/>
+        <w:tblInd w:w="-5" w:type="dxa"/>
         <w:tblLook w:val="04A0" w:firstRow="1" w:lastRow="0" w:firstColumn="1" w:lastColumn="0" w:noHBand="0" w:noVBand="1"/>
       </w:tblPr>
       <w:tblGrid>
         <w:gridCol w:w="4166"/>
-        <w:gridCol w:w="4174"/>
+        <w:gridCol w:w="4906"/>
       </w:tblGrid>
       <w:tr>
         <w:tc>
           <w:tcPr>
-            <w:tcW w:w="4530" w:type="dxa"/>
+            <w:tcW w:w="4166" w:type="dxa"/>
           </w:tcPr>
           <w:p>
             <w:pPr>
@@ -4605,6 +4576,7 @@
                 <w:ilvl w:val="0"/>
                 <w:numId w:val="0"/>
               </w:numPr>
+              <w:ind w:firstLine="12"/>
               <w:rPr>
                 <w:rFonts w:ascii="Arial" w:hAnsi="Arial"/>
                 <w:sz w:val="24"/>
@@ -4625,7 +4597,7 @@
         </w:tc>
         <w:tc>
           <w:tcPr>
-            <w:tcW w:w="4530" w:type="dxa"/>
+            <w:tcW w:w="4906" w:type="dxa"/>
           </w:tcPr>
           <w:p>
             <w:pPr>
@@ -4656,7 +4628,7 @@
       <w:tr>
         <w:tc>
           <w:tcPr>
-            <w:tcW w:w="4530" w:type="dxa"/>
+            <w:tcW w:w="4166" w:type="dxa"/>
           </w:tcPr>
           <w:p>
             <w:pPr>
@@ -4685,7 +4657,7 @@
         </w:tc>
         <w:tc>
           <w:tcPr>
-            <w:tcW w:w="4530" w:type="dxa"/>
+            <w:tcW w:w="4906" w:type="dxa"/>
           </w:tcPr>
           <w:p>
             <w:pPr>
@@ -4716,7 +4688,7 @@
       <w:tr>
         <w:tc>
           <w:tcPr>
-            <w:tcW w:w="4530" w:type="dxa"/>
+            <w:tcW w:w="4166" w:type="dxa"/>
           </w:tcPr>
           <w:p>
             <w:pPr>
@@ -4745,7 +4717,7 @@
         </w:tc>
         <w:tc>
           <w:tcPr>
-            <w:tcW w:w="4530" w:type="dxa"/>
+            <w:tcW w:w="4906" w:type="dxa"/>
           </w:tcPr>
           <w:p>
             <w:pPr>
@@ -4810,6 +4782,37 @@
       <w:bookmarkEnd w:id="6"/>
       <w:bookmarkEnd w:id="7"/>
     </w:p>
+    <w:p>
+      <w:r>
+        <w:t xml:space="preserve">Pour pouvoir effectuer ces tests, il faut que le site n’ait jamais été visité (ou que le cookie ait bien été supprimé avant de commencer) et que </w:t>
+      </w:r>
+      <w:r>
+        <w:t>le site</w:t>
+      </w:r>
+      <w:r>
+        <w:t xml:space="preserve"> soit hébergé sur un serveur APACHE (si en local, on peut utiliser WAMP).</w:t>
+      </w:r>
+    </w:p>
+    <w:p>
+      <w:r>
+        <w:t xml:space="preserve">Ces tests ne sont pas exhaustifs </w:t>
+      </w:r>
+      <w:bookmarkStart w:id="8" w:name="_GoBack"/>
+      <w:bookmarkEnd w:id="8"/>
+      <w:r>
+        <w:t>car pour tester le site, il n’est pas utile de tester chaque livret existant, seul le livret 0 et un autre chiffre sont vraiment nécessaire</w:t>
+      </w:r>
+      <w:r>
+        <w:t>s</w:t>
+      </w:r>
+      <w:r>
+        <w:t xml:space="preserve"> à tester (le livret de 0 ayant des cas bien précis étant donné la façon dont les navigateurs peuvent gérer cette valeur)</w:t>
+      </w:r>
+      <w:r>
+        <w:t>.</w:t>
+      </w:r>
+    </w:p>
+    <w:p/>
     <w:tbl>
       <w:tblPr>
         <w:tblStyle w:val="Grilledutableau"/>
@@ -4925,11 +4928,7 @@
           </w:tcPr>
           <w:p>
             <w:r>
-              <w:t xml:space="preserve">Le site affiche brièvement une erreur et s’actualise </w:t>
-            </w:r>
-            <w:r>
-              <w:lastRenderedPageBreak/>
-              <w:t>automatiquement pour recréer le cookie</w:t>
+              <w:t>Le site affiche brièvement une erreur et s’actualise automatiquement pour recréer le cookie</w:t>
             </w:r>
           </w:p>
         </w:tc>
@@ -5148,6 +5147,7 @@
           </w:tcPr>
           <w:p>
             <w:r>
+              <w:lastRenderedPageBreak/>
               <w:t>Clique sur « Retour au menu »</w:t>
             </w:r>
           </w:p>
@@ -5366,7 +5366,6 @@
           </w:tcPr>
           <w:p>
             <w:r>
-              <w:lastRenderedPageBreak/>
               <w:t>Clique sur « Retour au menu »</w:t>
             </w:r>
           </w:p>
@@ -5637,6 +5636,7 @@
           </w:p>
           <w:p>
             <w:r>
+              <w:lastRenderedPageBreak/>
               <w:t>« 1 Faux »</w:t>
             </w:r>
           </w:p>
@@ -5858,7 +5858,6 @@
           </w:tcPr>
           <w:p>
             <w:r>
-              <w:lastRenderedPageBreak/>
               <w:t>Clique sur « Mode 5 secondes »</w:t>
             </w:r>
           </w:p>
@@ -6128,6 +6127,7 @@
           </w:tcPr>
           <w:p>
             <w:r>
+              <w:lastRenderedPageBreak/>
               <w:t>Clique sur le bouton</w:t>
             </w:r>
             <w:r>
@@ -6250,7 +6250,6 @@
           </w:p>
           <w:p>
             <w:r>
-              <w:lastRenderedPageBreak/>
               <w:t>Et « </w:t>
             </w:r>
             <w:r>
@@ -6405,6 +6404,7 @@
           </w:tcPr>
           <w:p>
             <w:r>
+              <w:lastRenderedPageBreak/>
               <w:t xml:space="preserve">Clique sur « J’ai </w:t>
             </w:r>
             <w:r>
@@ -6643,7 +6643,6 @@
           <w:iCs/>
           <w:szCs w:val="14"/>
         </w:rPr>
-        <w:lastRenderedPageBreak/>
         <w:t>l</w:t>
       </w:r>
       <w:r>
@@ -6828,15 +6827,9 @@
     <w:p>
       <w:r>
         <w:rPr>
-          <w:highlight w:val="yellow"/>
-        </w:rPr>
-        <w:t>Eché</w:t>
-      </w:r>
-      <w:r>
-        <w:rPr>
-          <w:highlight w:val="yellow"/>
-        </w:rPr>
-        <w:t>ance 3</w:t>
+          <w:highlight w:val="cyan"/>
+        </w:rPr>
+        <w:t>Echéance 3</w:t>
       </w:r>
     </w:p>
     <w:p>
@@ -6863,9 +6856,9 @@
           <w:iCs/>
         </w:rPr>
       </w:pPr>
-      <w:bookmarkStart w:id="8" w:name="_Toc25553310"/>
-      <w:bookmarkStart w:id="9" w:name="_Toc71691015"/>
-      <w:bookmarkStart w:id="10" w:name="_Toc499021839"/>
+      <w:bookmarkStart w:id="9" w:name="_Toc25553310"/>
+      <w:bookmarkStart w:id="10" w:name="_Toc71691015"/>
+      <w:bookmarkStart w:id="11" w:name="_Toc499021839"/>
       <w:r>
         <w:rPr>
           <w:rFonts w:cs="Arial"/>
@@ -6878,9 +6871,137 @@
         </w:rPr>
         <w:t>isques techniques</w:t>
       </w:r>
-      <w:bookmarkEnd w:id="8"/>
       <w:bookmarkEnd w:id="9"/>
       <w:bookmarkEnd w:id="10"/>
+      <w:bookmarkEnd w:id="11"/>
+    </w:p>
+    <w:p>
+      <w:pPr>
+        <w:pStyle w:val="Retraitnormal1"/>
+        <w:numPr>
+          <w:ilvl w:val="0"/>
+          <w:numId w:val="0"/>
+        </w:numPr>
+        <w:rPr>
+          <w:rFonts w:ascii="Arial" w:hAnsi="Arial" w:cs="Arial"/>
+          <w:iCs/>
+          <w:sz w:val="24"/>
+        </w:rPr>
+      </w:pPr>
+      <w:r>
+        <w:rPr>
+          <w:rFonts w:ascii="Arial" w:hAnsi="Arial" w:cs="Arial"/>
+          <w:iCs/>
+          <w:sz w:val="24"/>
+        </w:rPr>
+        <w:t>L’un des principaux risques lors de la réalisation de ce TPI était l’enregistrement dans un fichier CSV, n’ayant que très peu travaillé lors de ma formation sur ce type d’enregistrement, je n’étais pas du tout s</w:t>
+      </w:r>
+      <w:r>
+        <w:rPr>
+          <w:rFonts w:ascii="Arial" w:hAnsi="Arial" w:cs="Arial"/>
+          <w:iCs/>
+          <w:sz w:val="24"/>
+        </w:rPr>
+        <w:t>ûr de comment cela fonctionnai</w:t>
+      </w:r>
+      <w:r>
+        <w:rPr>
+          <w:rFonts w:ascii="Arial" w:hAnsi="Arial" w:cs="Arial"/>
+          <w:iCs/>
+          <w:sz w:val="24"/>
+        </w:rPr>
+        <w:t>t réellement.</w:t>
+      </w:r>
+    </w:p>
+    <w:p>
+      <w:pPr>
+        <w:pStyle w:val="Retraitnormal1"/>
+        <w:numPr>
+          <w:ilvl w:val="0"/>
+          <w:numId w:val="0"/>
+        </w:numPr>
+        <w:rPr>
+          <w:rFonts w:ascii="Arial" w:hAnsi="Arial" w:cs="Arial"/>
+          <w:iCs/>
+          <w:sz w:val="24"/>
+        </w:rPr>
+      </w:pPr>
+      <w:r>
+        <w:rPr>
+          <w:rFonts w:ascii="Arial" w:hAnsi="Arial" w:cs="Arial"/>
+          <w:iCs/>
+          <w:sz w:val="24"/>
+        </w:rPr>
+        <w:t>Cependant, pour éviter que cela soit un problème, j’en ai bien parlé avec mon chef de projet (qui lui aussi savait que cette partie me poserait problème) et nous avions réalisé qu’il serait fortement conseillé que je me penche sur le sujet le plus tôt possible, ce que j’ai fait. Très rapidement, je me suis renseigné sur les fonctionnements de l’enregistrement CSV et de la lecture de CSV, cela m’a pris du temps sur plusieurs périodes mais maintenant, je sais comment cela fonctionne et peut donc faire l’enregistrement et la lecture de CSV dans le cadre de mon TPI.</w:t>
+      </w:r>
+    </w:p>
+    <w:p>
+      <w:pPr>
+        <w:pStyle w:val="Retraitnormal1"/>
+        <w:numPr>
+          <w:ilvl w:val="0"/>
+          <w:numId w:val="0"/>
+        </w:numPr>
+        <w:rPr>
+          <w:rFonts w:ascii="Arial" w:hAnsi="Arial" w:cs="Arial"/>
+          <w:iCs/>
+          <w:sz w:val="24"/>
+        </w:rPr>
+      </w:pPr>
+    </w:p>
+    <w:p>
+      <w:pPr>
+        <w:pStyle w:val="Retraitnormal1"/>
+        <w:numPr>
+          <w:ilvl w:val="0"/>
+          <w:numId w:val="0"/>
+        </w:numPr>
+        <w:rPr>
+          <w:rFonts w:ascii="Arial" w:hAnsi="Arial" w:cs="Arial"/>
+          <w:iCs/>
+          <w:sz w:val="24"/>
+        </w:rPr>
+      </w:pPr>
+    </w:p>
+    <w:p>
+      <w:pPr>
+        <w:pStyle w:val="Retraitnormal1"/>
+        <w:numPr>
+          <w:ilvl w:val="0"/>
+          <w:numId w:val="5"/>
+        </w:numPr>
+        <w:rPr>
+          <w:rFonts w:ascii="Arial" w:hAnsi="Arial" w:cs="Arial"/>
+          <w:i/>
+          <w:sz w:val="24"/>
+        </w:rPr>
+      </w:pPr>
+      <w:proofErr w:type="gramStart"/>
+      <w:r>
+        <w:rPr>
+          <w:rFonts w:ascii="Arial" w:hAnsi="Arial" w:cs="Arial"/>
+          <w:i/>
+          <w:sz w:val="24"/>
+        </w:rPr>
+        <w:t>risques</w:t>
+      </w:r>
+      <w:proofErr w:type="gramEnd"/>
+      <w:r>
+        <w:rPr>
+          <w:rFonts w:ascii="Arial" w:hAnsi="Arial" w:cs="Arial"/>
+          <w:i/>
+          <w:sz w:val="24"/>
+        </w:rPr>
+        <w:t xml:space="preserve"> techniques (complexité, manque de compétences, …)</w:t>
+      </w:r>
+      <w:r>
+        <w:rPr>
+          <w:rFonts w:ascii="Arial" w:hAnsi="Arial" w:cs="Arial"/>
+          <w:i/>
+          <w:sz w:val="24"/>
+        </w:rPr>
+        <w:t>.</w:t>
+      </w:r>
     </w:p>
     <w:p>
       <w:pPr>
@@ -6892,50 +7013,10 @@
         <w:ind w:left="360"/>
         <w:rPr>
           <w:rFonts w:ascii="Arial" w:hAnsi="Arial" w:cs="Arial"/>
-          <w:iCs/>
+          <w:i/>
           <w:sz w:val="24"/>
         </w:rPr>
       </w:pPr>
-    </w:p>
-    <w:p>
-      <w:pPr>
-        <w:pStyle w:val="Retraitnormal1"/>
-        <w:numPr>
-          <w:ilvl w:val="0"/>
-          <w:numId w:val="5"/>
-        </w:numPr>
-        <w:rPr>
-          <w:rFonts w:ascii="Arial" w:hAnsi="Arial" w:cs="Arial"/>
-          <w:i/>
-          <w:sz w:val="24"/>
-        </w:rPr>
-      </w:pPr>
-      <w:proofErr w:type="gramStart"/>
-      <w:r>
-        <w:rPr>
-          <w:rFonts w:ascii="Arial" w:hAnsi="Arial" w:cs="Arial"/>
-          <w:i/>
-          <w:sz w:val="24"/>
-        </w:rPr>
-        <w:t>risques</w:t>
-      </w:r>
-      <w:proofErr w:type="gramEnd"/>
-      <w:r>
-        <w:rPr>
-          <w:rFonts w:ascii="Arial" w:hAnsi="Arial" w:cs="Arial"/>
-          <w:i/>
-          <w:sz w:val="24"/>
-        </w:rPr>
-        <w:t xml:space="preserve"> techniques (complexité, manque de compétences, …)</w:t>
-      </w:r>
-      <w:r>
-        <w:rPr>
-          <w:rFonts w:ascii="Arial" w:hAnsi="Arial" w:cs="Arial"/>
-          <w:i/>
-          <w:sz w:val="24"/>
-        </w:rPr>
-        <w:t>.</w:t>
-      </w:r>
     </w:p>
     <w:p>
       <w:pPr>
@@ -6951,6 +7032,30 @@
           <w:sz w:val="24"/>
         </w:rPr>
       </w:pPr>
+      <w:r>
+        <w:rPr>
+          <w:rFonts w:ascii="Arial" w:hAnsi="Arial" w:cs="Arial"/>
+          <w:i/>
+          <w:sz w:val="24"/>
+        </w:rPr>
+        <w:t>Décrire aussi quelles solutions ont été appliquées pour réduire les risques (priorités, formation, actions, …)</w:t>
+      </w:r>
+      <w:r>
+        <w:rPr>
+          <w:rFonts w:ascii="Arial" w:hAnsi="Arial" w:cs="Arial"/>
+          <w:i/>
+          <w:sz w:val="24"/>
+        </w:rPr>
+        <w:t>.</w:t>
+      </w:r>
+    </w:p>
+    <w:p>
+      <w:r>
+        <w:rPr>
+          <w:highlight w:val="cyan"/>
+        </w:rPr>
+        <w:t>Echéance 3</w:t>
+      </w:r>
     </w:p>
     <w:p>
       <w:pPr>
@@ -6962,55 +7067,10 @@
         <w:ind w:left="360"/>
         <w:rPr>
           <w:rFonts w:ascii="Arial" w:hAnsi="Arial" w:cs="Arial"/>
-          <w:i/>
+          <w:iCs/>
           <w:sz w:val="24"/>
         </w:rPr>
       </w:pPr>
-      <w:r>
-        <w:rPr>
-          <w:rFonts w:ascii="Arial" w:hAnsi="Arial" w:cs="Arial"/>
-          <w:i/>
-          <w:sz w:val="24"/>
-        </w:rPr>
-        <w:t>Décrire aussi quelles solutions ont été appliquées pour réduire les risques (priorités, formation, actions, …)</w:t>
-      </w:r>
-      <w:r>
-        <w:rPr>
-          <w:rFonts w:ascii="Arial" w:hAnsi="Arial" w:cs="Arial"/>
-          <w:i/>
-          <w:sz w:val="24"/>
-        </w:rPr>
-        <w:t>.</w:t>
-      </w:r>
-    </w:p>
-    <w:p>
-      <w:r>
-        <w:rPr>
-          <w:highlight w:val="yellow"/>
-        </w:rPr>
-        <w:t>Eché</w:t>
-      </w:r>
-      <w:r>
-        <w:rPr>
-          <w:highlight w:val="yellow"/>
-        </w:rPr>
-        <w:t>ance 3</w:t>
-      </w:r>
-    </w:p>
-    <w:p>
-      <w:pPr>
-        <w:pStyle w:val="Retraitnormal1"/>
-        <w:numPr>
-          <w:ilvl w:val="0"/>
-          <w:numId w:val="0"/>
-        </w:numPr>
-        <w:ind w:left="360"/>
-        <w:rPr>
-          <w:rFonts w:ascii="Arial" w:hAnsi="Arial" w:cs="Arial"/>
-          <w:iCs/>
-          <w:sz w:val="24"/>
-        </w:rPr>
-      </w:pPr>
     </w:p>
     <w:p>
       <w:pPr>
@@ -7020,7 +7080,7 @@
           <w:iCs/>
         </w:rPr>
       </w:pPr>
-      <w:bookmarkStart w:id="11" w:name="_Toc499021840"/>
+      <w:bookmarkStart w:id="12" w:name="_Toc499021840"/>
       <w:r>
         <w:rPr>
           <w:i w:val="0"/>
@@ -7028,7 +7088,7 @@
         </w:rPr>
         <w:t>Planification</w:t>
       </w:r>
-      <w:bookmarkEnd w:id="11"/>
+      <w:bookmarkEnd w:id="12"/>
     </w:p>
     <w:p/>
     <w:p>
@@ -7563,9 +7623,9 @@
           <w:iCs/>
         </w:rPr>
       </w:pPr>
-      <w:bookmarkStart w:id="12" w:name="_Toc25553314"/>
-      <w:bookmarkStart w:id="13" w:name="_Toc71691019"/>
-      <w:bookmarkStart w:id="14" w:name="_Toc499021841"/>
+      <w:bookmarkStart w:id="13" w:name="_Toc25553314"/>
+      <w:bookmarkStart w:id="14" w:name="_Toc71691019"/>
+      <w:bookmarkStart w:id="15" w:name="_Toc499021841"/>
       <w:r>
         <w:rPr>
           <w:i w:val="0"/>
@@ -7573,9 +7633,9 @@
         </w:rPr>
         <w:t>Dossier de conception</w:t>
       </w:r>
-      <w:bookmarkEnd w:id="12"/>
       <w:bookmarkEnd w:id="13"/>
       <w:bookmarkEnd w:id="14"/>
+      <w:bookmarkEnd w:id="15"/>
     </w:p>
     <w:p>
       <w:pPr>
@@ -7789,7 +7849,6 @@
           <w:i/>
           <w:sz w:val="24"/>
         </w:rPr>
-        <w:lastRenderedPageBreak/>
         <w:t>site</w:t>
       </w:r>
       <w:proofErr w:type="gramEnd"/>
@@ -7990,6 +8049,7 @@
         <w:pStyle w:val="Titre3"/>
       </w:pPr>
       <w:r>
+        <w:lastRenderedPageBreak/>
         <w:t xml:space="preserve">Maquettes / </w:t>
       </w:r>
       <w:r>
@@ -8068,7 +8128,6 @@
       </w:pPr>
       <w:proofErr w:type="spellStart"/>
       <w:r>
-        <w:lastRenderedPageBreak/>
         <w:t>Index.php</w:t>
       </w:r>
       <w:proofErr w:type="spellEnd"/>
@@ -8141,6 +8200,7 @@
       </w:pPr>
       <w:proofErr w:type="spellStart"/>
       <w:r>
+        <w:lastRenderedPageBreak/>
         <w:t>stats.php</w:t>
       </w:r>
       <w:proofErr w:type="spellEnd"/>
@@ -8207,7 +8267,6 @@
       </w:pPr>
       <w:proofErr w:type="spellStart"/>
       <w:r>
-        <w:lastRenderedPageBreak/>
         <w:t>Stats.php</w:t>
       </w:r>
       <w:proofErr w:type="spellEnd"/>
@@ -8280,6 +8339,7 @@
       </w:pPr>
       <w:proofErr w:type="spellStart"/>
       <w:r>
+        <w:lastRenderedPageBreak/>
         <w:t>free.php</w:t>
       </w:r>
       <w:proofErr w:type="spellEnd"/>
@@ -8347,7 +8407,6 @@
       </w:pPr>
       <w:proofErr w:type="spellStart"/>
       <w:r>
-        <w:lastRenderedPageBreak/>
         <w:t>free.php</w:t>
       </w:r>
       <w:proofErr w:type="spellEnd"/>
@@ -8585,6 +8644,7 @@
       </w:pPr>
       <w:proofErr w:type="spellStart"/>
       <w:r>
+        <w:lastRenderedPageBreak/>
         <w:t>five.php</w:t>
       </w:r>
       <w:proofErr w:type="spellEnd"/>
@@ -8650,7 +8710,6 @@
         <w:pStyle w:val="Titre4"/>
       </w:pPr>
       <w:r>
-        <w:lastRenderedPageBreak/>
         <w:t>free-</w:t>
       </w:r>
       <w:proofErr w:type="spellStart"/>
@@ -8720,6 +8779,7 @@
         <w:pStyle w:val="Titre4"/>
       </w:pPr>
       <w:r>
+        <w:lastRenderedPageBreak/>
         <w:t>free-</w:t>
       </w:r>
       <w:proofErr w:type="spellStart"/>
@@ -8839,7 +8899,6 @@
         </w:tabs>
       </w:pPr>
       <w:r>
-        <w:lastRenderedPageBreak/>
         <w:t>Free-</w:t>
       </w:r>
       <w:proofErr w:type="spellStart"/>
@@ -8916,6 +8975,7 @@
         </w:tabs>
       </w:pPr>
       <w:r>
+        <w:lastRenderedPageBreak/>
         <w:t>free-</w:t>
       </w:r>
       <w:proofErr w:type="spellStart"/>
@@ -8995,7 +9055,6 @@
         </w:tabs>
       </w:pPr>
       <w:r>
-        <w:lastRenderedPageBreak/>
         <w:t>free-</w:t>
       </w:r>
       <w:proofErr w:type="spellStart"/>
@@ -9072,6 +9131,7 @@
         </w:tabs>
       </w:pPr>
       <w:r>
+        <w:lastRenderedPageBreak/>
         <w:t>five-</w:t>
       </w:r>
       <w:proofErr w:type="spellStart"/>
@@ -9172,7 +9232,6 @@
         </w:tabs>
       </w:pPr>
       <w:r>
-        <w:lastRenderedPageBreak/>
         <w:t>five-</w:t>
       </w:r>
       <w:proofErr w:type="spellStart"/>
@@ -9250,6 +9309,7 @@
       </w:pPr>
       <w:proofErr w:type="gramStart"/>
       <w:r>
+        <w:lastRenderedPageBreak/>
         <w:t>five-</w:t>
       </w:r>
       <w:proofErr w:type="spellStart"/>
@@ -9333,7 +9393,6 @@
         </w:tabs>
       </w:pPr>
       <w:r>
-        <w:lastRenderedPageBreak/>
         <w:t>five-</w:t>
       </w:r>
       <w:proofErr w:type="spellStart"/>
@@ -9411,6 +9470,7 @@
         </w:tabs>
       </w:pPr>
       <w:r>
+        <w:lastRenderedPageBreak/>
         <w:t xml:space="preserve">Use cases/scénarios Mode </w:t>
       </w:r>
       <w:r>
@@ -9873,7 +9933,6 @@
           </w:tcPr>
           <w:p>
             <w:r>
-              <w:lastRenderedPageBreak/>
               <w:t>Clique sur une réponse</w:t>
             </w:r>
           </w:p>
@@ -10184,6 +10243,7 @@
           </w:tcPr>
           <w:p>
             <w:r>
+              <w:lastRenderedPageBreak/>
               <w:t xml:space="preserve">Coche </w:t>
             </w:r>
             <w:r>
@@ -10858,6 +10918,7 @@
           </w:tcPr>
           <w:p>
             <w:r>
+              <w:lastRenderedPageBreak/>
               <w:t>Clique sur « Retour au menu »</w:t>
             </w:r>
           </w:p>
@@ -11128,28 +11189,306 @@
     <w:p>
       <w:pPr>
         <w:pStyle w:val="Titre3"/>
-        <w:rPr>
-          <w:highlight w:val="yellow"/>
-        </w:rPr>
-      </w:pPr>
-      <w:r>
-        <w:rPr>
-          <w:highlight w:val="yellow"/>
-        </w:rPr>
+      </w:pPr>
+      <w:r>
         <w:t>MLD</w:t>
       </w:r>
     </w:p>
     <w:p>
-      <w:pPr>
-        <w:rPr>
-          <w:highlight w:val="yellow"/>
+      <w:r>
+        <w:rPr>
+          <w:noProof/>
+          <w:lang w:val="fr-CH" w:eastAsia="fr-CH"/>
+        </w:rPr>
+        <w:drawing>
+          <wp:inline distT="0" distB="0" distL="0" distR="0" wp14:anchorId="509804E1" wp14:editId="73000A98">
+            <wp:extent cx="4524375" cy="1485900"/>
+            <wp:effectExtent l="0" t="0" r="9525" b="0"/>
+            <wp:docPr id="4" name="Image 4"/>
+            <wp:cNvGraphicFramePr>
+              <a:graphicFrameLocks xmlns:a="http://schemas.openxmlformats.org/drawingml/2006/main" noChangeAspect="1"/>
+            </wp:cNvGraphicFramePr>
+            <a:graphic xmlns:a="http://schemas.openxmlformats.org/drawingml/2006/main">
+              <a:graphicData uri="http://schemas.openxmlformats.org/drawingml/2006/picture">
+                <pic:pic xmlns:pic="http://schemas.openxmlformats.org/drawingml/2006/picture">
+                  <pic:nvPicPr>
+                    <pic:cNvPr id="1" name=""/>
+                    <pic:cNvPicPr/>
+                  </pic:nvPicPr>
+                  <pic:blipFill>
+                    <a:blip r:embed="rId28"/>
+                    <a:stretch>
+                      <a:fillRect/>
+                    </a:stretch>
+                  </pic:blipFill>
+                  <pic:spPr>
+                    <a:xfrm>
+                      <a:off x="0" y="0"/>
+                      <a:ext cx="4524375" cy="1485900"/>
+                    </a:xfrm>
+                    <a:prstGeom prst="rect">
+                      <a:avLst/>
+                    </a:prstGeom>
+                  </pic:spPr>
+                </pic:pic>
+              </a:graphicData>
+            </a:graphic>
+          </wp:inline>
+        </w:drawing>
+      </w:r>
+    </w:p>
+    <w:p/>
+    <w:p>
+      <w:r>
+        <w:t>L’enregistrement de données se faisant entièrement dans un seul fichier, il n’y a pas vraiment de relations à montrer avec un MLD, je vais cependant expliquer dans quel ord</w:t>
+      </w:r>
+      <w:r>
+        <w:t>r</w:t>
+      </w:r>
+      <w:r>
+        <w:t>e est enregistré quoi.</w:t>
+      </w:r>
+    </w:p>
+    <w:p/>
+    <w:tbl>
+      <w:tblPr>
+        <w:tblStyle w:val="Grilledutableau"/>
+        <w:tblW w:w="0" w:type="auto"/>
+        <w:tblLook w:val="04A0" w:firstRow="1" w:lastRow="0" w:firstColumn="1" w:lastColumn="0" w:noHBand="0" w:noVBand="1"/>
+      </w:tblPr>
+      <w:tblGrid>
+        <w:gridCol w:w="4530"/>
+        <w:gridCol w:w="4530"/>
+      </w:tblGrid>
+      <w:tr>
+        <w:tc>
+          <w:tcPr>
+            <w:tcW w:w="4530" w:type="dxa"/>
+          </w:tcPr>
+          <w:p>
+            <w:r>
+              <w:t>Identifiant</w:t>
+            </w:r>
+          </w:p>
+        </w:tc>
+        <w:tc>
+          <w:tcPr>
+            <w:tcW w:w="4530" w:type="dxa"/>
+          </w:tcPr>
+          <w:p>
+            <w:r>
+              <w:t>Le premier enregistrement est l’identifiant du joueur qui est généré</w:t>
+            </w:r>
+            <w:r>
+              <w:t xml:space="preserve"> en cookie à la première connexion sur le site</w:t>
+            </w:r>
+            <w:r>
+              <w:t xml:space="preserve"> (via u</w:t>
+            </w:r>
+            <w:r>
+              <w:t>n hash md5 du temps)</w:t>
+            </w:r>
+            <w:r>
+              <w:t xml:space="preserve"> et fourni par</w:t>
+            </w:r>
+            <w:r>
+              <w:t xml:space="preserve"> ce dernier</w:t>
+            </w:r>
+            <w:r>
+              <w:t xml:space="preserve"> </w:t>
+            </w:r>
+          </w:p>
+        </w:tc>
+      </w:tr>
+      <w:tr>
+        <w:tc>
+          <w:tcPr>
+            <w:tcW w:w="4530" w:type="dxa"/>
+          </w:tcPr>
+          <w:p>
+            <w:r>
+              <w:t>Date</w:t>
+            </w:r>
+          </w:p>
+        </w:tc>
+        <w:tc>
+          <w:tcPr>
+            <w:tcW w:w="4530" w:type="dxa"/>
+          </w:tcPr>
+          <w:p>
+            <w:r>
+              <w:t xml:space="preserve">Le deuxième </w:t>
+            </w:r>
+            <w:r>
+              <w:t>enregistre</w:t>
+            </w:r>
+            <w:r>
+              <w:t>ment est</w:t>
+            </w:r>
+            <w:r>
+              <w:t xml:space="preserve"> le jour auquel le problème a été fait</w:t>
+            </w:r>
+          </w:p>
+        </w:tc>
+      </w:tr>
+      <w:tr>
+        <w:tc>
+          <w:tcPr>
+            <w:tcW w:w="4530" w:type="dxa"/>
+          </w:tcPr>
+          <w:p>
+            <w:r>
+              <w:t>Heure</w:t>
+            </w:r>
+          </w:p>
+        </w:tc>
+        <w:tc>
+          <w:tcPr>
+            <w:tcW w:w="4530" w:type="dxa"/>
+          </w:tcPr>
+          <w:p>
+            <w:r>
+              <w:t>Le trois</w:t>
+            </w:r>
+            <w:r>
+              <w:t xml:space="preserve">ième enregistrement est </w:t>
+            </w:r>
+            <w:r>
+              <w:t>l’heure à laquelle le problème a été fait</w:t>
+            </w:r>
+          </w:p>
+        </w:tc>
+      </w:tr>
+      <w:tr>
+        <w:tc>
+          <w:tcPr>
+            <w:tcW w:w="4530" w:type="dxa"/>
+          </w:tcPr>
+          <w:p>
+            <w:r>
+              <w:t>Mode</w:t>
+            </w:r>
+          </w:p>
+        </w:tc>
+        <w:tc>
+          <w:tcPr>
+            <w:tcW w:w="4530" w:type="dxa"/>
+          </w:tcPr>
+          <w:p>
+            <w:r>
+              <w:t>Le quatr</w:t>
+            </w:r>
+            <w:r>
+              <w:t>ième enregistrement est</w:t>
+            </w:r>
+            <w:r>
+              <w:t xml:space="preserve"> le mode de jeu (« 5sec » pour mode 5 secondes, « free » pour mode libre)</w:t>
+            </w:r>
+          </w:p>
+        </w:tc>
+      </w:tr>
+      <w:tr>
+        <w:tc>
+          <w:tcPr>
+            <w:tcW w:w="4530" w:type="dxa"/>
+          </w:tcPr>
+          <w:p>
+            <w:r>
+              <w:t>Multiplicateur</w:t>
+            </w:r>
+          </w:p>
+        </w:tc>
+        <w:tc>
+          <w:tcPr>
+            <w:tcW w:w="4530" w:type="dxa"/>
+          </w:tcPr>
+          <w:p>
+            <w:r>
+              <w:t>Le cinquième enregistrement est le chiffre qui a été choisi (aléatoirement par le site) pour multiplier le livret lors du problème</w:t>
+            </w:r>
+          </w:p>
+        </w:tc>
+      </w:tr>
+      <w:tr>
+        <w:tc>
+          <w:tcPr>
+            <w:tcW w:w="4530" w:type="dxa"/>
+          </w:tcPr>
+          <w:p>
+            <w:r>
+              <w:t>Livret</w:t>
+            </w:r>
+          </w:p>
+        </w:tc>
+        <w:tc>
+          <w:tcPr>
+            <w:tcW w:w="4530" w:type="dxa"/>
+          </w:tcPr>
+          <w:p>
+            <w:r>
+              <w:t>Le sixième enregistrement est le livret qui a été utilisé lors du problème</w:t>
+            </w:r>
+          </w:p>
+        </w:tc>
+      </w:tr>
+      <w:tr>
+        <w:tc>
+          <w:tcPr>
+            <w:tcW w:w="4530" w:type="dxa"/>
+          </w:tcPr>
+          <w:p>
+            <w:r>
+              <w:t>Résultat</w:t>
+            </w:r>
+          </w:p>
+        </w:tc>
+        <w:tc>
+          <w:tcPr>
+            <w:tcW w:w="4530" w:type="dxa"/>
+          </w:tcPr>
+          <w:p>
+            <w:r>
+              <w:t>Le septième enregistrement est le résultat de la résolution du problème par le joueur (« juste » si le joueur a fait juste, « faux » si il a fait faux)</w:t>
+            </w:r>
+          </w:p>
+        </w:tc>
+      </w:tr>
+      <w:tr>
+        <w:tc>
+          <w:tcPr>
+            <w:tcW w:w="4530" w:type="dxa"/>
+          </w:tcPr>
+          <w:p>
+            <w:r>
+              <w:lastRenderedPageBreak/>
+              <w:t>Temps</w:t>
+            </w:r>
+          </w:p>
+        </w:tc>
+        <w:tc>
+          <w:tcPr>
+            <w:tcW w:w="4530" w:type="dxa"/>
+          </w:tcPr>
+          <w:p>
+            <w:r>
+              <w:t>Le dernier enregistrement est le temps que le joueur a passé sur la résolution du problème (en mode 5 secondes, le temps ne peut évidemment pas dépasser 5)</w:t>
+            </w:r>
+          </w:p>
+        </w:tc>
+      </w:tr>
+    </w:tbl>
+    <w:p/>
+    <w:p>
+      <w:pPr>
+        <w:rPr>
+          <w:highlight w:val="cyan"/>
         </w:rPr>
       </w:pPr>
       <w:proofErr w:type="spellStart"/>
       <w:proofErr w:type="gramStart"/>
       <w:r>
         <w:rPr>
-          <w:highlight w:val="yellow"/>
+          <w:highlight w:val="cyan"/>
         </w:rPr>
         <w:t>mwb</w:t>
       </w:r>
@@ -11157,7 +11496,7 @@
       <w:proofErr w:type="gramEnd"/>
       <w:r>
         <w:rPr>
-          <w:highlight w:val="yellow"/>
+          <w:highlight w:val="cyan"/>
         </w:rPr>
         <w:t xml:space="preserve"> ou diagramme de classe</w:t>
       </w:r>
@@ -11165,15 +11504,9 @@
     <w:p>
       <w:r>
         <w:rPr>
-          <w:highlight w:val="yellow"/>
-        </w:rPr>
-        <w:t>Eché</w:t>
-      </w:r>
-      <w:r>
-        <w:rPr>
-          <w:highlight w:val="yellow"/>
-        </w:rPr>
-        <w:t>ance 3</w:t>
+          <w:highlight w:val="cyan"/>
+        </w:rPr>
+        <w:t>Echéance 3</w:t>
       </w:r>
     </w:p>
     <w:p/>
@@ -11181,29 +11514,133 @@
       <w:pPr>
         <w:pStyle w:val="Titre3"/>
       </w:pPr>
-      <w:bookmarkStart w:id="15" w:name="_Toc71703259"/>
-      <w:bookmarkStart w:id="16" w:name="_Toc499021842"/>
+      <w:bookmarkStart w:id="16" w:name="_Toc71703259"/>
+      <w:bookmarkStart w:id="17" w:name="_Toc499021842"/>
       <w:r>
         <w:t>(Particularité 1)</w:t>
       </w:r>
       <w:r>
-        <w:t xml:space="preserve"> </w:t>
-      </w:r>
-      <w:bookmarkStart w:id="17" w:name="_GoBack"/>
-      <w:bookmarkEnd w:id="17"/>
-    </w:p>
-    <w:p>
-      <w:r>
-        <w:rPr>
-          <w:highlight w:val="yellow"/>
-        </w:rPr>
-        <w:t>Eché</w:t>
-      </w:r>
-      <w:r>
-        <w:rPr>
-          <w:highlight w:val="yellow"/>
-        </w:rPr>
-        <w:t>ance 3</w:t>
+        <w:t xml:space="preserve"> Ordre des fonctions dans five-</w:t>
+      </w:r>
+      <w:proofErr w:type="spellStart"/>
+      <w:r>
+        <w:t>result.php</w:t>
+      </w:r>
+      <w:proofErr w:type="spellEnd"/>
+      <w:r>
+        <w:t xml:space="preserve"> et comment elles sont appelées </w:t>
+      </w:r>
+    </w:p>
+    <w:p>
+      <w:r>
+        <w:t>Dans five-</w:t>
+      </w:r>
+      <w:proofErr w:type="spellStart"/>
+      <w:r>
+        <w:t>result.php</w:t>
+      </w:r>
+      <w:proofErr w:type="spellEnd"/>
+      <w:r>
+        <w:t xml:space="preserve"> on peut remarquer que le code </w:t>
+      </w:r>
+      <w:proofErr w:type="spellStart"/>
+      <w:r>
+        <w:t>php</w:t>
+      </w:r>
+      <w:proofErr w:type="spellEnd"/>
+      <w:r>
+        <w:t xml:space="preserve"> pour l’enregistrement CSV d’un résultat juste ou d’un résultat faux se trouve dans la partie html et non avant comme dans la page free-</w:t>
+      </w:r>
+      <w:proofErr w:type="spellStart"/>
+      <w:r>
+        <w:t>result.php</w:t>
+      </w:r>
+      <w:proofErr w:type="spellEnd"/>
+      <w:r>
+        <w:t xml:space="preserve">. </w:t>
+      </w:r>
+    </w:p>
+    <w:p>
+      <w:r>
+        <w:t>Ceci est dû à un problème que je n’arrive pas vraiment à comprendre qui était que, lorsqu’on arrivait sur la page, les 2 fonctions étaient directement exécutées et ce sans être appelées et au moment où je les appelais, les deux étaient à nouveau exécutées mais si j’appelais « </w:t>
+      </w:r>
+      <w:proofErr w:type="spellStart"/>
+      <w:r>
+        <w:t>registerstatswrong</w:t>
+      </w:r>
+      <w:proofErr w:type="spellEnd"/>
+      <w:r>
+        <w:t> », celui-ci s’exécutait en premier et « </w:t>
+      </w:r>
+      <w:proofErr w:type="spellStart"/>
+      <w:r>
+        <w:t>registerstatsright</w:t>
+      </w:r>
+      <w:proofErr w:type="spellEnd"/>
+      <w:r>
+        <w:t xml:space="preserve"> » s’exécutait en deuxième alors qu’il n’était pas appelé et que dans l’ordre d’apparition sur la page, il se trouvait en premier. </w:t>
+      </w:r>
+    </w:p>
+    <w:p>
+      <w:r>
+        <w:t xml:space="preserve">Cependant, le simple fait de les déplacer dans l’html a totalement réparé ce problème et ces deux fonctions </w:t>
+      </w:r>
+      <w:proofErr w:type="spellStart"/>
+      <w:r>
+        <w:t>php</w:t>
+      </w:r>
+      <w:proofErr w:type="spellEnd"/>
+      <w:r>
+        <w:t xml:space="preserve"> sont appelées avec un </w:t>
+      </w:r>
+      <w:proofErr w:type="spellStart"/>
+      <w:r>
+        <w:t>get</w:t>
+      </w:r>
+      <w:proofErr w:type="spellEnd"/>
+      <w:r>
+        <w:t>. Chaque bouton (juste ou faux) renvoyant simplement sur la page actuelle avec la valeur « </w:t>
+      </w:r>
+      <w:proofErr w:type="spellStart"/>
+      <w:r>
+        <w:t>true</w:t>
+      </w:r>
+      <w:proofErr w:type="spellEnd"/>
+      <w:r>
+        <w:t>=</w:t>
+      </w:r>
+      <w:proofErr w:type="spellStart"/>
+      <w:r>
+        <w:t>true</w:t>
+      </w:r>
+      <w:proofErr w:type="spellEnd"/>
+      <w:r>
+        <w:t> » ou « </w:t>
+      </w:r>
+      <w:proofErr w:type="spellStart"/>
+      <w:r>
+        <w:t>wrong</w:t>
+      </w:r>
+      <w:proofErr w:type="spellEnd"/>
+      <w:r>
+        <w:t>=</w:t>
+      </w:r>
+      <w:proofErr w:type="spellStart"/>
+      <w:r>
+        <w:t>true</w:t>
+      </w:r>
+      <w:proofErr w:type="spellEnd"/>
+      <w:r>
+        <w:t> », la fonction appelée correctement est ensuite exécutée et cette dernière se termine en renvoyant l’utilisateur sur un prochain problème de 5 secondes.</w:t>
+      </w:r>
+    </w:p>
+    <w:p/>
+    <w:p>
+      <w:r>
+        <w:rPr>
+          <w:highlight w:val="cyan"/>
+        </w:rPr>
+        <w:t>Echéance 3</w:t>
       </w:r>
     </w:p>
     <w:p/>
@@ -11240,11 +11677,11 @@
       <w:r>
         <w:t>R</w:t>
       </w:r>
-      <w:bookmarkEnd w:id="15"/>
+      <w:bookmarkEnd w:id="16"/>
       <w:r>
         <w:t>éalisation</w:t>
       </w:r>
-      <w:bookmarkEnd w:id="16"/>
+      <w:bookmarkEnd w:id="17"/>
     </w:p>
     <w:p>
       <w:pPr>
@@ -11355,7 +11792,6 @@
         <w:rPr>
           <w:b/>
         </w:rPr>
-        <w:lastRenderedPageBreak/>
         <w:t>css</w:t>
       </w:r>
       <w:proofErr w:type="spellEnd"/>
@@ -11478,6 +11914,7 @@
       </w:pPr>
       <w:proofErr w:type="spellStart"/>
       <w:r>
+        <w:lastRenderedPageBreak/>
         <w:t>fontawesome-webfont.eot</w:t>
       </w:r>
       <w:proofErr w:type="spellEnd"/>
@@ -11973,12 +12410,10 @@
       <w:pPr>
         <w:pStyle w:val="Paragraphedeliste"/>
       </w:pPr>
-      <w:proofErr w:type="spellStart"/>
       <w:proofErr w:type="gramStart"/>
       <w:r>
-        <w:t>license</w:t>
-      </w:r>
-      <w:proofErr w:type="spellEnd"/>
+        <w:t>licence</w:t>
+      </w:r>
       <w:proofErr w:type="gramEnd"/>
       <w:r>
         <w:t xml:space="preserve"> d’utilisation du </w:t>
@@ -12011,13 +12446,8 @@
       </w:r>
       <w:proofErr w:type="gramEnd"/>
       <w:r>
-        <w:t xml:space="preserve"> dans </w:t>
-      </w:r>
-      <w:proofErr w:type="spellStart"/>
-      <w:r>
-        <w:t>lequelle</w:t>
-      </w:r>
-      <w:proofErr w:type="spellEnd"/>
+        <w:t xml:space="preserve"> dans lequel</w:t>
+      </w:r>
       <w:r>
         <w:t xml:space="preserve"> les données de toutes les parties de tous les utilisateurs s’enregistrent</w:t>
       </w:r>
@@ -12032,7 +12462,6 @@
       </w:pPr>
       <w:proofErr w:type="spellStart"/>
       <w:r>
-        <w:lastRenderedPageBreak/>
         <w:t>stats.php</w:t>
       </w:r>
       <w:proofErr w:type="spellEnd"/>
@@ -12075,7 +12504,7 @@
       <w:r>
         <w:t xml:space="preserve"> (</w:t>
       </w:r>
-      <w:hyperlink r:id="rId28" w:history="1">
+      <w:hyperlink r:id="rId29" w:history="1">
         <w:r>
           <w:rPr>
             <w:rStyle w:val="Lienhypertexte"/>
@@ -13651,7 +14080,6 @@
         <w:rPr>
           <w:highlight w:val="yellow"/>
         </w:rPr>
-        <w:lastRenderedPageBreak/>
         <w:t>Eché</w:t>
       </w:r>
       <w:r>
@@ -13768,6 +14196,7 @@
         <w:rPr>
           <w:i/>
         </w:rPr>
+        <w:lastRenderedPageBreak/>
         <w:t>Description détaillée</w:t>
       </w:r>
     </w:p>
@@ -14215,15 +14644,8 @@
     <w:p>
       <w:r>
         <w:rPr>
-          <w:szCs w:val="14"/>
-        </w:rPr>
-        <w:br w:type="page"/>
-      </w:r>
-      <w:r>
-        <w:rPr>
           <w:highlight w:val="yellow"/>
         </w:rPr>
-        <w:lastRenderedPageBreak/>
         <w:t>Eché</w:t>
       </w:r>
       <w:r>
@@ -14300,7 +14722,6 @@
     </w:p>
     <w:p>
       <w:pPr>
-        <w:ind w:left="426"/>
         <w:rPr>
           <w:iCs/>
         </w:rPr>
@@ -14323,11 +14744,13 @@
           <w:iCs/>
         </w:rPr>
       </w:pPr>
-      <w:hyperlink r:id="rId29" w:history="1">
+      <w:hyperlink r:id="rId30" w:history="1">
         <w:r>
           <w:rPr>
             <w:rStyle w:val="Lienhypertexte"/>
             <w:iCs/>
+            <w:color w:val="auto"/>
+            <w:u w:val="none"/>
           </w:rPr>
           <w:t>https://proxy.duckduckgo.com/iu/?u=http%3A%2F%2Fwww.clipartbest.com%2Fcliparts%2Fdi8%2FxRA%2Fdi8xRAn9T.jpeg&amp;f=1</w:t>
         </w:r>
@@ -14335,7 +14758,6 @@
     </w:p>
     <w:p>
       <w:pPr>
-        <w:ind w:left="426"/>
         <w:rPr>
           <w:iCs/>
         </w:rPr>
@@ -14358,11 +14780,13 @@
           <w:iCs/>
         </w:rPr>
       </w:pPr>
-      <w:hyperlink r:id="rId30" w:history="1">
+      <w:hyperlink r:id="rId31" w:history="1">
         <w:r>
           <w:rPr>
             <w:rStyle w:val="Lienhypertexte"/>
             <w:iCs/>
+            <w:color w:val="auto"/>
+            <w:u w:val="none"/>
           </w:rPr>
           <w:t>https://templated.co/typify</w:t>
         </w:r>
@@ -14370,7 +14794,6 @@
     </w:p>
     <w:p>
       <w:pPr>
-        <w:ind w:left="426"/>
         <w:rPr>
           <w:iCs/>
         </w:rPr>
@@ -14393,11 +14816,13 @@
           <w:iCs/>
         </w:rPr>
       </w:pPr>
-      <w:hyperlink r:id="rId31" w:history="1">
+      <w:hyperlink r:id="rId32" w:history="1">
         <w:r>
           <w:rPr>
             <w:rStyle w:val="Lienhypertexte"/>
             <w:iCs/>
+            <w:color w:val="auto"/>
+            <w:u w:val="none"/>
           </w:rPr>
           <w:t>https://openclassrooms.com/courses/concevez-votre-site-web-avec-php-et-mysql/session-cookies</w:t>
         </w:r>
@@ -14405,7 +14830,6 @@
     </w:p>
     <w:p>
       <w:pPr>
-        <w:ind w:left="426"/>
         <w:rPr>
           <w:iCs/>
         </w:rPr>
@@ -14465,7 +14889,6 @@
     </w:p>
     <w:p>
       <w:pPr>
-        <w:ind w:left="426"/>
         <w:rPr>
           <w:iCs/>
         </w:rPr>
@@ -14496,11 +14919,13 @@
           <w:iCs/>
         </w:rPr>
       </w:pPr>
-      <w:hyperlink r:id="rId32" w:history="1">
+      <w:hyperlink r:id="rId33" w:history="1">
         <w:r>
           <w:rPr>
             <w:rStyle w:val="Lienhypertexte"/>
             <w:iCs/>
+            <w:color w:val="auto"/>
+            <w:u w:val="none"/>
           </w:rPr>
           <w:t>https://stackoverflow.com/questions/4233407/get-random-item-from-array</w:t>
         </w:r>
@@ -14508,7 +14933,6 @@
     </w:p>
     <w:p>
       <w:pPr>
-        <w:ind w:left="426"/>
         <w:rPr>
           <w:iCs/>
         </w:rPr>
@@ -14539,11 +14963,13 @@
           <w:iCs/>
         </w:rPr>
       </w:pPr>
-      <w:hyperlink r:id="rId33" w:anchor="4997271" w:history="1">
+      <w:hyperlink r:id="rId34" w:anchor="4997271" w:history="1">
         <w:r>
           <w:rPr>
             <w:rStyle w:val="Lienhypertexte"/>
             <w:iCs/>
+            <w:color w:val="auto"/>
+            <w:u w:val="none"/>
           </w:rPr>
           <w:t>https://stackoverflow.com/questions/4997252/get-post-from-multiple-checkboxes#4997271</w:t>
         </w:r>
@@ -14551,7 +14977,6 @@
     </w:p>
     <w:p>
       <w:pPr>
-        <w:ind w:left="426"/>
         <w:rPr>
           <w:iCs/>
         </w:rPr>
@@ -14577,11 +15002,13 @@
           <w:u w:val="none"/>
         </w:rPr>
       </w:pPr>
-      <w:hyperlink r:id="rId34" w:anchor="4173882" w:history="1">
+      <w:hyperlink r:id="rId35" w:anchor="4173882" w:history="1">
         <w:r>
           <w:rPr>
             <w:rStyle w:val="Lienhypertexte"/>
             <w:iCs/>
+            <w:color w:val="auto"/>
+            <w:u w:val="none"/>
           </w:rPr>
           <w:t>https://stackoverflow.com/questions/4173867/random-number-in-range-min-max-using-php#4173882</w:t>
         </w:r>
@@ -14589,7 +15016,6 @@
     </w:p>
     <w:p>
       <w:pPr>
-        <w:ind w:left="426"/>
         <w:rPr>
           <w:iCs/>
         </w:rPr>
@@ -14612,11 +15038,13 @@
           <w:iCs/>
         </w:rPr>
       </w:pPr>
-      <w:hyperlink r:id="rId35" w:history="1">
+      <w:hyperlink r:id="rId36" w:history="1">
         <w:r>
           <w:rPr>
             <w:rStyle w:val="Lienhypertexte"/>
             <w:iCs/>
+            <w:color w:val="auto"/>
+            <w:u w:val="none"/>
           </w:rPr>
           <w:t>https://secure.php.net/manual/en/function.time.php</w:t>
         </w:r>
@@ -14624,7 +15052,6 @@
     </w:p>
     <w:p>
       <w:pPr>
-        <w:ind w:left="426"/>
         <w:rPr>
           <w:iCs/>
         </w:rPr>
@@ -14647,11 +15074,13 @@
           <w:iCs/>
         </w:rPr>
       </w:pPr>
-      <w:hyperlink r:id="rId36" w:history="1">
+      <w:hyperlink r:id="rId37" w:history="1">
         <w:r>
           <w:rPr>
             <w:rStyle w:val="Lienhypertexte"/>
             <w:iCs/>
+            <w:color w:val="auto"/>
+            <w:u w:val="none"/>
           </w:rPr>
           <w:t>https://stackoverflow.com/questions/6119451/page-redirect-after-certain-time-php</w:t>
         </w:r>
@@ -14659,7 +15088,6 @@
     </w:p>
     <w:p>
       <w:pPr>
-        <w:ind w:left="426"/>
         <w:rPr>
           <w:iCs/>
         </w:rPr>
@@ -14693,11 +15121,13 @@
           <w:u w:val="none"/>
         </w:rPr>
       </w:pPr>
-      <w:hyperlink r:id="rId37" w:history="1">
+      <w:hyperlink r:id="rId38" w:history="1">
         <w:r>
           <w:rPr>
             <w:rStyle w:val="Lienhypertexte"/>
             <w:iCs/>
+            <w:color w:val="auto"/>
+            <w:u w:val="none"/>
           </w:rPr>
           <w:t>https://www.webdeveloper.com/forum/d/154969-js-countdown-timer-on-submit-button</w:t>
         </w:r>
@@ -14705,7 +15135,6 @@
     </w:p>
     <w:p>
       <w:pPr>
-        <w:ind w:left="426"/>
         <w:rPr>
           <w:iCs/>
         </w:rPr>
@@ -14741,7 +15170,6 @@
     </w:p>
     <w:p>
       <w:pPr>
-        <w:ind w:left="426"/>
         <w:rPr>
           <w:iCs/>
         </w:rPr>
@@ -14768,11 +15196,13 @@
           <w:iCs/>
         </w:rPr>
       </w:pPr>
-      <w:hyperlink r:id="rId38" w:history="1">
+      <w:hyperlink r:id="rId39" w:history="1">
         <w:r>
           <w:rPr>
             <w:rStyle w:val="Lienhypertexte"/>
             <w:iCs/>
+            <w:color w:val="auto"/>
+            <w:u w:val="none"/>
           </w:rPr>
           <w:t>https://secure.php.net/manual/en/function.fputcsv.php</w:t>
         </w:r>
@@ -14780,7 +15210,6 @@
     </w:p>
     <w:p>
       <w:pPr>
-        <w:ind w:left="426"/>
         <w:rPr>
           <w:iCs/>
         </w:rPr>
@@ -14812,7 +15241,6 @@
     </w:p>
     <w:p>
       <w:pPr>
-        <w:ind w:left="426"/>
         <w:rPr>
           <w:iCs/>
         </w:rPr>
@@ -14928,7 +15356,6 @@
           <w:i w:val="0"/>
           <w:iCs/>
         </w:rPr>
-        <w:lastRenderedPageBreak/>
         <w:t xml:space="preserve">Journal de </w:t>
       </w:r>
       <w:bookmarkEnd w:id="40"/>
@@ -14946,7 +15373,7 @@
     <w:tbl>
       <w:tblPr>
         <w:tblW w:w="9093" w:type="dxa"/>
-        <w:tblInd w:w="534" w:type="dxa"/>
+        <w:tblInd w:w="-5" w:type="dxa"/>
         <w:tblBorders>
           <w:top w:val="single" w:sz="4" w:space="0" w:color="auto"/>
           <w:left w:val="single" w:sz="4" w:space="0" w:color="auto"/>
@@ -14964,7 +15391,7 @@
       <w:tr>
         <w:tc>
           <w:tcPr>
-            <w:tcW w:w="820" w:type="dxa"/>
+            <w:tcW w:w="1151" w:type="dxa"/>
           </w:tcPr>
           <w:p>
             <w:pPr>
@@ -14982,7 +15409,7 @@
         </w:tc>
         <w:tc>
           <w:tcPr>
-            <w:tcW w:w="8273" w:type="dxa"/>
+            <w:tcW w:w="7942" w:type="dxa"/>
           </w:tcPr>
           <w:p>
             <w:pPr>
@@ -15002,7 +15429,7 @@
       <w:tr>
         <w:tc>
           <w:tcPr>
-            <w:tcW w:w="820" w:type="dxa"/>
+            <w:tcW w:w="1151" w:type="dxa"/>
           </w:tcPr>
           <w:p>
             <w:r>
@@ -15012,7 +15439,7 @@
         </w:tc>
         <w:tc>
           <w:tcPr>
-            <w:tcW w:w="8273" w:type="dxa"/>
+            <w:tcW w:w="7942" w:type="dxa"/>
           </w:tcPr>
           <w:p>
             <w:r>
@@ -15024,7 +15451,7 @@
       <w:tr>
         <w:tc>
           <w:tcPr>
-            <w:tcW w:w="820" w:type="dxa"/>
+            <w:tcW w:w="1151" w:type="dxa"/>
           </w:tcPr>
           <w:p>
             <w:r>
@@ -15034,7 +15461,7 @@
         </w:tc>
         <w:tc>
           <w:tcPr>
-            <w:tcW w:w="8273" w:type="dxa"/>
+            <w:tcW w:w="7942" w:type="dxa"/>
           </w:tcPr>
           <w:p>
             <w:r>
@@ -15072,7 +15499,7 @@
       <w:tr>
         <w:tc>
           <w:tcPr>
-            <w:tcW w:w="820" w:type="dxa"/>
+            <w:tcW w:w="1151" w:type="dxa"/>
           </w:tcPr>
           <w:p>
             <w:r>
@@ -15082,7 +15509,7 @@
         </w:tc>
         <w:tc>
           <w:tcPr>
-            <w:tcW w:w="8273" w:type="dxa"/>
+            <w:tcW w:w="7942" w:type="dxa"/>
           </w:tcPr>
           <w:p>
             <w:r>
@@ -15123,6 +15550,7 @@
               </w:numPr>
             </w:pPr>
             <w:r>
+              <w:lastRenderedPageBreak/>
               <w:t>Je dois voir réfléchir au fait qu’il me faudrait peut-être plus qu’un CSV (ou non)</w:t>
             </w:r>
           </w:p>
@@ -15188,17 +15616,18 @@
       <w:tr>
         <w:tc>
           <w:tcPr>
-            <w:tcW w:w="820" w:type="dxa"/>
-          </w:tcPr>
-          <w:p>
-            <w:r>
+            <w:tcW w:w="1151" w:type="dxa"/>
+          </w:tcPr>
+          <w:p>
+            <w:r>
+              <w:lastRenderedPageBreak/>
               <w:t>23.05.18</w:t>
             </w:r>
           </w:p>
         </w:tc>
         <w:tc>
           <w:tcPr>
-            <w:tcW w:w="8273" w:type="dxa"/>
+            <w:tcW w:w="7942" w:type="dxa"/>
           </w:tcPr>
           <w:p>
             <w:r>
@@ -15215,7 +15644,7 @@
       <w:tr>
         <w:tc>
           <w:tcPr>
-            <w:tcW w:w="820" w:type="dxa"/>
+            <w:tcW w:w="1151" w:type="dxa"/>
           </w:tcPr>
           <w:p>
             <w:r>
@@ -15225,7 +15654,7 @@
         </w:tc>
         <w:tc>
           <w:tcPr>
-            <w:tcW w:w="8273" w:type="dxa"/>
+            <w:tcW w:w="7942" w:type="dxa"/>
           </w:tcPr>
           <w:p>
             <w:r>
@@ -15499,7 +15928,6 @@
         <w:rPr>
           <w:i/>
         </w:rPr>
-        <w:lastRenderedPageBreak/>
         <w:t>Media</w:t>
       </w:r>
       <w:r>
@@ -15518,10 +15946,10 @@
       </w:pPr>
     </w:p>
     <w:sectPr>
-      <w:headerReference w:type="default" r:id="rId39"/>
-      <w:footerReference w:type="default" r:id="rId40"/>
-      <w:headerReference w:type="first" r:id="rId41"/>
-      <w:footerReference w:type="first" r:id="rId42"/>
+      <w:headerReference w:type="default" r:id="rId40"/>
+      <w:footerReference w:type="default" r:id="rId41"/>
+      <w:headerReference w:type="first" r:id="rId42"/>
+      <w:footerReference w:type="first" r:id="rId43"/>
       <w:pgSz w:w="11906" w:h="16838" w:code="9"/>
       <w:pgMar w:top="1418" w:right="1418" w:bottom="1418" w:left="1418" w:header="720" w:footer="720" w:gutter="0"/>
       <w:cols w:space="720"/>
@@ -15608,7 +16036,7 @@
         <w:sz w:val="16"/>
         <w:szCs w:val="16"/>
       </w:rPr>
-      <w:t>27</w:t>
+      <w:t>21</w:t>
     </w:r>
     <w:r>
       <w:rPr>
@@ -15669,7 +16097,7 @@
         <w:sz w:val="16"/>
         <w:szCs w:val="16"/>
       </w:rPr>
-      <w:t>25/05/2018</w:t>
+      <w:t>29/05/2018</w:t>
     </w:r>
     <w:r>
       <w:rPr>
@@ -19114,7 +19542,7 @@
 </file>
 
 <file path=customXml/itemProps1.xml><?xml version="1.0" encoding="utf-8"?>
-<ds:datastoreItem xmlns:ds="http://schemas.openxmlformats.org/officeDocument/2006/customXml" ds:itemID="{F3E55AA5-6B55-4098-8234-820767546FA2}">
+<ds:datastoreItem xmlns:ds="http://schemas.openxmlformats.org/officeDocument/2006/customXml" ds:itemID="{B9977FF1-6535-432A-9B21-2E3431C6EA21}">
   <ds:schemaRefs>
     <ds:schemaRef ds:uri="http://schemas.openxmlformats.org/officeDocument/2006/bibliography"/>
   </ds:schemaRefs>

</xml_diff>

<commit_message>
avancée stats et doc
</commit_message>
<xml_diff>
--- a/documentation/Documents de travail/TPI-Multiplix.docx
+++ b/documentation/Documents de travail/TPI-Multiplix.docx
@@ -10,6 +10,8 @@
           <w:szCs w:val="56"/>
         </w:rPr>
       </w:pPr>
+      <w:bookmarkStart w:id="0" w:name="_GoBack"/>
+      <w:bookmarkEnd w:id="0"/>
     </w:p>
     <w:tbl>
       <w:tblPr>
@@ -529,7 +531,7 @@
             <w:noProof/>
             <w:webHidden/>
           </w:rPr>
-          <w:t>5</w:t>
+          <w:t>4</w:t>
         </w:r>
         <w:r>
           <w:rPr>
@@ -875,7 +877,7 @@
             <w:noProof/>
             <w:webHidden/>
           </w:rPr>
-          <w:t>6</w:t>
+          <w:t>10</w:t>
         </w:r>
         <w:r>
           <w:rPr>
@@ -965,7 +967,7 @@
             <w:noProof/>
             <w:webHidden/>
           </w:rPr>
-          <w:t>7</w:t>
+          <w:t>11</w:t>
         </w:r>
         <w:r>
           <w:rPr>
@@ -1055,7 +1057,7 @@
             <w:noProof/>
             <w:webHidden/>
           </w:rPr>
-          <w:t>7</w:t>
+          <w:t>11</w:t>
         </w:r>
         <w:r>
           <w:rPr>
@@ -1131,7 +1133,7 @@
           <w:rPr>
             <w:webHidden/>
           </w:rPr>
-          <w:t>15</w:t>
+          <w:t>23</w:t>
         </w:r>
         <w:r>
           <w:rPr>
@@ -1220,7 +1222,7 @@
             <w:noProof/>
             <w:webHidden/>
           </w:rPr>
-          <w:t>15</w:t>
+          <w:t>23</w:t>
         </w:r>
         <w:r>
           <w:rPr>
@@ -1310,7 +1312,7 @@
             <w:noProof/>
             <w:webHidden/>
           </w:rPr>
-          <w:t>15</w:t>
+          <w:t>25</w:t>
         </w:r>
         <w:r>
           <w:rPr>
@@ -1400,7 +1402,7 @@
             <w:noProof/>
             <w:webHidden/>
           </w:rPr>
-          <w:t>16</w:t>
+          <w:t>25</w:t>
         </w:r>
         <w:r>
           <w:rPr>
@@ -1490,7 +1492,7 @@
             <w:noProof/>
             <w:webHidden/>
           </w:rPr>
-          <w:t>16</w:t>
+          <w:t>26</w:t>
         </w:r>
         <w:r>
           <w:rPr>
@@ -1566,7 +1568,7 @@
           <w:rPr>
             <w:webHidden/>
           </w:rPr>
-          <w:t>16</w:t>
+          <w:t>26</w:t>
         </w:r>
         <w:r>
           <w:rPr>
@@ -1641,7 +1643,7 @@
           <w:rPr>
             <w:webHidden/>
           </w:rPr>
-          <w:t>17</w:t>
+          <w:t>26</w:t>
         </w:r>
         <w:r>
           <w:rPr>
@@ -1730,7 +1732,7 @@
             <w:noProof/>
             <w:webHidden/>
           </w:rPr>
-          <w:t>17</w:t>
+          <w:t>26</w:t>
         </w:r>
         <w:r>
           <w:rPr>
@@ -1820,7 +1822,7 @@
             <w:noProof/>
             <w:webHidden/>
           </w:rPr>
-          <w:t>17</w:t>
+          <w:t>26</w:t>
         </w:r>
         <w:r>
           <w:rPr>
@@ -1910,7 +1912,7 @@
             <w:noProof/>
             <w:webHidden/>
           </w:rPr>
-          <w:t>17</w:t>
+          <w:t>27</w:t>
         </w:r>
         <w:r>
           <w:rPr>
@@ -2000,7 +2002,7 @@
             <w:noProof/>
             <w:webHidden/>
           </w:rPr>
-          <w:t>18</w:t>
+          <w:t>28</w:t>
         </w:r>
         <w:r>
           <w:rPr>
@@ -2090,7 +2092,7 @@
             <w:noProof/>
             <w:webHidden/>
           </w:rPr>
-          <w:t>18</w:t>
+          <w:t>28</w:t>
         </w:r>
         <w:r>
           <w:rPr>
@@ -2180,7 +2182,7 @@
             <w:noProof/>
             <w:webHidden/>
           </w:rPr>
-          <w:t>18</w:t>
+          <w:t>28</w:t>
         </w:r>
         <w:r>
           <w:rPr>
@@ -2203,7 +2205,7 @@
       <w:pPr>
         <w:pStyle w:val="Titre1"/>
       </w:pPr>
-      <w:bookmarkStart w:id="0" w:name="_Toc499021832"/>
+      <w:bookmarkStart w:id="1" w:name="_Toc499021832"/>
       <w:r>
         <w:lastRenderedPageBreak/>
         <w:t>Analyse prél</w:t>
@@ -2214,7 +2216,7 @@
       <w:r>
         <w:t>minaire</w:t>
       </w:r>
-      <w:bookmarkEnd w:id="0"/>
+      <w:bookmarkEnd w:id="1"/>
     </w:p>
     <w:p>
       <w:pPr>
@@ -2224,7 +2226,7 @@
           <w:iCs/>
         </w:rPr>
       </w:pPr>
-      <w:bookmarkStart w:id="1" w:name="_Toc499021833"/>
+      <w:bookmarkStart w:id="2" w:name="_Toc499021833"/>
       <w:r>
         <w:rPr>
           <w:i w:val="0"/>
@@ -2232,7 +2234,7 @@
         </w:rPr>
         <w:t>Introduction</w:t>
       </w:r>
-      <w:bookmarkEnd w:id="1"/>
+      <w:bookmarkEnd w:id="2"/>
       <w:r>
         <w:rPr>
           <w:i w:val="0"/>
@@ -2534,7 +2536,7 @@
           <w:iCs/>
         </w:rPr>
       </w:pPr>
-      <w:bookmarkStart w:id="2" w:name="_Toc499021834"/>
+      <w:bookmarkStart w:id="3" w:name="_Toc499021834"/>
       <w:r>
         <w:rPr>
           <w:i w:val="0"/>
@@ -2542,7 +2544,7 @@
         </w:rPr>
         <w:t>Objectifs</w:t>
       </w:r>
-      <w:bookmarkEnd w:id="2"/>
+      <w:bookmarkEnd w:id="3"/>
     </w:p>
     <w:p>
       <w:pPr>
@@ -3088,7 +3090,7 @@
           <w:iCs/>
         </w:rPr>
       </w:pPr>
-      <w:bookmarkStart w:id="3" w:name="_Toc499021835"/>
+      <w:bookmarkStart w:id="4" w:name="_Toc499021835"/>
       <w:r>
         <w:rPr>
           <w:i w:val="0"/>
@@ -3103,7 +3105,7 @@
         </w:rPr>
         <w:t xml:space="preserve"> initiale</w:t>
       </w:r>
-      <w:bookmarkEnd w:id="3"/>
+      <w:bookmarkEnd w:id="4"/>
     </w:p>
     <w:tbl>
       <w:tblPr>
@@ -3788,7 +3790,7 @@
       <w:pPr>
         <w:pStyle w:val="Titre1"/>
       </w:pPr>
-      <w:bookmarkStart w:id="4" w:name="_Toc499021836"/>
+      <w:bookmarkStart w:id="5" w:name="_Toc499021836"/>
       <w:r>
         <w:lastRenderedPageBreak/>
         <w:t>Analyse</w:t>
@@ -3796,7 +3798,7 @@
       <w:r>
         <w:t xml:space="preserve"> / Conception</w:t>
       </w:r>
-      <w:bookmarkEnd w:id="4"/>
+      <w:bookmarkEnd w:id="5"/>
     </w:p>
     <w:p>
       <w:pPr>
@@ -3806,7 +3808,7 @@
           <w:iCs/>
         </w:rPr>
       </w:pPr>
-      <w:bookmarkStart w:id="5" w:name="_Toc499021837"/>
+      <w:bookmarkStart w:id="6" w:name="_Toc499021837"/>
       <w:r>
         <w:rPr>
           <w:i w:val="0"/>
@@ -3814,7 +3816,7 @@
         </w:rPr>
         <w:t>Concept</w:t>
       </w:r>
-      <w:bookmarkEnd w:id="5"/>
+      <w:bookmarkEnd w:id="6"/>
     </w:p>
     <w:p>
       <w:pPr>
@@ -4770,8 +4772,8 @@
           <w:iCs/>
         </w:rPr>
       </w:pPr>
-      <w:bookmarkStart w:id="6" w:name="_Toc71691012"/>
-      <w:bookmarkStart w:id="7" w:name="_Toc499021838"/>
+      <w:bookmarkStart w:id="7" w:name="_Toc71691012"/>
+      <w:bookmarkStart w:id="8" w:name="_Toc499021838"/>
       <w:r>
         <w:rPr>
           <w:i w:val="0"/>
@@ -4779,8 +4781,8 @@
         </w:rPr>
         <w:t>Stratégie de test</w:t>
       </w:r>
-      <w:bookmarkEnd w:id="6"/>
       <w:bookmarkEnd w:id="7"/>
+      <w:bookmarkEnd w:id="8"/>
     </w:p>
     <w:p>
       <w:r>
@@ -4793,21 +4795,28 @@
         <w:t xml:space="preserve"> soit hébergé sur un serveur APACHE (si en local, on peut utiliser WAMP).</w:t>
       </w:r>
     </w:p>
-    <w:p>
-      <w:r>
-        <w:t xml:space="preserve">Ces tests ne sont pas exhaustifs </w:t>
-      </w:r>
-      <w:bookmarkStart w:id="8" w:name="_GoBack"/>
-      <w:bookmarkEnd w:id="8"/>
-      <w:r>
-        <w:t>car pour tester le site, il n’est pas utile de tester chaque livret existant, seul le livret 0 et un autre chiffre sont vraiment nécessaire</w:t>
-      </w:r>
-      <w:r>
-        <w:t>s</w:t>
-      </w:r>
-      <w:r>
-        <w:t xml:space="preserve"> à tester (le livret de 0 ayant des cas bien précis étant donné la façon dont les navigateurs peuvent gérer cette valeur)</w:t>
-      </w:r>
+    <w:p/>
+    <w:p>
+      <w:r>
+        <w:t>Ces tests ne sont pas exhaustifs car pour tester le site, il n’est pas utile de tester chaque livret existant, seul le livret 0 et un autre chiffre sont vraiment nécessaires à tester (le livret de 0 ayant des cas bien précis étant donné la façon dont les navigateurs peuvent gérer cette valeur).</w:t>
+      </w:r>
+    </w:p>
+    <w:p/>
+    <w:p>
+      <w:r>
+        <w:t>Il n’y a pas besoin de données de tests, toutes les données nécessaires seront générées lors du test en lui-même.</w:t>
+      </w:r>
+    </w:p>
+    <w:p/>
+    <w:p>
+      <w:r>
+        <w:t xml:space="preserve">Les tests sont effectués en un seul bloc pour permettre une meilleure précision au niveau </w:t>
+      </w:r>
+      <w:proofErr w:type="gramStart"/>
+      <w:r>
+        <w:t>des résultat attendus</w:t>
+      </w:r>
+      <w:proofErr w:type="gramEnd"/>
       <w:r>
         <w:t>.</w:t>
       </w:r>
@@ -5091,6 +5100,7 @@
           </w:tcPr>
           <w:p>
             <w:r>
+              <w:lastRenderedPageBreak/>
               <w:t>Clique sur « Mode libre »</w:t>
             </w:r>
           </w:p>
@@ -5147,7 +5157,6 @@
           </w:tcPr>
           <w:p>
             <w:r>
-              <w:lastRenderedPageBreak/>
               <w:t>Clique sur « Retour au menu »</w:t>
             </w:r>
           </w:p>
@@ -5517,6 +5526,7 @@
           </w:tcPr>
           <w:p>
             <w:r>
+              <w:lastRenderedPageBreak/>
               <w:t>Clique sur une mauvaise réponse</w:t>
             </w:r>
           </w:p>
@@ -5636,7 +5646,6 @@
           </w:p>
           <w:p>
             <w:r>
-              <w:lastRenderedPageBreak/>
               <w:t>« 1 Faux »</w:t>
             </w:r>
           </w:p>
@@ -6037,6 +6046,7 @@
           </w:tcPr>
           <w:p>
             <w:r>
+              <w:lastRenderedPageBreak/>
               <w:t>Clique sur « Retour au menu »</w:t>
             </w:r>
           </w:p>
@@ -6127,7 +6137,6 @@
           </w:tcPr>
           <w:p>
             <w:r>
-              <w:lastRenderedPageBreak/>
               <w:t>Clique sur le bouton</w:t>
             </w:r>
             <w:r>
@@ -6368,7 +6377,11 @@
           </w:tcPr>
           <w:p>
             <w:r>
-              <w:t>Le site affiche « (La bonne réponse du calcul) As-tu trouvé en (secondes passée sur la page précédente (peut être uniquement inférieur ou égal à 5)) ?»</w:t>
+              <w:t xml:space="preserve">Le site affiche « (La bonne réponse du calcul) As-tu trouvé en (secondes passée sur la page précédente (peut être </w:t>
+            </w:r>
+            <w:r>
+              <w:lastRenderedPageBreak/>
+              <w:t>uniquement inférieur ou égal à 5)) ?»</w:t>
             </w:r>
           </w:p>
           <w:p>
@@ -6404,7 +6417,6 @@
           </w:tcPr>
           <w:p>
             <w:r>
-              <w:lastRenderedPageBreak/>
               <w:t xml:space="preserve">Clique sur « J’ai </w:t>
             </w:r>
             <w:r>
@@ -6932,7 +6944,23 @@
           <w:iCs/>
           <w:sz w:val="24"/>
         </w:rPr>
-        <w:t>Cependant, pour éviter que cela soit un problème, j’en ai bien parlé avec mon chef de projet (qui lui aussi savait que cette partie me poserait problème) et nous avions réalisé qu’il serait fortement conseillé que je me penche sur le sujet le plus tôt possible, ce que j’ai fait. Très rapidement, je me suis renseigné sur les fonctionnements de l’enregistrement CSV et de la lecture de CSV, cela m’a pris du temps sur plusieurs périodes mais maintenant, je sais comment cela fonctionne et peut donc faire l’enregistrement et la lecture de CSV dans le cadre de mon TPI.</w:t>
+        <w:t>Cependant, pour éviter que cela soit un problème, j’en ai bien parlé avec mon chef de projet et nous avions réalisé qu’il serait fortement conseillé que je me</w:t>
+      </w:r>
+      <w:r>
+        <w:rPr>
+          <w:rFonts w:ascii="Arial" w:hAnsi="Arial" w:cs="Arial"/>
+          <w:iCs/>
+          <w:sz w:val="24"/>
+        </w:rPr>
+        <w:t xml:space="preserve"> documente</w:t>
+      </w:r>
+      <w:r>
+        <w:rPr>
+          <w:rFonts w:ascii="Arial" w:hAnsi="Arial" w:cs="Arial"/>
+          <w:iCs/>
+          <w:sz w:val="24"/>
+        </w:rPr>
+        <w:t xml:space="preserve"> sur le sujet le plus tôt possible, ce que j’ai fait. </w:t>
       </w:r>
     </w:p>
     <w:p>
@@ -6948,6 +6976,91 @@
           <w:sz w:val="24"/>
         </w:rPr>
       </w:pPr>
+      <w:r>
+        <w:rPr>
+          <w:rFonts w:ascii="Arial" w:hAnsi="Arial" w:cs="Arial"/>
+          <w:iCs/>
+          <w:sz w:val="24"/>
+        </w:rPr>
+        <w:t xml:space="preserve">Très rapidement, je me suis renseigné sur les fonctionnements de l’enregistrement CSV et de la lecture de CSV, cela m’a </w:t>
+      </w:r>
+      <w:r>
+        <w:rPr>
+          <w:rFonts w:ascii="Arial" w:hAnsi="Arial" w:cs="Arial"/>
+          <w:iCs/>
+          <w:sz w:val="24"/>
+        </w:rPr>
+        <w:t>aura pris un certain temps</w:t>
+      </w:r>
+      <w:r>
+        <w:rPr>
+          <w:rFonts w:ascii="Arial" w:hAnsi="Arial" w:cs="Arial"/>
+          <w:iCs/>
+          <w:sz w:val="24"/>
+        </w:rPr>
+        <w:t xml:space="preserve"> mais </w:t>
+      </w:r>
+      <w:r>
+        <w:rPr>
+          <w:rFonts w:ascii="Arial" w:hAnsi="Arial" w:cs="Arial"/>
+          <w:iCs/>
+          <w:sz w:val="24"/>
+        </w:rPr>
+        <w:t xml:space="preserve">je peux </w:t>
+      </w:r>
+      <w:r>
+        <w:rPr>
+          <w:rFonts w:ascii="Arial" w:hAnsi="Arial" w:cs="Arial"/>
+          <w:iCs/>
+          <w:sz w:val="24"/>
+        </w:rPr>
+        <w:lastRenderedPageBreak/>
+        <w:t>maintenant me servir de</w:t>
+      </w:r>
+      <w:r>
+        <w:rPr>
+          <w:rFonts w:ascii="Arial" w:hAnsi="Arial" w:cs="Arial"/>
+          <w:iCs/>
+          <w:sz w:val="24"/>
+        </w:rPr>
+        <w:t xml:space="preserve"> l’enregistrement et la lecture de CSV dans le cadre de mon TPI.</w:t>
+      </w:r>
+    </w:p>
+    <w:p>
+      <w:pPr>
+        <w:pStyle w:val="Retraitnormal1"/>
+        <w:numPr>
+          <w:ilvl w:val="0"/>
+          <w:numId w:val="0"/>
+        </w:numPr>
+        <w:rPr>
+          <w:rFonts w:ascii="Arial" w:hAnsi="Arial" w:cs="Arial"/>
+          <w:iCs/>
+          <w:sz w:val="24"/>
+        </w:rPr>
+      </w:pPr>
+    </w:p>
+    <w:p>
+      <w:pPr>
+        <w:pStyle w:val="Retraitnormal1"/>
+        <w:numPr>
+          <w:ilvl w:val="0"/>
+          <w:numId w:val="0"/>
+        </w:numPr>
+        <w:rPr>
+          <w:rFonts w:ascii="Arial" w:hAnsi="Arial" w:cs="Arial"/>
+          <w:iCs/>
+          <w:sz w:val="24"/>
+        </w:rPr>
+      </w:pPr>
+      <w:r>
+        <w:rPr>
+          <w:rFonts w:ascii="Arial" w:hAnsi="Arial" w:cs="Arial"/>
+          <w:iCs/>
+          <w:sz w:val="24"/>
+        </w:rPr>
+        <w:t>Un autre risque était l’identification d’utilisateurs sans logins. Je m’étais d’abord dirigé sur un système de sessions mais après discussion avec mon chef de projet et après recherches sur le net, je me suis rendu compte que créer un cookie unique à l’utilisateur au moment de sa première connexion sur le site était un choix plus approprié.</w:t>
+      </w:r>
     </w:p>
     <w:p>
       <w:pPr>
@@ -7889,6 +8002,7 @@
           <w:i/>
           <w:sz w:val="24"/>
         </w:rPr>
+        <w:lastRenderedPageBreak/>
         <w:t>bases</w:t>
       </w:r>
       <w:proofErr w:type="gramEnd"/>
@@ -8049,7 +8163,6 @@
         <w:pStyle w:val="Titre3"/>
       </w:pPr>
       <w:r>
-        <w:lastRenderedPageBreak/>
         <w:t xml:space="preserve">Maquettes / </w:t>
       </w:r>
       <w:r>
@@ -8128,6 +8241,7 @@
       </w:pPr>
       <w:proofErr w:type="spellStart"/>
       <w:r>
+        <w:lastRenderedPageBreak/>
         <w:t>Index.php</w:t>
       </w:r>
       <w:proofErr w:type="spellEnd"/>
@@ -8200,7 +8314,6 @@
       </w:pPr>
       <w:proofErr w:type="spellStart"/>
       <w:r>
-        <w:lastRenderedPageBreak/>
         <w:t>stats.php</w:t>
       </w:r>
       <w:proofErr w:type="spellEnd"/>
@@ -8267,6 +8380,7 @@
       </w:pPr>
       <w:proofErr w:type="spellStart"/>
       <w:r>
+        <w:lastRenderedPageBreak/>
         <w:t>Stats.php</w:t>
       </w:r>
       <w:proofErr w:type="spellEnd"/>
@@ -8339,7 +8453,6 @@
       </w:pPr>
       <w:proofErr w:type="spellStart"/>
       <w:r>
-        <w:lastRenderedPageBreak/>
         <w:t>free.php</w:t>
       </w:r>
       <w:proofErr w:type="spellEnd"/>
@@ -8407,6 +8520,7 @@
       </w:pPr>
       <w:proofErr w:type="spellStart"/>
       <w:r>
+        <w:lastRenderedPageBreak/>
         <w:t>free.php</w:t>
       </w:r>
       <w:proofErr w:type="spellEnd"/>
@@ -8644,7 +8758,6 @@
       </w:pPr>
       <w:proofErr w:type="spellStart"/>
       <w:r>
-        <w:lastRenderedPageBreak/>
         <w:t>five.php</w:t>
       </w:r>
       <w:proofErr w:type="spellEnd"/>
@@ -8710,6 +8823,7 @@
         <w:pStyle w:val="Titre4"/>
       </w:pPr>
       <w:r>
+        <w:lastRenderedPageBreak/>
         <w:t>free-</w:t>
       </w:r>
       <w:proofErr w:type="spellStart"/>
@@ -8779,7 +8893,6 @@
         <w:pStyle w:val="Titre4"/>
       </w:pPr>
       <w:r>
-        <w:lastRenderedPageBreak/>
         <w:t>free-</w:t>
       </w:r>
       <w:proofErr w:type="spellStart"/>
@@ -8899,6 +9012,7 @@
         </w:tabs>
       </w:pPr>
       <w:r>
+        <w:lastRenderedPageBreak/>
         <w:t>Free-</w:t>
       </w:r>
       <w:proofErr w:type="spellStart"/>
@@ -8975,7 +9089,6 @@
         </w:tabs>
       </w:pPr>
       <w:r>
-        <w:lastRenderedPageBreak/>
         <w:t>free-</w:t>
       </w:r>
       <w:proofErr w:type="spellStart"/>
@@ -9055,6 +9168,7 @@
         </w:tabs>
       </w:pPr>
       <w:r>
+        <w:lastRenderedPageBreak/>
         <w:t>free-</w:t>
       </w:r>
       <w:proofErr w:type="spellStart"/>
@@ -9131,7 +9245,6 @@
         </w:tabs>
       </w:pPr>
       <w:r>
-        <w:lastRenderedPageBreak/>
         <w:t>five-</w:t>
       </w:r>
       <w:proofErr w:type="spellStart"/>
@@ -9232,6 +9345,7 @@
         </w:tabs>
       </w:pPr>
       <w:r>
+        <w:lastRenderedPageBreak/>
         <w:t>five-</w:t>
       </w:r>
       <w:proofErr w:type="spellStart"/>
@@ -9309,7 +9423,6 @@
       </w:pPr>
       <w:proofErr w:type="gramStart"/>
       <w:r>
-        <w:lastRenderedPageBreak/>
         <w:t>five-</w:t>
       </w:r>
       <w:proofErr w:type="spellStart"/>
@@ -9393,6 +9506,7 @@
         </w:tabs>
       </w:pPr>
       <w:r>
+        <w:lastRenderedPageBreak/>
         <w:t>five-</w:t>
       </w:r>
       <w:proofErr w:type="spellStart"/>
@@ -9470,7 +9584,6 @@
         </w:tabs>
       </w:pPr>
       <w:r>
-        <w:lastRenderedPageBreak/>
         <w:t xml:space="preserve">Use cases/scénarios Mode </w:t>
       </w:r>
       <w:r>
@@ -9933,6 +10046,7 @@
           </w:tcPr>
           <w:p>
             <w:r>
+              <w:lastRenderedPageBreak/>
               <w:t>Clique sur une réponse</w:t>
             </w:r>
           </w:p>
@@ -10243,7 +10357,6 @@
           </w:tcPr>
           <w:p>
             <w:r>
-              <w:lastRenderedPageBreak/>
               <w:t xml:space="preserve">Coche </w:t>
             </w:r>
             <w:r>
@@ -10918,7 +11031,6 @@
           </w:tcPr>
           <w:p>
             <w:r>
-              <w:lastRenderedPageBreak/>
               <w:t>Clique sur « Retour au menu »</w:t>
             </w:r>
           </w:p>
@@ -11196,50 +11308,6 @@
     </w:p>
     <w:p>
       <w:r>
-        <w:rPr>
-          <w:noProof/>
-          <w:lang w:val="fr-CH" w:eastAsia="fr-CH"/>
-        </w:rPr>
-        <w:drawing>
-          <wp:inline distT="0" distB="0" distL="0" distR="0" wp14:anchorId="509804E1" wp14:editId="73000A98">
-            <wp:extent cx="4524375" cy="1485900"/>
-            <wp:effectExtent l="0" t="0" r="9525" b="0"/>
-            <wp:docPr id="4" name="Image 4"/>
-            <wp:cNvGraphicFramePr>
-              <a:graphicFrameLocks xmlns:a="http://schemas.openxmlformats.org/drawingml/2006/main" noChangeAspect="1"/>
-            </wp:cNvGraphicFramePr>
-            <a:graphic xmlns:a="http://schemas.openxmlformats.org/drawingml/2006/main">
-              <a:graphicData uri="http://schemas.openxmlformats.org/drawingml/2006/picture">
-                <pic:pic xmlns:pic="http://schemas.openxmlformats.org/drawingml/2006/picture">
-                  <pic:nvPicPr>
-                    <pic:cNvPr id="1" name=""/>
-                    <pic:cNvPicPr/>
-                  </pic:nvPicPr>
-                  <pic:blipFill>
-                    <a:blip r:embed="rId28"/>
-                    <a:stretch>
-                      <a:fillRect/>
-                    </a:stretch>
-                  </pic:blipFill>
-                  <pic:spPr>
-                    <a:xfrm>
-                      <a:off x="0" y="0"/>
-                      <a:ext cx="4524375" cy="1485900"/>
-                    </a:xfrm>
-                    <a:prstGeom prst="rect">
-                      <a:avLst/>
-                    </a:prstGeom>
-                  </pic:spPr>
-                </pic:pic>
-              </a:graphicData>
-            </a:graphic>
-          </wp:inline>
-        </w:drawing>
-      </w:r>
-    </w:p>
-    <w:p/>
-    <w:p>
-      <w:r>
         <w:t>L’enregistrement de données se faisant entièrement dans un seul fichier, il n’y a pas vraiment de relations à montrer avec un MLD, je vais cependant expliquer dans quel ord</w:t>
       </w:r>
       <w:r>
@@ -11249,21 +11317,27 @@
         <w:t>e est enregistré quoi.</w:t>
       </w:r>
     </w:p>
-    <w:p/>
     <w:tbl>
       <w:tblPr>
         <w:tblStyle w:val="Grilledutableau"/>
-        <w:tblW w:w="0" w:type="auto"/>
+        <w:tblW w:w="9060" w:type="dxa"/>
         <w:tblLook w:val="04A0" w:firstRow="1" w:lastRow="0" w:firstColumn="1" w:lastColumn="0" w:noHBand="0" w:noVBand="1"/>
       </w:tblPr>
       <w:tblGrid>
-        <w:gridCol w:w="4530"/>
-        <w:gridCol w:w="4530"/>
+        <w:gridCol w:w="1343"/>
+        <w:gridCol w:w="287"/>
+        <w:gridCol w:w="574"/>
+        <w:gridCol w:w="992"/>
+        <w:gridCol w:w="1000"/>
+        <w:gridCol w:w="1753"/>
+        <w:gridCol w:w="926"/>
+        <w:gridCol w:w="1219"/>
+        <w:gridCol w:w="966"/>
       </w:tblGrid>
       <w:tr>
         <w:tc>
           <w:tcPr>
-            <w:tcW w:w="4530" w:type="dxa"/>
+            <w:tcW w:w="1284" w:type="dxa"/>
           </w:tcPr>
           <w:p>
             <w:r>
@@ -11273,29 +11347,72 @@
         </w:tc>
         <w:tc>
           <w:tcPr>
-            <w:tcW w:w="4530" w:type="dxa"/>
-          </w:tcPr>
-          <w:p>
-            <w:r>
-              <w:t>Le premier enregistrement est l’identifiant du joueur qui est généré</w:t>
-            </w:r>
-            <w:r>
-              <w:t xml:space="preserve"> en cookie à la première connexion sur le site</w:t>
-            </w:r>
-            <w:r>
-              <w:t xml:space="preserve"> (via u</w:t>
-            </w:r>
-            <w:r>
-              <w:t>n hash md5 du temps)</w:t>
-            </w:r>
-            <w:r>
-              <w:t xml:space="preserve"> et fourni par</w:t>
-            </w:r>
-            <w:r>
-              <w:t xml:space="preserve"> ce dernier</w:t>
-            </w:r>
-            <w:r>
-              <w:t xml:space="preserve"> </w:t>
+            <w:tcW w:w="857" w:type="dxa"/>
+            <w:gridSpan w:val="2"/>
+          </w:tcPr>
+          <w:p>
+            <w:r>
+              <w:t>Date</w:t>
+            </w:r>
+          </w:p>
+        </w:tc>
+        <w:tc>
+          <w:tcPr>
+            <w:tcW w:w="1004" w:type="dxa"/>
+          </w:tcPr>
+          <w:p>
+            <w:r>
+              <w:t>Heure</w:t>
+            </w:r>
+          </w:p>
+        </w:tc>
+        <w:tc>
+          <w:tcPr>
+            <w:tcW w:w="1017" w:type="dxa"/>
+          </w:tcPr>
+          <w:p>
+            <w:r>
+              <w:t xml:space="preserve">Mode </w:t>
+            </w:r>
+          </w:p>
+        </w:tc>
+        <w:tc>
+          <w:tcPr>
+            <w:tcW w:w="1764" w:type="dxa"/>
+          </w:tcPr>
+          <w:p>
+            <w:r>
+              <w:t>Multiplicateur</w:t>
+            </w:r>
+          </w:p>
+        </w:tc>
+        <w:tc>
+          <w:tcPr>
+            <w:tcW w:w="937" w:type="dxa"/>
+          </w:tcPr>
+          <w:p>
+            <w:r>
+              <w:t>Livret</w:t>
+            </w:r>
+          </w:p>
+        </w:tc>
+        <w:tc>
+          <w:tcPr>
+            <w:tcW w:w="1230" w:type="dxa"/>
+          </w:tcPr>
+          <w:p>
+            <w:r>
+              <w:t>Résultat</w:t>
+            </w:r>
+          </w:p>
+        </w:tc>
+        <w:tc>
+          <w:tcPr>
+            <w:tcW w:w="967" w:type="dxa"/>
+          </w:tcPr>
+          <w:p>
+            <w:r>
+              <w:t>Temps</w:t>
             </w:r>
           </w:p>
         </w:tc>
@@ -11303,30 +11420,38 @@
       <w:tr>
         <w:tc>
           <w:tcPr>
-            <w:tcW w:w="4530" w:type="dxa"/>
-          </w:tcPr>
-          <w:p>
-            <w:r>
-              <w:t>Date</w:t>
-            </w:r>
-          </w:p>
-        </w:tc>
-        <w:tc>
-          <w:tcPr>
-            <w:tcW w:w="4530" w:type="dxa"/>
-          </w:tcPr>
-          <w:p>
-            <w:r>
-              <w:t xml:space="preserve">Le deuxième </w:t>
-            </w:r>
-            <w:r>
-              <w:t>enregistre</w:t>
-            </w:r>
-            <w:r>
-              <w:t>ment est</w:t>
-            </w:r>
-            <w:r>
-              <w:t xml:space="preserve"> le jour auquel le problème a été fait</w:t>
+            <w:tcW w:w="1555" w:type="dxa"/>
+            <w:gridSpan w:val="2"/>
+          </w:tcPr>
+          <w:p>
+            <w:r>
+              <w:t>Identifiant</w:t>
+            </w:r>
+          </w:p>
+        </w:tc>
+        <w:tc>
+          <w:tcPr>
+            <w:tcW w:w="7505" w:type="dxa"/>
+            <w:gridSpan w:val="7"/>
+          </w:tcPr>
+          <w:p>
+            <w:r>
+              <w:t>Le premier enregistrement est l’identifiant du joueur qui est généré</w:t>
+            </w:r>
+            <w:r>
+              <w:t xml:space="preserve"> en cookie à la première connexion sur le site</w:t>
+            </w:r>
+            <w:r>
+              <w:t xml:space="preserve"> (via un hash md5 du temps)</w:t>
+            </w:r>
+            <w:r>
+              <w:t xml:space="preserve"> et fourni par</w:t>
+            </w:r>
+            <w:r>
+              <w:t xml:space="preserve"> ce dernier</w:t>
+            </w:r>
+            <w:r>
+              <w:t xml:space="preserve"> </w:t>
             </w:r>
           </w:p>
         </w:tc>
@@ -11334,27 +11459,32 @@
       <w:tr>
         <w:tc>
           <w:tcPr>
-            <w:tcW w:w="4530" w:type="dxa"/>
-          </w:tcPr>
-          <w:p>
-            <w:r>
-              <w:t>Heure</w:t>
-            </w:r>
-          </w:p>
-        </w:tc>
-        <w:tc>
-          <w:tcPr>
-            <w:tcW w:w="4530" w:type="dxa"/>
-          </w:tcPr>
-          <w:p>
-            <w:r>
-              <w:t>Le trois</w:t>
-            </w:r>
-            <w:r>
-              <w:t xml:space="preserve">ième enregistrement est </w:t>
-            </w:r>
-            <w:r>
-              <w:t>l’heure à laquelle le problème a été fait</w:t>
+            <w:tcW w:w="1555" w:type="dxa"/>
+            <w:gridSpan w:val="2"/>
+          </w:tcPr>
+          <w:p>
+            <w:r>
+              <w:t>Date</w:t>
+            </w:r>
+          </w:p>
+        </w:tc>
+        <w:tc>
+          <w:tcPr>
+            <w:tcW w:w="7505" w:type="dxa"/>
+            <w:gridSpan w:val="7"/>
+          </w:tcPr>
+          <w:p>
+            <w:r>
+              <w:t xml:space="preserve">Le deuxième </w:t>
+            </w:r>
+            <w:r>
+              <w:t>enregistre</w:t>
+            </w:r>
+            <w:r>
+              <w:t>ment est</w:t>
+            </w:r>
+            <w:r>
+              <w:t xml:space="preserve"> le jour auquel le problème a été fait</w:t>
             </w:r>
           </w:p>
         </w:tc>
@@ -11362,27 +11492,23 @@
       <w:tr>
         <w:tc>
           <w:tcPr>
-            <w:tcW w:w="4530" w:type="dxa"/>
-          </w:tcPr>
-          <w:p>
-            <w:r>
-              <w:t>Mode</w:t>
-            </w:r>
-          </w:p>
-        </w:tc>
-        <w:tc>
-          <w:tcPr>
-            <w:tcW w:w="4530" w:type="dxa"/>
-          </w:tcPr>
-          <w:p>
-            <w:r>
-              <w:t>Le quatr</w:t>
-            </w:r>
-            <w:r>
-              <w:t>ième enregistrement est</w:t>
-            </w:r>
-            <w:r>
-              <w:t xml:space="preserve"> le mode de jeu (« 5sec » pour mode 5 secondes, « free » pour mode libre)</w:t>
+            <w:tcW w:w="1555" w:type="dxa"/>
+            <w:gridSpan w:val="2"/>
+          </w:tcPr>
+          <w:p>
+            <w:r>
+              <w:t>Heure</w:t>
+            </w:r>
+          </w:p>
+        </w:tc>
+        <w:tc>
+          <w:tcPr>
+            <w:tcW w:w="7505" w:type="dxa"/>
+            <w:gridSpan w:val="7"/>
+          </w:tcPr>
+          <w:p>
+            <w:r>
+              <w:t>Le troisième enregistrement est l’heure à laquelle le problème a été fait</w:t>
             </w:r>
           </w:p>
         </w:tc>
@@ -11390,21 +11516,23 @@
       <w:tr>
         <w:tc>
           <w:tcPr>
-            <w:tcW w:w="4530" w:type="dxa"/>
-          </w:tcPr>
-          <w:p>
-            <w:r>
-              <w:t>Multiplicateur</w:t>
-            </w:r>
-          </w:p>
-        </w:tc>
-        <w:tc>
-          <w:tcPr>
-            <w:tcW w:w="4530" w:type="dxa"/>
-          </w:tcPr>
-          <w:p>
-            <w:r>
-              <w:t>Le cinquième enregistrement est le chiffre qui a été choisi (aléatoirement par le site) pour multiplier le livret lors du problème</w:t>
+            <w:tcW w:w="1555" w:type="dxa"/>
+            <w:gridSpan w:val="2"/>
+          </w:tcPr>
+          <w:p>
+            <w:r>
+              <w:t>Mode</w:t>
+            </w:r>
+          </w:p>
+        </w:tc>
+        <w:tc>
+          <w:tcPr>
+            <w:tcW w:w="7505" w:type="dxa"/>
+            <w:gridSpan w:val="7"/>
+          </w:tcPr>
+          <w:p>
+            <w:r>
+              <w:t>Le quatrième enregistrement est le mode de jeu (« 5sec » pour mode 5 secondes, « free » pour mode libre)</w:t>
             </w:r>
           </w:p>
         </w:tc>
@@ -11412,21 +11540,23 @@
       <w:tr>
         <w:tc>
           <w:tcPr>
-            <w:tcW w:w="4530" w:type="dxa"/>
-          </w:tcPr>
-          <w:p>
-            <w:r>
-              <w:t>Livret</w:t>
-            </w:r>
-          </w:p>
-        </w:tc>
-        <w:tc>
-          <w:tcPr>
-            <w:tcW w:w="4530" w:type="dxa"/>
-          </w:tcPr>
-          <w:p>
-            <w:r>
-              <w:t>Le sixième enregistrement est le livret qui a été utilisé lors du problème</w:t>
+            <w:tcW w:w="1555" w:type="dxa"/>
+            <w:gridSpan w:val="2"/>
+          </w:tcPr>
+          <w:p>
+            <w:r>
+              <w:t>Multiplicateur</w:t>
+            </w:r>
+          </w:p>
+        </w:tc>
+        <w:tc>
+          <w:tcPr>
+            <w:tcW w:w="7505" w:type="dxa"/>
+            <w:gridSpan w:val="7"/>
+          </w:tcPr>
+          <w:p>
+            <w:r>
+              <w:t>Le cinquième enregistrement est le chiffre qui a été choisi (aléatoirement par le site) pour multiplier le livret lors du problème</w:t>
             </w:r>
           </w:p>
         </w:tc>
@@ -11434,21 +11564,23 @@
       <w:tr>
         <w:tc>
           <w:tcPr>
-            <w:tcW w:w="4530" w:type="dxa"/>
-          </w:tcPr>
-          <w:p>
-            <w:r>
-              <w:t>Résultat</w:t>
-            </w:r>
-          </w:p>
-        </w:tc>
-        <w:tc>
-          <w:tcPr>
-            <w:tcW w:w="4530" w:type="dxa"/>
-          </w:tcPr>
-          <w:p>
-            <w:r>
-              <w:t>Le septième enregistrement est le résultat de la résolution du problème par le joueur (« juste » si le joueur a fait juste, « faux » si il a fait faux)</w:t>
+            <w:tcW w:w="1555" w:type="dxa"/>
+            <w:gridSpan w:val="2"/>
+          </w:tcPr>
+          <w:p>
+            <w:r>
+              <w:t>Livret</w:t>
+            </w:r>
+          </w:p>
+        </w:tc>
+        <w:tc>
+          <w:tcPr>
+            <w:tcW w:w="7505" w:type="dxa"/>
+            <w:gridSpan w:val="7"/>
+          </w:tcPr>
+          <w:p>
+            <w:r>
+              <w:t>Le sixième enregistrement est le livret qui a été utilisé lors du problème</w:t>
             </w:r>
           </w:p>
         </w:tc>
@@ -11456,18 +11588,44 @@
       <w:tr>
         <w:tc>
           <w:tcPr>
-            <w:tcW w:w="4530" w:type="dxa"/>
+            <w:tcW w:w="1555" w:type="dxa"/>
+            <w:gridSpan w:val="2"/>
           </w:tcPr>
           <w:p>
             <w:r>
               <w:lastRenderedPageBreak/>
+              <w:t>Résultat</w:t>
+            </w:r>
+          </w:p>
+        </w:tc>
+        <w:tc>
+          <w:tcPr>
+            <w:tcW w:w="7505" w:type="dxa"/>
+            <w:gridSpan w:val="7"/>
+          </w:tcPr>
+          <w:p>
+            <w:r>
+              <w:t>Le septième enregistrement est le résultat de la résolution du problème par le joueur (« juste » si le joueur a fait juste, « faux » si il a fait faux)</w:t>
+            </w:r>
+          </w:p>
+        </w:tc>
+      </w:tr>
+      <w:tr>
+        <w:tc>
+          <w:tcPr>
+            <w:tcW w:w="1555" w:type="dxa"/>
+            <w:gridSpan w:val="2"/>
+          </w:tcPr>
+          <w:p>
+            <w:r>
               <w:t>Temps</w:t>
             </w:r>
           </w:p>
         </w:tc>
         <w:tc>
           <w:tcPr>
-            <w:tcW w:w="4530" w:type="dxa"/>
+            <w:tcW w:w="7505" w:type="dxa"/>
+            <w:gridSpan w:val="7"/>
           </w:tcPr>
           <w:p>
             <w:r>
@@ -11549,7 +11707,19 @@
       </w:r>
       <w:proofErr w:type="spellEnd"/>
       <w:r>
-        <w:t xml:space="preserve"> pour l’enregistrement CSV d’un résultat juste ou d’un résultat faux se trouve dans la partie html et non avant comme dans la page free-</w:t>
+        <w:t xml:space="preserve"> pour l’enregistrement CSV d’un résultat juste ou d’un résultat faux se trouve dans la partie html</w:t>
+      </w:r>
+      <w:r>
+        <w:t xml:space="preserve"> de cette page</w:t>
+      </w:r>
+      <w:r>
+        <w:t xml:space="preserve"> et non </w:t>
+      </w:r>
+      <w:r>
+        <w:t>avant tel qu’est le cas</w:t>
+      </w:r>
+      <w:r>
+        <w:t xml:space="preserve"> dans la page free-</w:t>
       </w:r>
       <w:proofErr w:type="spellStart"/>
       <w:r>
@@ -11562,15 +11732,48 @@
     </w:p>
     <w:p>
       <w:r>
-        <w:t>Ceci est dû à un problème que je n’arrive pas vraiment à comprendre qui était que, lorsqu’on arrivait sur la page, les 2 fonctions étaient directement exécutées et ce sans être appelées et au moment où je les appelais, les deux étaient à nouveau exécutées mais si j’appelais « </w:t>
+        <w:t xml:space="preserve">Ceci est </w:t>
+      </w:r>
+      <w:r>
+        <w:t>dû à un problème de raison inconnue qui est,</w:t>
+      </w:r>
+      <w:r>
+        <w:t xml:space="preserve"> lorsqu’on arrive</w:t>
+      </w:r>
+      <w:r>
+        <w:t xml:space="preserve"> sur </w:t>
+      </w:r>
+      <w:r>
+        <w:t>la page, les 2 fonctions sont</w:t>
+      </w:r>
+      <w:r>
+        <w:t xml:space="preserve"> directement exécutées et ce sans être appe</w:t>
+      </w:r>
+      <w:r>
+        <w:t>lées et au moment où on les appelle, les deux sont</w:t>
+      </w:r>
+      <w:r>
+        <w:t xml:space="preserve"> à nouv</w:t>
+      </w:r>
+      <w:r>
+        <w:t>eau exécutées mais si j’appelle</w:t>
+      </w:r>
+      <w:r>
+        <w:t xml:space="preserve"> « </w:t>
       </w:r>
       <w:proofErr w:type="spellStart"/>
       <w:r>
-        <w:t>registerstatswrong</w:t>
+        <w:t>registerst</w:t>
+      </w:r>
+      <w:r>
+        <w:t>atswrong</w:t>
       </w:r>
       <w:proofErr w:type="spellEnd"/>
       <w:r>
-        <w:t> », celui-ci s’exécutait en premier et « </w:t>
+        <w:t> », celui-ci s’exécute</w:t>
+      </w:r>
+      <w:r>
+        <w:t xml:space="preserve"> en premier et « </w:t>
       </w:r>
       <w:proofErr w:type="spellStart"/>
       <w:r>
@@ -11578,12 +11781,33 @@
       </w:r>
       <w:proofErr w:type="spellEnd"/>
       <w:r>
-        <w:t xml:space="preserve"> » s’exécutait en deuxième alors qu’il n’était pas appelé et que dans l’ordre d’apparition sur la page, il se trouvait en premier. </w:t>
-      </w:r>
-    </w:p>
-    <w:p>
-      <w:r>
-        <w:t xml:space="preserve">Cependant, le simple fait de les déplacer dans l’html a totalement réparé ce problème et ces deux fonctions </w:t>
+        <w:t> » s’exécute en deuxième alors qu’il n’est</w:t>
+      </w:r>
+      <w:r>
+        <w:t xml:space="preserve"> pas appelé et que dans l’ordre d’apparition sur la page, il se trouv</w:t>
+      </w:r>
+      <w:r>
+        <w:t>e</w:t>
+      </w:r>
+      <w:r>
+        <w:t xml:space="preserve"> en premier. </w:t>
+      </w:r>
+    </w:p>
+    <w:p>
+      <w:r>
+        <w:t>Cependant, le simple fait de les déplacer dans l</w:t>
+      </w:r>
+      <w:r>
+        <w:t xml:space="preserve">a partie </w:t>
+      </w:r>
+      <w:r>
+        <w:t>html</w:t>
+      </w:r>
+      <w:r>
+        <w:t xml:space="preserve"> de la page</w:t>
+      </w:r>
+      <w:r>
+        <w:t xml:space="preserve"> a totalement réparé ce problème et ces deux fonctions </w:t>
       </w:r>
       <w:proofErr w:type="spellStart"/>
       <w:r>
@@ -11901,6 +12125,7 @@
         </w:numPr>
       </w:pPr>
       <w:r>
+        <w:lastRenderedPageBreak/>
         <w:t>FontAwesome.otf</w:t>
       </w:r>
     </w:p>
@@ -11914,7 +12139,6 @@
       </w:pPr>
       <w:proofErr w:type="spellStart"/>
       <w:r>
-        <w:lastRenderedPageBreak/>
         <w:t>fontawesome-webfont.eot</w:t>
       </w:r>
       <w:proofErr w:type="spellEnd"/>
@@ -12504,7 +12728,7 @@
       <w:r>
         <w:t xml:space="preserve"> (</w:t>
       </w:r>
-      <w:hyperlink r:id="rId29" w:history="1">
+      <w:hyperlink r:id="rId28" w:history="1">
         <w:r>
           <w:rPr>
             <w:rStyle w:val="Lienhypertexte"/>
@@ -12532,7 +12756,11 @@
       </w:r>
       <w:proofErr w:type="spellEnd"/>
       <w:r>
-        <w:t xml:space="preserve">, ce dernier ne fonctionnera pas, il faut un serveur apache pour pouvoir exécuter le </w:t>
+        <w:t xml:space="preserve">, ce dernier ne fonctionnera pas, il faut un serveur apache pour pouvoir </w:t>
+      </w:r>
+      <w:r>
+        <w:lastRenderedPageBreak/>
+        <w:t xml:space="preserve">exécuter le </w:t>
       </w:r>
       <w:proofErr w:type="spellStart"/>
       <w:r>
@@ -14157,6 +14385,7 @@
         <w:rPr>
           <w:i/>
         </w:rPr>
+        <w:lastRenderedPageBreak/>
         <w:t xml:space="preserve">S'il reste encore des </w:t>
       </w:r>
       <w:proofErr w:type="gramStart"/>
@@ -14196,7 +14425,6 @@
         <w:rPr>
           <w:i/>
         </w:rPr>
-        <w:lastRenderedPageBreak/>
         <w:t>Description détaillée</w:t>
       </w:r>
     </w:p>
@@ -14744,7 +14972,7 @@
           <w:iCs/>
         </w:rPr>
       </w:pPr>
-      <w:hyperlink r:id="rId30" w:history="1">
+      <w:hyperlink r:id="rId29" w:history="1">
         <w:r>
           <w:rPr>
             <w:rStyle w:val="Lienhypertexte"/>
@@ -14780,7 +15008,7 @@
           <w:iCs/>
         </w:rPr>
       </w:pPr>
-      <w:hyperlink r:id="rId31" w:history="1">
+      <w:hyperlink r:id="rId30" w:history="1">
         <w:r>
           <w:rPr>
             <w:rStyle w:val="Lienhypertexte"/>
@@ -14802,6 +15030,7 @@
         <w:rPr>
           <w:iCs/>
         </w:rPr>
+        <w:lastRenderedPageBreak/>
         <w:t>Informations sur les sessions</w:t>
       </w:r>
     </w:p>
@@ -14816,7 +15045,7 @@
           <w:iCs/>
         </w:rPr>
       </w:pPr>
-      <w:hyperlink r:id="rId32" w:history="1">
+      <w:hyperlink r:id="rId31" w:history="1">
         <w:r>
           <w:rPr>
             <w:rStyle w:val="Lienhypertexte"/>
@@ -14919,7 +15148,7 @@
           <w:iCs/>
         </w:rPr>
       </w:pPr>
-      <w:hyperlink r:id="rId33" w:history="1">
+      <w:hyperlink r:id="rId32" w:history="1">
         <w:r>
           <w:rPr>
             <w:rStyle w:val="Lienhypertexte"/>
@@ -14963,7 +15192,7 @@
           <w:iCs/>
         </w:rPr>
       </w:pPr>
-      <w:hyperlink r:id="rId34" w:anchor="4997271" w:history="1">
+      <w:hyperlink r:id="rId33" w:anchor="4997271" w:history="1">
         <w:r>
           <w:rPr>
             <w:rStyle w:val="Lienhypertexte"/>
@@ -15002,7 +15231,7 @@
           <w:u w:val="none"/>
         </w:rPr>
       </w:pPr>
-      <w:hyperlink r:id="rId35" w:anchor="4173882" w:history="1">
+      <w:hyperlink r:id="rId34" w:anchor="4173882" w:history="1">
         <w:r>
           <w:rPr>
             <w:rStyle w:val="Lienhypertexte"/>
@@ -15038,7 +15267,7 @@
           <w:iCs/>
         </w:rPr>
       </w:pPr>
-      <w:hyperlink r:id="rId36" w:history="1">
+      <w:hyperlink r:id="rId35" w:history="1">
         <w:r>
           <w:rPr>
             <w:rStyle w:val="Lienhypertexte"/>
@@ -15074,7 +15303,7 @@
           <w:iCs/>
         </w:rPr>
       </w:pPr>
-      <w:hyperlink r:id="rId37" w:history="1">
+      <w:hyperlink r:id="rId36" w:history="1">
         <w:r>
           <w:rPr>
             <w:rStyle w:val="Lienhypertexte"/>
@@ -15121,7 +15350,7 @@
           <w:u w:val="none"/>
         </w:rPr>
       </w:pPr>
-      <w:hyperlink r:id="rId38" w:history="1">
+      <w:hyperlink r:id="rId37" w:history="1">
         <w:r>
           <w:rPr>
             <w:rStyle w:val="Lienhypertexte"/>
@@ -15196,7 +15425,7 @@
           <w:iCs/>
         </w:rPr>
       </w:pPr>
-      <w:hyperlink r:id="rId39" w:history="1">
+      <w:hyperlink r:id="rId38" w:history="1">
         <w:r>
           <w:rPr>
             <w:rStyle w:val="Lienhypertexte"/>
@@ -15285,16 +15514,102 @@
           <w:iCs/>
         </w:rPr>
       </w:pPr>
-      <w:r>
-        <w:rPr>
-          <w:iCs/>
-        </w:rPr>
-        <w:t>https://stackoverflow.com/questions/7451070/calling-a-php-function-by-onclick-event</w:t>
-      </w:r>
-    </w:p>
-    <w:p>
-      <w:pPr>
-        <w:ind w:left="426"/>
+      <w:hyperlink r:id="rId39" w:history="1">
+        <w:r>
+          <w:rPr>
+            <w:rStyle w:val="Lienhypertexte"/>
+            <w:iCs/>
+            <w:color w:val="auto"/>
+            <w:u w:val="none"/>
+          </w:rPr>
+          <w:t>https://stackoverflow.com/questions/7451070/calling-a-php-function-by-onclick-event</w:t>
+        </w:r>
+      </w:hyperlink>
+    </w:p>
+    <w:p>
+      <w:pPr>
+        <w:rPr>
+          <w:iCs/>
+        </w:rPr>
+      </w:pPr>
+      <w:r>
+        <w:rPr>
+          <w:iCs/>
+        </w:rPr>
+        <w:t>Lier texte et valeur dans mon CSV</w:t>
+      </w:r>
+    </w:p>
+    <w:p>
+      <w:pPr>
+        <w:pStyle w:val="Paragraphedeliste"/>
+        <w:numPr>
+          <w:ilvl w:val="0"/>
+          <w:numId w:val="15"/>
+        </w:numPr>
+        <w:rPr>
+          <w:iCs/>
+        </w:rPr>
+      </w:pPr>
+      <w:hyperlink r:id="rId40" w:history="1">
+        <w:r>
+          <w:rPr>
+            <w:rStyle w:val="Lienhypertexte"/>
+            <w:iCs/>
+            <w:color w:val="auto"/>
+            <w:u w:val="none"/>
+          </w:rPr>
+          <w:t>https://secure.php.net/manual/en/language.operators.string.php</w:t>
+        </w:r>
+      </w:hyperlink>
+    </w:p>
+    <w:p>
+      <w:pPr>
+        <w:rPr>
+          <w:iCs/>
+        </w:rPr>
+      </w:pPr>
+      <w:proofErr w:type="spellStart"/>
+      <w:proofErr w:type="gramStart"/>
+      <w:r>
+        <w:rPr>
+          <w:iCs/>
+        </w:rPr>
+        <w:t>in</w:t>
+      </w:r>
+      <w:proofErr w:type="gramEnd"/>
+      <w:r>
+        <w:rPr>
+          <w:iCs/>
+        </w:rPr>
+        <w:t>_array</w:t>
+      </w:r>
+      <w:proofErr w:type="spellEnd"/>
+    </w:p>
+    <w:p>
+      <w:pPr>
+        <w:pStyle w:val="Paragraphedeliste"/>
+        <w:numPr>
+          <w:ilvl w:val="0"/>
+          <w:numId w:val="15"/>
+        </w:numPr>
+        <w:rPr>
+          <w:iCs/>
+        </w:rPr>
+      </w:pPr>
+      <w:hyperlink r:id="rId41" w:history="1">
+        <w:r>
+          <w:rPr>
+            <w:rStyle w:val="Lienhypertexte"/>
+            <w:iCs/>
+            <w:color w:val="auto"/>
+            <w:u w:val="none"/>
+          </w:rPr>
+          <w:t>https://secure.php.net/manual/en/function.in-array.php</w:t>
+        </w:r>
+      </w:hyperlink>
+    </w:p>
+    <w:p>
+      <w:pPr>
         <w:rPr>
           <w:iCs/>
         </w:rPr>
@@ -15503,6 +15818,7 @@
           </w:tcPr>
           <w:p>
             <w:r>
+              <w:lastRenderedPageBreak/>
               <w:t>22.05.18</w:t>
             </w:r>
           </w:p>
@@ -15550,7 +15866,6 @@
               </w:numPr>
             </w:pPr>
             <w:r>
-              <w:lastRenderedPageBreak/>
               <w:t>Je dois voir réfléchir au fait qu’il me faudrait peut-être plus qu’un CSV (ou non)</w:t>
             </w:r>
           </w:p>
@@ -15620,7 +15935,6 @@
           </w:tcPr>
           <w:p>
             <w:r>
-              <w:lastRenderedPageBreak/>
               <w:t>23.05.18</w:t>
             </w:r>
           </w:p>
@@ -15946,10 +16260,10 @@
       </w:pPr>
     </w:p>
     <w:sectPr>
-      <w:headerReference w:type="default" r:id="rId40"/>
-      <w:footerReference w:type="default" r:id="rId41"/>
-      <w:headerReference w:type="first" r:id="rId42"/>
-      <w:footerReference w:type="first" r:id="rId43"/>
+      <w:headerReference w:type="default" r:id="rId42"/>
+      <w:footerReference w:type="default" r:id="rId43"/>
+      <w:headerReference w:type="first" r:id="rId44"/>
+      <w:footerReference w:type="first" r:id="rId45"/>
       <w:pgSz w:w="11906" w:h="16838" w:code="9"/>
       <w:pgMar w:top="1418" w:right="1418" w:bottom="1418" w:left="1418" w:header="720" w:footer="720" w:gutter="0"/>
       <w:cols w:space="720"/>
@@ -16097,7 +16411,7 @@
         <w:sz w:val="16"/>
         <w:szCs w:val="16"/>
       </w:rPr>
-      <w:t>29/05/2018</w:t>
+      <w:t>30/05/2018</w:t>
     </w:r>
     <w:r>
       <w:rPr>
@@ -19542,7 +19856,7 @@
 </file>
 
 <file path=customXml/itemProps1.xml><?xml version="1.0" encoding="utf-8"?>
-<ds:datastoreItem xmlns:ds="http://schemas.openxmlformats.org/officeDocument/2006/customXml" ds:itemID="{B9977FF1-6535-432A-9B21-2E3431C6EA21}">
+<ds:datastoreItem xmlns:ds="http://schemas.openxmlformats.org/officeDocument/2006/customXml" ds:itemID="{5AFCDFBF-F9E7-4F92-BA88-6F6346EDF116}">
   <ds:schemaRefs>
     <ds:schemaRef ds:uri="http://schemas.openxmlformats.org/officeDocument/2006/bibliography"/>
   </ds:schemaRefs>

</xml_diff>

<commit_message>
site fini, upload avant mise en ligne
</commit_message>
<xml_diff>
--- a/documentation/Documents de travail/TPI-Multiplix.docx
+++ b/documentation/Documents de travail/TPI-Multiplix.docx
@@ -10,8 +10,6 @@
           <w:szCs w:val="56"/>
         </w:rPr>
       </w:pPr>
-      <w:bookmarkStart w:id="0" w:name="_GoBack"/>
-      <w:bookmarkEnd w:id="0"/>
     </w:p>
     <w:tbl>
       <w:tblPr>
@@ -2205,7 +2203,7 @@
       <w:pPr>
         <w:pStyle w:val="Titre1"/>
       </w:pPr>
-      <w:bookmarkStart w:id="1" w:name="_Toc499021832"/>
+      <w:bookmarkStart w:id="0" w:name="_Toc499021832"/>
       <w:r>
         <w:lastRenderedPageBreak/>
         <w:t>Analyse prél</w:t>
@@ -2216,25 +2214,25 @@
       <w:r>
         <w:t>minaire</w:t>
       </w:r>
+      <w:bookmarkEnd w:id="0"/>
+    </w:p>
+    <w:p>
+      <w:pPr>
+        <w:pStyle w:val="Titre2"/>
+        <w:rPr>
+          <w:i w:val="0"/>
+          <w:iCs/>
+        </w:rPr>
+      </w:pPr>
+      <w:bookmarkStart w:id="1" w:name="_Toc499021833"/>
+      <w:r>
+        <w:rPr>
+          <w:i w:val="0"/>
+          <w:iCs/>
+        </w:rPr>
+        <w:t>Introduction</w:t>
+      </w:r>
       <w:bookmarkEnd w:id="1"/>
-    </w:p>
-    <w:p>
-      <w:pPr>
-        <w:pStyle w:val="Titre2"/>
-        <w:rPr>
-          <w:i w:val="0"/>
-          <w:iCs/>
-        </w:rPr>
-      </w:pPr>
-      <w:bookmarkStart w:id="2" w:name="_Toc499021833"/>
-      <w:r>
-        <w:rPr>
-          <w:i w:val="0"/>
-          <w:iCs/>
-        </w:rPr>
-        <w:t>Introduction</w:t>
-      </w:r>
-      <w:bookmarkEnd w:id="2"/>
       <w:r>
         <w:rPr>
           <w:i w:val="0"/>
@@ -2536,7 +2534,7 @@
           <w:iCs/>
         </w:rPr>
       </w:pPr>
-      <w:bookmarkStart w:id="3" w:name="_Toc499021834"/>
+      <w:bookmarkStart w:id="2" w:name="_Toc499021834"/>
       <w:r>
         <w:rPr>
           <w:i w:val="0"/>
@@ -2544,7 +2542,7 @@
         </w:rPr>
         <w:t>Objectifs</w:t>
       </w:r>
-      <w:bookmarkEnd w:id="3"/>
+      <w:bookmarkEnd w:id="2"/>
     </w:p>
     <w:p>
       <w:pPr>
@@ -3090,7 +3088,7 @@
           <w:iCs/>
         </w:rPr>
       </w:pPr>
-      <w:bookmarkStart w:id="4" w:name="_Toc499021835"/>
+      <w:bookmarkStart w:id="3" w:name="_Toc499021835"/>
       <w:r>
         <w:rPr>
           <w:i w:val="0"/>
@@ -3105,7 +3103,7 @@
         </w:rPr>
         <w:t xml:space="preserve"> initiale</w:t>
       </w:r>
-      <w:bookmarkEnd w:id="4"/>
+      <w:bookmarkEnd w:id="3"/>
     </w:p>
     <w:tbl>
       <w:tblPr>
@@ -3790,7 +3788,7 @@
       <w:pPr>
         <w:pStyle w:val="Titre1"/>
       </w:pPr>
-      <w:bookmarkStart w:id="5" w:name="_Toc499021836"/>
+      <w:bookmarkStart w:id="4" w:name="_Toc499021836"/>
       <w:r>
         <w:lastRenderedPageBreak/>
         <w:t>Analyse</w:t>
@@ -3798,25 +3796,25 @@
       <w:r>
         <w:t xml:space="preserve"> / Conception</w:t>
       </w:r>
+      <w:bookmarkEnd w:id="4"/>
+    </w:p>
+    <w:p>
+      <w:pPr>
+        <w:pStyle w:val="Titre2"/>
+        <w:rPr>
+          <w:i w:val="0"/>
+          <w:iCs/>
+        </w:rPr>
+      </w:pPr>
+      <w:bookmarkStart w:id="5" w:name="_Toc499021837"/>
+      <w:r>
+        <w:rPr>
+          <w:i w:val="0"/>
+          <w:iCs/>
+        </w:rPr>
+        <w:t>Concept</w:t>
+      </w:r>
       <w:bookmarkEnd w:id="5"/>
-    </w:p>
-    <w:p>
-      <w:pPr>
-        <w:pStyle w:val="Titre2"/>
-        <w:rPr>
-          <w:i w:val="0"/>
-          <w:iCs/>
-        </w:rPr>
-      </w:pPr>
-      <w:bookmarkStart w:id="6" w:name="_Toc499021837"/>
-      <w:r>
-        <w:rPr>
-          <w:i w:val="0"/>
-          <w:iCs/>
-        </w:rPr>
-        <w:t>Concept</w:t>
-      </w:r>
-      <w:bookmarkEnd w:id="6"/>
     </w:p>
     <w:p>
       <w:pPr>
@@ -4772,8 +4770,8 @@
           <w:iCs/>
         </w:rPr>
       </w:pPr>
-      <w:bookmarkStart w:id="7" w:name="_Toc71691012"/>
-      <w:bookmarkStart w:id="8" w:name="_Toc499021838"/>
+      <w:bookmarkStart w:id="6" w:name="_Toc71691012"/>
+      <w:bookmarkStart w:id="7" w:name="_Toc499021838"/>
       <w:r>
         <w:rPr>
           <w:i w:val="0"/>
@@ -4781,8 +4779,8 @@
         </w:rPr>
         <w:t>Stratégie de test</w:t>
       </w:r>
+      <w:bookmarkEnd w:id="6"/>
       <w:bookmarkEnd w:id="7"/>
-      <w:bookmarkEnd w:id="8"/>
     </w:p>
     <w:p>
       <w:r>
@@ -6526,7 +6524,10 @@
           </w:p>
           <w:p>
             <w:r>
-              <w:t>« Livret de 0 : 66% de bonnes réponses » et « Livret de 1 : 0% de bonnes réponses »</w:t>
+              <w:t>« Livret de 0 : 67</w:t>
+            </w:r>
+            <w:r>
+              <w:t>% de bonnes réponses » et « Livret de 1 : 0% de bonnes réponses »</w:t>
             </w:r>
           </w:p>
         </w:tc>
@@ -6868,9 +6869,9 @@
           <w:iCs/>
         </w:rPr>
       </w:pPr>
-      <w:bookmarkStart w:id="9" w:name="_Toc25553310"/>
-      <w:bookmarkStart w:id="10" w:name="_Toc71691015"/>
-      <w:bookmarkStart w:id="11" w:name="_Toc499021839"/>
+      <w:bookmarkStart w:id="8" w:name="_Toc25553310"/>
+      <w:bookmarkStart w:id="9" w:name="_Toc71691015"/>
+      <w:bookmarkStart w:id="10" w:name="_Toc499021839"/>
       <w:r>
         <w:rPr>
           <w:rFonts w:cs="Arial"/>
@@ -6883,9 +6884,9 @@
         </w:rPr>
         <w:t>isques techniques</w:t>
       </w:r>
+      <w:bookmarkEnd w:id="8"/>
       <w:bookmarkEnd w:id="9"/>
       <w:bookmarkEnd w:id="10"/>
-      <w:bookmarkEnd w:id="11"/>
     </w:p>
     <w:p>
       <w:pPr>
@@ -7193,7 +7194,7 @@
           <w:iCs/>
         </w:rPr>
       </w:pPr>
-      <w:bookmarkStart w:id="12" w:name="_Toc499021840"/>
+      <w:bookmarkStart w:id="11" w:name="_Toc499021840"/>
       <w:r>
         <w:rPr>
           <w:i w:val="0"/>
@@ -7201,7 +7202,7 @@
         </w:rPr>
         <w:t>Planification</w:t>
       </w:r>
-      <w:bookmarkEnd w:id="12"/>
+      <w:bookmarkEnd w:id="11"/>
     </w:p>
     <w:p/>
     <w:p>
@@ -7736,9 +7737,9 @@
           <w:iCs/>
         </w:rPr>
       </w:pPr>
-      <w:bookmarkStart w:id="13" w:name="_Toc25553314"/>
-      <w:bookmarkStart w:id="14" w:name="_Toc71691019"/>
-      <w:bookmarkStart w:id="15" w:name="_Toc499021841"/>
+      <w:bookmarkStart w:id="12" w:name="_Toc25553314"/>
+      <w:bookmarkStart w:id="13" w:name="_Toc71691019"/>
+      <w:bookmarkStart w:id="14" w:name="_Toc499021841"/>
       <w:r>
         <w:rPr>
           <w:i w:val="0"/>
@@ -7746,9 +7747,9 @@
         </w:rPr>
         <w:t>Dossier de conception</w:t>
       </w:r>
+      <w:bookmarkEnd w:id="12"/>
       <w:bookmarkEnd w:id="13"/>
       <w:bookmarkEnd w:id="14"/>
-      <w:bookmarkEnd w:id="15"/>
     </w:p>
     <w:p>
       <w:pPr>
@@ -11672,8 +11673,8 @@
       <w:pPr>
         <w:pStyle w:val="Titre3"/>
       </w:pPr>
-      <w:bookmarkStart w:id="16" w:name="_Toc71703259"/>
-      <w:bookmarkStart w:id="17" w:name="_Toc499021842"/>
+      <w:bookmarkStart w:id="15" w:name="_Toc71703259"/>
+      <w:bookmarkStart w:id="16" w:name="_Toc499021842"/>
       <w:r>
         <w:t>(Particularité 1)</w:t>
       </w:r>
@@ -11901,36 +11902,36 @@
       <w:r>
         <w:t>R</w:t>
       </w:r>
+      <w:bookmarkEnd w:id="15"/>
+      <w:r>
+        <w:t>éalisation</w:t>
+      </w:r>
       <w:bookmarkEnd w:id="16"/>
-      <w:r>
-        <w:t>éalisation</w:t>
-      </w:r>
+    </w:p>
+    <w:p>
+      <w:pPr>
+        <w:pStyle w:val="Titre2"/>
+        <w:rPr>
+          <w:i w:val="0"/>
+          <w:iCs/>
+        </w:rPr>
+      </w:pPr>
+      <w:bookmarkStart w:id="17" w:name="_Toc25553317"/>
+      <w:bookmarkStart w:id="18" w:name="_Toc71691022"/>
+      <w:bookmarkStart w:id="19" w:name="_Toc499021843"/>
+      <w:r>
+        <w:rPr>
+          <w:i w:val="0"/>
+          <w:iCs/>
+        </w:rPr>
+        <w:t>Dossier de réalisation</w:t>
+      </w:r>
+      <w:bookmarkStart w:id="20" w:name="_Toc25553318"/>
       <w:bookmarkEnd w:id="17"/>
-    </w:p>
-    <w:p>
-      <w:pPr>
-        <w:pStyle w:val="Titre2"/>
-        <w:rPr>
-          <w:i w:val="0"/>
-          <w:iCs/>
-        </w:rPr>
-      </w:pPr>
-      <w:bookmarkStart w:id="18" w:name="_Toc25553317"/>
-      <w:bookmarkStart w:id="19" w:name="_Toc71691022"/>
-      <w:bookmarkStart w:id="20" w:name="_Toc499021843"/>
-      <w:r>
-        <w:rPr>
-          <w:i w:val="0"/>
-          <w:iCs/>
-        </w:rPr>
-        <w:t>Dossier de réalisation</w:t>
-      </w:r>
-      <w:bookmarkStart w:id="21" w:name="_Toc25553318"/>
       <w:bookmarkEnd w:id="18"/>
       <w:bookmarkEnd w:id="19"/>
-      <w:bookmarkEnd w:id="20"/>
-    </w:p>
-    <w:bookmarkEnd w:id="21"/>
+    </w:p>
+    <w:bookmarkEnd w:id="20"/>
     <w:p>
       <w:pPr>
         <w:rPr>
@@ -13157,9 +13158,9 @@
           <w:iCs/>
         </w:rPr>
       </w:pPr>
-      <w:bookmarkStart w:id="22" w:name="_Toc25553321"/>
-      <w:bookmarkStart w:id="23" w:name="_Toc71691025"/>
-      <w:bookmarkStart w:id="24" w:name="_Toc499021844"/>
+      <w:bookmarkStart w:id="21" w:name="_Toc25553321"/>
+      <w:bookmarkStart w:id="22" w:name="_Toc71691025"/>
+      <w:bookmarkStart w:id="23" w:name="_Toc499021844"/>
       <w:r>
         <w:rPr>
           <w:i w:val="0"/>
@@ -13167,16 +13168,16 @@
         </w:rPr>
         <w:t>Description des test</w:t>
       </w:r>
+      <w:bookmarkEnd w:id="21"/>
+      <w:r>
+        <w:rPr>
+          <w:i w:val="0"/>
+          <w:iCs/>
+        </w:rPr>
+        <w:t>s effectués</w:t>
+      </w:r>
       <w:bookmarkEnd w:id="22"/>
-      <w:r>
-        <w:rPr>
-          <w:i w:val="0"/>
-          <w:iCs/>
-        </w:rPr>
-        <w:t>s effectués</w:t>
-      </w:r>
       <w:bookmarkEnd w:id="23"/>
-      <w:bookmarkEnd w:id="24"/>
     </w:p>
     <w:p>
       <w:pPr>
@@ -14301,9 +14302,9 @@
       </w:tr>
     </w:tbl>
     <w:p>
-      <w:bookmarkStart w:id="25" w:name="_Toc25553322"/>
-      <w:bookmarkStart w:id="26" w:name="_Toc71691026"/>
-      <w:bookmarkStart w:id="27" w:name="_Toc499021845"/>
+      <w:bookmarkStart w:id="24" w:name="_Toc25553322"/>
+      <w:bookmarkStart w:id="25" w:name="_Toc71691026"/>
+      <w:bookmarkStart w:id="26" w:name="_Toc499021845"/>
       <w:r>
         <w:rPr>
           <w:highlight w:val="yellow"/>
@@ -14347,21 +14348,21 @@
         </w:rPr>
         <w:t xml:space="preserve">Erreurs </w:t>
       </w:r>
+      <w:bookmarkEnd w:id="24"/>
+      <w:r>
+        <w:rPr>
+          <w:i w:val="0"/>
+          <w:iCs/>
+        </w:rPr>
+        <w:t>restantes</w:t>
+      </w:r>
       <w:bookmarkEnd w:id="25"/>
+      <w:bookmarkEnd w:id="26"/>
       <w:r>
         <w:rPr>
           <w:i w:val="0"/>
           <w:iCs/>
         </w:rPr>
-        <w:t>restantes</w:t>
-      </w:r>
-      <w:bookmarkEnd w:id="26"/>
-      <w:bookmarkEnd w:id="27"/>
-      <w:r>
-        <w:rPr>
-          <w:i w:val="0"/>
-          <w:iCs/>
-        </w:rPr>
         <w:t xml:space="preserve">  </w:t>
       </w:r>
     </w:p>
@@ -14372,7 +14373,7 @@
           <w:i/>
         </w:rPr>
       </w:pPr>
-      <w:bookmarkStart w:id="28" w:name="_Toc25553323"/>
+      <w:bookmarkStart w:id="27" w:name="_Toc25553323"/>
     </w:p>
     <w:p>
       <w:pPr>
@@ -14444,7 +14445,7 @@
         </w:rPr>
         <w:t>Conséquences sur l'utilisation du produit</w:t>
       </w:r>
-      <w:bookmarkEnd w:id="28"/>
+      <w:bookmarkEnd w:id="27"/>
     </w:p>
     <w:p>
       <w:pPr>
@@ -14503,9 +14504,9 @@
           <w:iCs/>
         </w:rPr>
       </w:pPr>
-      <w:bookmarkStart w:id="29" w:name="_Toc25553326"/>
-      <w:bookmarkStart w:id="30" w:name="_Toc71691029"/>
-      <w:bookmarkStart w:id="31" w:name="_Toc499021846"/>
+      <w:bookmarkStart w:id="28" w:name="_Toc25553326"/>
+      <w:bookmarkStart w:id="29" w:name="_Toc71691029"/>
+      <w:bookmarkStart w:id="30" w:name="_Toc499021846"/>
       <w:r>
         <w:rPr>
           <w:i w:val="0"/>
@@ -14513,16 +14514,16 @@
         </w:rPr>
         <w:t>Liste des documents</w:t>
       </w:r>
+      <w:bookmarkEnd w:id="28"/>
+      <w:r>
+        <w:rPr>
+          <w:i w:val="0"/>
+          <w:iCs/>
+        </w:rPr>
+        <w:t xml:space="preserve"> fournis</w:t>
+      </w:r>
       <w:bookmarkEnd w:id="29"/>
-      <w:r>
-        <w:rPr>
-          <w:i w:val="0"/>
-          <w:iCs/>
-        </w:rPr>
-        <w:t xml:space="preserve"> fournis</w:t>
-      </w:r>
       <w:bookmarkEnd w:id="30"/>
-      <w:bookmarkEnd w:id="31"/>
     </w:p>
     <w:p>
       <w:pPr>
@@ -14719,18 +14720,18 @@
           <w:tab w:val="num" w:pos="360"/>
         </w:tabs>
       </w:pPr>
-      <w:bookmarkStart w:id="32" w:name="_Toc25553328"/>
-      <w:bookmarkStart w:id="33" w:name="_Toc71703263"/>
-      <w:bookmarkStart w:id="34" w:name="_Toc499021847"/>
+      <w:bookmarkStart w:id="31" w:name="_Toc25553328"/>
+      <w:bookmarkStart w:id="32" w:name="_Toc71703263"/>
+      <w:bookmarkStart w:id="33" w:name="_Toc499021847"/>
       <w:r>
         <w:t>C</w:t>
       </w:r>
+      <w:bookmarkEnd w:id="31"/>
       <w:bookmarkEnd w:id="32"/>
+      <w:r>
+        <w:t>onclusions</w:t>
+      </w:r>
       <w:bookmarkEnd w:id="33"/>
-      <w:r>
-        <w:t>onclusions</w:t>
-      </w:r>
-      <w:bookmarkEnd w:id="34"/>
     </w:p>
     <w:p>
       <w:pPr>
@@ -14897,14 +14898,33 @@
           <w:tab w:val="num" w:pos="360"/>
         </w:tabs>
       </w:pPr>
-      <w:bookmarkStart w:id="35" w:name="_Toc71703264"/>
-      <w:bookmarkStart w:id="36" w:name="_Toc499021848"/>
+      <w:bookmarkStart w:id="34" w:name="_Toc71703264"/>
+      <w:bookmarkStart w:id="35" w:name="_Toc499021848"/>
       <w:r>
         <w:t>A</w:t>
       </w:r>
+      <w:bookmarkEnd w:id="34"/>
+      <w:r>
+        <w:t>nnexes</w:t>
+      </w:r>
       <w:bookmarkEnd w:id="35"/>
-      <w:r>
-        <w:t>nnexes</w:t>
+    </w:p>
+    <w:p/>
+    <w:p>
+      <w:pPr>
+        <w:pStyle w:val="Titre2"/>
+        <w:rPr>
+          <w:i w:val="0"/>
+          <w:iCs/>
+        </w:rPr>
+      </w:pPr>
+      <w:bookmarkStart w:id="36" w:name="_Toc499021849"/>
+      <w:r>
+        <w:rPr>
+          <w:i w:val="0"/>
+          <w:iCs/>
+        </w:rPr>
+        <w:t>Résumé du rapport du TPI / version succincte de la documentation</w:t>
       </w:r>
       <w:bookmarkEnd w:id="36"/>
     </w:p>
@@ -14917,36 +14937,17 @@
           <w:iCs/>
         </w:rPr>
       </w:pPr>
-      <w:bookmarkStart w:id="37" w:name="_Toc499021849"/>
+      <w:bookmarkStart w:id="37" w:name="_Toc71703265"/>
+      <w:bookmarkStart w:id="38" w:name="_Toc499021850"/>
       <w:r>
         <w:rPr>
           <w:i w:val="0"/>
           <w:iCs/>
         </w:rPr>
-        <w:t>Résumé du rapport du TPI / version succincte de la documentation</w:t>
+        <w:t>Sources – Bibliographie</w:t>
       </w:r>
       <w:bookmarkEnd w:id="37"/>
-    </w:p>
-    <w:p/>
-    <w:p>
-      <w:pPr>
-        <w:pStyle w:val="Titre2"/>
-        <w:rPr>
-          <w:i w:val="0"/>
-          <w:iCs/>
-        </w:rPr>
-      </w:pPr>
-      <w:bookmarkStart w:id="38" w:name="_Toc71703265"/>
-      <w:bookmarkStart w:id="39" w:name="_Toc499021850"/>
-      <w:r>
-        <w:rPr>
-          <w:i w:val="0"/>
-          <w:iCs/>
-        </w:rPr>
-        <w:t>Sources – Bibliographie</w:t>
-      </w:r>
       <w:bookmarkEnd w:id="38"/>
-      <w:bookmarkEnd w:id="39"/>
     </w:p>
     <w:p>
       <w:pPr>
@@ -15593,7 +15594,10 @@
           <w:numId w:val="15"/>
         </w:numPr>
         <w:rPr>
-          <w:iCs/>
+          <w:rStyle w:val="Lienhypertexte"/>
+          <w:iCs/>
+          <w:color w:val="auto"/>
+          <w:u w:val="none"/>
         </w:rPr>
       </w:pPr>
       <w:hyperlink r:id="rId41" w:history="1">
@@ -15607,6 +15611,41 @@
           <w:t>https://secure.php.net/manual/en/function.in-array.php</w:t>
         </w:r>
       </w:hyperlink>
+    </w:p>
+    <w:p>
+      <w:pPr>
+        <w:rPr>
+          <w:iCs/>
+        </w:rPr>
+      </w:pPr>
+      <w:proofErr w:type="gramStart"/>
+      <w:r>
+        <w:rPr>
+          <w:iCs/>
+        </w:rPr>
+        <w:t>round</w:t>
+      </w:r>
+      <w:proofErr w:type="gramEnd"/>
+    </w:p>
+    <w:p>
+      <w:pPr>
+        <w:pStyle w:val="Paragraphedeliste"/>
+        <w:numPr>
+          <w:ilvl w:val="0"/>
+          <w:numId w:val="15"/>
+        </w:numPr>
+        <w:rPr>
+          <w:iCs/>
+        </w:rPr>
+      </w:pPr>
+      <w:r>
+        <w:rPr>
+          <w:iCs/>
+        </w:rPr>
+        <w:t>https://www.w3schools.com/php/func_math_round.asp</w:t>
+      </w:r>
+      <w:bookmarkStart w:id="39" w:name="_GoBack"/>
+      <w:bookmarkEnd w:id="39"/>
     </w:p>
     <w:p>
       <w:pPr>
@@ -15793,6 +15832,7 @@
           </w:p>
           <w:p>
             <w:r>
+              <w:lastRenderedPageBreak/>
               <w:t xml:space="preserve">Discussion avec chef de projet : Les sessions ne sont pas forcément la meilleure idée étant donné qu’à chaque fois que </w:t>
             </w:r>
             <w:proofErr w:type="spellStart"/>
@@ -16350,7 +16390,7 @@
         <w:sz w:val="16"/>
         <w:szCs w:val="16"/>
       </w:rPr>
-      <w:t>21</w:t>
+      <w:t>26</w:t>
     </w:r>
     <w:r>
       <w:rPr>
@@ -16411,7 +16451,7 @@
         <w:sz w:val="16"/>
         <w:szCs w:val="16"/>
       </w:rPr>
-      <w:t>30/05/2018</w:t>
+      <w:t>31/05/2018</w:t>
     </w:r>
     <w:r>
       <w:rPr>
@@ -19856,7 +19896,7 @@
 </file>
 
 <file path=customXml/itemProps1.xml><?xml version="1.0" encoding="utf-8"?>
-<ds:datastoreItem xmlns:ds="http://schemas.openxmlformats.org/officeDocument/2006/customXml" ds:itemID="{5AFCDFBF-F9E7-4F92-BA88-6F6346EDF116}">
+<ds:datastoreItem xmlns:ds="http://schemas.openxmlformats.org/officeDocument/2006/customXml" ds:itemID="{D1312979-36E7-4CF3-A748-93865272BD95}">
   <ds:schemaRefs>
     <ds:schemaRef ds:uri="http://schemas.openxmlformats.org/officeDocument/2006/bibliography"/>
   </ds:schemaRefs>

</xml_diff>

<commit_message>
ajoute manuel d'installation et manuel d'utilisation
</commit_message>
<xml_diff>
--- a/documentation/Documents de travail/TPI-Multiplix.docx
+++ b/documentation/Documents de travail/TPI-Multiplix.docx
@@ -4249,7 +4249,13 @@
     <w:p/>
     <w:p>
       <w:r>
-        <w:t>Les tests sont effectués en un seul bloc pour permettre une meilleure précision au niveau des résultat</w:t>
+        <w:t>Les tests sont effectués</w:t>
+      </w:r>
+      <w:r>
+        <w:t xml:space="preserve"> par moi-même</w:t>
+      </w:r>
+      <w:r>
+        <w:t xml:space="preserve"> en un seul bloc pour permettre une meilleure précision au niveau des résultat</w:t>
       </w:r>
       <w:r>
         <w:t>s</w:t>
@@ -6789,7 +6795,25 @@
           </w:tcPr>
           <w:p>
             <w:r>
-              <w:t>Sprint 2 : Test mode libre et revenu avancé de la doc</w:t>
+              <w:t>Spr</w:t>
+            </w:r>
+            <w:r>
+              <w:t>int 2 : Test mode libre et rev</w:t>
+            </w:r>
+            <w:r>
+              <w:t>u</w:t>
+            </w:r>
+            <w:r>
+              <w:t>e</w:t>
+            </w:r>
+            <w:r>
+              <w:t xml:space="preserve"> avancé</w:t>
+            </w:r>
+            <w:r>
+              <w:t>e</w:t>
+            </w:r>
+            <w:r>
+              <w:t xml:space="preserve"> de la doc</w:t>
             </w:r>
           </w:p>
         </w:tc>
@@ -6821,7 +6845,13 @@
           </w:tcPr>
           <w:p>
             <w:r>
-              <w:t>Sprint 3 : Test mode 5 secondes et revue avancé de la doc</w:t>
+              <w:t>Sprint 3 : Test mode 5 secondes et revue avancé</w:t>
+            </w:r>
+            <w:r>
+              <w:t>e</w:t>
+            </w:r>
+            <w:r>
+              <w:t xml:space="preserve"> de la doc</w:t>
             </w:r>
           </w:p>
         </w:tc>
@@ -7449,7 +7479,7 @@
     <w:p>
       <w:r>
         <w:rPr>
-          <w:highlight w:val="cyan"/>
+          <w:highlight w:val="yellow"/>
         </w:rPr>
         <w:t>Echéance 5</w:t>
       </w:r>
@@ -10967,8 +10997,6 @@
             <w:proofErr w:type="spellEnd"/>
           </w:p>
         </w:tc>
-        <w:bookmarkStart w:id="15" w:name="_GoBack"/>
-        <w:bookmarkEnd w:id="15"/>
       </w:tr>
     </w:tbl>
     <w:p>
@@ -11431,8 +11459,8 @@
       <w:pPr>
         <w:pStyle w:val="Titre3"/>
       </w:pPr>
-      <w:bookmarkStart w:id="16" w:name="_Toc71703259"/>
-      <w:bookmarkStart w:id="17" w:name="_Toc499021842"/>
+      <w:bookmarkStart w:id="15" w:name="_Toc71703259"/>
+      <w:bookmarkStart w:id="16" w:name="_Toc499021842"/>
       <w:r>
         <w:t>(Particularité 1)</w:t>
       </w:r>
@@ -11723,7 +11751,12 @@
       </w:r>
       <w:proofErr w:type="spellEnd"/>
       <w:r>
-        <w:t> ». Utilisant « </w:t>
+        <w:t xml:space="preserve"> ». </w:t>
+      </w:r>
+    </w:p>
+    <w:p>
+      <w:r>
+        <w:t>Utilisant « </w:t>
       </w:r>
       <w:proofErr w:type="spellStart"/>
       <w:r>
@@ -11775,7 +11808,13 @@
         <w:t xml:space="preserve"> + 3 » pour</w:t>
       </w:r>
       <w:r>
-        <w:t xml:space="preserve"> quelque chose comme une multiplication ratée 1*1 répondu en 1 seconde. </w:t>
+        <w:t xml:space="preserve"> quelque chose comme une multiplication ratée</w:t>
+      </w:r>
+      <w:r>
+        <w:t xml:space="preserve"> de</w:t>
+      </w:r>
+      <w:r>
+        <w:t xml:space="preserve"> 1*1 répondu en 1 seconde. </w:t>
       </w:r>
     </w:p>
     <w:p>
@@ -11797,11 +11836,11 @@
       <w:r>
         <w:t>R</w:t>
       </w:r>
+      <w:bookmarkEnd w:id="15"/>
+      <w:r>
+        <w:t>éalisation</w:t>
+      </w:r>
       <w:bookmarkEnd w:id="16"/>
-      <w:r>
-        <w:t>éalisation</w:t>
-      </w:r>
-      <w:bookmarkEnd w:id="17"/>
     </w:p>
     <w:p>
       <w:pPr>
@@ -11811,9 +11850,9 @@
           <w:iCs/>
         </w:rPr>
       </w:pPr>
-      <w:bookmarkStart w:id="18" w:name="_Toc25553317"/>
-      <w:bookmarkStart w:id="19" w:name="_Toc71691022"/>
-      <w:bookmarkStart w:id="20" w:name="_Toc499021843"/>
+      <w:bookmarkStart w:id="17" w:name="_Toc25553317"/>
+      <w:bookmarkStart w:id="18" w:name="_Toc71691022"/>
+      <w:bookmarkStart w:id="19" w:name="_Toc499021843"/>
       <w:r>
         <w:rPr>
           <w:i w:val="0"/>
@@ -11821,10 +11860,10 @@
         </w:rPr>
         <w:t>Dossier de réalisation</w:t>
       </w:r>
-      <w:bookmarkStart w:id="21" w:name="_Toc25553318"/>
+      <w:bookmarkStart w:id="20" w:name="_Toc25553318"/>
+      <w:bookmarkEnd w:id="17"/>
       <w:bookmarkEnd w:id="18"/>
       <w:bookmarkEnd w:id="19"/>
-      <w:bookmarkEnd w:id="20"/>
     </w:p>
     <w:p>
       <w:r>
@@ -11876,7 +11915,7 @@
         </w:drawing>
       </w:r>
     </w:p>
-    <w:bookmarkEnd w:id="21"/>
+    <w:bookmarkEnd w:id="20"/>
     <w:p>
       <w:pPr>
         <w:rPr>
@@ -12243,6 +12282,7 @@
           <w:ilvl w:val="0"/>
           <w:numId w:val="17"/>
         </w:numPr>
+        <w:ind w:left="284" w:hanging="284"/>
         <w:rPr>
           <w:b/>
         </w:rPr>
@@ -12326,6 +12366,7 @@
           <w:ilvl w:val="0"/>
           <w:numId w:val="17"/>
         </w:numPr>
+        <w:ind w:left="284" w:hanging="284"/>
       </w:pPr>
       <w:proofErr w:type="spellStart"/>
       <w:proofErr w:type="gramStart"/>
@@ -12414,7 +12455,7 @@
           <w:ilvl w:val="1"/>
           <w:numId w:val="19"/>
         </w:numPr>
-        <w:ind w:hanging="436"/>
+        <w:ind w:left="426" w:hanging="426"/>
       </w:pPr>
       <w:proofErr w:type="spellStart"/>
       <w:proofErr w:type="gramStart"/>
@@ -12497,7 +12538,7 @@
           <w:ilvl w:val="1"/>
           <w:numId w:val="19"/>
         </w:numPr>
-        <w:ind w:hanging="436"/>
+        <w:ind w:left="426" w:hanging="426"/>
       </w:pPr>
       <w:proofErr w:type="gramStart"/>
       <w:r>
@@ -12573,7 +12614,7 @@
           <w:ilvl w:val="1"/>
           <w:numId w:val="19"/>
         </w:numPr>
-        <w:ind w:hanging="436"/>
+        <w:ind w:left="426" w:hanging="426"/>
         <w:rPr>
           <w:b/>
         </w:rPr>
@@ -12657,7 +12698,6 @@
     </w:p>
     <w:p>
       <w:pPr>
-        <w:ind w:firstLine="284"/>
         <w:rPr>
           <w:b/>
         </w:rPr>
@@ -12734,13 +12774,6 @@
         </w:drawing>
       </w:r>
     </w:p>
-    <w:p>
-      <w:pPr>
-        <w:rPr>
-          <w:b/>
-        </w:rPr>
-      </w:pPr>
-    </w:p>
     <w:p/>
     <w:p>
       <w:pPr>
@@ -13233,9 +13266,9 @@
           <w:iCs/>
         </w:rPr>
       </w:pPr>
-      <w:bookmarkStart w:id="22" w:name="_Toc25553321"/>
-      <w:bookmarkStart w:id="23" w:name="_Toc71691025"/>
-      <w:bookmarkStart w:id="24" w:name="_Toc499021844"/>
+      <w:bookmarkStart w:id="21" w:name="_Toc25553321"/>
+      <w:bookmarkStart w:id="22" w:name="_Toc71691025"/>
+      <w:bookmarkStart w:id="23" w:name="_Toc499021844"/>
       <w:r>
         <w:rPr>
           <w:i w:val="0"/>
@@ -13243,7 +13276,7 @@
         </w:rPr>
         <w:t>Description des test</w:t>
       </w:r>
-      <w:bookmarkEnd w:id="22"/>
+      <w:bookmarkEnd w:id="21"/>
       <w:r>
         <w:rPr>
           <w:i w:val="0"/>
@@ -13251,8 +13284,8 @@
         </w:rPr>
         <w:t>s effectués</w:t>
       </w:r>
+      <w:bookmarkEnd w:id="22"/>
       <w:bookmarkEnd w:id="23"/>
-      <w:bookmarkEnd w:id="24"/>
     </w:p>
     <w:p>
       <w:r>
@@ -13488,7 +13521,6 @@
           </w:tcPr>
           <w:p>
             <w:r>
-              <w:lastRenderedPageBreak/>
               <w:t>Clique sur « Go ! »</w:t>
             </w:r>
           </w:p>
@@ -13523,6 +13555,7 @@
           </w:tcPr>
           <w:p>
             <w:r>
+              <w:lastRenderedPageBreak/>
               <w:t>Clique sur « Retour au menu »</w:t>
             </w:r>
           </w:p>
@@ -14003,7 +14036,6 @@
           </w:tcPr>
           <w:p>
             <w:r>
-              <w:lastRenderedPageBreak/>
               <w:t>Coche livret 0 et clique sur « Go ! »</w:t>
             </w:r>
           </w:p>
@@ -14025,10 +14057,7 @@
           </w:tcPr>
           <w:p>
             <w:r>
-              <w:t>Propose 0</w:t>
-            </w:r>
-            <w:r>
-              <w:t>x0 avec les réponses 0 et 1</w:t>
+              <w:t>Propose 0x0 avec les réponses 0 et 1</w:t>
             </w:r>
           </w:p>
         </w:tc>
@@ -14040,6 +14069,7 @@
           </w:tcPr>
           <w:p>
             <w:r>
+              <w:lastRenderedPageBreak/>
               <w:t>Clique sur une mauvaise réponse</w:t>
             </w:r>
           </w:p>
@@ -14240,10 +14270,7 @@
           </w:tcPr>
           <w:p>
             <w:r>
-              <w:t>Le site affiche « </w:t>
-            </w:r>
-            <w:r>
-              <w:t>1 Juste</w:t>
+              <w:t>Le site affiche « 1 Juste</w:t>
             </w:r>
             <w:r>
               <w:br/>
@@ -14254,10 +14281,7 @@
             </w:r>
             <w:r>
               <w:br/>
-              <w:t>Livret de 0 : 50 % de bonnes réponses</w:t>
-            </w:r>
-            <w:r>
-              <w:t> »</w:t>
+              <w:t>Livret de 0 : 50 % de bonnes réponses »</w:t>
             </w:r>
           </w:p>
         </w:tc>
@@ -14585,7 +14609,6 @@
           </w:tcPr>
           <w:p>
             <w:r>
-              <w:lastRenderedPageBreak/>
               <w:t>Clique sur « Retour au menu »</w:t>
             </w:r>
           </w:p>
@@ -14644,6 +14667,7 @@
           </w:tcPr>
           <w:p>
             <w:r>
+              <w:lastRenderedPageBreak/>
               <w:t>Coche le livret de 0 et clique sur « Go ! »</w:t>
             </w:r>
           </w:p>
@@ -14736,13 +14760,7 @@
                 <w:bCs/>
               </w:rPr>
               <w:br/>
-              <w:t>As-tu trouvé en 3 secondes?</w:t>
-            </w:r>
-            <w:r>
-              <w:rPr>
-                <w:bCs/>
-              </w:rPr>
-              <w:t> »</w:t>
+              <w:t>As-tu trouvé en 3 secondes? »</w:t>
             </w:r>
           </w:p>
         </w:tc>
@@ -14850,10 +14868,7 @@
           </w:tcPr>
           <w:p>
             <w:r>
-              <w:t>Le site affiche « </w:t>
-            </w:r>
-            <w:r>
-              <w:t>2 Justes</w:t>
+              <w:t>Le site affiche « 2 Justes</w:t>
             </w:r>
             <w:r>
               <w:br/>
@@ -14864,10 +14879,7 @@
             </w:r>
             <w:r>
               <w:br/>
-              <w:t>Livret de 0 : 67 % de bonnes réponses</w:t>
-            </w:r>
-            <w:r>
-              <w:t> »</w:t>
+              <w:t>Livret de 0 : 67 % de bonnes réponses »</w:t>
             </w:r>
           </w:p>
         </w:tc>
@@ -14980,23 +14992,23 @@
           </w:tcPr>
           <w:p>
             <w:r>
-              <w:t xml:space="preserve">Le site affiche « (La bonne réponse du calcul) As-tu trouvé en (secondes passée sur la page précédente (peut être </w:t>
+              <w:t>Le site affiche « (La bonne réponse du calcul) As-tu trouvé en (secondes passée sur la page précédente (peut être uniquement inférieur ou égal à 5)) ?»</w:t>
+            </w:r>
+          </w:p>
+          <w:p>
+            <w:proofErr w:type="gramStart"/>
+            <w:r>
+              <w:t>OU</w:t>
+            </w:r>
+            <w:proofErr w:type="gramEnd"/>
+          </w:p>
+          <w:p>
+            <w:r>
+              <w:t xml:space="preserve">Si le joueur a mis moins d’une seconde à donner </w:t>
             </w:r>
             <w:r>
               <w:lastRenderedPageBreak/>
-              <w:t>uniquement inférieur ou égal à 5)) ?»</w:t>
-            </w:r>
-          </w:p>
-          <w:p>
-            <w:proofErr w:type="gramStart"/>
-            <w:r>
-              <w:t>OU</w:t>
-            </w:r>
-            <w:proofErr w:type="gramEnd"/>
-          </w:p>
-          <w:p>
-            <w:r>
-              <w:t>Si le joueur a mis moins d’une seconde à donner sa réponse, le site affiche « (La bonne réponse du calcul) As-tu trouvé en moins d’une seconde ?! »</w:t>
+              <w:t>sa réponse, le site affiche « (La bonne réponse du calcul) As-tu trouvé en moins d’une seconde ?! »</w:t>
             </w:r>
           </w:p>
         </w:tc>
@@ -15034,13 +15046,7 @@
                 <w:bCs/>
               </w:rPr>
               <w:br/>
-              <w:t>As-tu trouvé en 2 secondes?</w:t>
-            </w:r>
-            <w:r>
-              <w:rPr>
-                <w:bCs/>
-              </w:rPr>
-              <w:t> »</w:t>
+              <w:t>As-tu trouvé en 2 secondes? »</w:t>
             </w:r>
           </w:p>
         </w:tc>
@@ -15160,10 +15166,7 @@
           </w:tcPr>
           <w:p>
             <w:r>
-              <w:t>Le site affiche « </w:t>
-            </w:r>
-            <w:r>
-              <w:t>2 Justes</w:t>
+              <w:t>Le site affiche « 2 Justes</w:t>
             </w:r>
             <w:r>
               <w:br/>
@@ -15178,10 +15181,7 @@
             </w:r>
             <w:r>
               <w:br/>
-              <w:t>Livret de 1 : 0 % de bonnes réponses</w:t>
-            </w:r>
-            <w:r>
-              <w:t> »</w:t>
+              <w:t>Livret de 1 : 0 % de bonnes réponses »</w:t>
             </w:r>
           </w:p>
         </w:tc>
@@ -16335,9 +16335,9 @@
           <w:highlight w:val="cyan"/>
         </w:rPr>
       </w:pPr>
-      <w:bookmarkStart w:id="25" w:name="_Toc25553322"/>
-      <w:bookmarkStart w:id="26" w:name="_Toc71691026"/>
-      <w:bookmarkStart w:id="27" w:name="_Toc499021845"/>
+      <w:bookmarkStart w:id="24" w:name="_Toc25553322"/>
+      <w:bookmarkStart w:id="25" w:name="_Toc71691026"/>
+      <w:bookmarkStart w:id="26" w:name="_Toc499021845"/>
       <w:r>
         <w:rPr>
           <w:highlight w:val="cyan"/>
@@ -16350,7 +16350,6 @@
         <w:rPr>
           <w:highlight w:val="cyan"/>
         </w:rPr>
-        <w:lastRenderedPageBreak/>
         <w:t>Echéance 5</w:t>
       </w:r>
     </w:p>
@@ -16368,9 +16367,10 @@
           <w:i w:val="0"/>
           <w:iCs/>
         </w:rPr>
+        <w:lastRenderedPageBreak/>
         <w:t xml:space="preserve">Erreurs </w:t>
       </w:r>
-      <w:bookmarkEnd w:id="25"/>
+      <w:bookmarkEnd w:id="24"/>
       <w:r>
         <w:rPr>
           <w:i w:val="0"/>
@@ -16378,8 +16378,8 @@
         </w:rPr>
         <w:t>restantes</w:t>
       </w:r>
+      <w:bookmarkEnd w:id="25"/>
       <w:bookmarkEnd w:id="26"/>
-      <w:bookmarkEnd w:id="27"/>
       <w:r>
         <w:rPr>
           <w:i w:val="0"/>
@@ -16389,7 +16389,7 @@
       </w:r>
     </w:p>
     <w:p>
-      <w:bookmarkStart w:id="28" w:name="_Toc25553323"/>
+      <w:bookmarkStart w:id="27" w:name="_Toc25553323"/>
       <w:r>
         <w:t>Le site dit toujours pendant un très court laps de temps que $_COOKIE[‘user’] n’existe pas lo</w:t>
       </w:r>
@@ -16569,7 +16569,7 @@
         </w:rPr>
         <w:t>Conséquences sur l'utilisation du produit</w:t>
       </w:r>
-      <w:bookmarkEnd w:id="28"/>
+      <w:bookmarkEnd w:id="27"/>
     </w:p>
     <w:p>
       <w:pPr>
@@ -16625,9 +16625,9 @@
           <w:iCs/>
         </w:rPr>
       </w:pPr>
-      <w:bookmarkStart w:id="29" w:name="_Toc25553326"/>
-      <w:bookmarkStart w:id="30" w:name="_Toc71691029"/>
-      <w:bookmarkStart w:id="31" w:name="_Toc499021846"/>
+      <w:bookmarkStart w:id="28" w:name="_Toc25553326"/>
+      <w:bookmarkStart w:id="29" w:name="_Toc71691029"/>
+      <w:bookmarkStart w:id="30" w:name="_Toc499021846"/>
       <w:r>
         <w:rPr>
           <w:i w:val="0"/>
@@ -16635,7 +16635,7 @@
         </w:rPr>
         <w:t>Liste des documents</w:t>
       </w:r>
-      <w:bookmarkEnd w:id="29"/>
+      <w:bookmarkEnd w:id="28"/>
       <w:r>
         <w:rPr>
           <w:i w:val="0"/>
@@ -16643,17 +16643,98 @@
         </w:rPr>
         <w:t xml:space="preserve"> fournis</w:t>
       </w:r>
+      <w:bookmarkEnd w:id="29"/>
       <w:bookmarkEnd w:id="30"/>
-      <w:bookmarkEnd w:id="31"/>
-    </w:p>
-    <w:p>
-      <w:pPr>
-        <w:ind w:left="426"/>
+    </w:p>
+    <w:p>
+      <w:pPr>
         <w:rPr>
           <w:rFonts w:cs="Arial"/>
           <w:iCs/>
         </w:rPr>
       </w:pPr>
+      <w:r>
+        <w:rPr>
+          <w:rFonts w:cs="Arial"/>
+          <w:iCs/>
+        </w:rPr>
+        <w:t>Les documents fournis avec ce projet sont les suivants</w:t>
+      </w:r>
+    </w:p>
+    <w:p>
+      <w:pPr>
+        <w:pStyle w:val="Paragraphedeliste"/>
+        <w:numPr>
+          <w:ilvl w:val="0"/>
+          <w:numId w:val="16"/>
+        </w:numPr>
+        <w:rPr>
+          <w:rFonts w:cs="Arial"/>
+          <w:iCs/>
+        </w:rPr>
+      </w:pPr>
+      <w:r>
+        <w:rPr>
+          <w:rFonts w:cs="Arial"/>
+          <w:iCs/>
+        </w:rPr>
+        <w:t>TPI-Multiplix.pdf</w:t>
+      </w:r>
+    </w:p>
+    <w:p>
+      <w:pPr>
+        <w:pStyle w:val="Paragraphedeliste"/>
+        <w:numPr>
+          <w:ilvl w:val="0"/>
+          <w:numId w:val="16"/>
+        </w:numPr>
+        <w:rPr>
+          <w:rFonts w:cs="Arial"/>
+          <w:iCs/>
+        </w:rPr>
+      </w:pPr>
+      <w:r>
+        <w:rPr>
+          <w:rFonts w:cs="Arial"/>
+          <w:iCs/>
+        </w:rPr>
+        <w:t>Journal_de_travail_AGI</w:t>
+      </w:r>
+      <w:r>
+        <w:rPr>
+          <w:rFonts w:cs="Arial"/>
+          <w:iCs/>
+        </w:rPr>
+        <w:t>.pdf</w:t>
+      </w:r>
+    </w:p>
+    <w:p>
+      <w:pPr>
+        <w:pStyle w:val="Paragraphedeliste"/>
+        <w:numPr>
+          <w:ilvl w:val="0"/>
+          <w:numId w:val="16"/>
+        </w:numPr>
+        <w:rPr>
+          <w:rFonts w:cs="Arial"/>
+          <w:iCs/>
+        </w:rPr>
+      </w:pPr>
+      <w:r>
+        <w:rPr>
+          <w:rFonts w:cs="Arial"/>
+          <w:iCs/>
+        </w:rPr>
+        <w:t>Les commentaires dans les différentes pages de code</w:t>
+      </w:r>
+    </w:p>
+    <w:p>
+      <w:pPr>
+        <w:rPr>
+          <w:rFonts w:cs="Arial"/>
+          <w:iCs/>
+        </w:rPr>
+      </w:pPr>
     </w:p>
     <w:p>
       <w:pPr>
@@ -16661,14 +16742,14 @@
         <w:rPr>
           <w:rFonts w:cs="Arial"/>
           <w:i/>
-          <w:highlight w:val="yellow"/>
+          <w:highlight w:val="cyan"/>
         </w:rPr>
       </w:pPr>
       <w:r>
         <w:rPr>
           <w:rFonts w:cs="Arial"/>
           <w:i/>
-          <w:highlight w:val="yellow"/>
+          <w:highlight w:val="cyan"/>
         </w:rPr>
         <w:t>Lister les documents fournis au client avec votre produit, en indiquant les numéros de versions</w:t>
       </w:r>
@@ -16676,7 +16757,7 @@
         <w:rPr>
           <w:rFonts w:cs="Arial"/>
           <w:i/>
-          <w:highlight w:val="yellow"/>
+          <w:highlight w:val="cyan"/>
         </w:rPr>
         <w:t xml:space="preserve"> </w:t>
       </w:r>
@@ -16687,7 +16768,7 @@
         <w:rPr>
           <w:rFonts w:cs="Arial"/>
           <w:i/>
-          <w:highlight w:val="yellow"/>
+          <w:highlight w:val="cyan"/>
         </w:rPr>
       </w:pPr>
     </w:p>
@@ -16700,7 +16781,7 @@
         <w:rPr>
           <w:rFonts w:cs="Arial"/>
           <w:i/>
-          <w:highlight w:val="yellow"/>
+          <w:highlight w:val="cyan"/>
         </w:rPr>
       </w:pPr>
       <w:proofErr w:type="gramStart"/>
@@ -16708,7 +16789,7 @@
         <w:rPr>
           <w:rFonts w:cs="Arial"/>
           <w:i/>
-          <w:highlight w:val="yellow"/>
+          <w:highlight w:val="cyan"/>
         </w:rPr>
         <w:t>le</w:t>
       </w:r>
@@ -16717,7 +16798,7 @@
         <w:rPr>
           <w:rFonts w:cs="Arial"/>
           <w:i/>
-          <w:highlight w:val="yellow"/>
+          <w:highlight w:val="cyan"/>
         </w:rPr>
         <w:t xml:space="preserve"> rapport de projet</w:t>
       </w:r>
@@ -16731,7 +16812,7 @@
         <w:rPr>
           <w:rFonts w:cs="Arial"/>
           <w:i/>
-          <w:highlight w:val="yellow"/>
+          <w:highlight w:val="cyan"/>
         </w:rPr>
       </w:pPr>
       <w:proofErr w:type="gramStart"/>
@@ -16739,7 +16820,7 @@
         <w:rPr>
           <w:rFonts w:cs="Arial"/>
           <w:i/>
-          <w:highlight w:val="yellow"/>
+          <w:highlight w:val="cyan"/>
         </w:rPr>
         <w:t>le</w:t>
       </w:r>
@@ -16748,7 +16829,7 @@
         <w:rPr>
           <w:rFonts w:cs="Arial"/>
           <w:i/>
-          <w:highlight w:val="yellow"/>
+          <w:highlight w:val="cyan"/>
         </w:rPr>
         <w:t xml:space="preserve"> manuel d'Installation (en annexe)</w:t>
       </w:r>
@@ -16762,7 +16843,7 @@
         <w:rPr>
           <w:rFonts w:cs="Arial"/>
           <w:i/>
-          <w:highlight w:val="yellow"/>
+          <w:highlight w:val="cyan"/>
         </w:rPr>
       </w:pPr>
       <w:proofErr w:type="gramStart"/>
@@ -16770,7 +16851,7 @@
         <w:rPr>
           <w:rFonts w:cs="Arial"/>
           <w:i/>
-          <w:highlight w:val="yellow"/>
+          <w:highlight w:val="cyan"/>
         </w:rPr>
         <w:t>le</w:t>
       </w:r>
@@ -16779,7 +16860,7 @@
         <w:rPr>
           <w:rFonts w:cs="Arial"/>
           <w:i/>
-          <w:highlight w:val="yellow"/>
+          <w:highlight w:val="cyan"/>
         </w:rPr>
         <w:t xml:space="preserve"> manuel d'Utilisation avec des exemples graphiques (en annexe)</w:t>
       </w:r>
@@ -16793,7 +16874,7 @@
         <w:rPr>
           <w:rFonts w:cs="Arial"/>
           <w:i/>
-          <w:highlight w:val="yellow"/>
+          <w:highlight w:val="cyan"/>
         </w:rPr>
       </w:pPr>
       <w:proofErr w:type="gramStart"/>
@@ -16801,7 +16882,7 @@
         <w:rPr>
           <w:rFonts w:cs="Arial"/>
           <w:i/>
-          <w:highlight w:val="yellow"/>
+          <w:highlight w:val="cyan"/>
         </w:rPr>
         <w:t>autres</w:t>
       </w:r>
@@ -16810,7 +16891,7 @@
         <w:rPr>
           <w:rFonts w:cs="Arial"/>
           <w:i/>
-          <w:highlight w:val="yellow"/>
+          <w:highlight w:val="cyan"/>
         </w:rPr>
         <w:t>…</w:t>
       </w:r>
@@ -16819,7 +16900,7 @@
       <w:pPr>
         <w:rPr>
           <w:szCs w:val="14"/>
-          <w:highlight w:val="yellow"/>
+          <w:highlight w:val="cyan"/>
         </w:rPr>
       </w:pPr>
     </w:p>
@@ -16827,14 +16908,14 @@
       <w:pPr>
         <w:rPr>
           <w:szCs w:val="14"/>
-          <w:highlight w:val="yellow"/>
-        </w:rPr>
-      </w:pPr>
-    </w:p>
-    <w:p>
-      <w:r>
-        <w:rPr>
-          <w:highlight w:val="yellow"/>
+          <w:highlight w:val="cyan"/>
+        </w:rPr>
+      </w:pPr>
+    </w:p>
+    <w:p>
+      <w:r>
+        <w:rPr>
+          <w:highlight w:val="cyan"/>
         </w:rPr>
         <w:t>Echéance 5</w:t>
       </w:r>
@@ -16853,18 +16934,18 @@
           <w:tab w:val="num" w:pos="360"/>
         </w:tabs>
       </w:pPr>
-      <w:bookmarkStart w:id="32" w:name="_Toc25553328"/>
-      <w:bookmarkStart w:id="33" w:name="_Toc71703263"/>
-      <w:bookmarkStart w:id="34" w:name="_Toc499021847"/>
+      <w:bookmarkStart w:id="31" w:name="_Toc25553328"/>
+      <w:bookmarkStart w:id="32" w:name="_Toc71703263"/>
+      <w:bookmarkStart w:id="33" w:name="_Toc499021847"/>
       <w:r>
         <w:t>C</w:t>
       </w:r>
+      <w:bookmarkEnd w:id="31"/>
       <w:bookmarkEnd w:id="32"/>
+      <w:r>
+        <w:t>onclusions</w:t>
+      </w:r>
       <w:bookmarkEnd w:id="33"/>
-      <w:r>
-        <w:t>onclusions</w:t>
-      </w:r>
-      <w:bookmarkEnd w:id="34"/>
     </w:p>
     <w:p>
       <w:r>
@@ -16891,10 +16972,22 @@
         <w:t xml:space="preserve"> de ce TPI </w:t>
       </w:r>
       <w:r>
-        <w:t>tourne autour du même sujet</w:t>
-      </w:r>
-      <w:r>
-        <w:t>, le travail sur du fichier CSV, comme je n’avais pas beaucoup de compétences sur le sujet</w:t>
+        <w:t>tourne</w:t>
+      </w:r>
+      <w:r>
+        <w:t>nt</w:t>
+      </w:r>
+      <w:r>
+        <w:t xml:space="preserve"> autour du même sujet</w:t>
+      </w:r>
+      <w:r>
+        <w:t xml:space="preserve">, le travail sur </w:t>
+      </w:r>
+      <w:r>
+        <w:t>un</w:t>
+      </w:r>
+      <w:r>
+        <w:t xml:space="preserve"> fichier CSV, comme je n’avais pas beaucoup de compétences sur le sujet</w:t>
       </w:r>
       <w:r>
         <w:t xml:space="preserve"> j’ai dû effectuer des recherches pour bien comprendre le fonctionnement et pouvoir m’</w:t>
@@ -17087,16 +17180,16 @@
           <w:tab w:val="num" w:pos="360"/>
         </w:tabs>
       </w:pPr>
-      <w:bookmarkStart w:id="35" w:name="_Toc71703264"/>
-      <w:bookmarkStart w:id="36" w:name="_Toc499021848"/>
+      <w:bookmarkStart w:id="34" w:name="_Toc71703264"/>
+      <w:bookmarkStart w:id="35" w:name="_Toc499021848"/>
       <w:r>
         <w:t>A</w:t>
       </w:r>
+      <w:bookmarkEnd w:id="34"/>
+      <w:r>
+        <w:t>nnexes</w:t>
+      </w:r>
       <w:bookmarkEnd w:id="35"/>
-      <w:r>
-        <w:t>nnexes</w:t>
-      </w:r>
-      <w:bookmarkEnd w:id="36"/>
     </w:p>
     <w:p/>
     <w:p>
@@ -17107,7 +17200,7 @@
           <w:iCs/>
         </w:rPr>
       </w:pPr>
-      <w:bookmarkStart w:id="37" w:name="_Toc499021849"/>
+      <w:bookmarkStart w:id="36" w:name="_Toc499021849"/>
       <w:r>
         <w:rPr>
           <w:i w:val="0"/>
@@ -17115,7 +17208,7 @@
         </w:rPr>
         <w:t>Résumé du rapport du TPI / version succincte de la documentation</w:t>
       </w:r>
-      <w:bookmarkEnd w:id="37"/>
+      <w:bookmarkEnd w:id="36"/>
     </w:p>
     <w:p/>
     <w:p>
@@ -17126,8 +17219,8 @@
           <w:iCs/>
         </w:rPr>
       </w:pPr>
-      <w:bookmarkStart w:id="38" w:name="_Toc71703265"/>
-      <w:bookmarkStart w:id="39" w:name="_Toc499021850"/>
+      <w:bookmarkStart w:id="37" w:name="_Toc71703265"/>
+      <w:bookmarkStart w:id="38" w:name="_Toc499021850"/>
       <w:r>
         <w:rPr>
           <w:i w:val="0"/>
@@ -17135,8 +17228,8 @@
         </w:rPr>
         <w:t>Sources – Bibliographie</w:t>
       </w:r>
+      <w:bookmarkEnd w:id="37"/>
       <w:bookmarkEnd w:id="38"/>
-      <w:bookmarkEnd w:id="39"/>
     </w:p>
     <w:p>
       <w:pPr>
@@ -17940,12 +18033,116 @@
           <w:iCs/>
         </w:rPr>
       </w:pPr>
-    </w:p>
-    <w:p>
-      <w:pPr>
+      <w:r>
         <w:rPr>
           <w:iCs/>
         </w:rPr>
+        <w:t>Aides externes</w:t>
+      </w:r>
+    </w:p>
+    <w:p>
+      <w:pPr>
+        <w:pStyle w:val="Paragraphedeliste"/>
+        <w:numPr>
+          <w:ilvl w:val="0"/>
+          <w:numId w:val="26"/>
+        </w:numPr>
+        <w:ind w:left="567" w:hanging="283"/>
+        <w:rPr>
+          <w:iCs/>
+        </w:rPr>
+      </w:pPr>
+      <w:r>
+        <w:rPr>
+          <w:iCs/>
+        </w:rPr>
+        <w:t>Mr</w:t>
+      </w:r>
+      <w:r>
+        <w:rPr>
+          <w:iCs/>
+        </w:rPr>
+        <w:t>.</w:t>
+      </w:r>
+      <w:r>
+        <w:rPr>
+          <w:iCs/>
+        </w:rPr>
+        <w:t xml:space="preserve"> Carrel</w:t>
+      </w:r>
+      <w:r>
+        <w:rPr>
+          <w:iCs/>
+        </w:rPr>
+        <w:t xml:space="preserve"> pour des explications sur le MCD et le MLD</w:t>
+      </w:r>
+    </w:p>
+    <w:p>
+      <w:pPr>
+        <w:pStyle w:val="Paragraphedeliste"/>
+        <w:numPr>
+          <w:ilvl w:val="0"/>
+          <w:numId w:val="26"/>
+        </w:numPr>
+        <w:ind w:left="567" w:hanging="283"/>
+        <w:rPr>
+          <w:iCs/>
+        </w:rPr>
+      </w:pPr>
+      <w:r>
+        <w:rPr>
+          <w:iCs/>
+        </w:rPr>
+        <w:t xml:space="preserve">Alyssa G., Michael, </w:t>
+      </w:r>
+      <w:proofErr w:type="spellStart"/>
+      <w:r>
+        <w:rPr>
+          <w:iCs/>
+        </w:rPr>
+        <w:t>Rian</w:t>
+      </w:r>
+      <w:proofErr w:type="spellEnd"/>
+      <w:r>
+        <w:rPr>
+          <w:iCs/>
+        </w:rPr>
+        <w:t xml:space="preserve">, </w:t>
+      </w:r>
+      <w:proofErr w:type="spellStart"/>
+      <w:r>
+        <w:rPr>
+          <w:iCs/>
+        </w:rPr>
+        <w:t>Léandro</w:t>
+      </w:r>
+      <w:proofErr w:type="spellEnd"/>
+      <w:r>
+        <w:rPr>
+          <w:iCs/>
+        </w:rPr>
+        <w:t xml:space="preserve"> J., </w:t>
+      </w:r>
+      <w:proofErr w:type="spellStart"/>
+      <w:r>
+        <w:rPr>
+          <w:iCs/>
+        </w:rPr>
+        <w:t>Senistan</w:t>
+      </w:r>
+      <w:proofErr w:type="spellEnd"/>
+      <w:r>
+        <w:rPr>
+          <w:iCs/>
+        </w:rPr>
+        <w:t xml:space="preserve"> J. et Vincent F. pour tester brièvement le site et donner un avis</w:t>
+      </w:r>
+    </w:p>
+    <w:p>
+      <w:pPr>
+        <w:rPr>
+          <w:iCs/>
+        </w:rPr>
       </w:pPr>
     </w:p>
     <w:p>
@@ -17958,18 +18155,21 @@
       <w:r>
         <w:rPr>
           <w:i/>
+          <w:highlight w:val="cyan"/>
         </w:rPr>
         <w:t>Liste des livres utilisé</w:t>
       </w:r>
       <w:r>
         <w:rPr>
           <w:i/>
+          <w:highlight w:val="cyan"/>
         </w:rPr>
         <w:t>s</w:t>
       </w:r>
       <w:r>
         <w:rPr>
           <w:i/>
+          <w:highlight w:val="cyan"/>
         </w:rPr>
         <w:t xml:space="preserve"> (Titre, auteur, date), des sites Internet (URL) consultés, des articles (Revue, date, titre, </w:t>
       </w:r>
@@ -17977,6 +18177,7 @@
       <w:r>
         <w:rPr>
           <w:i/>
+          <w:highlight w:val="cyan"/>
         </w:rPr>
         <w:t>auteur)…</w:t>
       </w:r>
@@ -17984,8 +18185,15 @@
       <w:r>
         <w:rPr>
           <w:i/>
-        </w:rPr>
-        <w:t xml:space="preserve"> Et de toutes les aides externes (noms)   </w:t>
+          <w:highlight w:val="cyan"/>
+        </w:rPr>
+        <w:t xml:space="preserve"> Et de toutes les aides externes (noms)</w:t>
+      </w:r>
+      <w:r>
+        <w:rPr>
+          <w:i/>
+        </w:rPr>
+        <w:t xml:space="preserve">   </w:t>
       </w:r>
     </w:p>
     <w:p>
@@ -17996,9 +18204,9 @@
           <w:iCs/>
         </w:rPr>
       </w:pPr>
-      <w:bookmarkStart w:id="40" w:name="_Toc25553330"/>
-      <w:bookmarkStart w:id="41" w:name="_Toc71703266"/>
-      <w:bookmarkStart w:id="42" w:name="_Toc499021851"/>
+      <w:bookmarkStart w:id="39" w:name="_Toc25553330"/>
+      <w:bookmarkStart w:id="40" w:name="_Toc71703266"/>
+      <w:bookmarkStart w:id="41" w:name="_Toc499021851"/>
       <w:r>
         <w:rPr>
           <w:i w:val="0"/>
@@ -18006,9 +18214,9 @@
         </w:rPr>
         <w:t xml:space="preserve">Journal de </w:t>
       </w:r>
+      <w:bookmarkEnd w:id="39"/>
       <w:bookmarkEnd w:id="40"/>
       <w:bookmarkEnd w:id="41"/>
-      <w:bookmarkEnd w:id="42"/>
       <w:r>
         <w:rPr>
           <w:i w:val="0"/>
@@ -18139,6 +18347,7 @@
           </w:p>
           <w:p>
             <w:r>
+              <w:lastRenderedPageBreak/>
               <w:t>Utilisation de cookies à la place</w:t>
             </w:r>
           </w:p>
@@ -18151,6 +18360,7 @@
           </w:tcPr>
           <w:p>
             <w:r>
+              <w:lastRenderedPageBreak/>
               <w:t>22.05.18</w:t>
             </w:r>
           </w:p>
@@ -18178,7 +18388,6 @@
               </w:numPr>
             </w:pPr>
             <w:r>
-              <w:lastRenderedPageBreak/>
               <w:t xml:space="preserve">Je dois aller voir Mr. </w:t>
             </w:r>
             <w:proofErr w:type="spellStart"/>
@@ -18268,7 +18477,6 @@
           </w:tcPr>
           <w:p>
             <w:r>
-              <w:lastRenderedPageBreak/>
               <w:t>23.05.18</w:t>
             </w:r>
           </w:p>
@@ -18404,7 +18612,7 @@
           <w:highlight w:val="yellow"/>
         </w:rPr>
       </w:pPr>
-      <w:bookmarkStart w:id="43" w:name="_Toc25553331"/>
+      <w:bookmarkStart w:id="42" w:name="_Toc25553331"/>
     </w:p>
     <w:p>
       <w:pPr>
@@ -18506,8 +18714,8 @@
           <w:iCs/>
         </w:rPr>
       </w:pPr>
-      <w:bookmarkStart w:id="44" w:name="_Toc71703267"/>
-      <w:bookmarkStart w:id="45" w:name="_Toc499021852"/>
+      <w:bookmarkStart w:id="43" w:name="_Toc71703267"/>
+      <w:bookmarkStart w:id="44" w:name="_Toc499021852"/>
       <w:r>
         <w:rPr>
           <w:i w:val="0"/>
@@ -18515,14 +18723,348 @@
         </w:rPr>
         <w:t>Manuel d'Installation</w:t>
       </w:r>
+      <w:bookmarkEnd w:id="42"/>
       <w:bookmarkEnd w:id="43"/>
       <w:bookmarkEnd w:id="44"/>
-      <w:bookmarkEnd w:id="45"/>
-    </w:p>
-    <w:p>
-      <w:r>
-        <w:rPr>
-          <w:highlight w:val="yellow"/>
+    </w:p>
+    <w:p>
+      <w:r>
+        <w:t>Pour</w:t>
+      </w:r>
+      <w:r>
+        <w:t xml:space="preserve"> installer le site, voici comment j’ai procédé :</w:t>
+      </w:r>
+    </w:p>
+    <w:p>
+      <w:pPr>
+        <w:pStyle w:val="Paragraphedeliste"/>
+        <w:numPr>
+          <w:ilvl w:val="0"/>
+          <w:numId w:val="15"/>
+        </w:numPr>
+      </w:pPr>
+      <w:r>
+        <w:t xml:space="preserve">Tous d’abord, soyez sûr d’avoir un programme tel que </w:t>
+      </w:r>
+      <w:proofErr w:type="spellStart"/>
+      <w:r>
+        <w:t>filezila</w:t>
+      </w:r>
+      <w:proofErr w:type="spellEnd"/>
+      <w:r>
+        <w:t xml:space="preserve"> pour pouvoir assurer l’</w:t>
+      </w:r>
+      <w:proofErr w:type="spellStart"/>
+      <w:r>
+        <w:t>upload</w:t>
+      </w:r>
+      <w:proofErr w:type="spellEnd"/>
+      <w:r>
+        <w:t xml:space="preserve"> du site à votre </w:t>
+      </w:r>
+      <w:r>
+        <w:t>hôte</w:t>
+      </w:r>
+      <w:r>
+        <w:t xml:space="preserve"> (hébergeur en ligne, dans mon cas l’hébergeur est </w:t>
+      </w:r>
+      <w:hyperlink r:id="rId53" w:history="1">
+        <w:r>
+          <w:rPr>
+            <w:rStyle w:val="Lienhypertexte"/>
+            <w:color w:val="auto"/>
+          </w:rPr>
+          <w:t>www.swisscenter.com</w:t>
+        </w:r>
+      </w:hyperlink>
+      <w:r>
+        <w:t>)</w:t>
+      </w:r>
+    </w:p>
+    <w:p>
+      <w:pPr>
+        <w:pStyle w:val="Paragraphedeliste"/>
+        <w:numPr>
+          <w:ilvl w:val="0"/>
+          <w:numId w:val="15"/>
+        </w:numPr>
+      </w:pPr>
+      <w:r>
+        <w:t xml:space="preserve">Ouvrez </w:t>
+      </w:r>
+      <w:proofErr w:type="spellStart"/>
+      <w:r>
+        <w:t>filezilla</w:t>
+      </w:r>
+      <w:proofErr w:type="spellEnd"/>
+      <w:r>
+        <w:t xml:space="preserve"> et allez chercher votre site dans la partie entourée en jaune</w:t>
+      </w:r>
+      <w:r>
+        <w:t xml:space="preserve"> (le chemin du dossier peut varier en fonction d’où vous avez téléchargé le site au préalable)</w:t>
+      </w:r>
+    </w:p>
+    <w:p>
+      <w:r>
+        <w:rPr>
+          <w:noProof/>
+          <w:lang w:val="fr-CH" w:eastAsia="fr-CH"/>
+        </w:rPr>
+        <w:lastRenderedPageBreak/>
+        <w:drawing>
+          <wp:inline distT="0" distB="0" distL="0" distR="0" wp14:anchorId="7457031F" wp14:editId="256E07C3">
+            <wp:extent cx="5759450" cy="4538345"/>
+            <wp:effectExtent l="0" t="0" r="0" b="0"/>
+            <wp:docPr id="30" name="Image 30"/>
+            <wp:cNvGraphicFramePr>
+              <a:graphicFrameLocks xmlns:a="http://schemas.openxmlformats.org/drawingml/2006/main" noChangeAspect="1"/>
+            </wp:cNvGraphicFramePr>
+            <a:graphic xmlns:a="http://schemas.openxmlformats.org/drawingml/2006/main">
+              <a:graphicData uri="http://schemas.openxmlformats.org/drawingml/2006/picture">
+                <pic:pic xmlns:pic="http://schemas.openxmlformats.org/drawingml/2006/picture">
+                  <pic:nvPicPr>
+                    <pic:cNvPr id="1" name=""/>
+                    <pic:cNvPicPr/>
+                  </pic:nvPicPr>
+                  <pic:blipFill>
+                    <a:blip r:embed="rId54"/>
+                    <a:stretch>
+                      <a:fillRect/>
+                    </a:stretch>
+                  </pic:blipFill>
+                  <pic:spPr>
+                    <a:xfrm>
+                      <a:off x="0" y="0"/>
+                      <a:ext cx="5759450" cy="4538345"/>
+                    </a:xfrm>
+                    <a:prstGeom prst="rect">
+                      <a:avLst/>
+                    </a:prstGeom>
+                  </pic:spPr>
+                </pic:pic>
+              </a:graphicData>
+            </a:graphic>
+          </wp:inline>
+        </w:drawing>
+      </w:r>
+    </w:p>
+    <w:p>
+      <w:pPr>
+        <w:pStyle w:val="Paragraphedeliste"/>
+        <w:numPr>
+          <w:ilvl w:val="0"/>
+          <w:numId w:val="21"/>
+        </w:numPr>
+      </w:pPr>
+      <w:r>
+        <w:t>Cliquez ensuite sur « Fichier » puis « Gestionnaire de Sites » (ou appuyez sur « </w:t>
+      </w:r>
+      <w:proofErr w:type="spellStart"/>
+      <w:r>
+        <w:t>Ctrl+S</w:t>
+      </w:r>
+      <w:proofErr w:type="spellEnd"/>
+      <w:r>
+        <w:t> » sur votre clavier</w:t>
+      </w:r>
+    </w:p>
+    <w:p>
+      <w:r>
+        <w:rPr>
+          <w:noProof/>
+          <w:lang w:val="fr-CH" w:eastAsia="fr-CH"/>
+        </w:rPr>
+        <w:drawing>
+          <wp:inline distT="0" distB="0" distL="0" distR="0" wp14:anchorId="66A205AC" wp14:editId="141E595D">
+            <wp:extent cx="4349364" cy="2648493"/>
+            <wp:effectExtent l="0" t="0" r="0" b="0"/>
+            <wp:docPr id="31" name="Image 31"/>
+            <wp:cNvGraphicFramePr>
+              <a:graphicFrameLocks xmlns:a="http://schemas.openxmlformats.org/drawingml/2006/main" noChangeAspect="1"/>
+            </wp:cNvGraphicFramePr>
+            <a:graphic xmlns:a="http://schemas.openxmlformats.org/drawingml/2006/main">
+              <a:graphicData uri="http://schemas.openxmlformats.org/drawingml/2006/picture">
+                <pic:pic xmlns:pic="http://schemas.openxmlformats.org/drawingml/2006/picture">
+                  <pic:nvPicPr>
+                    <pic:cNvPr id="1" name=""/>
+                    <pic:cNvPicPr/>
+                  </pic:nvPicPr>
+                  <pic:blipFill rotWithShape="1">
+                    <a:blip r:embed="rId55"/>
+                    <a:srcRect l="34652" t="9571" r="40632" b="63673"/>
+                    <a:stretch/>
+                  </pic:blipFill>
+                  <pic:spPr bwMode="auto">
+                    <a:xfrm>
+                      <a:off x="0" y="0"/>
+                      <a:ext cx="4403882" cy="2681691"/>
+                    </a:xfrm>
+                    <a:prstGeom prst="rect">
+                      <a:avLst/>
+                    </a:prstGeom>
+                    <a:ln>
+                      <a:noFill/>
+                    </a:ln>
+                    <a:extLst>
+                      <a:ext uri="{53640926-AAD7-44D8-BBD7-CCE9431645EC}">
+                        <a14:shadowObscured xmlns:a14="http://schemas.microsoft.com/office/drawing/2010/main"/>
+                      </a:ext>
+                    </a:extLst>
+                  </pic:spPr>
+                </pic:pic>
+              </a:graphicData>
+            </a:graphic>
+          </wp:inline>
+        </w:drawing>
+      </w:r>
+    </w:p>
+    <w:p>
+      <w:pPr>
+        <w:pStyle w:val="Paragraphedeliste"/>
+        <w:numPr>
+          <w:ilvl w:val="0"/>
+          <w:numId w:val="22"/>
+        </w:numPr>
+      </w:pPr>
+      <w:r>
+        <w:t>Une fois sur le gestionnaire de sites, créez un nouveau site et mettez les informations correspondantes à votre hôte</w:t>
+      </w:r>
+    </w:p>
+    <w:p>
+      <w:r>
+        <w:rPr>
+          <w:noProof/>
+          <w:lang w:val="fr-CH" w:eastAsia="fr-CH"/>
+        </w:rPr>
+        <w:lastRenderedPageBreak/>
+        <w:drawing>
+          <wp:inline distT="0" distB="0" distL="0" distR="0" wp14:anchorId="7F3E27B4" wp14:editId="4E75D1B9">
+            <wp:extent cx="5759450" cy="4311015"/>
+            <wp:effectExtent l="0" t="0" r="0" b="0"/>
+            <wp:docPr id="32" name="Image 32"/>
+            <wp:cNvGraphicFramePr>
+              <a:graphicFrameLocks xmlns:a="http://schemas.openxmlformats.org/drawingml/2006/main" noChangeAspect="1"/>
+            </wp:cNvGraphicFramePr>
+            <a:graphic xmlns:a="http://schemas.openxmlformats.org/drawingml/2006/main">
+              <a:graphicData uri="http://schemas.openxmlformats.org/drawingml/2006/picture">
+                <pic:pic xmlns:pic="http://schemas.openxmlformats.org/drawingml/2006/picture">
+                  <pic:nvPicPr>
+                    <pic:cNvPr id="1" name=""/>
+                    <pic:cNvPicPr/>
+                  </pic:nvPicPr>
+                  <pic:blipFill>
+                    <a:blip r:embed="rId56"/>
+                    <a:stretch>
+                      <a:fillRect/>
+                    </a:stretch>
+                  </pic:blipFill>
+                  <pic:spPr>
+                    <a:xfrm>
+                      <a:off x="0" y="0"/>
+                      <a:ext cx="5759450" cy="4311015"/>
+                    </a:xfrm>
+                    <a:prstGeom prst="rect">
+                      <a:avLst/>
+                    </a:prstGeom>
+                  </pic:spPr>
+                </pic:pic>
+              </a:graphicData>
+            </a:graphic>
+          </wp:inline>
+        </w:drawing>
+      </w:r>
+    </w:p>
+    <w:p>
+      <w:pPr>
+        <w:pStyle w:val="Paragraphedeliste"/>
+        <w:numPr>
+          <w:ilvl w:val="0"/>
+          <w:numId w:val="23"/>
+        </w:numPr>
+      </w:pPr>
+      <w:r>
+        <w:t>Cliquez sur « Connexion »</w:t>
+      </w:r>
+    </w:p>
+    <w:p>
+      <w:pPr>
+        <w:pStyle w:val="Paragraphedeliste"/>
+        <w:numPr>
+          <w:ilvl w:val="0"/>
+          <w:numId w:val="23"/>
+        </w:numPr>
+      </w:pPr>
+      <w:r>
+        <w:t>Vous voilà maintenant connecté à votre hôte, il ne vous reste plus qu’à glisser vos fichier/dossiers du site de gauche à droite à l’endroit approprié par votre hôte</w:t>
+      </w:r>
+    </w:p>
+    <w:p>
+      <w:r>
+        <w:rPr>
+          <w:noProof/>
+          <w:lang w:val="fr-CH" w:eastAsia="fr-CH"/>
+        </w:rPr>
+        <w:lastRenderedPageBreak/>
+        <w:drawing>
+          <wp:inline distT="0" distB="0" distL="0" distR="0" wp14:anchorId="5E16F58F" wp14:editId="13CC1177">
+            <wp:extent cx="5759450" cy="4508500"/>
+            <wp:effectExtent l="0" t="0" r="0" b="6350"/>
+            <wp:docPr id="33" name="Image 33"/>
+            <wp:cNvGraphicFramePr>
+              <a:graphicFrameLocks xmlns:a="http://schemas.openxmlformats.org/drawingml/2006/main" noChangeAspect="1"/>
+            </wp:cNvGraphicFramePr>
+            <a:graphic xmlns:a="http://schemas.openxmlformats.org/drawingml/2006/main">
+              <a:graphicData uri="http://schemas.openxmlformats.org/drawingml/2006/picture">
+                <pic:pic xmlns:pic="http://schemas.openxmlformats.org/drawingml/2006/picture">
+                  <pic:nvPicPr>
+                    <pic:cNvPr id="1" name=""/>
+                    <pic:cNvPicPr/>
+                  </pic:nvPicPr>
+                  <pic:blipFill>
+                    <a:blip r:embed="rId57"/>
+                    <a:stretch>
+                      <a:fillRect/>
+                    </a:stretch>
+                  </pic:blipFill>
+                  <pic:spPr>
+                    <a:xfrm>
+                      <a:off x="0" y="0"/>
+                      <a:ext cx="5759450" cy="4508500"/>
+                    </a:xfrm>
+                    <a:prstGeom prst="rect">
+                      <a:avLst/>
+                    </a:prstGeom>
+                  </pic:spPr>
+                </pic:pic>
+              </a:graphicData>
+            </a:graphic>
+          </wp:inline>
+        </w:drawing>
+      </w:r>
+    </w:p>
+    <w:p>
+      <w:pPr>
+        <w:pStyle w:val="Paragraphedeliste"/>
+        <w:numPr>
+          <w:ilvl w:val="0"/>
+          <w:numId w:val="24"/>
+        </w:numPr>
+      </w:pPr>
+      <w:r>
+        <w:t>Le site est maintenant installé.</w:t>
+      </w:r>
+    </w:p>
+    <w:p/>
+    <w:p/>
+    <w:p>
+      <w:pPr>
+        <w:rPr>
+          <w:highlight w:val="cyan"/>
+        </w:rPr>
+      </w:pPr>
+      <w:r>
+        <w:rPr>
+          <w:highlight w:val="cyan"/>
         </w:rPr>
         <w:t>Important !</w:t>
       </w:r>
@@ -18530,67 +19072,1016 @@
     <w:p>
       <w:r>
         <w:rPr>
-          <w:highlight w:val="yellow"/>
+          <w:highlight w:val="cyan"/>
         </w:rPr>
         <w:t>Eché</w:t>
       </w:r>
       <w:r>
         <w:rPr>
-          <w:highlight w:val="yellow"/>
+          <w:highlight w:val="cyan"/>
         </w:rPr>
         <w:t>ance 4</w:t>
       </w:r>
       <w:r>
         <w:rPr>
-          <w:highlight w:val="yellow"/>
+          <w:highlight w:val="cyan"/>
         </w:rPr>
         <w:t xml:space="preserve"> (</w:t>
       </w:r>
       <w:proofErr w:type="spellStart"/>
       <w:r>
         <w:rPr>
-          <w:highlight w:val="yellow"/>
+          <w:highlight w:val="cyan"/>
         </w:rPr>
         <w:t>Readme</w:t>
       </w:r>
       <w:proofErr w:type="spellEnd"/>
       <w:r>
         <w:rPr>
-          <w:highlight w:val="yellow"/>
-        </w:rPr>
-        <w:t xml:space="preserve"> dans Git</w:t>
-      </w:r>
-      <w:r>
-        <w:t>)</w:t>
+          <w:highlight w:val="cyan"/>
+        </w:rPr>
+        <w:t xml:space="preserve"> dans Git)</w:t>
       </w:r>
     </w:p>
     <w:p/>
     <w:p>
       <w:pPr>
         <w:pStyle w:val="Titre2"/>
+        <w:keepLines/>
         <w:rPr>
           <w:i w:val="0"/>
           <w:iCs/>
         </w:rPr>
       </w:pPr>
-      <w:bookmarkStart w:id="46" w:name="_Toc25553332"/>
-      <w:bookmarkStart w:id="47" w:name="_Toc71703268"/>
-      <w:bookmarkStart w:id="48" w:name="_Toc499021853"/>
+      <w:bookmarkStart w:id="45" w:name="_Toc25553332"/>
+      <w:bookmarkStart w:id="46" w:name="_Toc71703268"/>
+      <w:bookmarkStart w:id="47" w:name="_Toc499021853"/>
       <w:r>
         <w:rPr>
           <w:i w:val="0"/>
           <w:iCs/>
         </w:rPr>
+        <w:lastRenderedPageBreak/>
         <w:t>Manuel d'Utilisation</w:t>
       </w:r>
+      <w:bookmarkEnd w:id="45"/>
       <w:bookmarkEnd w:id="46"/>
       <w:bookmarkEnd w:id="47"/>
+    </w:p>
+    <w:p>
+      <w:pPr>
+        <w:pStyle w:val="Paragraphedeliste"/>
+        <w:keepNext/>
+        <w:keepLines/>
+        <w:numPr>
+          <w:ilvl w:val="0"/>
+          <w:numId w:val="27"/>
+        </w:numPr>
+        <w:ind w:left="284" w:hanging="284"/>
+        <w:rPr>
+          <w:b/>
+        </w:rPr>
+      </w:pPr>
+      <w:r>
+        <w:rPr>
+          <w:b/>
+        </w:rPr>
+        <w:t>La page d’accueil</w:t>
+      </w:r>
+    </w:p>
+    <w:p>
+      <w:pPr>
+        <w:keepNext/>
+        <w:keepLines/>
+        <w:jc w:val="center"/>
+      </w:pPr>
+      <w:r>
+        <w:rPr>
+          <w:noProof/>
+          <w:lang w:val="fr-CH" w:eastAsia="fr-CH"/>
+        </w:rPr>
+        <w:drawing>
+          <wp:inline distT="0" distB="0" distL="0" distR="0" wp14:anchorId="45885ED4" wp14:editId="62B89B75">
+            <wp:extent cx="5369864" cy="3063405"/>
+            <wp:effectExtent l="0" t="0" r="2540" b="3810"/>
+            <wp:docPr id="34" name="Image 34"/>
+            <wp:cNvGraphicFramePr>
+              <a:graphicFrameLocks xmlns:a="http://schemas.openxmlformats.org/drawingml/2006/main" noChangeAspect="1"/>
+            </wp:cNvGraphicFramePr>
+            <a:graphic xmlns:a="http://schemas.openxmlformats.org/drawingml/2006/main">
+              <a:graphicData uri="http://schemas.openxmlformats.org/drawingml/2006/picture">
+                <pic:pic xmlns:pic="http://schemas.openxmlformats.org/drawingml/2006/picture">
+                  <pic:nvPicPr>
+                    <pic:cNvPr id="1" name=""/>
+                    <pic:cNvPicPr/>
+                  </pic:nvPicPr>
+                  <pic:blipFill>
+                    <a:blip r:embed="rId58"/>
+                    <a:stretch>
+                      <a:fillRect/>
+                    </a:stretch>
+                  </pic:blipFill>
+                  <pic:spPr>
+                    <a:xfrm>
+                      <a:off x="0" y="0"/>
+                      <a:ext cx="5383068" cy="3070937"/>
+                    </a:xfrm>
+                    <a:prstGeom prst="rect">
+                      <a:avLst/>
+                    </a:prstGeom>
+                  </pic:spPr>
+                </pic:pic>
+              </a:graphicData>
+            </a:graphic>
+          </wp:inline>
+        </w:drawing>
+      </w:r>
+    </w:p>
+    <w:p>
+      <w:pPr>
+        <w:keepNext/>
+        <w:keepLines/>
+      </w:pPr>
+      <w:r>
+        <w:t>Sur cette page, nous avons 3 boutons cliquables, « VOIR LES STATISTIQUES », « MODE LIBRE » et « MODE 5 SECONDES »</w:t>
+      </w:r>
+    </w:p>
+    <w:p/>
+    <w:p>
+      <w:pPr>
+        <w:pStyle w:val="Paragraphedeliste"/>
+        <w:keepNext/>
+        <w:keepLines/>
+        <w:numPr>
+          <w:ilvl w:val="0"/>
+          <w:numId w:val="27"/>
+        </w:numPr>
+        <w:ind w:left="284" w:hanging="284"/>
+        <w:rPr>
+          <w:b/>
+        </w:rPr>
+      </w:pPr>
+      <w:r>
+        <w:rPr>
+          <w:b/>
+        </w:rPr>
+        <w:t>Les statistiques</w:t>
+      </w:r>
+    </w:p>
+    <w:p>
+      <w:pPr>
+        <w:keepNext/>
+        <w:keepLines/>
+      </w:pPr>
+      <w:r>
+        <w:t>Voici ce que vous obtenez si vous cliquez sur « VOIR LES STATISTIQUES »</w:t>
+      </w:r>
+    </w:p>
+    <w:p>
+      <w:pPr>
+        <w:keepNext/>
+        <w:keepLines/>
+        <w:jc w:val="center"/>
+      </w:pPr>
+      <w:r>
+        <w:rPr>
+          <w:noProof/>
+          <w:lang w:val="fr-CH" w:eastAsia="fr-CH"/>
+        </w:rPr>
+        <w:drawing>
+          <wp:inline distT="0" distB="0" distL="0" distR="0" wp14:anchorId="3E1BB417" wp14:editId="47D8B9B6">
+            <wp:extent cx="4895850" cy="3514725"/>
+            <wp:effectExtent l="0" t="0" r="0" b="9525"/>
+            <wp:docPr id="35" name="Image 35"/>
+            <wp:cNvGraphicFramePr>
+              <a:graphicFrameLocks xmlns:a="http://schemas.openxmlformats.org/drawingml/2006/main" noChangeAspect="1"/>
+            </wp:cNvGraphicFramePr>
+            <a:graphic xmlns:a="http://schemas.openxmlformats.org/drawingml/2006/main">
+              <a:graphicData uri="http://schemas.openxmlformats.org/drawingml/2006/picture">
+                <pic:pic xmlns:pic="http://schemas.openxmlformats.org/drawingml/2006/picture">
+                  <pic:nvPicPr>
+                    <pic:cNvPr id="1" name=""/>
+                    <pic:cNvPicPr/>
+                  </pic:nvPicPr>
+                  <pic:blipFill>
+                    <a:blip r:embed="rId59"/>
+                    <a:stretch>
+                      <a:fillRect/>
+                    </a:stretch>
+                  </pic:blipFill>
+                  <pic:spPr>
+                    <a:xfrm>
+                      <a:off x="0" y="0"/>
+                      <a:ext cx="4895850" cy="3514725"/>
+                    </a:xfrm>
+                    <a:prstGeom prst="rect">
+                      <a:avLst/>
+                    </a:prstGeom>
+                  </pic:spPr>
+                </pic:pic>
+              </a:graphicData>
+            </a:graphic>
+          </wp:inline>
+        </w:drawing>
+      </w:r>
+    </w:p>
+    <w:p>
+      <w:pPr>
+        <w:keepNext/>
+        <w:keepLines/>
+      </w:pPr>
+      <w:r>
+        <w:t>Sur cette page il n’existe qu’un seul bouton « RETOUR AU MENU » qui permet de revenir à la page d’accueil (notez que ce qui est affiché sera différent en fonction des exercices et résultat que vous avez fait et si vous avez fait des exercices ou non)</w:t>
+      </w:r>
+    </w:p>
+    <w:p/>
+    <w:p>
+      <w:pPr>
+        <w:pStyle w:val="Paragraphedeliste"/>
+        <w:keepNext/>
+        <w:keepLines/>
+        <w:numPr>
+          <w:ilvl w:val="0"/>
+          <w:numId w:val="27"/>
+        </w:numPr>
+        <w:ind w:left="284" w:hanging="284"/>
+        <w:rPr>
+          <w:b/>
+        </w:rPr>
+      </w:pPr>
+      <w:r>
+        <w:rPr>
+          <w:b/>
+        </w:rPr>
+        <w:lastRenderedPageBreak/>
+        <w:t>Mode libre</w:t>
+      </w:r>
+    </w:p>
+    <w:p>
+      <w:pPr>
+        <w:keepNext/>
+        <w:keepLines/>
+      </w:pPr>
+      <w:r>
+        <w:t>Voici ce que vous obtenez si vous cliquez sur « MODE LIBRE »</w:t>
+      </w:r>
+    </w:p>
+    <w:p>
+      <w:pPr>
+        <w:keepNext/>
+        <w:keepLines/>
+        <w:jc w:val="center"/>
+      </w:pPr>
+      <w:r>
+        <w:rPr>
+          <w:noProof/>
+          <w:lang w:val="fr-CH" w:eastAsia="fr-CH"/>
+        </w:rPr>
+        <w:drawing>
+          <wp:inline distT="0" distB="0" distL="0" distR="0" wp14:anchorId="0FEF2890" wp14:editId="5228518E">
+            <wp:extent cx="5093275" cy="3339548"/>
+            <wp:effectExtent l="0" t="0" r="0" b="0"/>
+            <wp:docPr id="36" name="Image 36"/>
+            <wp:cNvGraphicFramePr>
+              <a:graphicFrameLocks xmlns:a="http://schemas.openxmlformats.org/drawingml/2006/main" noChangeAspect="1"/>
+            </wp:cNvGraphicFramePr>
+            <a:graphic xmlns:a="http://schemas.openxmlformats.org/drawingml/2006/main">
+              <a:graphicData uri="http://schemas.openxmlformats.org/drawingml/2006/picture">
+                <pic:pic xmlns:pic="http://schemas.openxmlformats.org/drawingml/2006/picture">
+                  <pic:nvPicPr>
+                    <pic:cNvPr id="1" name=""/>
+                    <pic:cNvPicPr/>
+                  </pic:nvPicPr>
+                  <pic:blipFill>
+                    <a:blip r:embed="rId60"/>
+                    <a:stretch>
+                      <a:fillRect/>
+                    </a:stretch>
+                  </pic:blipFill>
+                  <pic:spPr>
+                    <a:xfrm>
+                      <a:off x="0" y="0"/>
+                      <a:ext cx="5167968" cy="3388523"/>
+                    </a:xfrm>
+                    <a:prstGeom prst="rect">
+                      <a:avLst/>
+                    </a:prstGeom>
+                  </pic:spPr>
+                </pic:pic>
+              </a:graphicData>
+            </a:graphic>
+          </wp:inline>
+        </w:drawing>
+      </w:r>
+    </w:p>
+    <w:p>
+      <w:pPr>
+        <w:keepNext/>
+        <w:keepLines/>
+      </w:pPr>
+      <w:r>
+        <w:t>Sur cette page il y a des cases à cocher pour choisir le(s) livret(s) sur le(s)quel(s) vous souhaitez travailler, le bouton « </w:t>
+      </w:r>
+      <w:r>
+        <w:t>« RETOUR AU MENU » qui permet de revenir à la page d’accueil</w:t>
+      </w:r>
+      <w:r>
+        <w:t xml:space="preserve"> </w:t>
+      </w:r>
+      <w:r>
+        <w:t>et le bouton « </w:t>
+      </w:r>
+      <w:proofErr w:type="gramStart"/>
+      <w:r>
+        <w:t>GO!</w:t>
+      </w:r>
+      <w:proofErr w:type="gramEnd"/>
+      <w:r>
+        <w:t> » qui vous permet de lancer l’exercice</w:t>
+      </w:r>
+    </w:p>
+    <w:p/>
+    <w:p>
+      <w:pPr>
+        <w:keepNext/>
+        <w:keepLines/>
+      </w:pPr>
+      <w:r>
+        <w:t>Voici ce que vous obtenez si vous cliquez sur</w:t>
+      </w:r>
+      <w:r>
+        <w:t xml:space="preserve"> </w:t>
+      </w:r>
+      <w:r>
+        <w:t>« </w:t>
+      </w:r>
+      <w:proofErr w:type="gramStart"/>
+      <w:r>
+        <w:t>GO!</w:t>
+      </w:r>
+      <w:proofErr w:type="gramEnd"/>
+      <w:r>
+        <w:t> » sans avoir sélectionné de livret</w:t>
+      </w:r>
+    </w:p>
+    <w:p>
+      <w:pPr>
+        <w:keepNext/>
+        <w:keepLines/>
+        <w:jc w:val="center"/>
+      </w:pPr>
+      <w:r>
+        <w:rPr>
+          <w:noProof/>
+          <w:lang w:val="fr-CH" w:eastAsia="fr-CH"/>
+        </w:rPr>
+        <w:drawing>
+          <wp:inline distT="0" distB="0" distL="0" distR="0" wp14:anchorId="5F47D2F0" wp14:editId="47FD89E0">
+            <wp:extent cx="5088835" cy="3314195"/>
+            <wp:effectExtent l="0" t="0" r="0" b="635"/>
+            <wp:docPr id="37" name="Image 37"/>
+            <wp:cNvGraphicFramePr>
+              <a:graphicFrameLocks xmlns:a="http://schemas.openxmlformats.org/drawingml/2006/main" noChangeAspect="1"/>
+            </wp:cNvGraphicFramePr>
+            <a:graphic xmlns:a="http://schemas.openxmlformats.org/drawingml/2006/main">
+              <a:graphicData uri="http://schemas.openxmlformats.org/drawingml/2006/picture">
+                <pic:pic xmlns:pic="http://schemas.openxmlformats.org/drawingml/2006/picture">
+                  <pic:nvPicPr>
+                    <pic:cNvPr id="1" name=""/>
+                    <pic:cNvPicPr/>
+                  </pic:nvPicPr>
+                  <pic:blipFill>
+                    <a:blip r:embed="rId61"/>
+                    <a:stretch>
+                      <a:fillRect/>
+                    </a:stretch>
+                  </pic:blipFill>
+                  <pic:spPr>
+                    <a:xfrm>
+                      <a:off x="0" y="0"/>
+                      <a:ext cx="5136416" cy="3345183"/>
+                    </a:xfrm>
+                    <a:prstGeom prst="rect">
+                      <a:avLst/>
+                    </a:prstGeom>
+                  </pic:spPr>
+                </pic:pic>
+              </a:graphicData>
+            </a:graphic>
+          </wp:inline>
+        </w:drawing>
+      </w:r>
+    </w:p>
+    <w:p>
+      <w:pPr>
+        <w:keepNext/>
+        <w:keepLines/>
+      </w:pPr>
+      <w:r>
+        <w:t>Ici, vous pouvez simplement cliquer sur « OK » pour fermer cette fenêtre et retourner au choix de livret</w:t>
+      </w:r>
+    </w:p>
+    <w:p/>
+    <w:p>
+      <w:pPr>
+        <w:keepNext/>
+        <w:keepLines/>
+      </w:pPr>
+      <w:r>
+        <w:lastRenderedPageBreak/>
+        <w:t>Une fois que vous avez choisi le(s) livret(s) que vous voulez travailler, cliquez sur « </w:t>
+      </w:r>
+      <w:proofErr w:type="gramStart"/>
+      <w:r>
+        <w:t>GO!</w:t>
+      </w:r>
+      <w:proofErr w:type="gramEnd"/>
+      <w:r>
+        <w:t> »</w:t>
+      </w:r>
+    </w:p>
+    <w:p>
+      <w:pPr>
+        <w:keepNext/>
+        <w:keepLines/>
+        <w:jc w:val="center"/>
+      </w:pPr>
+      <w:r>
+        <w:rPr>
+          <w:noProof/>
+          <w:lang w:val="fr-CH" w:eastAsia="fr-CH"/>
+        </w:rPr>
+        <w:drawing>
+          <wp:inline distT="0" distB="0" distL="0" distR="0" wp14:anchorId="5CFC6FD3" wp14:editId="497F8403">
+            <wp:extent cx="2464904" cy="3007872"/>
+            <wp:effectExtent l="0" t="0" r="0" b="2540"/>
+            <wp:docPr id="38" name="Image 38"/>
+            <wp:cNvGraphicFramePr>
+              <a:graphicFrameLocks xmlns:a="http://schemas.openxmlformats.org/drawingml/2006/main" noChangeAspect="1"/>
+            </wp:cNvGraphicFramePr>
+            <a:graphic xmlns:a="http://schemas.openxmlformats.org/drawingml/2006/main">
+              <a:graphicData uri="http://schemas.openxmlformats.org/drawingml/2006/picture">
+                <pic:pic xmlns:pic="http://schemas.openxmlformats.org/drawingml/2006/picture">
+                  <pic:nvPicPr>
+                    <pic:cNvPr id="1" name=""/>
+                    <pic:cNvPicPr/>
+                  </pic:nvPicPr>
+                  <pic:blipFill>
+                    <a:blip r:embed="rId62"/>
+                    <a:stretch>
+                      <a:fillRect/>
+                    </a:stretch>
+                  </pic:blipFill>
+                  <pic:spPr>
+                    <a:xfrm>
+                      <a:off x="0" y="0"/>
+                      <a:ext cx="2474983" cy="3020171"/>
+                    </a:xfrm>
+                    <a:prstGeom prst="rect">
+                      <a:avLst/>
+                    </a:prstGeom>
+                  </pic:spPr>
+                </pic:pic>
+              </a:graphicData>
+            </a:graphic>
+          </wp:inline>
+        </w:drawing>
+      </w:r>
+    </w:p>
+    <w:p>
+      <w:pPr>
+        <w:keepNext/>
+        <w:keepLines/>
+      </w:pPr>
+      <w:r>
+        <w:t xml:space="preserve">Le site vous propose maintenant de résoudre un calcul lié à votre choix de livret(s), </w:t>
+      </w:r>
+      <w:r>
+        <w:t xml:space="preserve">chaque réponse est cliquable, une seule retourne juste (la bonne réponse) et le bouton </w:t>
+      </w:r>
+      <w:r>
+        <w:t>« RETOUR AU MENU » qui permet de revenir à la page d’accueil</w:t>
+      </w:r>
+    </w:p>
+    <w:p/>
+    <w:p>
+      <w:pPr>
+        <w:keepNext/>
+        <w:keepLines/>
+      </w:pPr>
+      <w:r>
+        <w:t>Voici ce que vous obtenez si vous cliquez sur</w:t>
+      </w:r>
+      <w:r>
+        <w:t xml:space="preserve"> une bonne ou mauvaise réponse</w:t>
+      </w:r>
+    </w:p>
+    <w:p>
+      <w:pPr>
+        <w:keepNext/>
+        <w:keepLines/>
+        <w:jc w:val="center"/>
+      </w:pPr>
+      <w:r>
+        <w:rPr>
+          <w:noProof/>
+          <w:lang w:val="fr-CH" w:eastAsia="fr-CH"/>
+        </w:rPr>
+        <w:drawing>
+          <wp:inline distT="0" distB="0" distL="0" distR="0" wp14:anchorId="6A953AA2" wp14:editId="5CED072B">
+            <wp:extent cx="5573864" cy="3022786"/>
+            <wp:effectExtent l="0" t="0" r="8255" b="6350"/>
+            <wp:docPr id="39" name="Image 39"/>
+            <wp:cNvGraphicFramePr>
+              <a:graphicFrameLocks xmlns:a="http://schemas.openxmlformats.org/drawingml/2006/main" noChangeAspect="1"/>
+            </wp:cNvGraphicFramePr>
+            <a:graphic xmlns:a="http://schemas.openxmlformats.org/drawingml/2006/main">
+              <a:graphicData uri="http://schemas.openxmlformats.org/drawingml/2006/picture">
+                <pic:pic xmlns:pic="http://schemas.openxmlformats.org/drawingml/2006/picture">
+                  <pic:nvPicPr>
+                    <pic:cNvPr id="1" name=""/>
+                    <pic:cNvPicPr/>
+                  </pic:nvPicPr>
+                  <pic:blipFill>
+                    <a:blip r:embed="rId63"/>
+                    <a:stretch>
+                      <a:fillRect/>
+                    </a:stretch>
+                  </pic:blipFill>
+                  <pic:spPr>
+                    <a:xfrm>
+                      <a:off x="0" y="0"/>
+                      <a:ext cx="5904521" cy="3202106"/>
+                    </a:xfrm>
+                    <a:prstGeom prst="rect">
+                      <a:avLst/>
+                    </a:prstGeom>
+                  </pic:spPr>
+                </pic:pic>
+              </a:graphicData>
+            </a:graphic>
+          </wp:inline>
+        </w:drawing>
+      </w:r>
+    </w:p>
+    <w:p>
+      <w:pPr>
+        <w:keepNext/>
+        <w:keepLines/>
+      </w:pPr>
+      <w:r>
+        <w:t xml:space="preserve">Sur cette page vous serrez toujours renseigné sur la bonne réponse du calcul mais ne serrez </w:t>
+      </w:r>
+      <w:proofErr w:type="gramStart"/>
+      <w:r>
+        <w:t>informé</w:t>
+      </w:r>
+      <w:proofErr w:type="gramEnd"/>
+      <w:r>
+        <w:t xml:space="preserve"> de votre temps que si vous avez fait juste (notez que ces valeurs sont donc dépendantes de vos choix de livret(s), de vos réponses et du temps que vous mettez à répondre). Le bouton « JE CONTINUE » vous permet de passer à un nouveau calcul et le bouton </w:t>
+      </w:r>
+      <w:r>
+        <w:t>« RETOUR AU MENU » qui permet de revenir à la page d’accueil</w:t>
+      </w:r>
+    </w:p>
+    <w:p/>
+    <w:p>
+      <w:pPr>
+        <w:pStyle w:val="Paragraphedeliste"/>
+        <w:keepNext/>
+        <w:keepLines/>
+        <w:numPr>
+          <w:ilvl w:val="0"/>
+          <w:numId w:val="27"/>
+        </w:numPr>
+        <w:ind w:left="284" w:hanging="284"/>
+        <w:rPr>
+          <w:b/>
+        </w:rPr>
+      </w:pPr>
+      <w:r>
+        <w:rPr>
+          <w:b/>
+        </w:rPr>
+        <w:lastRenderedPageBreak/>
+        <w:t>Mode 5 secondes</w:t>
+      </w:r>
+    </w:p>
+    <w:p>
+      <w:pPr>
+        <w:keepNext/>
+        <w:keepLines/>
+      </w:pPr>
+      <w:r>
+        <w:t>Voici ce que vous obtenez si vous cliquez sur</w:t>
+      </w:r>
+      <w:r>
+        <w:t xml:space="preserve"> « MODE 5 SECONDES »</w:t>
+      </w:r>
+    </w:p>
+    <w:p>
+      <w:pPr>
+        <w:keepNext/>
+        <w:keepLines/>
+        <w:jc w:val="center"/>
+      </w:pPr>
+      <w:r>
+        <w:rPr>
+          <w:noProof/>
+          <w:lang w:val="fr-CH" w:eastAsia="fr-CH"/>
+        </w:rPr>
+        <w:drawing>
+          <wp:inline distT="0" distB="0" distL="0" distR="0" wp14:anchorId="3AF321F0" wp14:editId="5369E7CE">
+            <wp:extent cx="4762832" cy="3253114"/>
+            <wp:effectExtent l="0" t="0" r="0" b="4445"/>
+            <wp:docPr id="40" name="Image 40"/>
+            <wp:cNvGraphicFramePr>
+              <a:graphicFrameLocks xmlns:a="http://schemas.openxmlformats.org/drawingml/2006/main" noChangeAspect="1"/>
+            </wp:cNvGraphicFramePr>
+            <a:graphic xmlns:a="http://schemas.openxmlformats.org/drawingml/2006/main">
+              <a:graphicData uri="http://schemas.openxmlformats.org/drawingml/2006/picture">
+                <pic:pic xmlns:pic="http://schemas.openxmlformats.org/drawingml/2006/picture">
+                  <pic:nvPicPr>
+                    <pic:cNvPr id="1" name=""/>
+                    <pic:cNvPicPr/>
+                  </pic:nvPicPr>
+                  <pic:blipFill>
+                    <a:blip r:embed="rId64"/>
+                    <a:stretch>
+                      <a:fillRect/>
+                    </a:stretch>
+                  </pic:blipFill>
+                  <pic:spPr>
+                    <a:xfrm>
+                      <a:off x="0" y="0"/>
+                      <a:ext cx="4775678" cy="3261888"/>
+                    </a:xfrm>
+                    <a:prstGeom prst="rect">
+                      <a:avLst/>
+                    </a:prstGeom>
+                  </pic:spPr>
+                </pic:pic>
+              </a:graphicData>
+            </a:graphic>
+          </wp:inline>
+        </w:drawing>
+      </w:r>
+    </w:p>
+    <w:p>
+      <w:pPr>
+        <w:keepNext/>
+        <w:keepLines/>
+      </w:pPr>
+      <w:r>
+        <w:t xml:space="preserve">Sur cette page il y a des cases à cocher pour choisir le(s) livret(s) sur le(s)quel(s) vous souhaitez travailler, le bouton </w:t>
+      </w:r>
+      <w:r>
+        <w:t>« RETOUR AU MENU » qui permet de revenir à la page d’accueil</w:t>
+      </w:r>
+      <w:r>
+        <w:t xml:space="preserve"> </w:t>
+      </w:r>
+      <w:r>
+        <w:t>et le bouton « </w:t>
+      </w:r>
+      <w:proofErr w:type="gramStart"/>
+      <w:r>
+        <w:t>GO!</w:t>
+      </w:r>
+      <w:proofErr w:type="gramEnd"/>
+      <w:r>
+        <w:t> » qui vous permet de lancer l’exercice</w:t>
+      </w:r>
+    </w:p>
+    <w:p>
+      <w:pPr>
+        <w:keepNext/>
+        <w:keepLines/>
+      </w:pPr>
+    </w:p>
+    <w:p>
+      <w:pPr>
+        <w:keepNext/>
+        <w:keepLines/>
+      </w:pPr>
+      <w:r>
+        <w:t>Voici ce que vous obtenez si vous cliquez sur « </w:t>
+      </w:r>
+      <w:proofErr w:type="gramStart"/>
+      <w:r>
+        <w:t>GO!</w:t>
+      </w:r>
+      <w:proofErr w:type="gramEnd"/>
+      <w:r>
+        <w:t> » sans avoir sélectionné de livret</w:t>
+      </w:r>
+    </w:p>
+    <w:p>
+      <w:pPr>
+        <w:keepNext/>
+        <w:keepLines/>
+        <w:jc w:val="center"/>
+      </w:pPr>
+      <w:r>
+        <w:rPr>
+          <w:noProof/>
+          <w:lang w:val="fr-CH" w:eastAsia="fr-CH"/>
+        </w:rPr>
+        <w:drawing>
+          <wp:inline distT="0" distB="0" distL="0" distR="0" wp14:anchorId="45AB719F" wp14:editId="52BF7127">
+            <wp:extent cx="4794637" cy="3215103"/>
+            <wp:effectExtent l="0" t="0" r="6350" b="4445"/>
+            <wp:docPr id="41" name="Image 41"/>
+            <wp:cNvGraphicFramePr>
+              <a:graphicFrameLocks xmlns:a="http://schemas.openxmlformats.org/drawingml/2006/main" noChangeAspect="1"/>
+            </wp:cNvGraphicFramePr>
+            <a:graphic xmlns:a="http://schemas.openxmlformats.org/drawingml/2006/main">
+              <a:graphicData uri="http://schemas.openxmlformats.org/drawingml/2006/picture">
+                <pic:pic xmlns:pic="http://schemas.openxmlformats.org/drawingml/2006/picture">
+                  <pic:nvPicPr>
+                    <pic:cNvPr id="1" name=""/>
+                    <pic:cNvPicPr/>
+                  </pic:nvPicPr>
+                  <pic:blipFill>
+                    <a:blip r:embed="rId65"/>
+                    <a:stretch>
+                      <a:fillRect/>
+                    </a:stretch>
+                  </pic:blipFill>
+                  <pic:spPr>
+                    <a:xfrm>
+                      <a:off x="0" y="0"/>
+                      <a:ext cx="4814180" cy="3228208"/>
+                    </a:xfrm>
+                    <a:prstGeom prst="rect">
+                      <a:avLst/>
+                    </a:prstGeom>
+                  </pic:spPr>
+                </pic:pic>
+              </a:graphicData>
+            </a:graphic>
+          </wp:inline>
+        </w:drawing>
+      </w:r>
+    </w:p>
+    <w:p>
+      <w:pPr>
+        <w:keepNext/>
+        <w:keepLines/>
+      </w:pPr>
+      <w:r>
+        <w:t>Ici, vous pouvez simplement cliquer sur « OK » pour fermer cette fenêtre et retourner au choix de livret</w:t>
+      </w:r>
+    </w:p>
+    <w:p/>
+    <w:p>
+      <w:pPr>
+        <w:keepNext/>
+        <w:keepLines/>
+      </w:pPr>
+      <w:r>
+        <w:lastRenderedPageBreak/>
+        <w:t>Une fois que vous avez choisi le(s) livret(s) que vous voulez travailler, cliquez sur « </w:t>
+      </w:r>
+      <w:proofErr w:type="gramStart"/>
+      <w:r>
+        <w:t>GO!</w:t>
+      </w:r>
+      <w:proofErr w:type="gramEnd"/>
+      <w:r>
+        <w:t> »</w:t>
+      </w:r>
+      <w:bookmarkStart w:id="48" w:name="_GoBack"/>
       <w:bookmarkEnd w:id="48"/>
     </w:p>
     <w:p>
-      <w:r>
-        <w:rPr>
-          <w:highlight w:val="yellow"/>
+      <w:pPr>
+        <w:keepNext/>
+        <w:keepLines/>
+        <w:jc w:val="center"/>
+      </w:pPr>
+      <w:r>
+        <w:rPr>
+          <w:noProof/>
+          <w:lang w:val="fr-CH" w:eastAsia="fr-CH"/>
+        </w:rPr>
+        <w:drawing>
+          <wp:inline distT="0" distB="0" distL="0" distR="0" wp14:anchorId="11DCFA90" wp14:editId="7D2E6CAB">
+            <wp:extent cx="2480807" cy="2299285"/>
+            <wp:effectExtent l="0" t="0" r="0" b="6350"/>
+            <wp:docPr id="42" name="Image 42"/>
+            <wp:cNvGraphicFramePr>
+              <a:graphicFrameLocks xmlns:a="http://schemas.openxmlformats.org/drawingml/2006/main" noChangeAspect="1"/>
+            </wp:cNvGraphicFramePr>
+            <a:graphic xmlns:a="http://schemas.openxmlformats.org/drawingml/2006/main">
+              <a:graphicData uri="http://schemas.openxmlformats.org/drawingml/2006/picture">
+                <pic:pic xmlns:pic="http://schemas.openxmlformats.org/drawingml/2006/picture">
+                  <pic:nvPicPr>
+                    <pic:cNvPr id="1" name=""/>
+                    <pic:cNvPicPr/>
+                  </pic:nvPicPr>
+                  <pic:blipFill>
+                    <a:blip r:embed="rId66"/>
+                    <a:stretch>
+                      <a:fillRect/>
+                    </a:stretch>
+                  </pic:blipFill>
+                  <pic:spPr>
+                    <a:xfrm>
+                      <a:off x="0" y="0"/>
+                      <a:ext cx="2483421" cy="2301708"/>
+                    </a:xfrm>
+                    <a:prstGeom prst="rect">
+                      <a:avLst/>
+                    </a:prstGeom>
+                  </pic:spPr>
+                </pic:pic>
+              </a:graphicData>
+            </a:graphic>
+          </wp:inline>
+        </w:drawing>
+      </w:r>
+    </w:p>
+    <w:p>
+      <w:pPr>
+        <w:keepNext/>
+        <w:keepLines/>
+      </w:pPr>
+      <w:r>
+        <w:t>Le site vous propose maintenant de résoudre un calcul lié à votre choix de livret(s</w:t>
+      </w:r>
+      <w:r>
+        <w:t>) vous avez 5 secondes pour trouver et pouvez cliquer sur le bouton « Décompte » (bouton dont la valeur décompte à partir de 5 jusqu’à 1 pour représenter les 5 secondes que vous avez, ici à « 2 »)</w:t>
+      </w:r>
+      <w:r>
+        <w:t xml:space="preserve"> et le bouton « RETOUR AU MENU » qui permet de revenir à la page d’accueil</w:t>
+      </w:r>
+    </w:p>
+    <w:p/>
+    <w:p>
+      <w:pPr>
+        <w:keepNext/>
+        <w:keepLines/>
+      </w:pPr>
+      <w:r>
+        <w:t>Voici ce que vous obtenez si vous laisser 5 secondes passer (ou la même page avec plus d’information si vous cliquez sur le bouton « Décompte » avant la fin des 5 secondes)</w:t>
+      </w:r>
+    </w:p>
+    <w:p>
+      <w:pPr>
+        <w:keepNext/>
+        <w:keepLines/>
+        <w:jc w:val="center"/>
+      </w:pPr>
+      <w:r>
+        <w:rPr>
+          <w:noProof/>
+          <w:lang w:val="fr-CH" w:eastAsia="fr-CH"/>
+        </w:rPr>
+        <w:drawing>
+          <wp:inline distT="0" distB="0" distL="0" distR="0" wp14:anchorId="6CCCE2CF" wp14:editId="08035CAE">
+            <wp:extent cx="3101009" cy="2271862"/>
+            <wp:effectExtent l="0" t="0" r="4445" b="0"/>
+            <wp:docPr id="43" name="Image 43"/>
+            <wp:cNvGraphicFramePr>
+              <a:graphicFrameLocks xmlns:a="http://schemas.openxmlformats.org/drawingml/2006/main" noChangeAspect="1"/>
+            </wp:cNvGraphicFramePr>
+            <a:graphic xmlns:a="http://schemas.openxmlformats.org/drawingml/2006/main">
+              <a:graphicData uri="http://schemas.openxmlformats.org/drawingml/2006/picture">
+                <pic:pic xmlns:pic="http://schemas.openxmlformats.org/drawingml/2006/picture">
+                  <pic:nvPicPr>
+                    <pic:cNvPr id="1" name=""/>
+                    <pic:cNvPicPr/>
+                  </pic:nvPicPr>
+                  <pic:blipFill>
+                    <a:blip r:embed="rId67"/>
+                    <a:stretch>
+                      <a:fillRect/>
+                    </a:stretch>
+                  </pic:blipFill>
+                  <pic:spPr>
+                    <a:xfrm>
+                      <a:off x="0" y="0"/>
+                      <a:ext cx="3122862" cy="2287872"/>
+                    </a:xfrm>
+                    <a:prstGeom prst="rect">
+                      <a:avLst/>
+                    </a:prstGeom>
+                  </pic:spPr>
+                </pic:pic>
+              </a:graphicData>
+            </a:graphic>
+          </wp:inline>
+        </w:drawing>
+      </w:r>
+    </w:p>
+    <w:p>
+      <w:pPr>
+        <w:keepNext/>
+        <w:keepLines/>
+      </w:pPr>
+      <w:r>
+        <w:t xml:space="preserve">Sur cette page vous serrez toujours renseigné sur la bonne réponse du calcul mais ne serrez </w:t>
+      </w:r>
+      <w:proofErr w:type="gramStart"/>
+      <w:r>
+        <w:t>informé</w:t>
+      </w:r>
+      <w:proofErr w:type="gramEnd"/>
+      <w:r>
+        <w:t xml:space="preserve"> de votre temps que si vous avez </w:t>
+      </w:r>
+      <w:r>
+        <w:t xml:space="preserve">cliqué sur le bouton « Décompte » </w:t>
+      </w:r>
+      <w:r>
+        <w:t>(notez que ces valeurs sont donc dépendantes de vos choix de livret(s</w:t>
+      </w:r>
+      <w:r>
+        <w:t>)</w:t>
+      </w:r>
+      <w:r>
+        <w:t xml:space="preserve"> et du temps que vous mettez à répondre). Le bouton « </w:t>
+      </w:r>
+      <w:r>
+        <w:t xml:space="preserve">J’AI </w:t>
+      </w:r>
+      <w:proofErr w:type="gramStart"/>
+      <w:r>
+        <w:t>JUSTE!</w:t>
+      </w:r>
+      <w:proofErr w:type="gramEnd"/>
+      <w:r>
+        <w:t> » vous permet de passer à un nouveau calcul</w:t>
+      </w:r>
+      <w:r>
+        <w:t xml:space="preserve"> et de dire au jeu que vous aviez trouvé la bonne réponse, le bouton </w:t>
+      </w:r>
+      <w:r>
+        <w:t>« J’</w:t>
+      </w:r>
+      <w:r>
+        <w:t>AI FAUX…</w:t>
+      </w:r>
+      <w:r>
+        <w:t xml:space="preserve"> » vous permet de passer à un nouveau calcul et de dire au jeu que vous </w:t>
+      </w:r>
+      <w:r>
+        <w:t>n’</w:t>
+      </w:r>
+      <w:r>
+        <w:t>aviez</w:t>
+      </w:r>
+      <w:r>
+        <w:t xml:space="preserve"> pas</w:t>
+      </w:r>
+      <w:r>
+        <w:t xml:space="preserve"> trouvé la bonne réponse et le bouton « RETOUR AU MENU » qui permet de revenir à la page d’accueil</w:t>
+      </w:r>
+    </w:p>
+    <w:p/>
+    <w:p>
+      <w:pPr>
+        <w:pStyle w:val="Paragraphedeliste"/>
+        <w:keepNext/>
+        <w:keepLines/>
+        <w:numPr>
+          <w:ilvl w:val="0"/>
+          <w:numId w:val="27"/>
+        </w:numPr>
+        <w:ind w:left="284" w:hanging="284"/>
+        <w:rPr>
+          <w:b/>
+        </w:rPr>
+      </w:pPr>
+      <w:r>
+        <w:rPr>
+          <w:b/>
+        </w:rPr>
+        <w:lastRenderedPageBreak/>
+        <w:t>Note de fin</w:t>
+      </w:r>
+    </w:p>
+    <w:p>
+      <w:pPr>
+        <w:keepNext/>
+        <w:keepLines/>
+      </w:pPr>
+      <w:r>
+        <w:t>Notez que vos statistiques sont lié</w:t>
+      </w:r>
+      <w:r>
+        <w:t>es</w:t>
+      </w:r>
+      <w:r>
+        <w:t xml:space="preserve"> à un cookie qui dure 1 an, donc après 1 an, vos statistiques seront remises à 0 et, vu que c’est un cookie, vous pouvez l’effacer vous-mêmes à tout moment dans votre navigateur, cela aura le même effet que d’attendre 1 an et vos statistiques seront remises à 0.</w:t>
+      </w:r>
+    </w:p>
+    <w:p/>
+    <w:p>
+      <w:r>
+        <w:rPr>
+          <w:highlight w:val="cyan"/>
         </w:rPr>
         <w:t>Pas important (pour XCL). Ou plutôt : pas prioritaire</w:t>
       </w:r>
@@ -18662,10 +20153,10 @@
       </w:pPr>
     </w:p>
     <w:sectPr>
-      <w:headerReference w:type="default" r:id="rId53"/>
-      <w:footerReference w:type="default" r:id="rId54"/>
-      <w:headerReference w:type="first" r:id="rId55"/>
-      <w:footerReference w:type="first" r:id="rId56"/>
+      <w:headerReference w:type="default" r:id="rId68"/>
+      <w:footerReference w:type="default" r:id="rId69"/>
+      <w:headerReference w:type="first" r:id="rId70"/>
+      <w:footerReference w:type="first" r:id="rId71"/>
       <w:pgSz w:w="11906" w:h="16838" w:code="9"/>
       <w:pgMar w:top="1418" w:right="1418" w:bottom="1418" w:left="1418" w:header="720" w:footer="720" w:gutter="0"/>
       <w:cols w:space="720"/>
@@ -18752,7 +20243,7 @@
         <w:sz w:val="16"/>
         <w:szCs w:val="16"/>
       </w:rPr>
-      <w:t>31</w:t>
+      <w:t>42</w:t>
     </w:r>
     <w:r>
       <w:rPr>
@@ -18813,7 +20304,7 @@
         <w:sz w:val="16"/>
         <w:szCs w:val="16"/>
       </w:rPr>
-      <w:t>31/05/2018</w:t>
+      <w:t>01/06/2018</w:t>
     </w:r>
     <w:r>
       <w:rPr>
@@ -18927,16 +20418,16 @@
         <w:lang w:val="fr-CH" w:eastAsia="fr-CH"/>
       </w:rPr>
       <w:drawing>
-        <wp:anchor distT="0" distB="0" distL="114300" distR="114300" simplePos="0" relativeHeight="251661312" behindDoc="0" locked="0" layoutInCell="1" allowOverlap="1" wp14:anchorId="1D115856" wp14:editId="6FAD7B24">
+        <wp:anchor distT="0" distB="0" distL="114300" distR="114300" simplePos="0" relativeHeight="251661312" behindDoc="0" locked="0" layoutInCell="1" allowOverlap="1" wp14:anchorId="1D115856" wp14:editId="3E08A4D0">
           <wp:simplePos x="0" y="0"/>
           <wp:positionH relativeFrom="margin">
-            <wp:posOffset>-940</wp:posOffset>
+            <wp:align>left</wp:align>
           </wp:positionH>
           <wp:positionV relativeFrom="paragraph">
-            <wp:posOffset>-131496</wp:posOffset>
+            <wp:posOffset>-103256</wp:posOffset>
           </wp:positionV>
-          <wp:extent cx="1096613" cy="547965"/>
-          <wp:effectExtent l="0" t="0" r="8890" b="5080"/>
+          <wp:extent cx="856043" cy="427756"/>
+          <wp:effectExtent l="0" t="0" r="1270" b="0"/>
           <wp:wrapNone/>
           <wp:docPr id="3" name="Image 3" descr="X:\logo cpnv.png"/>
           <wp:cNvGraphicFramePr>
@@ -18967,7 +20458,7 @@
                 <pic:spPr bwMode="auto">
                   <a:xfrm>
                     <a:off x="0" y="0"/>
-                    <a:ext cx="1096613" cy="547965"/>
+                    <a:ext cx="856043" cy="427756"/>
                   </a:xfrm>
                   <a:prstGeom prst="rect">
                     <a:avLst/>
@@ -19027,6 +20518,15 @@
       </w:rPr>
       <w:tab/>
       <w:t>TPI</w:t>
+    </w:r>
+    <w:r>
+      <w:rPr>
+        <w:rFonts w:cs="Arial"/>
+        <w:b/>
+        <w:bCs/>
+        <w:szCs w:val="24"/>
+      </w:rPr>
+      <w:t xml:space="preserve"> 2018</w:t>
     </w:r>
   </w:p>
   <w:p>
@@ -19134,6 +20634,119 @@
 <file path=word/numbering.xml><?xml version="1.0" encoding="utf-8"?>
 <w:numbering xmlns:wpc="http://schemas.microsoft.com/office/word/2010/wordprocessingCanvas" xmlns:cx="http://schemas.microsoft.com/office/drawing/2014/chartex" xmlns:cx1="http://schemas.microsoft.com/office/drawing/2015/9/8/chartex" xmlns:mc="http://schemas.openxmlformats.org/markup-compatibility/2006" xmlns:o="urn:schemas-microsoft-com:office:office" xmlns:r="http://schemas.openxmlformats.org/officeDocument/2006/relationships" xmlns:m="http://schemas.openxmlformats.org/officeDocument/2006/math" xmlns:v="urn:schemas-microsoft-com:vml" xmlns:wp14="http://schemas.microsoft.com/office/word/2010/wordprocessingDrawing" xmlns:wp="http://schemas.openxmlformats.org/drawingml/2006/wordprocessingDrawing" xmlns:w10="urn:schemas-microsoft-com:office:word" xmlns:w="http://schemas.openxmlformats.org/wordprocessingml/2006/main" xmlns:w14="http://schemas.microsoft.com/office/word/2010/wordml" xmlns:w15="http://schemas.microsoft.com/office/word/2012/wordml" xmlns:w16se="http://schemas.microsoft.com/office/word/2015/wordml/symex" xmlns:wpg="http://schemas.microsoft.com/office/word/2010/wordprocessingGroup" xmlns:wpi="http://schemas.microsoft.com/office/word/2010/wordprocessingInk" xmlns:wne="http://schemas.microsoft.com/office/word/2006/wordml" xmlns:wps="http://schemas.microsoft.com/office/word/2010/wordprocessingShape" mc:Ignorable="w14 w15 w16se wp14">
   <w:abstractNum w:abstractNumId="0" w15:restartNumberingAfterBreak="0">
+    <w:nsid w:val="07F90541"/>
+    <w:multiLevelType w:val="hybridMultilevel"/>
+    <w:tmpl w:val="8054BD3E"/>
+    <w:lvl w:ilvl="0" w:tplc="100C0003">
+      <w:start w:val="1"/>
+      <w:numFmt w:val="bullet"/>
+      <w:lvlText w:val="o"/>
+      <w:lvlJc w:val="left"/>
+      <w:pPr>
+        <w:ind w:left="720" w:hanging="360"/>
+      </w:pPr>
+      <w:rPr>
+        <w:rFonts w:ascii="Courier New" w:hAnsi="Courier New" w:cs="Courier New" w:hint="default"/>
+      </w:rPr>
+    </w:lvl>
+    <w:lvl w:ilvl="1" w:tplc="100C0003" w:tentative="1">
+      <w:start w:val="1"/>
+      <w:numFmt w:val="bullet"/>
+      <w:lvlText w:val="o"/>
+      <w:lvlJc w:val="left"/>
+      <w:pPr>
+        <w:ind w:left="1440" w:hanging="360"/>
+      </w:pPr>
+      <w:rPr>
+        <w:rFonts w:ascii="Courier New" w:hAnsi="Courier New" w:cs="Courier New" w:hint="default"/>
+      </w:rPr>
+    </w:lvl>
+    <w:lvl w:ilvl="2" w:tplc="100C0005" w:tentative="1">
+      <w:start w:val="1"/>
+      <w:numFmt w:val="bullet"/>
+      <w:lvlText w:val=""/>
+      <w:lvlJc w:val="left"/>
+      <w:pPr>
+        <w:ind w:left="2160" w:hanging="360"/>
+      </w:pPr>
+      <w:rPr>
+        <w:rFonts w:ascii="Wingdings" w:hAnsi="Wingdings" w:hint="default"/>
+      </w:rPr>
+    </w:lvl>
+    <w:lvl w:ilvl="3" w:tplc="100C0001" w:tentative="1">
+      <w:start w:val="1"/>
+      <w:numFmt w:val="bullet"/>
+      <w:lvlText w:val=""/>
+      <w:lvlJc w:val="left"/>
+      <w:pPr>
+        <w:ind w:left="2880" w:hanging="360"/>
+      </w:pPr>
+      <w:rPr>
+        <w:rFonts w:ascii="Symbol" w:hAnsi="Symbol" w:hint="default"/>
+      </w:rPr>
+    </w:lvl>
+    <w:lvl w:ilvl="4" w:tplc="100C0003" w:tentative="1">
+      <w:start w:val="1"/>
+      <w:numFmt w:val="bullet"/>
+      <w:lvlText w:val="o"/>
+      <w:lvlJc w:val="left"/>
+      <w:pPr>
+        <w:ind w:left="3600" w:hanging="360"/>
+      </w:pPr>
+      <w:rPr>
+        <w:rFonts w:ascii="Courier New" w:hAnsi="Courier New" w:cs="Courier New" w:hint="default"/>
+      </w:rPr>
+    </w:lvl>
+    <w:lvl w:ilvl="5" w:tplc="100C0005" w:tentative="1">
+      <w:start w:val="1"/>
+      <w:numFmt w:val="bullet"/>
+      <w:lvlText w:val=""/>
+      <w:lvlJc w:val="left"/>
+      <w:pPr>
+        <w:ind w:left="4320" w:hanging="360"/>
+      </w:pPr>
+      <w:rPr>
+        <w:rFonts w:ascii="Wingdings" w:hAnsi="Wingdings" w:hint="default"/>
+      </w:rPr>
+    </w:lvl>
+    <w:lvl w:ilvl="6" w:tplc="100C0001" w:tentative="1">
+      <w:start w:val="1"/>
+      <w:numFmt w:val="bullet"/>
+      <w:lvlText w:val=""/>
+      <w:lvlJc w:val="left"/>
+      <w:pPr>
+        <w:ind w:left="5040" w:hanging="360"/>
+      </w:pPr>
+      <w:rPr>
+        <w:rFonts w:ascii="Symbol" w:hAnsi="Symbol" w:hint="default"/>
+      </w:rPr>
+    </w:lvl>
+    <w:lvl w:ilvl="7" w:tplc="100C0003" w:tentative="1">
+      <w:start w:val="1"/>
+      <w:numFmt w:val="bullet"/>
+      <w:lvlText w:val="o"/>
+      <w:lvlJc w:val="left"/>
+      <w:pPr>
+        <w:ind w:left="5760" w:hanging="360"/>
+      </w:pPr>
+      <w:rPr>
+        <w:rFonts w:ascii="Courier New" w:hAnsi="Courier New" w:cs="Courier New" w:hint="default"/>
+      </w:rPr>
+    </w:lvl>
+    <w:lvl w:ilvl="8" w:tplc="100C0005" w:tentative="1">
+      <w:start w:val="1"/>
+      <w:numFmt w:val="bullet"/>
+      <w:lvlText w:val=""/>
+      <w:lvlJc w:val="left"/>
+      <w:pPr>
+        <w:ind w:left="6480" w:hanging="360"/>
+      </w:pPr>
+      <w:rPr>
+        <w:rFonts w:ascii="Wingdings" w:hAnsi="Wingdings" w:hint="default"/>
+      </w:rPr>
+    </w:lvl>
+  </w:abstractNum>
+  <w:abstractNum w:abstractNumId="1" w15:restartNumberingAfterBreak="0">
     <w:nsid w:val="0A7C7405"/>
     <w:multiLevelType w:val="singleLevel"/>
     <w:tmpl w:val="92869324"/>
@@ -19154,7 +20767,7 @@
       </w:rPr>
     </w:lvl>
   </w:abstractNum>
-  <w:abstractNum w:abstractNumId="1" w15:restartNumberingAfterBreak="0">
+  <w:abstractNum w:abstractNumId="2" w15:restartNumberingAfterBreak="0">
     <w:nsid w:val="0D994C2E"/>
     <w:multiLevelType w:val="multilevel"/>
     <w:tmpl w:val="74E86E84"/>
@@ -19276,7 +20889,120 @@
       </w:rPr>
     </w:lvl>
   </w:abstractNum>
-  <w:abstractNum w:abstractNumId="2" w15:restartNumberingAfterBreak="0">
+  <w:abstractNum w:abstractNumId="3" w15:restartNumberingAfterBreak="0">
+    <w:nsid w:val="13E56192"/>
+    <w:multiLevelType w:val="hybridMultilevel"/>
+    <w:tmpl w:val="3222C33C"/>
+    <w:lvl w:ilvl="0" w:tplc="100C0003">
+      <w:start w:val="1"/>
+      <w:numFmt w:val="bullet"/>
+      <w:lvlText w:val="o"/>
+      <w:lvlJc w:val="left"/>
+      <w:pPr>
+        <w:ind w:left="720" w:hanging="360"/>
+      </w:pPr>
+      <w:rPr>
+        <w:rFonts w:ascii="Courier New" w:hAnsi="Courier New" w:cs="Courier New" w:hint="default"/>
+      </w:rPr>
+    </w:lvl>
+    <w:lvl w:ilvl="1" w:tplc="100C0003" w:tentative="1">
+      <w:start w:val="1"/>
+      <w:numFmt w:val="bullet"/>
+      <w:lvlText w:val="o"/>
+      <w:lvlJc w:val="left"/>
+      <w:pPr>
+        <w:ind w:left="1440" w:hanging="360"/>
+      </w:pPr>
+      <w:rPr>
+        <w:rFonts w:ascii="Courier New" w:hAnsi="Courier New" w:cs="Courier New" w:hint="default"/>
+      </w:rPr>
+    </w:lvl>
+    <w:lvl w:ilvl="2" w:tplc="100C0005" w:tentative="1">
+      <w:start w:val="1"/>
+      <w:numFmt w:val="bullet"/>
+      <w:lvlText w:val=""/>
+      <w:lvlJc w:val="left"/>
+      <w:pPr>
+        <w:ind w:left="2160" w:hanging="360"/>
+      </w:pPr>
+      <w:rPr>
+        <w:rFonts w:ascii="Wingdings" w:hAnsi="Wingdings" w:hint="default"/>
+      </w:rPr>
+    </w:lvl>
+    <w:lvl w:ilvl="3" w:tplc="100C0001" w:tentative="1">
+      <w:start w:val="1"/>
+      <w:numFmt w:val="bullet"/>
+      <w:lvlText w:val=""/>
+      <w:lvlJc w:val="left"/>
+      <w:pPr>
+        <w:ind w:left="2880" w:hanging="360"/>
+      </w:pPr>
+      <w:rPr>
+        <w:rFonts w:ascii="Symbol" w:hAnsi="Symbol" w:hint="default"/>
+      </w:rPr>
+    </w:lvl>
+    <w:lvl w:ilvl="4" w:tplc="100C0003" w:tentative="1">
+      <w:start w:val="1"/>
+      <w:numFmt w:val="bullet"/>
+      <w:lvlText w:val="o"/>
+      <w:lvlJc w:val="left"/>
+      <w:pPr>
+        <w:ind w:left="3600" w:hanging="360"/>
+      </w:pPr>
+      <w:rPr>
+        <w:rFonts w:ascii="Courier New" w:hAnsi="Courier New" w:cs="Courier New" w:hint="default"/>
+      </w:rPr>
+    </w:lvl>
+    <w:lvl w:ilvl="5" w:tplc="100C0005" w:tentative="1">
+      <w:start w:val="1"/>
+      <w:numFmt w:val="bullet"/>
+      <w:lvlText w:val=""/>
+      <w:lvlJc w:val="left"/>
+      <w:pPr>
+        <w:ind w:left="4320" w:hanging="360"/>
+      </w:pPr>
+      <w:rPr>
+        <w:rFonts w:ascii="Wingdings" w:hAnsi="Wingdings" w:hint="default"/>
+      </w:rPr>
+    </w:lvl>
+    <w:lvl w:ilvl="6" w:tplc="100C0001" w:tentative="1">
+      <w:start w:val="1"/>
+      <w:numFmt w:val="bullet"/>
+      <w:lvlText w:val=""/>
+      <w:lvlJc w:val="left"/>
+      <w:pPr>
+        <w:ind w:left="5040" w:hanging="360"/>
+      </w:pPr>
+      <w:rPr>
+        <w:rFonts w:ascii="Symbol" w:hAnsi="Symbol" w:hint="default"/>
+      </w:rPr>
+    </w:lvl>
+    <w:lvl w:ilvl="7" w:tplc="100C0003" w:tentative="1">
+      <w:start w:val="1"/>
+      <w:numFmt w:val="bullet"/>
+      <w:lvlText w:val="o"/>
+      <w:lvlJc w:val="left"/>
+      <w:pPr>
+        <w:ind w:left="5760" w:hanging="360"/>
+      </w:pPr>
+      <w:rPr>
+        <w:rFonts w:ascii="Courier New" w:hAnsi="Courier New" w:cs="Courier New" w:hint="default"/>
+      </w:rPr>
+    </w:lvl>
+    <w:lvl w:ilvl="8" w:tplc="100C0005" w:tentative="1">
+      <w:start w:val="1"/>
+      <w:numFmt w:val="bullet"/>
+      <w:lvlText w:val=""/>
+      <w:lvlJc w:val="left"/>
+      <w:pPr>
+        <w:ind w:left="6480" w:hanging="360"/>
+      </w:pPr>
+      <w:rPr>
+        <w:rFonts w:ascii="Wingdings" w:hAnsi="Wingdings" w:hint="default"/>
+      </w:rPr>
+    </w:lvl>
+  </w:abstractNum>
+  <w:abstractNum w:abstractNumId="4" w15:restartNumberingAfterBreak="0">
     <w:nsid w:val="16794E2B"/>
     <w:multiLevelType w:val="hybridMultilevel"/>
     <w:tmpl w:val="641AD2C2"/>
@@ -19416,7 +21142,7 @@
       </w:rPr>
     </w:lvl>
   </w:abstractNum>
-  <w:abstractNum w:abstractNumId="3" w15:restartNumberingAfterBreak="0">
+  <w:abstractNum w:abstractNumId="5" w15:restartNumberingAfterBreak="0">
     <w:nsid w:val="19FF01AE"/>
     <w:multiLevelType w:val="hybridMultilevel"/>
     <w:tmpl w:val="EC6A3956"/>
@@ -19556,7 +21282,209 @@
       </w:rPr>
     </w:lvl>
   </w:abstractNum>
-  <w:abstractNum w:abstractNumId="4" w15:restartNumberingAfterBreak="0">
+  <w:abstractNum w:abstractNumId="6" w15:restartNumberingAfterBreak="0">
+    <w:nsid w:val="1B0E1EE9"/>
+    <w:multiLevelType w:val="hybridMultilevel"/>
+    <w:tmpl w:val="6BC4B46C"/>
+    <w:lvl w:ilvl="0" w:tplc="100C0011">
+      <w:start w:val="1"/>
+      <w:numFmt w:val="decimal"/>
+      <w:lvlText w:val="%1)"/>
+      <w:lvlJc w:val="left"/>
+      <w:pPr>
+        <w:ind w:left="720" w:hanging="360"/>
+      </w:pPr>
+      <w:rPr>
+        <w:rFonts w:hint="default"/>
+      </w:rPr>
+    </w:lvl>
+    <w:lvl w:ilvl="1" w:tplc="100C0019" w:tentative="1">
+      <w:start w:val="1"/>
+      <w:numFmt w:val="lowerLetter"/>
+      <w:lvlText w:val="%2."/>
+      <w:lvlJc w:val="left"/>
+      <w:pPr>
+        <w:ind w:left="1440" w:hanging="360"/>
+      </w:pPr>
+    </w:lvl>
+    <w:lvl w:ilvl="2" w:tplc="100C001B" w:tentative="1">
+      <w:start w:val="1"/>
+      <w:numFmt w:val="lowerRoman"/>
+      <w:lvlText w:val="%3."/>
+      <w:lvlJc w:val="right"/>
+      <w:pPr>
+        <w:ind w:left="2160" w:hanging="180"/>
+      </w:pPr>
+    </w:lvl>
+    <w:lvl w:ilvl="3" w:tplc="100C000F" w:tentative="1">
+      <w:start w:val="1"/>
+      <w:numFmt w:val="decimal"/>
+      <w:lvlText w:val="%4."/>
+      <w:lvlJc w:val="left"/>
+      <w:pPr>
+        <w:ind w:left="2880" w:hanging="360"/>
+      </w:pPr>
+    </w:lvl>
+    <w:lvl w:ilvl="4" w:tplc="100C0019" w:tentative="1">
+      <w:start w:val="1"/>
+      <w:numFmt w:val="lowerLetter"/>
+      <w:lvlText w:val="%5."/>
+      <w:lvlJc w:val="left"/>
+      <w:pPr>
+        <w:ind w:left="3600" w:hanging="360"/>
+      </w:pPr>
+    </w:lvl>
+    <w:lvl w:ilvl="5" w:tplc="100C001B" w:tentative="1">
+      <w:start w:val="1"/>
+      <w:numFmt w:val="lowerRoman"/>
+      <w:lvlText w:val="%6."/>
+      <w:lvlJc w:val="right"/>
+      <w:pPr>
+        <w:ind w:left="4320" w:hanging="180"/>
+      </w:pPr>
+    </w:lvl>
+    <w:lvl w:ilvl="6" w:tplc="100C000F" w:tentative="1">
+      <w:start w:val="1"/>
+      <w:numFmt w:val="decimal"/>
+      <w:lvlText w:val="%7."/>
+      <w:lvlJc w:val="left"/>
+      <w:pPr>
+        <w:ind w:left="5040" w:hanging="360"/>
+      </w:pPr>
+    </w:lvl>
+    <w:lvl w:ilvl="7" w:tplc="100C0019" w:tentative="1">
+      <w:start w:val="1"/>
+      <w:numFmt w:val="lowerLetter"/>
+      <w:lvlText w:val="%8."/>
+      <w:lvlJc w:val="left"/>
+      <w:pPr>
+        <w:ind w:left="5760" w:hanging="360"/>
+      </w:pPr>
+    </w:lvl>
+    <w:lvl w:ilvl="8" w:tplc="100C001B" w:tentative="1">
+      <w:start w:val="1"/>
+      <w:numFmt w:val="lowerRoman"/>
+      <w:lvlText w:val="%9."/>
+      <w:lvlJc w:val="right"/>
+      <w:pPr>
+        <w:ind w:left="6480" w:hanging="180"/>
+      </w:pPr>
+    </w:lvl>
+  </w:abstractNum>
+  <w:abstractNum w:abstractNumId="7" w15:restartNumberingAfterBreak="0">
+    <w:nsid w:val="27163FCA"/>
+    <w:multiLevelType w:val="hybridMultilevel"/>
+    <w:tmpl w:val="18FA96A0"/>
+    <w:lvl w:ilvl="0" w:tplc="100C0003">
+      <w:start w:val="1"/>
+      <w:numFmt w:val="bullet"/>
+      <w:lvlText w:val="o"/>
+      <w:lvlJc w:val="left"/>
+      <w:pPr>
+        <w:ind w:left="720" w:hanging="360"/>
+      </w:pPr>
+      <w:rPr>
+        <w:rFonts w:ascii="Courier New" w:hAnsi="Courier New" w:cs="Courier New" w:hint="default"/>
+      </w:rPr>
+    </w:lvl>
+    <w:lvl w:ilvl="1" w:tplc="100C0003" w:tentative="1">
+      <w:start w:val="1"/>
+      <w:numFmt w:val="bullet"/>
+      <w:lvlText w:val="o"/>
+      <w:lvlJc w:val="left"/>
+      <w:pPr>
+        <w:ind w:left="1440" w:hanging="360"/>
+      </w:pPr>
+      <w:rPr>
+        <w:rFonts w:ascii="Courier New" w:hAnsi="Courier New" w:cs="Courier New" w:hint="default"/>
+      </w:rPr>
+    </w:lvl>
+    <w:lvl w:ilvl="2" w:tplc="100C0005" w:tentative="1">
+      <w:start w:val="1"/>
+      <w:numFmt w:val="bullet"/>
+      <w:lvlText w:val=""/>
+      <w:lvlJc w:val="left"/>
+      <w:pPr>
+        <w:ind w:left="2160" w:hanging="360"/>
+      </w:pPr>
+      <w:rPr>
+        <w:rFonts w:ascii="Wingdings" w:hAnsi="Wingdings" w:hint="default"/>
+      </w:rPr>
+    </w:lvl>
+    <w:lvl w:ilvl="3" w:tplc="100C0001" w:tentative="1">
+      <w:start w:val="1"/>
+      <w:numFmt w:val="bullet"/>
+      <w:lvlText w:val=""/>
+      <w:lvlJc w:val="left"/>
+      <w:pPr>
+        <w:ind w:left="2880" w:hanging="360"/>
+      </w:pPr>
+      <w:rPr>
+        <w:rFonts w:ascii="Symbol" w:hAnsi="Symbol" w:hint="default"/>
+      </w:rPr>
+    </w:lvl>
+    <w:lvl w:ilvl="4" w:tplc="100C0003" w:tentative="1">
+      <w:start w:val="1"/>
+      <w:numFmt w:val="bullet"/>
+      <w:lvlText w:val="o"/>
+      <w:lvlJc w:val="left"/>
+      <w:pPr>
+        <w:ind w:left="3600" w:hanging="360"/>
+      </w:pPr>
+      <w:rPr>
+        <w:rFonts w:ascii="Courier New" w:hAnsi="Courier New" w:cs="Courier New" w:hint="default"/>
+      </w:rPr>
+    </w:lvl>
+    <w:lvl w:ilvl="5" w:tplc="100C0005" w:tentative="1">
+      <w:start w:val="1"/>
+      <w:numFmt w:val="bullet"/>
+      <w:lvlText w:val=""/>
+      <w:lvlJc w:val="left"/>
+      <w:pPr>
+        <w:ind w:left="4320" w:hanging="360"/>
+      </w:pPr>
+      <w:rPr>
+        <w:rFonts w:ascii="Wingdings" w:hAnsi="Wingdings" w:hint="default"/>
+      </w:rPr>
+    </w:lvl>
+    <w:lvl w:ilvl="6" w:tplc="100C0001" w:tentative="1">
+      <w:start w:val="1"/>
+      <w:numFmt w:val="bullet"/>
+      <w:lvlText w:val=""/>
+      <w:lvlJc w:val="left"/>
+      <w:pPr>
+        <w:ind w:left="5040" w:hanging="360"/>
+      </w:pPr>
+      <w:rPr>
+        <w:rFonts w:ascii="Symbol" w:hAnsi="Symbol" w:hint="default"/>
+      </w:rPr>
+    </w:lvl>
+    <w:lvl w:ilvl="7" w:tplc="100C0003" w:tentative="1">
+      <w:start w:val="1"/>
+      <w:numFmt w:val="bullet"/>
+      <w:lvlText w:val="o"/>
+      <w:lvlJc w:val="left"/>
+      <w:pPr>
+        <w:ind w:left="5760" w:hanging="360"/>
+      </w:pPr>
+      <w:rPr>
+        <w:rFonts w:ascii="Courier New" w:hAnsi="Courier New" w:cs="Courier New" w:hint="default"/>
+      </w:rPr>
+    </w:lvl>
+    <w:lvl w:ilvl="8" w:tplc="100C0005" w:tentative="1">
+      <w:start w:val="1"/>
+      <w:numFmt w:val="bullet"/>
+      <w:lvlText w:val=""/>
+      <w:lvlJc w:val="left"/>
+      <w:pPr>
+        <w:ind w:left="6480" w:hanging="360"/>
+      </w:pPr>
+      <w:rPr>
+        <w:rFonts w:ascii="Wingdings" w:hAnsi="Wingdings" w:hint="default"/>
+      </w:rPr>
+    </w:lvl>
+  </w:abstractNum>
+  <w:abstractNum w:abstractNumId="8" w15:restartNumberingAfterBreak="0">
     <w:nsid w:val="27A404D8"/>
     <w:multiLevelType w:val="hybridMultilevel"/>
     <w:tmpl w:val="E4483B56"/>
@@ -19696,19 +21624,20 @@
       </w:rPr>
     </w:lvl>
   </w:abstractNum>
-  <w:abstractNum w:abstractNumId="5" w15:restartNumberingAfterBreak="0">
+  <w:abstractNum w:abstractNumId="9" w15:restartNumberingAfterBreak="0">
     <w:nsid w:val="288665E8"/>
     <w:multiLevelType w:val="hybridMultilevel"/>
-    <w:tmpl w:val="8490EC80"/>
-    <w:lvl w:ilvl="0" w:tplc="56A6B9CE">
+    <w:tmpl w:val="E7C89978"/>
+    <w:lvl w:ilvl="0" w:tplc="100C0003">
+      <w:start w:val="1"/>
       <w:numFmt w:val="bullet"/>
-      <w:lvlText w:val="-"/>
+      <w:lvlText w:val="o"/>
       <w:lvlJc w:val="left"/>
       <w:pPr>
-        <w:ind w:left="786" w:hanging="360"/>
+        <w:ind w:left="644" w:hanging="360"/>
       </w:pPr>
       <w:rPr>
-        <w:rFonts w:ascii="Arial" w:eastAsia="Times New Roman" w:hAnsi="Arial" w:cs="Arial" w:hint="default"/>
+        <w:rFonts w:ascii="Courier New" w:hAnsi="Courier New" w:cs="Courier New" w:hint="default"/>
       </w:rPr>
     </w:lvl>
     <w:lvl w:ilvl="1" w:tplc="100C0003" w:tentative="1">
@@ -19808,7 +21737,7 @@
       </w:rPr>
     </w:lvl>
   </w:abstractNum>
-  <w:abstractNum w:abstractNumId="6" w15:restartNumberingAfterBreak="0">
+  <w:abstractNum w:abstractNumId="10" w15:restartNumberingAfterBreak="0">
     <w:nsid w:val="3C5C4ABB"/>
     <w:multiLevelType w:val="multilevel"/>
     <w:tmpl w:val="7E60C982"/>
@@ -19930,7 +21859,7 @@
       </w:rPr>
     </w:lvl>
   </w:abstractNum>
-  <w:abstractNum w:abstractNumId="7" w15:restartNumberingAfterBreak="0">
+  <w:abstractNum w:abstractNumId="11" w15:restartNumberingAfterBreak="0">
     <w:nsid w:val="3DA10456"/>
     <w:multiLevelType w:val="hybridMultilevel"/>
     <w:tmpl w:val="FE06CFE2"/>
@@ -19940,7 +21869,7 @@
       <w:lvlText w:val="%1)"/>
       <w:lvlJc w:val="left"/>
       <w:pPr>
-        <w:ind w:left="720" w:hanging="360"/>
+        <w:ind w:left="644" w:hanging="360"/>
       </w:pPr>
       <w:rPr>
         <w:rFonts w:hint="default"/>
@@ -20020,7 +21949,7 @@
       </w:pPr>
     </w:lvl>
   </w:abstractNum>
-  <w:abstractNum w:abstractNumId="8" w15:restartNumberingAfterBreak="0">
+  <w:abstractNum w:abstractNumId="12" w15:restartNumberingAfterBreak="0">
     <w:nsid w:val="408C02FF"/>
     <w:multiLevelType w:val="hybridMultilevel"/>
     <w:tmpl w:val="1C925AC4"/>
@@ -20157,7 +22086,7 @@
       </w:rPr>
     </w:lvl>
   </w:abstractNum>
-  <w:abstractNum w:abstractNumId="9" w15:restartNumberingAfterBreak="0">
+  <w:abstractNum w:abstractNumId="13" w15:restartNumberingAfterBreak="0">
     <w:nsid w:val="42F31DAB"/>
     <w:multiLevelType w:val="hybridMultilevel"/>
     <w:tmpl w:val="A46C5D1C"/>
@@ -20297,7 +22226,7 @@
       </w:rPr>
     </w:lvl>
   </w:abstractNum>
-  <w:abstractNum w:abstractNumId="10" w15:restartNumberingAfterBreak="0">
+  <w:abstractNum w:abstractNumId="14" w15:restartNumberingAfterBreak="0">
     <w:nsid w:val="5082572C"/>
     <w:multiLevelType w:val="hybridMultilevel"/>
     <w:tmpl w:val="ED4ACFA4"/>
@@ -20437,7 +22366,7 @@
       </w:rPr>
     </w:lvl>
   </w:abstractNum>
-  <w:abstractNum w:abstractNumId="11" w15:restartNumberingAfterBreak="0">
+  <w:abstractNum w:abstractNumId="15" w15:restartNumberingAfterBreak="0">
     <w:nsid w:val="52B247CA"/>
     <w:multiLevelType w:val="hybridMultilevel"/>
     <w:tmpl w:val="B7D4D45A"/>
@@ -20577,7 +22506,233 @@
       </w:rPr>
     </w:lvl>
   </w:abstractNum>
-  <w:abstractNum w:abstractNumId="12" w15:restartNumberingAfterBreak="0">
+  <w:abstractNum w:abstractNumId="16" w15:restartNumberingAfterBreak="0">
+    <w:nsid w:val="58FB5884"/>
+    <w:multiLevelType w:val="hybridMultilevel"/>
+    <w:tmpl w:val="629684E4"/>
+    <w:lvl w:ilvl="0" w:tplc="100C0003">
+      <w:start w:val="1"/>
+      <w:numFmt w:val="bullet"/>
+      <w:lvlText w:val="o"/>
+      <w:lvlJc w:val="left"/>
+      <w:pPr>
+        <w:ind w:left="720" w:hanging="360"/>
+      </w:pPr>
+      <w:rPr>
+        <w:rFonts w:ascii="Courier New" w:hAnsi="Courier New" w:cs="Courier New" w:hint="default"/>
+      </w:rPr>
+    </w:lvl>
+    <w:lvl w:ilvl="1" w:tplc="100C0003" w:tentative="1">
+      <w:start w:val="1"/>
+      <w:numFmt w:val="bullet"/>
+      <w:lvlText w:val="o"/>
+      <w:lvlJc w:val="left"/>
+      <w:pPr>
+        <w:ind w:left="1440" w:hanging="360"/>
+      </w:pPr>
+      <w:rPr>
+        <w:rFonts w:ascii="Courier New" w:hAnsi="Courier New" w:cs="Courier New" w:hint="default"/>
+      </w:rPr>
+    </w:lvl>
+    <w:lvl w:ilvl="2" w:tplc="100C0005" w:tentative="1">
+      <w:start w:val="1"/>
+      <w:numFmt w:val="bullet"/>
+      <w:lvlText w:val=""/>
+      <w:lvlJc w:val="left"/>
+      <w:pPr>
+        <w:ind w:left="2160" w:hanging="360"/>
+      </w:pPr>
+      <w:rPr>
+        <w:rFonts w:ascii="Wingdings" w:hAnsi="Wingdings" w:hint="default"/>
+      </w:rPr>
+    </w:lvl>
+    <w:lvl w:ilvl="3" w:tplc="100C0001" w:tentative="1">
+      <w:start w:val="1"/>
+      <w:numFmt w:val="bullet"/>
+      <w:lvlText w:val=""/>
+      <w:lvlJc w:val="left"/>
+      <w:pPr>
+        <w:ind w:left="2880" w:hanging="360"/>
+      </w:pPr>
+      <w:rPr>
+        <w:rFonts w:ascii="Symbol" w:hAnsi="Symbol" w:hint="default"/>
+      </w:rPr>
+    </w:lvl>
+    <w:lvl w:ilvl="4" w:tplc="100C0003" w:tentative="1">
+      <w:start w:val="1"/>
+      <w:numFmt w:val="bullet"/>
+      <w:lvlText w:val="o"/>
+      <w:lvlJc w:val="left"/>
+      <w:pPr>
+        <w:ind w:left="3600" w:hanging="360"/>
+      </w:pPr>
+      <w:rPr>
+        <w:rFonts w:ascii="Courier New" w:hAnsi="Courier New" w:cs="Courier New" w:hint="default"/>
+      </w:rPr>
+    </w:lvl>
+    <w:lvl w:ilvl="5" w:tplc="100C0005" w:tentative="1">
+      <w:start w:val="1"/>
+      <w:numFmt w:val="bullet"/>
+      <w:lvlText w:val=""/>
+      <w:lvlJc w:val="left"/>
+      <w:pPr>
+        <w:ind w:left="4320" w:hanging="360"/>
+      </w:pPr>
+      <w:rPr>
+        <w:rFonts w:ascii="Wingdings" w:hAnsi="Wingdings" w:hint="default"/>
+      </w:rPr>
+    </w:lvl>
+    <w:lvl w:ilvl="6" w:tplc="100C0001" w:tentative="1">
+      <w:start w:val="1"/>
+      <w:numFmt w:val="bullet"/>
+      <w:lvlText w:val=""/>
+      <w:lvlJc w:val="left"/>
+      <w:pPr>
+        <w:ind w:left="5040" w:hanging="360"/>
+      </w:pPr>
+      <w:rPr>
+        <w:rFonts w:ascii="Symbol" w:hAnsi="Symbol" w:hint="default"/>
+      </w:rPr>
+    </w:lvl>
+    <w:lvl w:ilvl="7" w:tplc="100C0003" w:tentative="1">
+      <w:start w:val="1"/>
+      <w:numFmt w:val="bullet"/>
+      <w:lvlText w:val="o"/>
+      <w:lvlJc w:val="left"/>
+      <w:pPr>
+        <w:ind w:left="5760" w:hanging="360"/>
+      </w:pPr>
+      <w:rPr>
+        <w:rFonts w:ascii="Courier New" w:hAnsi="Courier New" w:cs="Courier New" w:hint="default"/>
+      </w:rPr>
+    </w:lvl>
+    <w:lvl w:ilvl="8" w:tplc="100C0005" w:tentative="1">
+      <w:start w:val="1"/>
+      <w:numFmt w:val="bullet"/>
+      <w:lvlText w:val=""/>
+      <w:lvlJc w:val="left"/>
+      <w:pPr>
+        <w:ind w:left="6480" w:hanging="360"/>
+      </w:pPr>
+      <w:rPr>
+        <w:rFonts w:ascii="Wingdings" w:hAnsi="Wingdings" w:hint="default"/>
+      </w:rPr>
+    </w:lvl>
+  </w:abstractNum>
+  <w:abstractNum w:abstractNumId="17" w15:restartNumberingAfterBreak="0">
+    <w:nsid w:val="590156D6"/>
+    <w:multiLevelType w:val="hybridMultilevel"/>
+    <w:tmpl w:val="25CEC1F2"/>
+    <w:lvl w:ilvl="0" w:tplc="100C0003">
+      <w:start w:val="1"/>
+      <w:numFmt w:val="bullet"/>
+      <w:lvlText w:val="o"/>
+      <w:lvlJc w:val="left"/>
+      <w:pPr>
+        <w:ind w:left="1080" w:hanging="360"/>
+      </w:pPr>
+      <w:rPr>
+        <w:rFonts w:ascii="Courier New" w:hAnsi="Courier New" w:cs="Courier New" w:hint="default"/>
+      </w:rPr>
+    </w:lvl>
+    <w:lvl w:ilvl="1" w:tplc="100C0003" w:tentative="1">
+      <w:start w:val="1"/>
+      <w:numFmt w:val="bullet"/>
+      <w:lvlText w:val="o"/>
+      <w:lvlJc w:val="left"/>
+      <w:pPr>
+        <w:ind w:left="1800" w:hanging="360"/>
+      </w:pPr>
+      <w:rPr>
+        <w:rFonts w:ascii="Courier New" w:hAnsi="Courier New" w:cs="Courier New" w:hint="default"/>
+      </w:rPr>
+    </w:lvl>
+    <w:lvl w:ilvl="2" w:tplc="100C0005" w:tentative="1">
+      <w:start w:val="1"/>
+      <w:numFmt w:val="bullet"/>
+      <w:lvlText w:val=""/>
+      <w:lvlJc w:val="left"/>
+      <w:pPr>
+        <w:ind w:left="2520" w:hanging="360"/>
+      </w:pPr>
+      <w:rPr>
+        <w:rFonts w:ascii="Wingdings" w:hAnsi="Wingdings" w:hint="default"/>
+      </w:rPr>
+    </w:lvl>
+    <w:lvl w:ilvl="3" w:tplc="100C0001" w:tentative="1">
+      <w:start w:val="1"/>
+      <w:numFmt w:val="bullet"/>
+      <w:lvlText w:val=""/>
+      <w:lvlJc w:val="left"/>
+      <w:pPr>
+        <w:ind w:left="3240" w:hanging="360"/>
+      </w:pPr>
+      <w:rPr>
+        <w:rFonts w:ascii="Symbol" w:hAnsi="Symbol" w:hint="default"/>
+      </w:rPr>
+    </w:lvl>
+    <w:lvl w:ilvl="4" w:tplc="100C0003" w:tentative="1">
+      <w:start w:val="1"/>
+      <w:numFmt w:val="bullet"/>
+      <w:lvlText w:val="o"/>
+      <w:lvlJc w:val="left"/>
+      <w:pPr>
+        <w:ind w:left="3960" w:hanging="360"/>
+      </w:pPr>
+      <w:rPr>
+        <w:rFonts w:ascii="Courier New" w:hAnsi="Courier New" w:cs="Courier New" w:hint="default"/>
+      </w:rPr>
+    </w:lvl>
+    <w:lvl w:ilvl="5" w:tplc="100C0005" w:tentative="1">
+      <w:start w:val="1"/>
+      <w:numFmt w:val="bullet"/>
+      <w:lvlText w:val=""/>
+      <w:lvlJc w:val="left"/>
+      <w:pPr>
+        <w:ind w:left="4680" w:hanging="360"/>
+      </w:pPr>
+      <w:rPr>
+        <w:rFonts w:ascii="Wingdings" w:hAnsi="Wingdings" w:hint="default"/>
+      </w:rPr>
+    </w:lvl>
+    <w:lvl w:ilvl="6" w:tplc="100C0001" w:tentative="1">
+      <w:start w:val="1"/>
+      <w:numFmt w:val="bullet"/>
+      <w:lvlText w:val=""/>
+      <w:lvlJc w:val="left"/>
+      <w:pPr>
+        <w:ind w:left="5400" w:hanging="360"/>
+      </w:pPr>
+      <w:rPr>
+        <w:rFonts w:ascii="Symbol" w:hAnsi="Symbol" w:hint="default"/>
+      </w:rPr>
+    </w:lvl>
+    <w:lvl w:ilvl="7" w:tplc="100C0003" w:tentative="1">
+      <w:start w:val="1"/>
+      <w:numFmt w:val="bullet"/>
+      <w:lvlText w:val="o"/>
+      <w:lvlJc w:val="left"/>
+      <w:pPr>
+        <w:ind w:left="6120" w:hanging="360"/>
+      </w:pPr>
+      <w:rPr>
+        <w:rFonts w:ascii="Courier New" w:hAnsi="Courier New" w:cs="Courier New" w:hint="default"/>
+      </w:rPr>
+    </w:lvl>
+    <w:lvl w:ilvl="8" w:tplc="100C0005" w:tentative="1">
+      <w:start w:val="1"/>
+      <w:numFmt w:val="bullet"/>
+      <w:lvlText w:val=""/>
+      <w:lvlJc w:val="left"/>
+      <w:pPr>
+        <w:ind w:left="6840" w:hanging="360"/>
+      </w:pPr>
+      <w:rPr>
+        <w:rFonts w:ascii="Wingdings" w:hAnsi="Wingdings" w:hint="default"/>
+      </w:rPr>
+    </w:lvl>
+  </w:abstractNum>
+  <w:abstractNum w:abstractNumId="18" w15:restartNumberingAfterBreak="0">
     <w:nsid w:val="594C1361"/>
     <w:multiLevelType w:val="hybridMultilevel"/>
     <w:tmpl w:val="5C243628"/>
@@ -20717,11 +22872,11 @@
       </w:rPr>
     </w:lvl>
   </w:abstractNum>
-  <w:abstractNum w:abstractNumId="13" w15:restartNumberingAfterBreak="0">
-    <w:nsid w:val="6C622C23"/>
+  <w:abstractNum w:abstractNumId="19" w15:restartNumberingAfterBreak="0">
+    <w:nsid w:val="5C514B7D"/>
     <w:multiLevelType w:val="hybridMultilevel"/>
-    <w:tmpl w:val="42D080A4"/>
-    <w:lvl w:ilvl="0" w:tplc="35848712">
+    <w:tmpl w:val="785AA9A2"/>
+    <w:lvl w:ilvl="0" w:tplc="118A48E8">
       <w:numFmt w:val="bullet"/>
       <w:lvlText w:val="-"/>
       <w:lvlJc w:val="left"/>
@@ -20730,6 +22885,119 @@
       </w:pPr>
       <w:rPr>
         <w:rFonts w:ascii="Arial" w:eastAsia="Times New Roman" w:hAnsi="Arial" w:cs="Arial" w:hint="default"/>
+      </w:rPr>
+    </w:lvl>
+    <w:lvl w:ilvl="1" w:tplc="100C0003" w:tentative="1">
+      <w:start w:val="1"/>
+      <w:numFmt w:val="bullet"/>
+      <w:lvlText w:val="o"/>
+      <w:lvlJc w:val="left"/>
+      <w:pPr>
+        <w:ind w:left="1440" w:hanging="360"/>
+      </w:pPr>
+      <w:rPr>
+        <w:rFonts w:ascii="Courier New" w:hAnsi="Courier New" w:cs="Courier New" w:hint="default"/>
+      </w:rPr>
+    </w:lvl>
+    <w:lvl w:ilvl="2" w:tplc="100C0005" w:tentative="1">
+      <w:start w:val="1"/>
+      <w:numFmt w:val="bullet"/>
+      <w:lvlText w:val=""/>
+      <w:lvlJc w:val="left"/>
+      <w:pPr>
+        <w:ind w:left="2160" w:hanging="360"/>
+      </w:pPr>
+      <w:rPr>
+        <w:rFonts w:ascii="Wingdings" w:hAnsi="Wingdings" w:hint="default"/>
+      </w:rPr>
+    </w:lvl>
+    <w:lvl w:ilvl="3" w:tplc="100C0001" w:tentative="1">
+      <w:start w:val="1"/>
+      <w:numFmt w:val="bullet"/>
+      <w:lvlText w:val=""/>
+      <w:lvlJc w:val="left"/>
+      <w:pPr>
+        <w:ind w:left="2880" w:hanging="360"/>
+      </w:pPr>
+      <w:rPr>
+        <w:rFonts w:ascii="Symbol" w:hAnsi="Symbol" w:hint="default"/>
+      </w:rPr>
+    </w:lvl>
+    <w:lvl w:ilvl="4" w:tplc="100C0003" w:tentative="1">
+      <w:start w:val="1"/>
+      <w:numFmt w:val="bullet"/>
+      <w:lvlText w:val="o"/>
+      <w:lvlJc w:val="left"/>
+      <w:pPr>
+        <w:ind w:left="3600" w:hanging="360"/>
+      </w:pPr>
+      <w:rPr>
+        <w:rFonts w:ascii="Courier New" w:hAnsi="Courier New" w:cs="Courier New" w:hint="default"/>
+      </w:rPr>
+    </w:lvl>
+    <w:lvl w:ilvl="5" w:tplc="100C0005" w:tentative="1">
+      <w:start w:val="1"/>
+      <w:numFmt w:val="bullet"/>
+      <w:lvlText w:val=""/>
+      <w:lvlJc w:val="left"/>
+      <w:pPr>
+        <w:ind w:left="4320" w:hanging="360"/>
+      </w:pPr>
+      <w:rPr>
+        <w:rFonts w:ascii="Wingdings" w:hAnsi="Wingdings" w:hint="default"/>
+      </w:rPr>
+    </w:lvl>
+    <w:lvl w:ilvl="6" w:tplc="100C0001" w:tentative="1">
+      <w:start w:val="1"/>
+      <w:numFmt w:val="bullet"/>
+      <w:lvlText w:val=""/>
+      <w:lvlJc w:val="left"/>
+      <w:pPr>
+        <w:ind w:left="5040" w:hanging="360"/>
+      </w:pPr>
+      <w:rPr>
+        <w:rFonts w:ascii="Symbol" w:hAnsi="Symbol" w:hint="default"/>
+      </w:rPr>
+    </w:lvl>
+    <w:lvl w:ilvl="7" w:tplc="100C0003" w:tentative="1">
+      <w:start w:val="1"/>
+      <w:numFmt w:val="bullet"/>
+      <w:lvlText w:val="o"/>
+      <w:lvlJc w:val="left"/>
+      <w:pPr>
+        <w:ind w:left="5760" w:hanging="360"/>
+      </w:pPr>
+      <w:rPr>
+        <w:rFonts w:ascii="Courier New" w:hAnsi="Courier New" w:cs="Courier New" w:hint="default"/>
+      </w:rPr>
+    </w:lvl>
+    <w:lvl w:ilvl="8" w:tplc="100C0005" w:tentative="1">
+      <w:start w:val="1"/>
+      <w:numFmt w:val="bullet"/>
+      <w:lvlText w:val=""/>
+      <w:lvlJc w:val="left"/>
+      <w:pPr>
+        <w:ind w:left="6480" w:hanging="360"/>
+      </w:pPr>
+      <w:rPr>
+        <w:rFonts w:ascii="Wingdings" w:hAnsi="Wingdings" w:hint="default"/>
+      </w:rPr>
+    </w:lvl>
+  </w:abstractNum>
+  <w:abstractNum w:abstractNumId="20" w15:restartNumberingAfterBreak="0">
+    <w:nsid w:val="6C622C23"/>
+    <w:multiLevelType w:val="hybridMultilevel"/>
+    <w:tmpl w:val="F3D61E72"/>
+    <w:lvl w:ilvl="0" w:tplc="100C0003">
+      <w:start w:val="1"/>
+      <w:numFmt w:val="bullet"/>
+      <w:lvlText w:val="o"/>
+      <w:lvlJc w:val="left"/>
+      <w:pPr>
+        <w:ind w:left="720" w:hanging="360"/>
+      </w:pPr>
+      <w:rPr>
+        <w:rFonts w:ascii="Courier New" w:hAnsi="Courier New" w:cs="Courier New" w:hint="default"/>
       </w:rPr>
     </w:lvl>
     <w:lvl w:ilvl="1" w:tplc="100C0003">
@@ -20829,7 +23097,120 @@
       </w:rPr>
     </w:lvl>
   </w:abstractNum>
-  <w:abstractNum w:abstractNumId="14" w15:restartNumberingAfterBreak="0">
+  <w:abstractNum w:abstractNumId="21" w15:restartNumberingAfterBreak="0">
+    <w:nsid w:val="716740E4"/>
+    <w:multiLevelType w:val="hybridMultilevel"/>
+    <w:tmpl w:val="1D8E4A16"/>
+    <w:lvl w:ilvl="0" w:tplc="100C0003">
+      <w:start w:val="1"/>
+      <w:numFmt w:val="bullet"/>
+      <w:lvlText w:val="o"/>
+      <w:lvlJc w:val="left"/>
+      <w:pPr>
+        <w:ind w:left="720" w:hanging="360"/>
+      </w:pPr>
+      <w:rPr>
+        <w:rFonts w:ascii="Courier New" w:hAnsi="Courier New" w:cs="Courier New" w:hint="default"/>
+      </w:rPr>
+    </w:lvl>
+    <w:lvl w:ilvl="1" w:tplc="100C0003" w:tentative="1">
+      <w:start w:val="1"/>
+      <w:numFmt w:val="bullet"/>
+      <w:lvlText w:val="o"/>
+      <w:lvlJc w:val="left"/>
+      <w:pPr>
+        <w:ind w:left="1440" w:hanging="360"/>
+      </w:pPr>
+      <w:rPr>
+        <w:rFonts w:ascii="Courier New" w:hAnsi="Courier New" w:cs="Courier New" w:hint="default"/>
+      </w:rPr>
+    </w:lvl>
+    <w:lvl w:ilvl="2" w:tplc="100C0005" w:tentative="1">
+      <w:start w:val="1"/>
+      <w:numFmt w:val="bullet"/>
+      <w:lvlText w:val=""/>
+      <w:lvlJc w:val="left"/>
+      <w:pPr>
+        <w:ind w:left="2160" w:hanging="360"/>
+      </w:pPr>
+      <w:rPr>
+        <w:rFonts w:ascii="Wingdings" w:hAnsi="Wingdings" w:hint="default"/>
+      </w:rPr>
+    </w:lvl>
+    <w:lvl w:ilvl="3" w:tplc="100C0001" w:tentative="1">
+      <w:start w:val="1"/>
+      <w:numFmt w:val="bullet"/>
+      <w:lvlText w:val=""/>
+      <w:lvlJc w:val="left"/>
+      <w:pPr>
+        <w:ind w:left="2880" w:hanging="360"/>
+      </w:pPr>
+      <w:rPr>
+        <w:rFonts w:ascii="Symbol" w:hAnsi="Symbol" w:hint="default"/>
+      </w:rPr>
+    </w:lvl>
+    <w:lvl w:ilvl="4" w:tplc="100C0003" w:tentative="1">
+      <w:start w:val="1"/>
+      <w:numFmt w:val="bullet"/>
+      <w:lvlText w:val="o"/>
+      <w:lvlJc w:val="left"/>
+      <w:pPr>
+        <w:ind w:left="3600" w:hanging="360"/>
+      </w:pPr>
+      <w:rPr>
+        <w:rFonts w:ascii="Courier New" w:hAnsi="Courier New" w:cs="Courier New" w:hint="default"/>
+      </w:rPr>
+    </w:lvl>
+    <w:lvl w:ilvl="5" w:tplc="100C0005" w:tentative="1">
+      <w:start w:val="1"/>
+      <w:numFmt w:val="bullet"/>
+      <w:lvlText w:val=""/>
+      <w:lvlJc w:val="left"/>
+      <w:pPr>
+        <w:ind w:left="4320" w:hanging="360"/>
+      </w:pPr>
+      <w:rPr>
+        <w:rFonts w:ascii="Wingdings" w:hAnsi="Wingdings" w:hint="default"/>
+      </w:rPr>
+    </w:lvl>
+    <w:lvl w:ilvl="6" w:tplc="100C0001" w:tentative="1">
+      <w:start w:val="1"/>
+      <w:numFmt w:val="bullet"/>
+      <w:lvlText w:val=""/>
+      <w:lvlJc w:val="left"/>
+      <w:pPr>
+        <w:ind w:left="5040" w:hanging="360"/>
+      </w:pPr>
+      <w:rPr>
+        <w:rFonts w:ascii="Symbol" w:hAnsi="Symbol" w:hint="default"/>
+      </w:rPr>
+    </w:lvl>
+    <w:lvl w:ilvl="7" w:tplc="100C0003" w:tentative="1">
+      <w:start w:val="1"/>
+      <w:numFmt w:val="bullet"/>
+      <w:lvlText w:val="o"/>
+      <w:lvlJc w:val="left"/>
+      <w:pPr>
+        <w:ind w:left="5760" w:hanging="360"/>
+      </w:pPr>
+      <w:rPr>
+        <w:rFonts w:ascii="Courier New" w:hAnsi="Courier New" w:cs="Courier New" w:hint="default"/>
+      </w:rPr>
+    </w:lvl>
+    <w:lvl w:ilvl="8" w:tplc="100C0005" w:tentative="1">
+      <w:start w:val="1"/>
+      <w:numFmt w:val="bullet"/>
+      <w:lvlText w:val=""/>
+      <w:lvlJc w:val="left"/>
+      <w:pPr>
+        <w:ind w:left="6480" w:hanging="360"/>
+      </w:pPr>
+      <w:rPr>
+        <w:rFonts w:ascii="Wingdings" w:hAnsi="Wingdings" w:hint="default"/>
+      </w:rPr>
+    </w:lvl>
+  </w:abstractNum>
+  <w:abstractNum w:abstractNumId="22" w15:restartNumberingAfterBreak="0">
     <w:nsid w:val="71E06583"/>
     <w:multiLevelType w:val="hybridMultilevel"/>
     <w:tmpl w:val="26C81FCE"/>
@@ -20969,7 +23350,7 @@
       </w:rPr>
     </w:lvl>
   </w:abstractNum>
-  <w:abstractNum w:abstractNumId="15" w15:restartNumberingAfterBreak="0">
+  <w:abstractNum w:abstractNumId="23" w15:restartNumberingAfterBreak="0">
     <w:nsid w:val="75A3529B"/>
     <w:multiLevelType w:val="hybridMultilevel"/>
     <w:tmpl w:val="819EEA64"/>
@@ -21109,7 +23490,7 @@
       </w:rPr>
     </w:lvl>
   </w:abstractNum>
-  <w:abstractNum w:abstractNumId="16" w15:restartNumberingAfterBreak="0">
+  <w:abstractNum w:abstractNumId="24" w15:restartNumberingAfterBreak="0">
     <w:nsid w:val="7B193736"/>
     <w:multiLevelType w:val="multilevel"/>
     <w:tmpl w:val="3E0A631E"/>
@@ -21231,7 +23612,7 @@
       </w:pPr>
     </w:lvl>
   </w:abstractNum>
-  <w:abstractNum w:abstractNumId="17" w15:restartNumberingAfterBreak="0">
+  <w:abstractNum w:abstractNumId="25" w15:restartNumberingAfterBreak="0">
     <w:nsid w:val="7DD245F2"/>
     <w:multiLevelType w:val="hybridMultilevel"/>
     <w:tmpl w:val="3100450C"/>
@@ -21372,60 +23753,84 @@
     </w:lvl>
   </w:abstractNum>
   <w:num w:numId="1">
+    <w:abstractNumId w:val="24"/>
+  </w:num>
+  <w:num w:numId="2">
+    <w:abstractNumId w:val="1"/>
+  </w:num>
+  <w:num w:numId="3">
+    <w:abstractNumId w:val="5"/>
+  </w:num>
+  <w:num w:numId="4">
+    <w:abstractNumId w:val="23"/>
+  </w:num>
+  <w:num w:numId="5">
+    <w:abstractNumId w:val="15"/>
+  </w:num>
+  <w:num w:numId="6">
+    <w:abstractNumId w:val="8"/>
+  </w:num>
+  <w:num w:numId="7">
+    <w:abstractNumId w:val="18"/>
+  </w:num>
+  <w:num w:numId="8">
+    <w:abstractNumId w:val="25"/>
+  </w:num>
+  <w:num w:numId="9">
+    <w:abstractNumId w:val="4"/>
+  </w:num>
+  <w:num w:numId="10">
+    <w:abstractNumId w:val="12"/>
+  </w:num>
+  <w:num w:numId="11">
+    <w:abstractNumId w:val="14"/>
+  </w:num>
+  <w:num w:numId="12">
+    <w:abstractNumId w:val="13"/>
+  </w:num>
+  <w:num w:numId="13">
+    <w:abstractNumId w:val="22"/>
+  </w:num>
+  <w:num w:numId="14">
+    <w:abstractNumId w:val="1"/>
+  </w:num>
+  <w:num w:numId="15">
+    <w:abstractNumId w:val="9"/>
+  </w:num>
+  <w:num w:numId="16">
+    <w:abstractNumId w:val="20"/>
+  </w:num>
+  <w:num w:numId="17">
+    <w:abstractNumId w:val="11"/>
+  </w:num>
+  <w:num w:numId="18">
+    <w:abstractNumId w:val="2"/>
+  </w:num>
+  <w:num w:numId="19">
+    <w:abstractNumId w:val="10"/>
+  </w:num>
+  <w:num w:numId="20">
+    <w:abstractNumId w:val="19"/>
+  </w:num>
+  <w:num w:numId="21">
+    <w:abstractNumId w:val="17"/>
+  </w:num>
+  <w:num w:numId="22">
+    <w:abstractNumId w:val="3"/>
+  </w:num>
+  <w:num w:numId="23">
     <w:abstractNumId w:val="16"/>
   </w:num>
-  <w:num w:numId="2">
+  <w:num w:numId="24">
     <w:abstractNumId w:val="0"/>
   </w:num>
-  <w:num w:numId="3">
-    <w:abstractNumId w:val="3"/>
-  </w:num>
-  <w:num w:numId="4">
-    <w:abstractNumId w:val="15"/>
-  </w:num>
-  <w:num w:numId="5">
-    <w:abstractNumId w:val="11"/>
-  </w:num>
-  <w:num w:numId="6">
-    <w:abstractNumId w:val="4"/>
-  </w:num>
-  <w:num w:numId="7">
-    <w:abstractNumId w:val="12"/>
-  </w:num>
-  <w:num w:numId="8">
-    <w:abstractNumId w:val="17"/>
-  </w:num>
-  <w:num w:numId="9">
-    <w:abstractNumId w:val="2"/>
-  </w:num>
-  <w:num w:numId="10">
-    <w:abstractNumId w:val="8"/>
-  </w:num>
-  <w:num w:numId="11">
-    <w:abstractNumId w:val="10"/>
-  </w:num>
-  <w:num w:numId="12">
-    <w:abstractNumId w:val="9"/>
-  </w:num>
-  <w:num w:numId="13">
-    <w:abstractNumId w:val="14"/>
-  </w:num>
-  <w:num w:numId="14">
-    <w:abstractNumId w:val="0"/>
-  </w:num>
-  <w:num w:numId="15">
-    <w:abstractNumId w:val="5"/>
-  </w:num>
-  <w:num w:numId="16">
-    <w:abstractNumId w:val="13"/>
-  </w:num>
-  <w:num w:numId="17">
+  <w:num w:numId="25">
     <w:abstractNumId w:val="7"/>
   </w:num>
-  <w:num w:numId="18">
-    <w:abstractNumId w:val="1"/>
+  <w:num w:numId="26">
+    <w:abstractNumId w:val="21"/>
   </w:num>
-  <w:num w:numId="19">
+  <w:num w:numId="27">
     <w:abstractNumId w:val="6"/>
   </w:num>
   <w:numIdMacAtCleanup w:val="13"/>
@@ -22601,7 +25006,7 @@
 </file>
 
 <file path=customXml/itemProps1.xml><?xml version="1.0" encoding="utf-8"?>
-<ds:datastoreItem xmlns:ds="http://schemas.openxmlformats.org/officeDocument/2006/customXml" ds:itemID="{D12AD49D-B50F-4821-963A-750D63DFC324}">
+<ds:datastoreItem xmlns:ds="http://schemas.openxmlformats.org/officeDocument/2006/customXml" ds:itemID="{F217C2F0-356E-4B4B-8C8A-888405F177D1}">
   <ds:schemaRefs>
     <ds:schemaRef ds:uri="http://schemas.openxmlformats.org/officeDocument/2006/bibliography"/>
   </ds:schemaRefs>

</xml_diff>